<commit_message>
caso de uso listo
</commit_message>
<xml_diff>
--- a/Documentacion/Casos de Uso.docx
+++ b/Documentacion/Casos de Uso.docx
@@ -70,6 +70,7 @@
     </w:p>
     <w:p>
       <w:pPr>
+        <w:pStyle w:val="Prrafodelista"/>
         <w:rPr>
           <w:b/>
           <w:sz w:val="24"/>
@@ -77,7 +78,6 @@
       </w:pPr>
       <w:r>
         <w:rPr>
-          <w:b/>
           <w:noProof/>
           <w:sz w:val="24"/>
           <w:lang w:eastAsia="es-EC"/>
@@ -85,7 +85,7 @@
         <mc:AlternateContent>
           <mc:Choice Requires="wps">
             <w:drawing>
-              <wp:anchor distT="0" distB="0" distL="114300" distR="114300" simplePos="0" relativeHeight="251675648" behindDoc="1" locked="0" layoutInCell="1" allowOverlap="1" wp14:anchorId="2341485B" wp14:editId="1A819A43">
+              <wp:anchor distT="0" distB="0" distL="114300" distR="114300" simplePos="0" relativeHeight="251675648" behindDoc="1" locked="0" layoutInCell="1" allowOverlap="1" wp14:anchorId="5EF5D652" wp14:editId="182BEE5E">
                 <wp:simplePos x="0" y="0"/>
                 <wp:positionH relativeFrom="column">
                   <wp:posOffset>142737</wp:posOffset>
@@ -172,7 +172,7 @@
           </mc:Choice>
           <mc:Fallback>
             <w:pict>
-              <v:rect w14:anchorId="031D61AC" id="Rectángulo 7" o:spid="_x0000_s1026" style="position:absolute;margin-left:11.25pt;margin-top:3pt;width:402.5pt;height:229.9pt;z-index:-251640832;visibility:visible;mso-wrap-style:square;mso-height-percent:0;mso-wrap-distance-left:9pt;mso-wrap-distance-top:0;mso-wrap-distance-right:9pt;mso-wrap-distance-bottom:0;mso-position-horizontal:absolute;mso-position-horizontal-relative:text;mso-position-vertical:absolute;mso-position-vertical-relative:text;mso-height-percent:0;mso-height-relative:margin;v-text-anchor:middle" o:gfxdata="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" fillcolor="#f7fafd [180]" strokecolor="#5b9bd5 [3204]" strokeweight="1pt">
+              <v:rect w14:anchorId="072AABC4" id="Rectángulo 7" o:spid="_x0000_s1026" style="position:absolute;margin-left:11.25pt;margin-top:3pt;width:402.5pt;height:229.9pt;z-index:-251640832;visibility:visible;mso-wrap-style:square;mso-height-percent:0;mso-wrap-distance-left:9pt;mso-wrap-distance-top:0;mso-wrap-distance-right:9pt;mso-wrap-distance-bottom:0;mso-position-horizontal:absolute;mso-position-horizontal-relative:text;mso-position-vertical:absolute;mso-position-vertical-relative:text;mso-height-percent:0;mso-height-relative:margin;v-text-anchor:middle" o:gfxdata="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" fillcolor="#f7fafd [180]" strokecolor="#5b9bd5 [3204]" strokeweight="1pt">
                 <v:fill color2="#b5d2ec [1460]" rotate="t" angle="330" colors="0 #f7fafd;34079f #cee1f2;37356f #b5d2ec;58327f #b5d2ec" focus="100%" type="gradient">
                   <o:fill v:ext="view" type="gradientUnscaled"/>
                 </v:fill>
@@ -183,7 +183,6 @@
       </w:r>
       <w:r>
         <w:rPr>
-          <w:b/>
           <w:noProof/>
           <w:sz w:val="24"/>
           <w:lang w:eastAsia="es-EC"/>
@@ -191,7 +190,7 @@
         <mc:AlternateContent>
           <mc:Choice Requires="wps">
             <w:drawing>
-              <wp:anchor distT="0" distB="0" distL="114300" distR="114300" simplePos="0" relativeHeight="251662336" behindDoc="0" locked="0" layoutInCell="1" allowOverlap="1" wp14:anchorId="7907C697" wp14:editId="3A5A8F49">
+              <wp:anchor distT="0" distB="0" distL="114300" distR="114300" simplePos="0" relativeHeight="251662336" behindDoc="0" locked="0" layoutInCell="1" allowOverlap="1" wp14:anchorId="6864592C" wp14:editId="6CBDE2B2">
                 <wp:simplePos x="0" y="0"/>
                 <wp:positionH relativeFrom="column">
                   <wp:posOffset>1717675</wp:posOffset>
@@ -260,7 +259,7 @@
           </mc:Choice>
           <mc:Fallback>
             <w:pict>
-              <v:oval w14:anchorId="7907C697" id="Elipse 4" o:spid="_x0000_s1026" style="position:absolute;margin-left:135.25pt;margin-top:21.75pt;width:143.1pt;height:40.75pt;z-index:251662336;visibility:visible;mso-wrap-style:square;mso-height-percent:0;mso-wrap-distance-left:9pt;mso-wrap-distance-top:0;mso-wrap-distance-right:9pt;mso-wrap-distance-bottom:0;mso-position-horizontal:absolute;mso-position-horizontal-relative:text;mso-position-vertical:absolute;mso-position-vertical-relative:text;mso-height-percent:0;mso-height-relative:margin;v-text-anchor:middle" o:gfxdata="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" fillcolor="white [3201]" strokecolor="black [3200]" strokeweight="1pt">
+              <v:oval w14:anchorId="6864592C" id="Elipse 4" o:spid="_x0000_s1026" style="position:absolute;left:0;text-align:left;margin-left:135.25pt;margin-top:21.75pt;width:143.1pt;height:40.75pt;z-index:251662336;visibility:visible;mso-wrap-style:square;mso-height-percent:0;mso-wrap-distance-left:9pt;mso-wrap-distance-top:0;mso-wrap-distance-right:9pt;mso-wrap-distance-bottom:0;mso-position-horizontal:absolute;mso-position-horizontal-relative:text;mso-position-vertical:absolute;mso-position-vertical-relative:text;mso-height-percent:0;mso-height-relative:margin;v-text-anchor:middle" o:gfxdata="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" fillcolor="white [3201]" strokecolor="black [3200]" strokeweight="1pt">
                 <v:stroke joinstyle="miter"/>
                 <v:textbox>
                   <w:txbxContent>
@@ -306,7 +305,7 @@
         <mc:AlternateContent>
           <mc:Choice Requires="wps">
             <w:drawing>
-              <wp:anchor distT="0" distB="0" distL="114300" distR="114300" simplePos="0" relativeHeight="251665408" behindDoc="0" locked="0" layoutInCell="1" allowOverlap="1" wp14:anchorId="04E3D837" wp14:editId="33EA749F">
+              <wp:anchor distT="0" distB="0" distL="114300" distR="114300" simplePos="0" relativeHeight="251665408" behindDoc="0" locked="0" layoutInCell="1" allowOverlap="1" wp14:anchorId="48771626" wp14:editId="1B99848D">
                 <wp:simplePos x="0" y="0"/>
                 <wp:positionH relativeFrom="column">
                   <wp:posOffset>858834</wp:posOffset>
@@ -358,7 +357,7 @@
           </mc:Choice>
           <mc:Fallback>
             <w:pict>
-              <v:line w14:anchorId="3270B388" id="Conector recto 10" o:spid="_x0000_s1026" style="position:absolute;flip:y;z-index:251665408;visibility:visible;mso-wrap-style:square;mso-height-percent:0;mso-wrap-distance-left:9pt;mso-wrap-distance-top:0;mso-wrap-distance-right:9pt;mso-wrap-distance-bottom:0;mso-position-horizontal:absolute;mso-position-horizontal-relative:text;mso-position-vertical:absolute;mso-position-vertical-relative:text;mso-height-percent:0;mso-height-relative:margin" from="67.6pt,14.95pt" to="126.55pt,50.5pt" o:gfxdata="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" strokecolor="black [3200]" strokeweight="1.5pt">
+              <v:line w14:anchorId="7B99050D" id="Conector recto 10" o:spid="_x0000_s1026" style="position:absolute;flip:y;z-index:251665408;visibility:visible;mso-wrap-style:square;mso-height-percent:0;mso-wrap-distance-left:9pt;mso-wrap-distance-top:0;mso-wrap-distance-right:9pt;mso-wrap-distance-bottom:0;mso-position-horizontal:absolute;mso-position-horizontal-relative:text;mso-position-vertical:absolute;mso-position-vertical-relative:text;mso-height-percent:0;mso-height-relative:margin" from="67.6pt,14.95pt" to="126.55pt,50.5pt" o:gfxdata="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" strokecolor="black [3200]" strokeweight="1.5pt">
                 <v:stroke joinstyle="miter"/>
               </v:line>
             </w:pict>
@@ -383,13 +382,13 @@
         <mc:AlternateContent>
           <mc:Choice Requires="wps">
             <w:drawing>
-              <wp:anchor distT="0" distB="0" distL="114300" distR="114300" simplePos="0" relativeHeight="251668480" behindDoc="0" locked="0" layoutInCell="1" allowOverlap="1" wp14:anchorId="7E7C87C3" wp14:editId="0A71453F">
+              <wp:anchor distT="0" distB="0" distL="114300" distR="114300" simplePos="0" relativeHeight="251668480" behindDoc="0" locked="0" layoutInCell="1" allowOverlap="1" wp14:anchorId="0F6B13BC" wp14:editId="19E0C188">
                 <wp:simplePos x="0" y="0"/>
                 <wp:positionH relativeFrom="column">
-                  <wp:posOffset>1716718</wp:posOffset>
+                  <wp:posOffset>1672751</wp:posOffset>
                 </wp:positionH>
                 <wp:positionV relativeFrom="paragraph">
-                  <wp:posOffset>211876</wp:posOffset>
+                  <wp:posOffset>90094</wp:posOffset>
                 </wp:positionV>
                 <wp:extent cx="1817370" cy="638810"/>
                 <wp:effectExtent l="0" t="0" r="11430" b="27940"/>
@@ -430,12 +429,7 @@
                               <w:jc w:val="center"/>
                             </w:pPr>
                             <w:r>
-                              <w:t>Ingresa</w:t>
-                            </w:r>
-                            <w:bookmarkStart w:id="0" w:name="_GoBack"/>
-                            <w:bookmarkEnd w:id="0"/>
-                            <w:r>
-                              <w:t xml:space="preserve"> la Contraseña </w:t>
+                              <w:t xml:space="preserve">Ingresa la Contraseña </w:t>
                             </w:r>
                           </w:p>
                         </w:txbxContent>
@@ -457,7 +451,7 @@
           </mc:Choice>
           <mc:Fallback>
             <w:pict>
-              <v:oval w14:anchorId="7E7C87C3" id="Elipse 13" o:spid="_x0000_s1027" style="position:absolute;margin-left:135.15pt;margin-top:16.7pt;width:143.1pt;height:50.3pt;z-index:251668480;visibility:visible;mso-wrap-style:square;mso-height-percent:0;mso-wrap-distance-left:9pt;mso-wrap-distance-top:0;mso-wrap-distance-right:9pt;mso-wrap-distance-bottom:0;mso-position-horizontal:absolute;mso-position-horizontal-relative:text;mso-position-vertical:absolute;mso-position-vertical-relative:text;mso-height-percent:0;mso-height-relative:margin;v-text-anchor:middle" o:gfxdata="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" fillcolor="white [3201]" strokecolor="black [3200]" strokeweight="1pt">
+              <v:oval w14:anchorId="0F6B13BC" id="Elipse 13" o:spid="_x0000_s1027" style="position:absolute;margin-left:131.7pt;margin-top:7.1pt;width:143.1pt;height:50.3pt;z-index:251668480;visibility:visible;mso-wrap-style:square;mso-height-percent:0;mso-wrap-distance-left:9pt;mso-wrap-distance-top:0;mso-wrap-distance-right:9pt;mso-wrap-distance-bottom:0;mso-position-horizontal:absolute;mso-position-horizontal-relative:text;mso-position-vertical:absolute;mso-position-vertical-relative:text;mso-height-percent:0;mso-height-relative:margin;v-text-anchor:middle" o:gfxdata="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" fillcolor="white [3201]" strokecolor="black [3200]" strokeweight="1pt">
                 <v:stroke joinstyle="miter"/>
                 <v:textbox>
                   <w:txbxContent>
@@ -466,12 +460,7 @@
                         <w:jc w:val="center"/>
                       </w:pPr>
                       <w:r>
-                        <w:t>Ingresa</w:t>
-                      </w:r>
-                      <w:bookmarkStart w:id="1" w:name="_GoBack"/>
-                      <w:bookmarkEnd w:id="1"/>
-                      <w:r>
-                        <w:t xml:space="preserve"> la Contraseña </w:t>
+                        <w:t xml:space="preserve">Ingresa la Contraseña </w:t>
                       </w:r>
                     </w:p>
                   </w:txbxContent>
@@ -498,7 +487,7 @@
           <w:lang w:eastAsia="es-EC"/>
         </w:rPr>
         <w:drawing>
-          <wp:anchor distT="0" distB="0" distL="114300" distR="114300" simplePos="0" relativeHeight="251659264" behindDoc="0" locked="0" layoutInCell="1" allowOverlap="1" wp14:anchorId="5CF9641F" wp14:editId="6682EFF2">
+          <wp:anchor distT="0" distB="0" distL="114300" distR="114300" simplePos="0" relativeHeight="251659264" behindDoc="0" locked="0" layoutInCell="1" allowOverlap="1" wp14:anchorId="2B6B30B9" wp14:editId="4A38F02A">
             <wp:simplePos x="0" y="0"/>
             <wp:positionH relativeFrom="column">
               <wp:posOffset>3998435</wp:posOffset>
@@ -568,7 +557,7 @@
           <w:lang w:eastAsia="es-EC"/>
         </w:rPr>
         <w:drawing>
-          <wp:anchor distT="0" distB="0" distL="114300" distR="114300" simplePos="0" relativeHeight="251660288" behindDoc="0" locked="0" layoutInCell="1" allowOverlap="1" wp14:anchorId="483C0C54" wp14:editId="42B1BE32">
+          <wp:anchor distT="0" distB="0" distL="114300" distR="114300" simplePos="0" relativeHeight="251660288" behindDoc="0" locked="0" layoutInCell="1" allowOverlap="1" wp14:anchorId="056255A0" wp14:editId="287B90DA">
             <wp:simplePos x="0" y="0"/>
             <wp:positionH relativeFrom="column">
               <wp:posOffset>142500</wp:posOffset>
@@ -640,7 +629,7 @@
         <mc:AlternateContent>
           <mc:Choice Requires="wps">
             <w:drawing>
-              <wp:anchor distT="0" distB="0" distL="114300" distR="114300" simplePos="0" relativeHeight="251671552" behindDoc="0" locked="0" layoutInCell="1" allowOverlap="1" wp14:anchorId="37DA492D" wp14:editId="4C3601FD">
+              <wp:anchor distT="0" distB="0" distL="114300" distR="114300" simplePos="0" relativeHeight="251671552" behindDoc="0" locked="0" layoutInCell="1" allowOverlap="1" wp14:anchorId="2770B7BD" wp14:editId="2A459E82">
                 <wp:simplePos x="0" y="0"/>
                 <wp:positionH relativeFrom="column">
                   <wp:posOffset>1068154</wp:posOffset>
@@ -695,7 +684,7 @@
           </mc:Choice>
           <mc:Fallback>
             <w:pict>
-              <v:line w14:anchorId="486339F1" id="Conector recto 16" o:spid="_x0000_s1026" style="position:absolute;flip:y;z-index:251671552;visibility:visible;mso-wrap-style:square;mso-width-percent:0;mso-height-percent:0;mso-wrap-distance-left:9pt;mso-wrap-distance-top:0;mso-wrap-distance-right:9pt;mso-wrap-distance-bottom:0;mso-position-horizontal:absolute;mso-position-horizontal-relative:text;mso-position-vertical:absolute;mso-position-vertical-relative:text;mso-width-percent:0;mso-height-percent:0;mso-width-relative:margin;mso-height-relative:margin" from="84.1pt,21.95pt" to="126.55pt,33.2pt" o:gfxdata="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" strokecolor="black [3200]" strokeweight="1.5pt">
+              <v:line w14:anchorId="15AEE09C" id="Conector recto 16" o:spid="_x0000_s1026" style="position:absolute;flip:y;z-index:251671552;visibility:visible;mso-wrap-style:square;mso-width-percent:0;mso-height-percent:0;mso-wrap-distance-left:9pt;mso-wrap-distance-top:0;mso-wrap-distance-right:9pt;mso-wrap-distance-bottom:0;mso-position-horizontal:absolute;mso-position-horizontal-relative:text;mso-position-vertical:absolute;mso-position-vertical-relative:text;mso-width-percent:0;mso-height-percent:0;mso-width-relative:margin;mso-height-relative:margin" from="84.1pt,21.95pt" to="126.55pt,33.2pt" o:gfxdata="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" strokecolor="black [3200]" strokeweight="1.5pt">
                 <v:stroke joinstyle="miter"/>
               </v:line>
             </w:pict>
@@ -728,13 +717,13 @@
         <mc:AlternateContent>
           <mc:Choice Requires="wps">
             <w:drawing>
-              <wp:anchor distT="0" distB="0" distL="114300" distR="114300" simplePos="0" relativeHeight="251674624" behindDoc="0" locked="0" layoutInCell="1" allowOverlap="1" wp14:anchorId="7A84812C" wp14:editId="485C67A0">
+              <wp:anchor distT="0" distB="0" distL="114300" distR="114300" simplePos="0" relativeHeight="251674624" behindDoc="0" locked="0" layoutInCell="1" allowOverlap="1" wp14:anchorId="77A1A4C6" wp14:editId="0F3B3D70">
                 <wp:simplePos x="0" y="0"/>
                 <wp:positionH relativeFrom="column">
-                  <wp:posOffset>1575022</wp:posOffset>
+                  <wp:posOffset>1574800</wp:posOffset>
                 </wp:positionH>
                 <wp:positionV relativeFrom="paragraph">
-                  <wp:posOffset>107866</wp:posOffset>
+                  <wp:posOffset>63247</wp:posOffset>
                 </wp:positionV>
                 <wp:extent cx="1817370" cy="892366"/>
                 <wp:effectExtent l="0" t="0" r="11430" b="22225"/>
@@ -775,10 +764,7 @@
                               <w:jc w:val="center"/>
                             </w:pPr>
                             <w:r>
-                              <w:t>Validación de Usuario y Contraseña</w:t>
-                            </w:r>
-                            <w:r>
-                              <w:t xml:space="preserve"> </w:t>
+                              <w:t xml:space="preserve">Validación de Usuario y Contraseña </w:t>
                             </w:r>
                           </w:p>
                         </w:txbxContent>
@@ -800,7 +786,7 @@
           </mc:Choice>
           <mc:Fallback>
             <w:pict>
-              <v:oval w14:anchorId="7A84812C" id="Elipse 6" o:spid="_x0000_s1028" style="position:absolute;margin-left:124pt;margin-top:8.5pt;width:143.1pt;height:70.25pt;z-index:251674624;visibility:visible;mso-wrap-style:square;mso-height-percent:0;mso-wrap-distance-left:9pt;mso-wrap-distance-top:0;mso-wrap-distance-right:9pt;mso-wrap-distance-bottom:0;mso-position-horizontal:absolute;mso-position-horizontal-relative:text;mso-position-vertical:absolute;mso-position-vertical-relative:text;mso-height-percent:0;mso-height-relative:margin;v-text-anchor:middle" o:gfxdata="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" fillcolor="white [3201]" strokecolor="black [3200]" strokeweight="1pt">
+              <v:oval w14:anchorId="77A1A4C6" id="Elipse 6" o:spid="_x0000_s1028" style="position:absolute;margin-left:124pt;margin-top:5pt;width:143.1pt;height:70.25pt;z-index:251674624;visibility:visible;mso-wrap-style:square;mso-height-percent:0;mso-wrap-distance-left:9pt;mso-wrap-distance-top:0;mso-wrap-distance-right:9pt;mso-wrap-distance-bottom:0;mso-position-horizontal:absolute;mso-position-horizontal-relative:text;mso-position-vertical:absolute;mso-position-vertical-relative:text;mso-height-percent:0;mso-height-relative:margin;v-text-anchor:middle" o:gfxdata="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" fillcolor="white [3201]" strokecolor="black [3200]" strokeweight="1pt">
                 <v:stroke joinstyle="miter"/>
                 <v:textbox>
                   <w:txbxContent>
@@ -809,10 +795,7 @@
                         <w:jc w:val="center"/>
                       </w:pPr>
                       <w:r>
-                        <w:t>Validación de Usuario y Contraseña</w:t>
-                      </w:r>
-                      <w:r>
-                        <w:t xml:space="preserve"> </w:t>
+                        <w:t xml:space="preserve">Validación de Usuario y Contraseña </w:t>
                       </w:r>
                     </w:p>
                   </w:txbxContent>
@@ -840,7 +823,7 @@
         <mc:AlternateContent>
           <mc:Choice Requires="wps">
             <w:drawing>
-              <wp:anchor distT="0" distB="0" distL="114300" distR="114300" simplePos="0" relativeHeight="251670528" behindDoc="0" locked="0" layoutInCell="1" allowOverlap="1" wp14:anchorId="64D28736" wp14:editId="7B9A1B06">
+              <wp:anchor distT="0" distB="0" distL="114300" distR="114300" simplePos="0" relativeHeight="251670528" behindDoc="0" locked="0" layoutInCell="1" allowOverlap="1" wp14:anchorId="5AA6720E" wp14:editId="3E727487">
                 <wp:simplePos x="0" y="0"/>
                 <wp:positionH relativeFrom="column">
                   <wp:posOffset>3490733</wp:posOffset>
@@ -889,7 +872,7 @@
           </mc:Choice>
           <mc:Fallback>
             <w:pict>
-              <v:line w14:anchorId="5CC8C395" id="Conector recto 15" o:spid="_x0000_s1026" style="position:absolute;flip:x;z-index:251670528;visibility:visible;mso-wrap-style:square;mso-wrap-distance-left:9pt;mso-wrap-distance-top:0;mso-wrap-distance-right:9pt;mso-wrap-distance-bottom:0;mso-position-horizontal:absolute;mso-position-horizontal-relative:text;mso-position-vertical:absolute;mso-position-vertical-relative:text" from="274.85pt,.45pt" to="314.8pt,15.2pt" o:gfxdata="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" strokecolor="black [3200]" strokeweight="1.5pt">
+              <v:line w14:anchorId="7DD51271" id="Conector recto 15" o:spid="_x0000_s1026" style="position:absolute;flip:x;z-index:251670528;visibility:visible;mso-wrap-style:square;mso-wrap-distance-left:9pt;mso-wrap-distance-top:0;mso-wrap-distance-right:9pt;mso-wrap-distance-bottom:0;mso-position-horizontal:absolute;mso-position-horizontal-relative:text;mso-position-vertical:absolute;mso-position-vertical-relative:text" from="274.85pt,.45pt" to="314.8pt,15.2pt" o:gfxdata="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" strokecolor="black [3200]" strokeweight="1.5pt">
                 <v:stroke joinstyle="miter"/>
               </v:line>
             </w:pict>
@@ -969,7 +952,6 @@
         <w:t>Modulo Seguridad</w:t>
       </w:r>
     </w:p>
-    <w:p/>
     <w:p/>
     <w:p/>
     <w:p>
@@ -989,29 +971,21 @@
           <w:b/>
           <w:sz w:val="24"/>
         </w:rPr>
-        <w:t>Asignación de Privilegios.-</w:t>
-      </w:r>
-    </w:p>
-    <w:p>
-      <w:pPr>
-        <w:pStyle w:val="Prrafodelista"/>
-      </w:pPr>
-      <w:r>
         <mc:AlternateContent>
           <mc:Choice Requires="wps">
             <w:drawing>
-              <wp:anchor distT="0" distB="0" distL="114300" distR="114300" simplePos="0" relativeHeight="251679744" behindDoc="1" locked="0" layoutInCell="1" allowOverlap="1" wp14:anchorId="0C83349C" wp14:editId="2086032A">
+              <wp:anchor distT="0" distB="0" distL="114300" distR="114300" simplePos="0" relativeHeight="251692032" behindDoc="1" locked="0" layoutInCell="1" allowOverlap="1" wp14:anchorId="125A9705" wp14:editId="38604EE4">
                 <wp:simplePos x="0" y="0"/>
                 <wp:positionH relativeFrom="column">
                   <wp:posOffset>-482</wp:posOffset>
                 </wp:positionH>
                 <wp:positionV relativeFrom="paragraph">
-                  <wp:posOffset>184396</wp:posOffset>
+                  <wp:posOffset>309061</wp:posOffset>
                 </wp:positionV>
-                <wp:extent cx="5111750" cy="2236424"/>
-                <wp:effectExtent l="0" t="0" r="12700" b="12065"/>
+                <wp:extent cx="5111750" cy="3448280"/>
+                <wp:effectExtent l="0" t="0" r="12700" b="19050"/>
                 <wp:wrapNone/>
-                <wp:docPr id="8" name="Rectángulo 8"/>
+                <wp:docPr id="11" name="Rectángulo 11"/>
                 <wp:cNvGraphicFramePr/>
                 <a:graphic xmlns:a="http://schemas.openxmlformats.org/drawingml/2006/main">
                   <a:graphicData uri="http://schemas.microsoft.com/office/word/2010/wordprocessingShape">
@@ -1020,7 +994,7 @@
                       <wps:spPr>
                         <a:xfrm>
                           <a:off x="0" y="0"/>
-                          <a:ext cx="5111750" cy="2236424"/>
+                          <a:ext cx="5111750" cy="3448280"/>
                         </a:xfrm>
                         <a:prstGeom prst="rect">
                           <a:avLst/>
@@ -1075,6 +1049,18 @@
                           <w:p>
                             <w:pPr>
                               <w:jc w:val="center"/>
+                            </w:pPr>
+                          </w:p>
+                          <w:p/>
+                          <w:p/>
+                          <w:p/>
+                          <w:p/>
+                          <w:p/>
+                          <w:p/>
+                          <w:p/>
+                          <w:p>
+                            <w:pPr>
+                              <w:ind w:left="142"/>
                               <w:rPr>
                                 <w:b/>
                                 <w:sz w:val="24"/>
@@ -1085,48 +1071,7 @@
                                 <w:b/>
                                 <w:sz w:val="24"/>
                               </w:rPr>
-                              <w:t xml:space="preserve">  </w:t>
-                            </w:r>
-                          </w:p>
-                          <w:p>
-                            <w:pPr>
-                              <w:rPr>
-                                <w:b/>
-                                <w:sz w:val="24"/>
-                              </w:rPr>
-                            </w:pPr>
-                          </w:p>
-                          <w:p>
-                            <w:pPr>
-                              <w:rPr>
-                                <w:b/>
-                                <w:sz w:val="24"/>
-                              </w:rPr>
-                            </w:pPr>
-                          </w:p>
-                          <w:p>
-                            <w:pPr>
-                              <w:rPr>
-                                <w:b/>
-                                <w:sz w:val="24"/>
-                              </w:rPr>
-                            </w:pPr>
-                          </w:p>
-                          <w:p>
-                            <w:pPr>
-                              <w:rPr>
-                                <w:b/>
-                                <w:sz w:val="24"/>
-                              </w:rPr>
-                            </w:pPr>
-                          </w:p>
-                          <w:p>
-                            <w:r>
-                              <w:rPr>
-                                <w:b/>
-                                <w:sz w:val="24"/>
-                              </w:rPr>
-                              <w:t xml:space="preserve">      </w:t>
+                              <w:t xml:space="preserve">    </w:t>
                             </w:r>
                             <w:r>
                               <w:rPr>
@@ -1205,7 +1150,7 @@
           </mc:Choice>
           <mc:Fallback>
             <w:pict>
-              <v:rect w14:anchorId="0C83349C" id="Rectángulo 8" o:spid="_x0000_s1029" style="position:absolute;left:0;text-align:left;margin-left:-.05pt;margin-top:14.5pt;width:402.5pt;height:176.1pt;z-index:-251636736;visibility:visible;mso-wrap-style:square;mso-height-percent:0;mso-wrap-distance-left:9pt;mso-wrap-distance-top:0;mso-wrap-distance-right:9pt;mso-wrap-distance-bottom:0;mso-position-horizontal:absolute;mso-position-horizontal-relative:text;mso-position-vertical:absolute;mso-position-vertical-relative:text;mso-height-percent:0;mso-height-relative:margin;v-text-anchor:middle" o:gfxdata="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" fillcolor="#f7fafd [180]" strokecolor="#5b9bd5 [3204]" strokeweight="1pt">
+              <v:rect w14:anchorId="125A9705" id="Rectángulo 11" o:spid="_x0000_s1029" style="position:absolute;left:0;text-align:left;margin-left:-.05pt;margin-top:24.35pt;width:402.5pt;height:271.5pt;z-index:-251624448;visibility:visible;mso-wrap-style:square;mso-height-percent:0;mso-wrap-distance-left:9pt;mso-wrap-distance-top:0;mso-wrap-distance-right:9pt;mso-wrap-distance-bottom:0;mso-position-horizontal:absolute;mso-position-horizontal-relative:text;mso-position-vertical:absolute;mso-position-vertical-relative:text;mso-height-percent:0;mso-height-relative:margin;v-text-anchor:middle" o:gfxdata="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" fillcolor="#f7fafd [180]" strokecolor="#5b9bd5 [3204]" strokeweight="1pt">
                 <v:fill color2="#b5d2ec [1460]" rotate="t" angle="330" colors="0 #f7fafd;34079f #cee1f2;37356f #b5d2ec;58327f #b5d2ec" focus="100%" type="gradient">
                   <o:fill v:ext="view" type="gradientUnscaled"/>
                 </v:fill>
@@ -1214,6 +1159,18 @@
                     <w:p>
                       <w:pPr>
                         <w:jc w:val="center"/>
+                      </w:pPr>
+                    </w:p>
+                    <w:p/>
+                    <w:p/>
+                    <w:p/>
+                    <w:p/>
+                    <w:p/>
+                    <w:p/>
+                    <w:p/>
+                    <w:p>
+                      <w:pPr>
+                        <w:ind w:left="142"/>
                         <w:rPr>
                           <w:b/>
                           <w:sz w:val="24"/>
@@ -1224,48 +1181,7 @@
                           <w:b/>
                           <w:sz w:val="24"/>
                         </w:rPr>
-                        <w:t xml:space="preserve">  </w:t>
-                      </w:r>
-                    </w:p>
-                    <w:p>
-                      <w:pPr>
-                        <w:rPr>
-                          <w:b/>
-                          <w:sz w:val="24"/>
-                        </w:rPr>
-                      </w:pPr>
-                    </w:p>
-                    <w:p>
-                      <w:pPr>
-                        <w:rPr>
-                          <w:b/>
-                          <w:sz w:val="24"/>
-                        </w:rPr>
-                      </w:pPr>
-                    </w:p>
-                    <w:p>
-                      <w:pPr>
-                        <w:rPr>
-                          <w:b/>
-                          <w:sz w:val="24"/>
-                        </w:rPr>
-                      </w:pPr>
-                    </w:p>
-                    <w:p>
-                      <w:pPr>
-                        <w:rPr>
-                          <w:b/>
-                          <w:sz w:val="24"/>
-                        </w:rPr>
-                      </w:pPr>
-                    </w:p>
-                    <w:p>
-                      <w:r>
-                        <w:rPr>
-                          <w:b/>
-                          <w:sz w:val="24"/>
-                        </w:rPr>
-                        <w:t xml:space="preserve">      </w:t>
+                        <w:t xml:space="preserve">    </w:t>
                       </w:r>
                       <w:r>
                         <w:rPr>
@@ -1332,33 +1248,643 @@
           </mc:Fallback>
         </mc:AlternateContent>
       </w:r>
+      <w:r>
+        <w:rPr>
+          <w:b/>
+          <w:sz w:val="24"/>
+        </w:rPr>
+        <w:t>Bloque de Usuario</w:t>
+      </w:r>
+      <w:r>
+        <w:rPr>
+          <w:b/>
+          <w:sz w:val="24"/>
+        </w:rPr>
+        <w:t>.-</w:t>
+      </w:r>
     </w:p>
     <w:p>
       <w:pPr>
-        <w:pStyle w:val="Prrafodelista"/>
+        <w:rPr>
+          <w:b/>
+          <w:sz w:val="24"/>
+        </w:rPr>
       </w:pPr>
       <w:r>
         <w:rPr>
           <w:b/>
-          <w:noProof/>
-          <w:sz w:val="24"/>
-          <w:lang w:eastAsia="es-EC"/>
+          <w:sz w:val="24"/>
         </w:rPr>
         <mc:AlternateContent>
           <mc:Choice Requires="wps">
             <w:drawing>
-              <wp:anchor distT="0" distB="0" distL="114300" distR="114300" simplePos="0" relativeHeight="251685888" behindDoc="0" locked="0" layoutInCell="1" allowOverlap="1" wp14:anchorId="65F47088" wp14:editId="6D8E0F82">
+              <wp:anchor distT="0" distB="0" distL="114300" distR="114300" simplePos="0" relativeHeight="251694080" behindDoc="0" locked="0" layoutInCell="1" allowOverlap="1" wp14:anchorId="57BB8381" wp14:editId="4FB0D177">
                 <wp:simplePos x="0" y="0"/>
                 <wp:positionH relativeFrom="column">
-                  <wp:posOffset>1572130</wp:posOffset>
+                  <wp:posOffset>1574800</wp:posOffset>
                 </wp:positionH>
                 <wp:positionV relativeFrom="paragraph">
-                  <wp:posOffset>1327785</wp:posOffset>
+                  <wp:posOffset>119518</wp:posOffset>
+                </wp:positionV>
+                <wp:extent cx="1817370" cy="671830"/>
+                <wp:effectExtent l="0" t="0" r="11430" b="13970"/>
+                <wp:wrapSquare wrapText="bothSides"/>
+                <wp:docPr id="26" name="Elipse 26"/>
+                <wp:cNvGraphicFramePr/>
+                <a:graphic xmlns:a="http://schemas.openxmlformats.org/drawingml/2006/main">
+                  <a:graphicData uri="http://schemas.microsoft.com/office/word/2010/wordprocessingShape">
+                    <wps:wsp>
+                      <wps:cNvSpPr/>
+                      <wps:spPr>
+                        <a:xfrm>
+                          <a:off x="0" y="0"/>
+                          <a:ext cx="1817370" cy="671830"/>
+                        </a:xfrm>
+                        <a:prstGeom prst="ellipse">
+                          <a:avLst/>
+                        </a:prstGeom>
+                      </wps:spPr>
+                      <wps:style>
+                        <a:lnRef idx="2">
+                          <a:schemeClr val="dk1"/>
+                        </a:lnRef>
+                        <a:fillRef idx="1">
+                          <a:schemeClr val="lt1"/>
+                        </a:fillRef>
+                        <a:effectRef idx="0">
+                          <a:schemeClr val="dk1"/>
+                        </a:effectRef>
+                        <a:fontRef idx="minor">
+                          <a:schemeClr val="dk1"/>
+                        </a:fontRef>
+                      </wps:style>
+                      <wps:txbx>
+                        <w:txbxContent>
+                          <w:p>
+                            <w:pPr>
+                              <w:jc w:val="center"/>
+                            </w:pPr>
+                            <w:r>
+                              <w:t xml:space="preserve">Ingresa el Usuario </w:t>
+                            </w:r>
+                            <w:r>
+                              <w:t>y Contraseña</w:t>
+                            </w:r>
+                          </w:p>
+                        </w:txbxContent>
+                      </wps:txbx>
+                      <wps:bodyPr rot="0" spcFirstLastPara="0" vertOverflow="overflow" horzOverflow="overflow" vert="horz" wrap="square" lIns="91440" tIns="45720" rIns="91440" bIns="45720" numCol="1" spcCol="0" rtlCol="0" fromWordArt="0" anchor="ctr" anchorCtr="0" forceAA="0" compatLnSpc="1">
+                        <a:prstTxWarp prst="textNoShape">
+                          <a:avLst/>
+                        </a:prstTxWarp>
+                        <a:noAutofit/>
+                      </wps:bodyPr>
+                    </wps:wsp>
+                  </a:graphicData>
+                </a:graphic>
+                <wp14:sizeRelV relativeFrom="margin">
+                  <wp14:pctHeight>0</wp14:pctHeight>
+                </wp14:sizeRelV>
+              </wp:anchor>
+            </w:drawing>
+          </mc:Choice>
+          <mc:Fallback>
+            <w:pict>
+              <v:oval w14:anchorId="57BB8381" id="Elipse 26" o:spid="_x0000_s1030" style="position:absolute;margin-left:124pt;margin-top:9.4pt;width:143.1pt;height:52.9pt;z-index:251694080;visibility:visible;mso-wrap-style:square;mso-height-percent:0;mso-wrap-distance-left:9pt;mso-wrap-distance-top:0;mso-wrap-distance-right:9pt;mso-wrap-distance-bottom:0;mso-position-horizontal:absolute;mso-position-horizontal-relative:text;mso-position-vertical:absolute;mso-position-vertical-relative:text;mso-height-percent:0;mso-height-relative:margin;v-text-anchor:middle" o:gfxdata="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" fillcolor="white [3201]" strokecolor="black [3200]" strokeweight="1pt">
+                <v:stroke joinstyle="miter"/>
+                <v:textbox>
+                  <w:txbxContent>
+                    <w:p>
+                      <w:pPr>
+                        <w:jc w:val="center"/>
+                      </w:pPr>
+                      <w:r>
+                        <w:t xml:space="preserve">Ingresa el Usuario </w:t>
+                      </w:r>
+                      <w:r>
+                        <w:t>y Contraseña</w:t>
+                      </w:r>
+                    </w:p>
+                  </w:txbxContent>
+                </v:textbox>
+                <w10:wrap type="square"/>
+              </v:oval>
+            </w:pict>
+          </mc:Fallback>
+        </mc:AlternateContent>
+      </w:r>
+      <w:r>
+        <w:rPr>
+          <w:b/>
+          <w:sz w:val="24"/>
+        </w:rPr>
+        <w:drawing>
+          <wp:anchor distT="0" distB="0" distL="114300" distR="114300" simplePos="0" relativeHeight="251689984" behindDoc="0" locked="0" layoutInCell="1" allowOverlap="1" wp14:anchorId="4D60A7C2" wp14:editId="10109C0A">
+            <wp:simplePos x="0" y="0"/>
+            <wp:positionH relativeFrom="column">
+              <wp:posOffset>3855720</wp:posOffset>
+            </wp:positionH>
+            <wp:positionV relativeFrom="paragraph">
+              <wp:posOffset>1310640</wp:posOffset>
+            </wp:positionV>
+            <wp:extent cx="958215" cy="958215"/>
+            <wp:effectExtent l="0" t="0" r="0" b="0"/>
+            <wp:wrapNone/>
+            <wp:docPr id="12" name="Imagen 12" descr="http://freeiconbox.com/icon/256/1247.png"/>
+            <wp:cNvGraphicFramePr>
+              <a:graphicFrameLocks xmlns:a="http://schemas.openxmlformats.org/drawingml/2006/main" noChangeAspect="1"/>
+            </wp:cNvGraphicFramePr>
+            <a:graphic xmlns:a="http://schemas.openxmlformats.org/drawingml/2006/main">
+              <a:graphicData uri="http://schemas.openxmlformats.org/drawingml/2006/picture">
+                <pic:pic xmlns:pic="http://schemas.openxmlformats.org/drawingml/2006/picture">
+                  <pic:nvPicPr>
+                    <pic:cNvPr id="0" name="Picture 1" descr="http://freeiconbox.com/icon/256/1247.png"/>
+                    <pic:cNvPicPr>
+                      <a:picLocks noChangeAspect="1" noChangeArrowheads="1"/>
+                    </pic:cNvPicPr>
+                  </pic:nvPicPr>
+                  <pic:blipFill>
+                    <a:blip r:embed="rId5" cstate="print">
+                      <a:extLst>
+                        <a:ext uri="{28A0092B-C50C-407E-A947-70E740481C1C}">
+                          <a14:useLocalDpi xmlns:a14="http://schemas.microsoft.com/office/drawing/2010/main" val="0"/>
+                        </a:ext>
+                      </a:extLst>
+                    </a:blip>
+                    <a:srcRect/>
+                    <a:stretch>
+                      <a:fillRect/>
+                    </a:stretch>
+                  </pic:blipFill>
+                  <pic:spPr bwMode="auto">
+                    <a:xfrm>
+                      <a:off x="0" y="0"/>
+                      <a:ext cx="958215" cy="958215"/>
+                    </a:xfrm>
+                    <a:prstGeom prst="rect">
+                      <a:avLst/>
+                    </a:prstGeom>
+                    <a:noFill/>
+                    <a:ln>
+                      <a:noFill/>
+                    </a:ln>
+                  </pic:spPr>
+                </pic:pic>
+              </a:graphicData>
+            </a:graphic>
+            <wp14:sizeRelH relativeFrom="page">
+              <wp14:pctWidth>0</wp14:pctWidth>
+            </wp14:sizeRelH>
+            <wp14:sizeRelV relativeFrom="page">
+              <wp14:pctHeight>0</wp14:pctHeight>
+            </wp14:sizeRelV>
+          </wp:anchor>
+        </w:drawing>
+      </w:r>
+      <w:r>
+        <w:rPr>
+          <w:b/>
+          <w:sz w:val="24"/>
+        </w:rPr>
+        <w:drawing>
+          <wp:anchor distT="0" distB="0" distL="114300" distR="114300" simplePos="0" relativeHeight="251691008" behindDoc="0" locked="0" layoutInCell="1" allowOverlap="1" wp14:anchorId="683EE7F3" wp14:editId="50553795">
+            <wp:simplePos x="0" y="0"/>
+            <wp:positionH relativeFrom="column">
+              <wp:posOffset>0</wp:posOffset>
+            </wp:positionH>
+            <wp:positionV relativeFrom="paragraph">
+              <wp:posOffset>1310640</wp:posOffset>
+            </wp:positionV>
+            <wp:extent cx="958215" cy="958215"/>
+            <wp:effectExtent l="0" t="0" r="0" b="0"/>
+            <wp:wrapNone/>
+            <wp:docPr id="14" name="Imagen 14" descr="http://freeiconbox.com/icon/256/1247.png"/>
+            <wp:cNvGraphicFramePr>
+              <a:graphicFrameLocks xmlns:a="http://schemas.openxmlformats.org/drawingml/2006/main" noChangeAspect="1"/>
+            </wp:cNvGraphicFramePr>
+            <a:graphic xmlns:a="http://schemas.openxmlformats.org/drawingml/2006/main">
+              <a:graphicData uri="http://schemas.openxmlformats.org/drawingml/2006/picture">
+                <pic:pic xmlns:pic="http://schemas.openxmlformats.org/drawingml/2006/picture">
+                  <pic:nvPicPr>
+                    <pic:cNvPr id="0" name="Picture 1" descr="http://freeiconbox.com/icon/256/1247.png"/>
+                    <pic:cNvPicPr>
+                      <a:picLocks noChangeAspect="1" noChangeArrowheads="1"/>
+                    </pic:cNvPicPr>
+                  </pic:nvPicPr>
+                  <pic:blipFill>
+                    <a:blip r:embed="rId5" cstate="print">
+                      <a:extLst>
+                        <a:ext uri="{28A0092B-C50C-407E-A947-70E740481C1C}">
+                          <a14:useLocalDpi xmlns:a14="http://schemas.microsoft.com/office/drawing/2010/main" val="0"/>
+                        </a:ext>
+                      </a:extLst>
+                    </a:blip>
+                    <a:srcRect/>
+                    <a:stretch>
+                      <a:fillRect/>
+                    </a:stretch>
+                  </pic:blipFill>
+                  <pic:spPr bwMode="auto">
+                    <a:xfrm>
+                      <a:off x="0" y="0"/>
+                      <a:ext cx="958215" cy="958215"/>
+                    </a:xfrm>
+                    <a:prstGeom prst="rect">
+                      <a:avLst/>
+                    </a:prstGeom>
+                    <a:noFill/>
+                    <a:ln>
+                      <a:noFill/>
+                    </a:ln>
+                  </pic:spPr>
+                </pic:pic>
+              </a:graphicData>
+            </a:graphic>
+            <wp14:sizeRelH relativeFrom="page">
+              <wp14:pctWidth>0</wp14:pctWidth>
+            </wp14:sizeRelH>
+            <wp14:sizeRelV relativeFrom="page">
+              <wp14:pctHeight>0</wp14:pctHeight>
+            </wp14:sizeRelV>
+          </wp:anchor>
+        </w:drawing>
+      </w:r>
+    </w:p>
+    <w:p>
+      <w:pPr>
+        <w:rPr>
+          <w:b/>
+          <w:sz w:val="24"/>
+        </w:rPr>
+      </w:pPr>
+    </w:p>
+    <w:p>
+      <w:pPr>
+        <w:rPr>
+          <w:b/>
+          <w:sz w:val="24"/>
+        </w:rPr>
+      </w:pPr>
+      <w:r>
+        <w:rPr>
+          <w:b/>
+          <w:sz w:val="24"/>
+        </w:rPr>
+        <mc:AlternateContent>
+          <mc:Choice Requires="wps">
+            <w:drawing>
+              <wp:anchor distT="0" distB="0" distL="114300" distR="114300" simplePos="0" relativeHeight="251696128" behindDoc="0" locked="0" layoutInCell="1" allowOverlap="1" wp14:anchorId="0CB3C2CD" wp14:editId="6744E2B9">
+                <wp:simplePos x="0" y="0"/>
+                <wp:positionH relativeFrom="column">
+                  <wp:posOffset>1497330</wp:posOffset>
+                </wp:positionH>
+                <wp:positionV relativeFrom="paragraph">
+                  <wp:posOffset>282919</wp:posOffset>
+                </wp:positionV>
+                <wp:extent cx="1817370" cy="892366"/>
+                <wp:effectExtent l="0" t="0" r="11430" b="22225"/>
+                <wp:wrapNone/>
+                <wp:docPr id="28" name="Elipse 28"/>
+                <wp:cNvGraphicFramePr/>
+                <a:graphic xmlns:a="http://schemas.openxmlformats.org/drawingml/2006/main">
+                  <a:graphicData uri="http://schemas.microsoft.com/office/word/2010/wordprocessingShape">
+                    <wps:wsp>
+                      <wps:cNvSpPr/>
+                      <wps:spPr>
+                        <a:xfrm>
+                          <a:off x="0" y="0"/>
+                          <a:ext cx="1817370" cy="892366"/>
+                        </a:xfrm>
+                        <a:prstGeom prst="ellipse">
+                          <a:avLst/>
+                        </a:prstGeom>
+                      </wps:spPr>
+                      <wps:style>
+                        <a:lnRef idx="2">
+                          <a:schemeClr val="dk1"/>
+                        </a:lnRef>
+                        <a:fillRef idx="1">
+                          <a:schemeClr val="lt1"/>
+                        </a:fillRef>
+                        <a:effectRef idx="0">
+                          <a:schemeClr val="dk1"/>
+                        </a:effectRef>
+                        <a:fontRef idx="minor">
+                          <a:schemeClr val="dk1"/>
+                        </a:fontRef>
+                      </wps:style>
+                      <wps:txbx>
+                        <w:txbxContent>
+                          <w:p>
+                            <w:pPr>
+                              <w:jc w:val="center"/>
+                            </w:pPr>
+                            <w:r>
+                              <w:t xml:space="preserve">Validación de Usuario y Contraseña </w:t>
+                            </w:r>
+                          </w:p>
+                        </w:txbxContent>
+                      </wps:txbx>
+                      <wps:bodyPr rot="0" spcFirstLastPara="0" vertOverflow="overflow" horzOverflow="overflow" vert="horz" wrap="square" lIns="91440" tIns="45720" rIns="91440" bIns="45720" numCol="1" spcCol="0" rtlCol="0" fromWordArt="0" anchor="ctr" anchorCtr="0" forceAA="0" compatLnSpc="1">
+                        <a:prstTxWarp prst="textNoShape">
+                          <a:avLst/>
+                        </a:prstTxWarp>
+                        <a:noAutofit/>
+                      </wps:bodyPr>
+                    </wps:wsp>
+                  </a:graphicData>
+                </a:graphic>
+                <wp14:sizeRelV relativeFrom="margin">
+                  <wp14:pctHeight>0</wp14:pctHeight>
+                </wp14:sizeRelV>
+              </wp:anchor>
+            </w:drawing>
+          </mc:Choice>
+          <mc:Fallback>
+            <w:pict>
+              <v:oval w14:anchorId="0CB3C2CD" id="Elipse 28" o:spid="_x0000_s1031" style="position:absolute;margin-left:117.9pt;margin-top:22.3pt;width:143.1pt;height:70.25pt;z-index:251696128;visibility:visible;mso-wrap-style:square;mso-height-percent:0;mso-wrap-distance-left:9pt;mso-wrap-distance-top:0;mso-wrap-distance-right:9pt;mso-wrap-distance-bottom:0;mso-position-horizontal:absolute;mso-position-horizontal-relative:text;mso-position-vertical:absolute;mso-position-vertical-relative:text;mso-height-percent:0;mso-height-relative:margin;v-text-anchor:middle" o:gfxdata="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" fillcolor="white [3201]" strokecolor="black [3200]" strokeweight="1pt">
+                <v:stroke joinstyle="miter"/>
+                <v:textbox>
+                  <w:txbxContent>
+                    <w:p>
+                      <w:pPr>
+                        <w:jc w:val="center"/>
+                      </w:pPr>
+                      <w:r>
+                        <w:t xml:space="preserve">Validación de Usuario y Contraseña </w:t>
+                      </w:r>
+                    </w:p>
+                  </w:txbxContent>
+                </v:textbox>
+              </v:oval>
+            </w:pict>
+          </mc:Fallback>
+        </mc:AlternateContent>
+      </w:r>
+      <w:r>
+        <w:rPr>
+          <w:noProof/>
+          <w:lang w:eastAsia="es-EC"/>
+        </w:rPr>
+        <w:drawing>
+          <wp:anchor distT="0" distB="0" distL="114300" distR="114300" simplePos="0" relativeHeight="251701248" behindDoc="0" locked="0" layoutInCell="1" allowOverlap="1" wp14:anchorId="58BAD282" wp14:editId="122AB65F">
+            <wp:simplePos x="0" y="0"/>
+            <wp:positionH relativeFrom="column">
+              <wp:posOffset>629766</wp:posOffset>
+            </wp:positionH>
+            <wp:positionV relativeFrom="paragraph">
+              <wp:posOffset>32102</wp:posOffset>
+            </wp:positionV>
+            <wp:extent cx="945457" cy="584100"/>
+            <wp:effectExtent l="0" t="0" r="7620" b="6985"/>
+            <wp:wrapNone/>
+            <wp:docPr id="31" name="Imagen 31"/>
+            <wp:cNvGraphicFramePr>
+              <a:graphicFrameLocks xmlns:a="http://schemas.openxmlformats.org/drawingml/2006/main" noChangeAspect="1"/>
+            </wp:cNvGraphicFramePr>
+            <a:graphic xmlns:a="http://schemas.openxmlformats.org/drawingml/2006/main">
+              <a:graphicData uri="http://schemas.openxmlformats.org/drawingml/2006/picture">
+                <pic:pic xmlns:pic="http://schemas.openxmlformats.org/drawingml/2006/picture">
+                  <pic:nvPicPr>
+                    <pic:cNvPr id="0" name="Picture 1"/>
+                    <pic:cNvPicPr>
+                      <a:picLocks noChangeAspect="1" noChangeArrowheads="1"/>
+                    </pic:cNvPicPr>
+                  </pic:nvPicPr>
+                  <pic:blipFill>
+                    <a:blip r:embed="rId6">
+                      <a:extLst>
+                        <a:ext uri="{28A0092B-C50C-407E-A947-70E740481C1C}">
+                          <a14:useLocalDpi xmlns:a14="http://schemas.microsoft.com/office/drawing/2010/main" val="0"/>
+                        </a:ext>
+                      </a:extLst>
+                    </a:blip>
+                    <a:srcRect/>
+                    <a:stretch>
+                      <a:fillRect/>
+                    </a:stretch>
+                  </pic:blipFill>
+                  <pic:spPr bwMode="auto">
+                    <a:xfrm>
+                      <a:off x="0" y="0"/>
+                      <a:ext cx="945457" cy="584100"/>
+                    </a:xfrm>
+                    <a:prstGeom prst="rect">
+                      <a:avLst/>
+                    </a:prstGeom>
+                    <a:noFill/>
+                    <a:ln>
+                      <a:noFill/>
+                    </a:ln>
+                  </pic:spPr>
+                </pic:pic>
+              </a:graphicData>
+            </a:graphic>
+            <wp14:sizeRelH relativeFrom="page">
+              <wp14:pctWidth>0</wp14:pctWidth>
+            </wp14:sizeRelH>
+            <wp14:sizeRelV relativeFrom="page">
+              <wp14:pctHeight>0</wp14:pctHeight>
+            </wp14:sizeRelV>
+          </wp:anchor>
+        </w:drawing>
+      </w:r>
+    </w:p>
+    <w:p>
+      <w:pPr>
+        <w:rPr>
+          <w:b/>
+          <w:sz w:val="24"/>
+        </w:rPr>
+      </w:pPr>
+    </w:p>
+    <w:p>
+      <w:pPr>
+        <w:rPr>
+          <w:b/>
+          <w:sz w:val="24"/>
+        </w:rPr>
+      </w:pPr>
+      <w:r>
+        <w:rPr>
+          <w:b/>
+          <w:noProof/>
+          <w:sz w:val="24"/>
+          <w:lang w:eastAsia="es-EC"/>
+        </w:rPr>
+        <mc:AlternateContent>
+          <mc:Choice Requires="wps">
+            <w:drawing>
+              <wp:anchor distT="0" distB="0" distL="114300" distR="114300" simplePos="0" relativeHeight="251703296" behindDoc="0" locked="0" layoutInCell="1" allowOverlap="1" wp14:anchorId="58E8F514" wp14:editId="7C0EF872">
+                <wp:simplePos x="0" y="0"/>
+                <wp:positionH relativeFrom="column">
+                  <wp:posOffset>3491322</wp:posOffset>
+                </wp:positionH>
+                <wp:positionV relativeFrom="paragraph">
+                  <wp:posOffset>187960</wp:posOffset>
+                </wp:positionV>
+                <wp:extent cx="462709" cy="121514"/>
+                <wp:effectExtent l="0" t="0" r="33020" b="31115"/>
+                <wp:wrapNone/>
+                <wp:docPr id="32" name="Conector recto 32"/>
+                <wp:cNvGraphicFramePr/>
+                <a:graphic xmlns:a="http://schemas.openxmlformats.org/drawingml/2006/main">
+                  <a:graphicData uri="http://schemas.microsoft.com/office/word/2010/wordprocessingShape">
+                    <wps:wsp>
+                      <wps:cNvCnPr/>
+                      <wps:spPr>
+                        <a:xfrm>
+                          <a:off x="0" y="0"/>
+                          <a:ext cx="462709" cy="121514"/>
+                        </a:xfrm>
+                        <a:prstGeom prst="line">
+                          <a:avLst/>
+                        </a:prstGeom>
+                      </wps:spPr>
+                      <wps:style>
+                        <a:lnRef idx="3">
+                          <a:schemeClr val="dk1"/>
+                        </a:lnRef>
+                        <a:fillRef idx="0">
+                          <a:schemeClr val="dk1"/>
+                        </a:fillRef>
+                        <a:effectRef idx="2">
+                          <a:schemeClr val="dk1"/>
+                        </a:effectRef>
+                        <a:fontRef idx="minor">
+                          <a:schemeClr val="tx1"/>
+                        </a:fontRef>
+                      </wps:style>
+                      <wps:bodyPr/>
+                    </wps:wsp>
+                  </a:graphicData>
+                </a:graphic>
+                <wp14:sizeRelH relativeFrom="margin">
+                  <wp14:pctWidth>0</wp14:pctWidth>
+                </wp14:sizeRelH>
+                <wp14:sizeRelV relativeFrom="margin">
+                  <wp14:pctHeight>0</wp14:pctHeight>
+                </wp14:sizeRelV>
+              </wp:anchor>
+            </w:drawing>
+          </mc:Choice>
+          <mc:Fallback>
+            <w:pict>
+              <v:line w14:anchorId="5ECE1913" id="Conector recto 32" o:spid="_x0000_s1026" style="position:absolute;z-index:251703296;visibility:visible;mso-wrap-style:square;mso-width-percent:0;mso-height-percent:0;mso-wrap-distance-left:9pt;mso-wrap-distance-top:0;mso-wrap-distance-right:9pt;mso-wrap-distance-bottom:0;mso-position-horizontal:absolute;mso-position-horizontal-relative:text;mso-position-vertical:absolute;mso-position-vertical-relative:text;mso-width-percent:0;mso-height-percent:0;mso-width-relative:margin;mso-height-relative:margin" from="274.9pt,14.8pt" to="311.35pt,24.35pt" o:gfxdata="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" strokecolor="black [3200]" strokeweight="1.5pt">
+                <v:stroke joinstyle="miter"/>
+              </v:line>
+            </w:pict>
+          </mc:Fallback>
+        </mc:AlternateContent>
+      </w:r>
+    </w:p>
+    <w:p>
+      <w:pPr>
+        <w:rPr>
+          <w:b/>
+          <w:sz w:val="24"/>
+        </w:rPr>
+      </w:pPr>
+      <w:r>
+        <w:rPr>
+          <w:b/>
+          <w:noProof/>
+          <w:sz w:val="24"/>
+          <w:lang w:eastAsia="es-EC"/>
+        </w:rPr>
+        <mc:AlternateContent>
+          <mc:Choice Requires="wps">
+            <w:drawing>
+              <wp:anchor distT="0" distB="0" distL="114300" distR="114300" simplePos="0" relativeHeight="251705344" behindDoc="0" locked="0" layoutInCell="1" allowOverlap="1" wp14:anchorId="2C0B9ECF" wp14:editId="54D823FE">
+                <wp:simplePos x="0" y="0"/>
+                <wp:positionH relativeFrom="column">
+                  <wp:posOffset>847817</wp:posOffset>
+                </wp:positionH>
+                <wp:positionV relativeFrom="paragraph">
+                  <wp:posOffset>183209</wp:posOffset>
+                </wp:positionV>
+                <wp:extent cx="561860" cy="308472"/>
+                <wp:effectExtent l="0" t="0" r="29210" b="34925"/>
+                <wp:wrapNone/>
+                <wp:docPr id="33" name="Conector recto 33"/>
+                <wp:cNvGraphicFramePr/>
+                <a:graphic xmlns:a="http://schemas.openxmlformats.org/drawingml/2006/main">
+                  <a:graphicData uri="http://schemas.microsoft.com/office/word/2010/wordprocessingShape">
+                    <wps:wsp>
+                      <wps:cNvCnPr/>
+                      <wps:spPr>
+                        <a:xfrm>
+                          <a:off x="0" y="0"/>
+                          <a:ext cx="561860" cy="308472"/>
+                        </a:xfrm>
+                        <a:prstGeom prst="line">
+                          <a:avLst/>
+                        </a:prstGeom>
+                      </wps:spPr>
+                      <wps:style>
+                        <a:lnRef idx="3">
+                          <a:schemeClr val="dk1"/>
+                        </a:lnRef>
+                        <a:fillRef idx="0">
+                          <a:schemeClr val="dk1"/>
+                        </a:fillRef>
+                        <a:effectRef idx="2">
+                          <a:schemeClr val="dk1"/>
+                        </a:effectRef>
+                        <a:fontRef idx="minor">
+                          <a:schemeClr val="tx1"/>
+                        </a:fontRef>
+                      </wps:style>
+                      <wps:bodyPr/>
+                    </wps:wsp>
+                  </a:graphicData>
+                </a:graphic>
+                <wp14:sizeRelH relativeFrom="margin">
+                  <wp14:pctWidth>0</wp14:pctWidth>
+                </wp14:sizeRelH>
+                <wp14:sizeRelV relativeFrom="margin">
+                  <wp14:pctHeight>0</wp14:pctHeight>
+                </wp14:sizeRelV>
+              </wp:anchor>
+            </w:drawing>
+          </mc:Choice>
+          <mc:Fallback>
+            <w:pict>
+              <v:line w14:anchorId="38377C99" id="Conector recto 33" o:spid="_x0000_s1026" style="position:absolute;z-index:251705344;visibility:visible;mso-wrap-style:square;mso-width-percent:0;mso-height-percent:0;mso-wrap-distance-left:9pt;mso-wrap-distance-top:0;mso-wrap-distance-right:9pt;mso-wrap-distance-bottom:0;mso-position-horizontal:absolute;mso-position-horizontal-relative:text;mso-position-vertical:absolute;mso-position-vertical-relative:text;mso-width-percent:0;mso-height-percent:0;mso-width-relative:margin;mso-height-relative:margin" from="66.75pt,14.45pt" to="111pt,38.75pt" o:gfxdata="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" strokecolor="black [3200]" strokeweight="1.5pt">
+                <v:stroke joinstyle="miter"/>
+              </v:line>
+            </w:pict>
+          </mc:Fallback>
+        </mc:AlternateContent>
+      </w:r>
+    </w:p>
+    <w:p>
+      <w:pPr>
+        <w:rPr>
+          <w:b/>
+          <w:sz w:val="24"/>
+        </w:rPr>
+      </w:pPr>
+      <w:r>
+        <w:rPr>
+          <w:b/>
+          <w:sz w:val="24"/>
+        </w:rPr>
+        <mc:AlternateContent>
+          <mc:Choice Requires="wps">
+            <w:drawing>
+              <wp:anchor distT="0" distB="0" distL="114300" distR="114300" simplePos="0" relativeHeight="251695104" behindDoc="0" locked="0" layoutInCell="1" allowOverlap="1" wp14:anchorId="6FDA7A9D" wp14:editId="2B9ED1AC">
+                <wp:simplePos x="0" y="0"/>
+                <wp:positionH relativeFrom="column">
+                  <wp:posOffset>1428750</wp:posOffset>
+                </wp:positionH>
+                <wp:positionV relativeFrom="paragraph">
+                  <wp:posOffset>99060</wp:posOffset>
                 </wp:positionV>
                 <wp:extent cx="1817370" cy="638810"/>
                 <wp:effectExtent l="0" t="0" r="11430" b="27940"/>
                 <wp:wrapSquare wrapText="bothSides"/>
-                <wp:docPr id="22" name="Elipse 22"/>
+                <wp:docPr id="27" name="Elipse 27"/>
                 <wp:cNvGraphicFramePr/>
                 <a:graphic xmlns:a="http://schemas.openxmlformats.org/drawingml/2006/main">
                   <a:graphicData uri="http://schemas.microsoft.com/office/word/2010/wordprocessingShape">
@@ -1394,7 +1920,7 @@
                               <w:jc w:val="center"/>
                             </w:pPr>
                             <w:r>
-                              <w:t>Asignación de Privilegio</w:t>
+                              <w:t>Ingreso 3 veces Erróneo del Usuario</w:t>
                             </w:r>
                             <w:r>
                               <w:t xml:space="preserve"> </w:t>
@@ -1419,7 +1945,7 @@
           </mc:Choice>
           <mc:Fallback>
             <w:pict>
-              <v:oval w14:anchorId="65F47088" id="Elipse 22" o:spid="_x0000_s1030" style="position:absolute;left:0;text-align:left;margin-left:123.8pt;margin-top:104.55pt;width:143.1pt;height:50.3pt;z-index:251685888;visibility:visible;mso-wrap-style:square;mso-height-percent:0;mso-wrap-distance-left:9pt;mso-wrap-distance-top:0;mso-wrap-distance-right:9pt;mso-wrap-distance-bottom:0;mso-position-horizontal:absolute;mso-position-horizontal-relative:text;mso-position-vertical:absolute;mso-position-vertical-relative:text;mso-height-percent:0;mso-height-relative:margin;v-text-anchor:middle" o:gfxdata="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" fillcolor="white [3201]" strokecolor="black [3200]" strokeweight="1pt">
+              <v:oval w14:anchorId="6FDA7A9D" id="Elipse 27" o:spid="_x0000_s1032" style="position:absolute;margin-left:112.5pt;margin-top:7.8pt;width:143.1pt;height:50.3pt;z-index:251695104;visibility:visible;mso-wrap-style:square;mso-height-percent:0;mso-wrap-distance-left:9pt;mso-wrap-distance-top:0;mso-wrap-distance-right:9pt;mso-wrap-distance-bottom:0;mso-position-horizontal:absolute;mso-position-horizontal-relative:text;mso-position-vertical:absolute;mso-position-vertical-relative:text;mso-height-percent:0;mso-height-relative:margin;v-text-anchor:middle" o:gfxdata="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" fillcolor="white [3201]" strokecolor="black [3200]" strokeweight="1pt">
                 <v:stroke joinstyle="miter"/>
                 <v:textbox>
                   <w:txbxContent>
@@ -1428,7 +1954,7 @@
                         <w:jc w:val="center"/>
                       </w:pPr>
                       <w:r>
-                        <w:t>Asignación de Privilegio</w:t>
+                        <w:t>Ingreso 3 veces Erróneo del Usuario</w:t>
                       </w:r>
                       <w:r>
                         <w:t xml:space="preserve"> </w:t>
@@ -1442,6 +1968,14 @@
           </mc:Fallback>
         </mc:AlternateContent>
       </w:r>
+    </w:p>
+    <w:p>
+      <w:pPr>
+        <w:rPr>
+          <w:b/>
+          <w:sz w:val="24"/>
+        </w:rPr>
+      </w:pPr>
       <w:r>
         <w:rPr>
           <w:b/>
@@ -1452,13 +1986,574 @@
         <mc:AlternateContent>
           <mc:Choice Requires="wps">
             <w:drawing>
-              <wp:anchor distT="0" distB="0" distL="114300" distR="114300" simplePos="0" relativeHeight="251687936" behindDoc="0" locked="0" layoutInCell="1" allowOverlap="1" wp14:anchorId="7DF5E2F6" wp14:editId="5D10F791">
+              <wp:anchor distT="0" distB="0" distL="114300" distR="114300" simplePos="0" relativeHeight="251700224" behindDoc="0" locked="0" layoutInCell="1" allowOverlap="1" wp14:anchorId="060CD0F8" wp14:editId="34B97271">
                 <wp:simplePos x="0" y="0"/>
                 <wp:positionH relativeFrom="column">
-                  <wp:posOffset>3303584</wp:posOffset>
+                  <wp:posOffset>3249081</wp:posOffset>
                 </wp:positionH>
                 <wp:positionV relativeFrom="paragraph">
-                  <wp:posOffset>903850</wp:posOffset>
+                  <wp:posOffset>151566</wp:posOffset>
+                </wp:positionV>
+                <wp:extent cx="606295" cy="495759"/>
+                <wp:effectExtent l="0" t="0" r="22860" b="19050"/>
+                <wp:wrapNone/>
+                <wp:docPr id="30" name="Conector recto 30"/>
+                <wp:cNvGraphicFramePr/>
+                <a:graphic xmlns:a="http://schemas.openxmlformats.org/drawingml/2006/main">
+                  <a:graphicData uri="http://schemas.microsoft.com/office/word/2010/wordprocessingShape">
+                    <wps:wsp>
+                      <wps:cNvCnPr/>
+                      <wps:spPr>
+                        <a:xfrm flipH="1">
+                          <a:off x="0" y="0"/>
+                          <a:ext cx="606295" cy="495759"/>
+                        </a:xfrm>
+                        <a:prstGeom prst="line">
+                          <a:avLst/>
+                        </a:prstGeom>
+                      </wps:spPr>
+                      <wps:style>
+                        <a:lnRef idx="3">
+                          <a:schemeClr val="dk1"/>
+                        </a:lnRef>
+                        <a:fillRef idx="0">
+                          <a:schemeClr val="dk1"/>
+                        </a:fillRef>
+                        <a:effectRef idx="2">
+                          <a:schemeClr val="dk1"/>
+                        </a:effectRef>
+                        <a:fontRef idx="minor">
+                          <a:schemeClr val="tx1"/>
+                        </a:fontRef>
+                      </wps:style>
+                      <wps:bodyPr/>
+                    </wps:wsp>
+                  </a:graphicData>
+                </a:graphic>
+                <wp14:sizeRelH relativeFrom="margin">
+                  <wp14:pctWidth>0</wp14:pctWidth>
+                </wp14:sizeRelH>
+                <wp14:sizeRelV relativeFrom="margin">
+                  <wp14:pctHeight>0</wp14:pctHeight>
+                </wp14:sizeRelV>
+              </wp:anchor>
+            </w:drawing>
+          </mc:Choice>
+          <mc:Fallback>
+            <w:pict>
+              <v:line w14:anchorId="7DDA7B4F" id="Conector recto 30" o:spid="_x0000_s1026" style="position:absolute;flip:x;z-index:251700224;visibility:visible;mso-wrap-style:square;mso-width-percent:0;mso-height-percent:0;mso-wrap-distance-left:9pt;mso-wrap-distance-top:0;mso-wrap-distance-right:9pt;mso-wrap-distance-bottom:0;mso-position-horizontal:absolute;mso-position-horizontal-relative:text;mso-position-vertical:absolute;mso-position-vertical-relative:text;mso-width-percent:0;mso-height-percent:0;mso-width-relative:margin;mso-height-relative:margin" from="255.85pt,11.95pt" to="303.6pt,51pt" o:gfxdata="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" strokecolor="black [3200]" strokeweight="1.5pt">
+                <v:stroke joinstyle="miter"/>
+              </v:line>
+            </w:pict>
+          </mc:Fallback>
+        </mc:AlternateContent>
+      </w:r>
+    </w:p>
+    <w:p>
+      <w:pPr>
+        <w:rPr>
+          <w:b/>
+          <w:sz w:val="24"/>
+        </w:rPr>
+      </w:pPr>
+      <w:r>
+        <w:rPr>
+          <w:b/>
+          <w:sz w:val="24"/>
+        </w:rPr>
+        <mc:AlternateContent>
+          <mc:Choice Requires="wps">
+            <w:drawing>
+              <wp:anchor distT="0" distB="0" distL="114300" distR="114300" simplePos="0" relativeHeight="251698176" behindDoc="0" locked="0" layoutInCell="1" allowOverlap="1" wp14:anchorId="2255922D" wp14:editId="47D59F57">
+                <wp:simplePos x="0" y="0"/>
+                <wp:positionH relativeFrom="column">
+                  <wp:posOffset>1431198</wp:posOffset>
+                </wp:positionH>
+                <wp:positionV relativeFrom="paragraph">
+                  <wp:posOffset>222878</wp:posOffset>
+                </wp:positionV>
+                <wp:extent cx="1817370" cy="517525"/>
+                <wp:effectExtent l="0" t="0" r="11430" b="15875"/>
+                <wp:wrapNone/>
+                <wp:docPr id="29" name="Elipse 29"/>
+                <wp:cNvGraphicFramePr/>
+                <a:graphic xmlns:a="http://schemas.openxmlformats.org/drawingml/2006/main">
+                  <a:graphicData uri="http://schemas.microsoft.com/office/word/2010/wordprocessingShape">
+                    <wps:wsp>
+                      <wps:cNvSpPr/>
+                      <wps:spPr>
+                        <a:xfrm>
+                          <a:off x="0" y="0"/>
+                          <a:ext cx="1817370" cy="517525"/>
+                        </a:xfrm>
+                        <a:prstGeom prst="ellipse">
+                          <a:avLst/>
+                        </a:prstGeom>
+                      </wps:spPr>
+                      <wps:style>
+                        <a:lnRef idx="2">
+                          <a:schemeClr val="dk1"/>
+                        </a:lnRef>
+                        <a:fillRef idx="1">
+                          <a:schemeClr val="lt1"/>
+                        </a:fillRef>
+                        <a:effectRef idx="0">
+                          <a:schemeClr val="dk1"/>
+                        </a:effectRef>
+                        <a:fontRef idx="minor">
+                          <a:schemeClr val="dk1"/>
+                        </a:fontRef>
+                      </wps:style>
+                      <wps:txbx>
+                        <w:txbxContent>
+                          <w:p>
+                            <w:pPr>
+                              <w:jc w:val="center"/>
+                            </w:pPr>
+                            <w:r>
+                              <w:t>Bloqueo</w:t>
+                            </w:r>
+                            <w:r>
+                              <w:t xml:space="preserve"> </w:t>
+                            </w:r>
+                          </w:p>
+                        </w:txbxContent>
+                      </wps:txbx>
+                      <wps:bodyPr rot="0" spcFirstLastPara="0" vertOverflow="overflow" horzOverflow="overflow" vert="horz" wrap="square" lIns="91440" tIns="45720" rIns="91440" bIns="45720" numCol="1" spcCol="0" rtlCol="0" fromWordArt="0" anchor="ctr" anchorCtr="0" forceAA="0" compatLnSpc="1">
+                        <a:prstTxWarp prst="textNoShape">
+                          <a:avLst/>
+                        </a:prstTxWarp>
+                        <a:noAutofit/>
+                      </wps:bodyPr>
+                    </wps:wsp>
+                  </a:graphicData>
+                </a:graphic>
+                <wp14:sizeRelV relativeFrom="margin">
+                  <wp14:pctHeight>0</wp14:pctHeight>
+                </wp14:sizeRelV>
+              </wp:anchor>
+            </w:drawing>
+          </mc:Choice>
+          <mc:Fallback>
+            <w:pict>
+              <v:oval w14:anchorId="2255922D" id="Elipse 29" o:spid="_x0000_s1033" style="position:absolute;margin-left:112.7pt;margin-top:17.55pt;width:143.1pt;height:40.75pt;z-index:251698176;visibility:visible;mso-wrap-style:square;mso-height-percent:0;mso-wrap-distance-left:9pt;mso-wrap-distance-top:0;mso-wrap-distance-right:9pt;mso-wrap-distance-bottom:0;mso-position-horizontal:absolute;mso-position-horizontal-relative:text;mso-position-vertical:absolute;mso-position-vertical-relative:text;mso-height-percent:0;mso-height-relative:margin;v-text-anchor:middle" o:gfxdata="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" fillcolor="white [3201]" strokecolor="black [3200]" strokeweight="1pt">
+                <v:stroke joinstyle="miter"/>
+                <v:textbox>
+                  <w:txbxContent>
+                    <w:p>
+                      <w:pPr>
+                        <w:jc w:val="center"/>
+                      </w:pPr>
+                      <w:r>
+                        <w:t>Bloqueo</w:t>
+                      </w:r>
+                      <w:r>
+                        <w:t xml:space="preserve"> </w:t>
+                      </w:r>
+                    </w:p>
+                  </w:txbxContent>
+                </v:textbox>
+              </v:oval>
+            </w:pict>
+          </mc:Fallback>
+        </mc:AlternateContent>
+      </w:r>
+    </w:p>
+    <w:p>
+      <w:pPr>
+        <w:rPr>
+          <w:b/>
+          <w:sz w:val="24"/>
+        </w:rPr>
+      </w:pPr>
+    </w:p>
+    <w:p>
+      <w:pPr>
+        <w:rPr>
+          <w:b/>
+          <w:sz w:val="24"/>
+        </w:rPr>
+      </w:pPr>
+    </w:p>
+    <w:p>
+      <w:pPr>
+        <w:pStyle w:val="Prrafodelista"/>
+        <w:numPr>
+          <w:ilvl w:val="0"/>
+          <w:numId w:val="1"/>
+        </w:numPr>
+        <w:rPr>
+          <w:b/>
+          <w:sz w:val="24"/>
+        </w:rPr>
+      </w:pPr>
+      <w:r>
+        <w:rPr>
+          <w:b/>
+          <w:sz w:val="24"/>
+        </w:rPr>
+        <w:t>Menú Dinámico</w:t>
+      </w:r>
+      <w:r>
+        <w:rPr>
+          <w:b/>
+          <w:sz w:val="24"/>
+        </w:rPr>
+        <w:t>.-</w:t>
+      </w:r>
+    </w:p>
+    <w:p>
+      <w:pPr>
+        <w:pStyle w:val="Prrafodelista"/>
+      </w:pPr>
+      <w:r>
+        <w:rPr>
+          <w:noProof/>
+          <w:lang w:eastAsia="es-EC"/>
+        </w:rPr>
+        <mc:AlternateContent>
+          <mc:Choice Requires="wps">
+            <w:drawing>
+              <wp:anchor distT="0" distB="0" distL="114300" distR="114300" simplePos="0" relativeHeight="251679744" behindDoc="1" locked="0" layoutInCell="1" allowOverlap="1" wp14:anchorId="0C83349C" wp14:editId="2086032A">
+                <wp:simplePos x="0" y="0"/>
+                <wp:positionH relativeFrom="column">
+                  <wp:posOffset>-482</wp:posOffset>
+                </wp:positionH>
+                <wp:positionV relativeFrom="paragraph">
+                  <wp:posOffset>184396</wp:posOffset>
+                </wp:positionV>
+                <wp:extent cx="5111750" cy="2236424"/>
+                <wp:effectExtent l="0" t="0" r="12700" b="12065"/>
+                <wp:wrapNone/>
+                <wp:docPr id="8" name="Rectángulo 8"/>
+                <wp:cNvGraphicFramePr/>
+                <a:graphic xmlns:a="http://schemas.openxmlformats.org/drawingml/2006/main">
+                  <a:graphicData uri="http://schemas.microsoft.com/office/word/2010/wordprocessingShape">
+                    <wps:wsp>
+                      <wps:cNvSpPr/>
+                      <wps:spPr>
+                        <a:xfrm>
+                          <a:off x="0" y="0"/>
+                          <a:ext cx="5111750" cy="2236424"/>
+                        </a:xfrm>
+                        <a:prstGeom prst="rect">
+                          <a:avLst/>
+                        </a:prstGeom>
+                        <a:gradFill flip="none" rotWithShape="1">
+                          <a:gsLst>
+                            <a:gs pos="0">
+                              <a:schemeClr val="accent1">
+                                <a:lumMod val="5000"/>
+                                <a:lumOff val="95000"/>
+                              </a:schemeClr>
+                            </a:gs>
+                            <a:gs pos="89000">
+                              <a:schemeClr val="accent1">
+                                <a:lumMod val="45000"/>
+                                <a:lumOff val="55000"/>
+                              </a:schemeClr>
+                            </a:gs>
+                            <a:gs pos="57000">
+                              <a:schemeClr val="accent1">
+                                <a:lumMod val="45000"/>
+                                <a:lumOff val="55000"/>
+                              </a:schemeClr>
+                            </a:gs>
+                            <a:gs pos="52000">
+                              <a:schemeClr val="accent1">
+                                <a:lumMod val="30000"/>
+                                <a:lumOff val="70000"/>
+                              </a:schemeClr>
+                            </a:gs>
+                          </a:gsLst>
+                          <a:lin ang="7200000" scaled="0"/>
+                          <a:tileRect/>
+                        </a:gradFill>
+                      </wps:spPr>
+                      <wps:style>
+                        <a:lnRef idx="2">
+                          <a:schemeClr val="accent1"/>
+                        </a:lnRef>
+                        <a:fillRef idx="1">
+                          <a:schemeClr val="lt1"/>
+                        </a:fillRef>
+                        <a:effectRef idx="0">
+                          <a:schemeClr val="accent1"/>
+                        </a:effectRef>
+                        <a:fontRef idx="minor">
+                          <a:schemeClr val="dk1"/>
+                        </a:fontRef>
+                      </wps:style>
+                      <wps:txbx>
+                        <w:txbxContent>
+                          <w:p>
+                            <w:pPr>
+                              <w:jc w:val="center"/>
+                              <w:rPr>
+                                <w:b/>
+                                <w:sz w:val="24"/>
+                              </w:rPr>
+                            </w:pPr>
+                            <w:r>
+                              <w:rPr>
+                                <w:b/>
+                                <w:sz w:val="24"/>
+                              </w:rPr>
+                              <w:t xml:space="preserve">  </w:t>
+                            </w:r>
+                          </w:p>
+                          <w:p>
+                            <w:pPr>
+                              <w:rPr>
+                                <w:b/>
+                                <w:sz w:val="24"/>
+                              </w:rPr>
+                            </w:pPr>
+                          </w:p>
+                          <w:p>
+                            <w:pPr>
+                              <w:rPr>
+                                <w:b/>
+                                <w:sz w:val="24"/>
+                              </w:rPr>
+                            </w:pPr>
+                          </w:p>
+                          <w:p>
+                            <w:pPr>
+                              <w:rPr>
+                                <w:b/>
+                                <w:sz w:val="24"/>
+                              </w:rPr>
+                            </w:pPr>
+                          </w:p>
+                          <w:p>
+                            <w:pPr>
+                              <w:rPr>
+                                <w:b/>
+                                <w:sz w:val="24"/>
+                              </w:rPr>
+                            </w:pPr>
+                          </w:p>
+                          <w:p>
+                            <w:r>
+                              <w:rPr>
+                                <w:b/>
+                                <w:sz w:val="24"/>
+                              </w:rPr>
+                              <w:t xml:space="preserve">      Usuario</w:t>
+                            </w:r>
+                            <w:r>
+                              <w:rPr>
+                                <w:b/>
+                                <w:sz w:val="24"/>
+                              </w:rPr>
+                              <w:tab/>
+                            </w:r>
+                            <w:r>
+                              <w:rPr>
+                                <w:b/>
+                                <w:sz w:val="24"/>
+                              </w:rPr>
+                              <w:tab/>
+                            </w:r>
+                            <w:r>
+                              <w:rPr>
+                                <w:b/>
+                                <w:sz w:val="24"/>
+                              </w:rPr>
+                              <w:tab/>
+                            </w:r>
+                            <w:r>
+                              <w:rPr>
+                                <w:b/>
+                                <w:sz w:val="24"/>
+                              </w:rPr>
+                              <w:tab/>
+                            </w:r>
+                            <w:r>
+                              <w:rPr>
+                                <w:b/>
+                                <w:sz w:val="24"/>
+                              </w:rPr>
+                              <w:tab/>
+                            </w:r>
+                            <w:r>
+                              <w:rPr>
+                                <w:b/>
+                                <w:sz w:val="24"/>
+                              </w:rPr>
+                              <w:tab/>
+                            </w:r>
+                            <w:r>
+                              <w:rPr>
+                                <w:b/>
+                                <w:sz w:val="24"/>
+                              </w:rPr>
+                              <w:tab/>
+                              <w:t>Modulo Seguridad</w:t>
+                            </w:r>
+                          </w:p>
+                        </w:txbxContent>
+                      </wps:txbx>
+                      <wps:bodyPr rot="0" spcFirstLastPara="0" vertOverflow="overflow" horzOverflow="overflow" vert="horz" wrap="square" lIns="91440" tIns="45720" rIns="91440" bIns="45720" numCol="1" spcCol="0" rtlCol="0" fromWordArt="0" anchor="ctr" anchorCtr="0" forceAA="0" compatLnSpc="1">
+                        <a:prstTxWarp prst="textNoShape">
+                          <a:avLst/>
+                        </a:prstTxWarp>
+                        <a:noAutofit/>
+                      </wps:bodyPr>
+                    </wps:wsp>
+                  </a:graphicData>
+                </a:graphic>
+                <wp14:sizeRelV relativeFrom="margin">
+                  <wp14:pctHeight>0</wp14:pctHeight>
+                </wp14:sizeRelV>
+              </wp:anchor>
+            </w:drawing>
+          </mc:Choice>
+          <mc:Fallback>
+            <w:pict>
+              <v:rect w14:anchorId="0C83349C" id="Rectángulo 8" o:spid="_x0000_s1034" style="position:absolute;left:0;text-align:left;margin-left:-.05pt;margin-top:14.5pt;width:402.5pt;height:176.1pt;z-index:-251636736;visibility:visible;mso-wrap-style:square;mso-height-percent:0;mso-wrap-distance-left:9pt;mso-wrap-distance-top:0;mso-wrap-distance-right:9pt;mso-wrap-distance-bottom:0;mso-position-horizontal:absolute;mso-position-horizontal-relative:text;mso-position-vertical:absolute;mso-position-vertical-relative:text;mso-height-percent:0;mso-height-relative:margin;v-text-anchor:middle" o:gfxdata="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" fillcolor="#f7fafd [180]" strokecolor="#5b9bd5 [3204]" strokeweight="1pt">
+                <v:fill color2="#b5d2ec [1460]" rotate="t" angle="330" colors="0 #f7fafd;34079f #cee1f2;37356f #b5d2ec;58327f #b5d2ec" focus="100%" type="gradient">
+                  <o:fill v:ext="view" type="gradientUnscaled"/>
+                </v:fill>
+                <v:textbox>
+                  <w:txbxContent>
+                    <w:p>
+                      <w:pPr>
+                        <w:jc w:val="center"/>
+                        <w:rPr>
+                          <w:b/>
+                          <w:sz w:val="24"/>
+                        </w:rPr>
+                      </w:pPr>
+                      <w:r>
+                        <w:rPr>
+                          <w:b/>
+                          <w:sz w:val="24"/>
+                        </w:rPr>
+                        <w:t xml:space="preserve">  </w:t>
+                      </w:r>
+                    </w:p>
+                    <w:p>
+                      <w:pPr>
+                        <w:rPr>
+                          <w:b/>
+                          <w:sz w:val="24"/>
+                        </w:rPr>
+                      </w:pPr>
+                    </w:p>
+                    <w:p>
+                      <w:pPr>
+                        <w:rPr>
+                          <w:b/>
+                          <w:sz w:val="24"/>
+                        </w:rPr>
+                      </w:pPr>
+                    </w:p>
+                    <w:p>
+                      <w:pPr>
+                        <w:rPr>
+                          <w:b/>
+                          <w:sz w:val="24"/>
+                        </w:rPr>
+                      </w:pPr>
+                    </w:p>
+                    <w:p>
+                      <w:pPr>
+                        <w:rPr>
+                          <w:b/>
+                          <w:sz w:val="24"/>
+                        </w:rPr>
+                      </w:pPr>
+                    </w:p>
+                    <w:p>
+                      <w:r>
+                        <w:rPr>
+                          <w:b/>
+                          <w:sz w:val="24"/>
+                        </w:rPr>
+                        <w:t xml:space="preserve">      Usuario</w:t>
+                      </w:r>
+                      <w:r>
+                        <w:rPr>
+                          <w:b/>
+                          <w:sz w:val="24"/>
+                        </w:rPr>
+                        <w:tab/>
+                      </w:r>
+                      <w:r>
+                        <w:rPr>
+                          <w:b/>
+                          <w:sz w:val="24"/>
+                        </w:rPr>
+                        <w:tab/>
+                      </w:r>
+                      <w:r>
+                        <w:rPr>
+                          <w:b/>
+                          <w:sz w:val="24"/>
+                        </w:rPr>
+                        <w:tab/>
+                      </w:r>
+                      <w:r>
+                        <w:rPr>
+                          <w:b/>
+                          <w:sz w:val="24"/>
+                        </w:rPr>
+                        <w:tab/>
+                      </w:r>
+                      <w:r>
+                        <w:rPr>
+                          <w:b/>
+                          <w:sz w:val="24"/>
+                        </w:rPr>
+                        <w:tab/>
+                      </w:r>
+                      <w:r>
+                        <w:rPr>
+                          <w:b/>
+                          <w:sz w:val="24"/>
+                        </w:rPr>
+                        <w:tab/>
+                      </w:r>
+                      <w:r>
+                        <w:rPr>
+                          <w:b/>
+                          <w:sz w:val="24"/>
+                        </w:rPr>
+                        <w:tab/>
+                        <w:t>Modulo Seguridad</w:t>
+                      </w:r>
+                    </w:p>
+                  </w:txbxContent>
+                </v:textbox>
+              </v:rect>
+            </w:pict>
+          </mc:Fallback>
+        </mc:AlternateContent>
+      </w:r>
+    </w:p>
+    <w:p>
+      <w:pPr>
+        <w:pStyle w:val="Prrafodelista"/>
+      </w:pPr>
+      <w:r>
+        <w:rPr>
+          <w:b/>
+          <w:noProof/>
+          <w:sz w:val="24"/>
+          <w:lang w:eastAsia="es-EC"/>
+        </w:rPr>
+        <mc:AlternateContent>
+          <mc:Choice Requires="wps">
+            <w:drawing>
+              <wp:anchor distT="0" distB="0" distL="114300" distR="114300" simplePos="0" relativeHeight="251687936" behindDoc="0" locked="0" layoutInCell="1" allowOverlap="1" wp14:anchorId="702ABFD2" wp14:editId="330DD99F">
+                <wp:simplePos x="0" y="0"/>
+                <wp:positionH relativeFrom="column">
+                  <wp:posOffset>3324225</wp:posOffset>
+                </wp:positionH>
+                <wp:positionV relativeFrom="paragraph">
+                  <wp:posOffset>848084</wp:posOffset>
                 </wp:positionV>
                 <wp:extent cx="594865" cy="429405"/>
                 <wp:effectExtent l="0" t="0" r="15240" b="27940"/>
@@ -1507,7 +2602,7 @@
           </mc:Choice>
           <mc:Fallback>
             <w:pict>
-              <v:line w14:anchorId="29F14377" id="Conector recto 23" o:spid="_x0000_s1026" style="position:absolute;flip:x;z-index:251687936;visibility:visible;mso-wrap-style:square;mso-width-percent:0;mso-height-percent:0;mso-wrap-distance-left:9pt;mso-wrap-distance-top:0;mso-wrap-distance-right:9pt;mso-wrap-distance-bottom:0;mso-position-horizontal:absolute;mso-position-horizontal-relative:text;mso-position-vertical:absolute;mso-position-vertical-relative:text;mso-width-percent:0;mso-height-percent:0;mso-width-relative:margin;mso-height-relative:margin" from="260.1pt,71.15pt" to="306.95pt,104.95pt" o:gfxdata="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" strokecolor="black [3200]" strokeweight="1.5pt">
+              <v:line w14:anchorId="41D786BE" id="Conector recto 23" o:spid="_x0000_s1026" style="position:absolute;flip:x;z-index:251687936;visibility:visible;mso-wrap-style:square;mso-width-percent:0;mso-height-percent:0;mso-wrap-distance-left:9pt;mso-wrap-distance-top:0;mso-wrap-distance-right:9pt;mso-wrap-distance-bottom:0;mso-position-horizontal:absolute;mso-position-horizontal-relative:text;mso-position-vertical:absolute;mso-position-vertical-relative:text;mso-width-percent:0;mso-height-percent:0;mso-width-relative:margin;mso-height-relative:margin" from="261.75pt,66.8pt" to="308.6pt,100.6pt" o:gfxdata="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" strokecolor="black [3200]" strokeweight="1.5pt">
                 <v:stroke joinstyle="miter"/>
               </v:line>
             </w:pict>
@@ -1515,6 +2610,124 @@
         </mc:AlternateContent>
       </w:r>
       <w:r>
+        <w:rPr>
+          <w:b/>
+          <w:noProof/>
+          <w:sz w:val="24"/>
+          <w:lang w:eastAsia="es-EC"/>
+        </w:rPr>
+        <mc:AlternateContent>
+          <mc:Choice Requires="wps">
+            <w:drawing>
+              <wp:anchor distT="0" distB="0" distL="114300" distR="114300" simplePos="0" relativeHeight="251685888" behindDoc="0" locked="0" layoutInCell="1" allowOverlap="1" wp14:anchorId="45535F4B" wp14:editId="2A7BAC25">
+                <wp:simplePos x="0" y="0"/>
+                <wp:positionH relativeFrom="column">
+                  <wp:posOffset>1332230</wp:posOffset>
+                </wp:positionH>
+                <wp:positionV relativeFrom="paragraph">
+                  <wp:posOffset>1272150</wp:posOffset>
+                </wp:positionV>
+                <wp:extent cx="2159000" cy="880745"/>
+                <wp:effectExtent l="0" t="0" r="12700" b="14605"/>
+                <wp:wrapSquare wrapText="bothSides"/>
+                <wp:docPr id="22" name="Elipse 22"/>
+                <wp:cNvGraphicFramePr/>
+                <a:graphic xmlns:a="http://schemas.openxmlformats.org/drawingml/2006/main">
+                  <a:graphicData uri="http://schemas.microsoft.com/office/word/2010/wordprocessingShape">
+                    <wps:wsp>
+                      <wps:cNvSpPr/>
+                      <wps:spPr>
+                        <a:xfrm>
+                          <a:off x="0" y="0"/>
+                          <a:ext cx="2159000" cy="880745"/>
+                        </a:xfrm>
+                        <a:prstGeom prst="ellipse">
+                          <a:avLst/>
+                        </a:prstGeom>
+                      </wps:spPr>
+                      <wps:style>
+                        <a:lnRef idx="2">
+                          <a:schemeClr val="dk1"/>
+                        </a:lnRef>
+                        <a:fillRef idx="1">
+                          <a:schemeClr val="lt1"/>
+                        </a:fillRef>
+                        <a:effectRef idx="0">
+                          <a:schemeClr val="dk1"/>
+                        </a:effectRef>
+                        <a:fontRef idx="minor">
+                          <a:schemeClr val="dk1"/>
+                        </a:fontRef>
+                      </wps:style>
+                      <wps:txbx>
+                        <w:txbxContent>
+                          <w:p>
+                            <w:pPr>
+                              <w:jc w:val="center"/>
+                            </w:pPr>
+                            <w:r>
+                              <w:t>Asignación de</w:t>
+                            </w:r>
+                            <w:r>
+                              <w:t>l Menú dependiendo del privilegio del usuario</w:t>
+                            </w:r>
+                            <w:r>
+                              <w:t xml:space="preserve"> </w:t>
+                            </w:r>
+                          </w:p>
+                        </w:txbxContent>
+                      </wps:txbx>
+                      <wps:bodyPr rot="0" spcFirstLastPara="0" vertOverflow="overflow" horzOverflow="overflow" vert="horz" wrap="square" lIns="91440" tIns="45720" rIns="91440" bIns="45720" numCol="1" spcCol="0" rtlCol="0" fromWordArt="0" anchor="ctr" anchorCtr="0" forceAA="0" compatLnSpc="1">
+                        <a:prstTxWarp prst="textNoShape">
+                          <a:avLst/>
+                        </a:prstTxWarp>
+                        <a:noAutofit/>
+                      </wps:bodyPr>
+                    </wps:wsp>
+                  </a:graphicData>
+                </a:graphic>
+                <wp14:sizeRelH relativeFrom="margin">
+                  <wp14:pctWidth>0</wp14:pctWidth>
+                </wp14:sizeRelH>
+                <wp14:sizeRelV relativeFrom="margin">
+                  <wp14:pctHeight>0</wp14:pctHeight>
+                </wp14:sizeRelV>
+              </wp:anchor>
+            </w:drawing>
+          </mc:Choice>
+          <mc:Fallback>
+            <w:pict>
+              <v:oval w14:anchorId="45535F4B" id="Elipse 22" o:spid="_x0000_s1035" style="position:absolute;left:0;text-align:left;margin-left:104.9pt;margin-top:100.15pt;width:170pt;height:69.35pt;z-index:251685888;visibility:visible;mso-wrap-style:square;mso-width-percent:0;mso-height-percent:0;mso-wrap-distance-left:9pt;mso-wrap-distance-top:0;mso-wrap-distance-right:9pt;mso-wrap-distance-bottom:0;mso-position-horizontal:absolute;mso-position-horizontal-relative:text;mso-position-vertical:absolute;mso-position-vertical-relative:text;mso-width-percent:0;mso-height-percent:0;mso-width-relative:margin;mso-height-relative:margin;v-text-anchor:middle" o:gfxdata="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" fillcolor="white [3201]" strokecolor="black [3200]" strokeweight="1pt">
+                <v:stroke joinstyle="miter"/>
+                <v:textbox>
+                  <w:txbxContent>
+                    <w:p>
+                      <w:pPr>
+                        <w:jc w:val="center"/>
+                      </w:pPr>
+                      <w:r>
+                        <w:t>Asignación de</w:t>
+                      </w:r>
+                      <w:r>
+                        <w:t>l Menú dependiendo del privilegio del usuario</w:t>
+                      </w:r>
+                      <w:r>
+                        <w:t xml:space="preserve"> </w:t>
+                      </w:r>
+                    </w:p>
+                  </w:txbxContent>
+                </v:textbox>
+                <w10:wrap type="square"/>
+              </v:oval>
+            </w:pict>
+          </mc:Fallback>
+        </mc:AlternateContent>
+      </w:r>
+      <w:r>
+        <w:rPr>
+          <w:noProof/>
+          <w:lang w:eastAsia="es-EC"/>
+        </w:rPr>
         <w:drawing>
           <wp:anchor distT="0" distB="0" distL="114300" distR="114300" simplePos="0" relativeHeight="251677696" behindDoc="0" locked="0" layoutInCell="1" allowOverlap="1" wp14:anchorId="6EF66DC9" wp14:editId="7EDE9860">
             <wp:simplePos x="0" y="0"/>
@@ -1704,13 +2917,7 @@
                               <w:jc w:val="center"/>
                             </w:pPr>
                             <w:r>
-                              <w:t xml:space="preserve">Ingresa </w:t>
-                            </w:r>
-                            <w:r>
-                              <w:t>al Sistema</w:t>
-                            </w:r>
-                            <w:r>
-                              <w:t xml:space="preserve"> </w:t>
+                              <w:t xml:space="preserve">Ingresa al Sistema </w:t>
                             </w:r>
                           </w:p>
                         </w:txbxContent>
@@ -1732,7 +2939,7 @@
           </mc:Choice>
           <mc:Fallback>
             <w:pict>
-              <v:oval w14:anchorId="364CEA31" id="Elipse 21" o:spid="_x0000_s1031" style="position:absolute;left:0;text-align:left;margin-left:131.85pt;margin-top:9.55pt;width:143.1pt;height:40.75pt;z-index:251683840;visibility:visible;mso-wrap-style:square;mso-height-percent:0;mso-wrap-distance-left:9pt;mso-wrap-distance-top:0;mso-wrap-distance-right:9pt;mso-wrap-distance-bottom:0;mso-position-horizontal:absolute;mso-position-horizontal-relative:text;mso-position-vertical:absolute;mso-position-vertical-relative:text;mso-height-percent:0;mso-height-relative:margin;v-text-anchor:middle" o:gfxdata="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" fillcolor="white [3201]" strokecolor="black [3200]" strokeweight="1pt">
+              <v:oval w14:anchorId="364CEA31" id="Elipse 21" o:spid="_x0000_s1036" style="position:absolute;left:0;text-align:left;margin-left:131.85pt;margin-top:9.55pt;width:143.1pt;height:40.75pt;z-index:251683840;visibility:visible;mso-wrap-style:square;mso-height-percent:0;mso-wrap-distance-left:9pt;mso-wrap-distance-top:0;mso-wrap-distance-right:9pt;mso-wrap-distance-bottom:0;mso-position-horizontal:absolute;mso-position-horizontal-relative:text;mso-position-vertical:absolute;mso-position-vertical-relative:text;mso-height-percent:0;mso-height-relative:margin;v-text-anchor:middle" o:gfxdata="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" fillcolor="white [3201]" strokecolor="black [3200]" strokeweight="1pt">
                 <v:stroke joinstyle="miter"/>
                 <v:textbox>
                   <w:txbxContent>
@@ -1741,13 +2948,7 @@
                         <w:jc w:val="center"/>
                       </w:pPr>
                       <w:r>
-                        <w:t xml:space="preserve">Ingresa </w:t>
-                      </w:r>
-                      <w:r>
-                        <w:t>al Sistema</w:t>
-                      </w:r>
-                      <w:r>
-                        <w:t xml:space="preserve"> </w:t>
+                        <w:t xml:space="preserve">Ingresa al Sistema </w:t>
                       </w:r>
                     </w:p>
                   </w:txbxContent>
@@ -1759,6 +2960,10 @@
         </mc:AlternateContent>
       </w:r>
       <w:r>
+        <w:rPr>
+          <w:noProof/>
+          <w:lang w:eastAsia="es-EC"/>
+        </w:rPr>
         <w:drawing>
           <wp:anchor distT="0" distB="0" distL="114300" distR="114300" simplePos="0" relativeHeight="251678720" behindDoc="0" locked="0" layoutInCell="1" allowOverlap="1" wp14:anchorId="6F5D497A" wp14:editId="68D8B159">
             <wp:simplePos x="0" y="0"/>
@@ -1823,6 +3028,1833 @@
         </w:drawing>
       </w:r>
     </w:p>
+    <w:p/>
+    <w:p/>
+    <w:p/>
+    <w:p/>
+    <w:p/>
+    <w:p/>
+    <w:p/>
+    <w:p/>
+    <w:p>
+      <w:pPr>
+        <w:pStyle w:val="Prrafodelista"/>
+        <w:numPr>
+          <w:ilvl w:val="0"/>
+          <w:numId w:val="1"/>
+        </w:numPr>
+        <w:rPr>
+          <w:b/>
+          <w:sz w:val="24"/>
+        </w:rPr>
+      </w:pPr>
+      <w:r>
+        <w:rPr>
+          <w:b/>
+          <w:sz w:val="24"/>
+        </w:rPr>
+        <w:t>Registro de Nuevo Usuario.-</w:t>
+      </w:r>
+    </w:p>
+    <w:p>
+      <w:r>
+        <mc:AlternateContent>
+          <mc:Choice Requires="wps">
+            <w:drawing>
+              <wp:anchor distT="0" distB="0" distL="114300" distR="114300" simplePos="0" relativeHeight="251716608" behindDoc="0" locked="0" layoutInCell="1" allowOverlap="1" wp14:anchorId="69EA4650" wp14:editId="5B986DD0">
+                <wp:simplePos x="0" y="0"/>
+                <wp:positionH relativeFrom="column">
+                  <wp:posOffset>1442720</wp:posOffset>
+                </wp:positionH>
+                <wp:positionV relativeFrom="paragraph">
+                  <wp:posOffset>203835</wp:posOffset>
+                </wp:positionV>
+                <wp:extent cx="1817370" cy="671830"/>
+                <wp:effectExtent l="0" t="0" r="11430" b="13970"/>
+                <wp:wrapSquare wrapText="bothSides"/>
+                <wp:docPr id="45" name="Elipse 45"/>
+                <wp:cNvGraphicFramePr/>
+                <a:graphic xmlns:a="http://schemas.openxmlformats.org/drawingml/2006/main">
+                  <a:graphicData uri="http://schemas.microsoft.com/office/word/2010/wordprocessingShape">
+                    <wps:wsp>
+                      <wps:cNvSpPr/>
+                      <wps:spPr>
+                        <a:xfrm>
+                          <a:off x="0" y="0"/>
+                          <a:ext cx="1817370" cy="671830"/>
+                        </a:xfrm>
+                        <a:prstGeom prst="ellipse">
+                          <a:avLst/>
+                        </a:prstGeom>
+                      </wps:spPr>
+                      <wps:style>
+                        <a:lnRef idx="2">
+                          <a:schemeClr val="dk1"/>
+                        </a:lnRef>
+                        <a:fillRef idx="1">
+                          <a:schemeClr val="lt1"/>
+                        </a:fillRef>
+                        <a:effectRef idx="0">
+                          <a:schemeClr val="dk1"/>
+                        </a:effectRef>
+                        <a:fontRef idx="minor">
+                          <a:schemeClr val="dk1"/>
+                        </a:fontRef>
+                      </wps:style>
+                      <wps:txbx>
+                        <w:txbxContent>
+                          <w:p>
+                            <w:pPr>
+                              <w:jc w:val="center"/>
+                            </w:pPr>
+                            <w:r>
+                              <w:t>Registrar nuevo Usuario</w:t>
+                            </w:r>
+                            <w:r>
+                              <w:t xml:space="preserve"> </w:t>
+                            </w:r>
+                          </w:p>
+                        </w:txbxContent>
+                      </wps:txbx>
+                      <wps:bodyPr rot="0" spcFirstLastPara="0" vertOverflow="overflow" horzOverflow="overflow" vert="horz" wrap="square" lIns="91440" tIns="45720" rIns="91440" bIns="45720" numCol="1" spcCol="0" rtlCol="0" fromWordArt="0" anchor="ctr" anchorCtr="0" forceAA="0" compatLnSpc="1">
+                        <a:prstTxWarp prst="textNoShape">
+                          <a:avLst/>
+                        </a:prstTxWarp>
+                        <a:noAutofit/>
+                      </wps:bodyPr>
+                    </wps:wsp>
+                  </a:graphicData>
+                </a:graphic>
+                <wp14:sizeRelV relativeFrom="margin">
+                  <wp14:pctHeight>0</wp14:pctHeight>
+                </wp14:sizeRelV>
+              </wp:anchor>
+            </w:drawing>
+          </mc:Choice>
+          <mc:Fallback>
+            <w:pict>
+              <v:oval w14:anchorId="69EA4650" id="Elipse 45" o:spid="_x0000_s1037" style="position:absolute;margin-left:113.6pt;margin-top:16.05pt;width:143.1pt;height:52.9pt;z-index:251716608;visibility:visible;mso-wrap-style:square;mso-height-percent:0;mso-wrap-distance-left:9pt;mso-wrap-distance-top:0;mso-wrap-distance-right:9pt;mso-wrap-distance-bottom:0;mso-position-horizontal:absolute;mso-position-horizontal-relative:text;mso-position-vertical:absolute;mso-position-vertical-relative:text;mso-height-percent:0;mso-height-relative:margin;v-text-anchor:middle" o:gfxdata="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" fillcolor="white [3201]" strokecolor="black [3200]" strokeweight="1pt">
+                <v:stroke joinstyle="miter"/>
+                <v:textbox>
+                  <w:txbxContent>
+                    <w:p>
+                      <w:pPr>
+                        <w:jc w:val="center"/>
+                      </w:pPr>
+                      <w:r>
+                        <w:t>Registrar nuevo Usuario</w:t>
+                      </w:r>
+                      <w:r>
+                        <w:t xml:space="preserve"> </w:t>
+                      </w:r>
+                    </w:p>
+                  </w:txbxContent>
+                </v:textbox>
+                <w10:wrap type="square"/>
+              </v:oval>
+            </w:pict>
+          </mc:Fallback>
+        </mc:AlternateContent>
+      </w:r>
+      <w:r>
+        <w:drawing>
+          <wp:anchor distT="0" distB="0" distL="114300" distR="114300" simplePos="0" relativeHeight="251713536" behindDoc="0" locked="0" layoutInCell="1" allowOverlap="1" wp14:anchorId="61F352E3" wp14:editId="4EBFA9BA">
+            <wp:simplePos x="0" y="0"/>
+            <wp:positionH relativeFrom="column">
+              <wp:posOffset>3799840</wp:posOffset>
+            </wp:positionH>
+            <wp:positionV relativeFrom="paragraph">
+              <wp:posOffset>539115</wp:posOffset>
+            </wp:positionV>
+            <wp:extent cx="958215" cy="958215"/>
+            <wp:effectExtent l="0" t="0" r="0" b="0"/>
+            <wp:wrapNone/>
+            <wp:docPr id="47" name="Imagen 47" descr="http://freeiconbox.com/icon/256/1247.png"/>
+            <wp:cNvGraphicFramePr>
+              <a:graphicFrameLocks xmlns:a="http://schemas.openxmlformats.org/drawingml/2006/main" noChangeAspect="1"/>
+            </wp:cNvGraphicFramePr>
+            <a:graphic xmlns:a="http://schemas.openxmlformats.org/drawingml/2006/main">
+              <a:graphicData uri="http://schemas.openxmlformats.org/drawingml/2006/picture">
+                <pic:pic xmlns:pic="http://schemas.openxmlformats.org/drawingml/2006/picture">
+                  <pic:nvPicPr>
+                    <pic:cNvPr id="0" name="Picture 1" descr="http://freeiconbox.com/icon/256/1247.png"/>
+                    <pic:cNvPicPr>
+                      <a:picLocks noChangeAspect="1" noChangeArrowheads="1"/>
+                    </pic:cNvPicPr>
+                  </pic:nvPicPr>
+                  <pic:blipFill>
+                    <a:blip r:embed="rId5" cstate="print">
+                      <a:extLst>
+                        <a:ext uri="{28A0092B-C50C-407E-A947-70E740481C1C}">
+                          <a14:useLocalDpi xmlns:a14="http://schemas.microsoft.com/office/drawing/2010/main" val="0"/>
+                        </a:ext>
+                      </a:extLst>
+                    </a:blip>
+                    <a:srcRect/>
+                    <a:stretch>
+                      <a:fillRect/>
+                    </a:stretch>
+                  </pic:blipFill>
+                  <pic:spPr bwMode="auto">
+                    <a:xfrm>
+                      <a:off x="0" y="0"/>
+                      <a:ext cx="958215" cy="958215"/>
+                    </a:xfrm>
+                    <a:prstGeom prst="rect">
+                      <a:avLst/>
+                    </a:prstGeom>
+                    <a:noFill/>
+                    <a:ln>
+                      <a:noFill/>
+                    </a:ln>
+                  </pic:spPr>
+                </pic:pic>
+              </a:graphicData>
+            </a:graphic>
+            <wp14:sizeRelH relativeFrom="page">
+              <wp14:pctWidth>0</wp14:pctWidth>
+            </wp14:sizeRelH>
+            <wp14:sizeRelV relativeFrom="page">
+              <wp14:pctHeight>0</wp14:pctHeight>
+            </wp14:sizeRelV>
+          </wp:anchor>
+        </w:drawing>
+      </w:r>
+      <w:r>
+        <w:drawing>
+          <wp:anchor distT="0" distB="0" distL="114300" distR="114300" simplePos="0" relativeHeight="251714560" behindDoc="0" locked="0" layoutInCell="1" allowOverlap="1" wp14:anchorId="29DF278D" wp14:editId="70FD2409">
+            <wp:simplePos x="0" y="0"/>
+            <wp:positionH relativeFrom="column">
+              <wp:posOffset>109855</wp:posOffset>
+            </wp:positionH>
+            <wp:positionV relativeFrom="paragraph">
+              <wp:posOffset>638175</wp:posOffset>
+            </wp:positionV>
+            <wp:extent cx="958215" cy="958215"/>
+            <wp:effectExtent l="0" t="0" r="0" b="0"/>
+            <wp:wrapNone/>
+            <wp:docPr id="48" name="Imagen 48" descr="http://freeiconbox.com/icon/256/1247.png"/>
+            <wp:cNvGraphicFramePr>
+              <a:graphicFrameLocks xmlns:a="http://schemas.openxmlformats.org/drawingml/2006/main" noChangeAspect="1"/>
+            </wp:cNvGraphicFramePr>
+            <a:graphic xmlns:a="http://schemas.openxmlformats.org/drawingml/2006/main">
+              <a:graphicData uri="http://schemas.openxmlformats.org/drawingml/2006/picture">
+                <pic:pic xmlns:pic="http://schemas.openxmlformats.org/drawingml/2006/picture">
+                  <pic:nvPicPr>
+                    <pic:cNvPr id="0" name="Picture 1" descr="http://freeiconbox.com/icon/256/1247.png"/>
+                    <pic:cNvPicPr>
+                      <a:picLocks noChangeAspect="1" noChangeArrowheads="1"/>
+                    </pic:cNvPicPr>
+                  </pic:nvPicPr>
+                  <pic:blipFill>
+                    <a:blip r:embed="rId5" cstate="print">
+                      <a:extLst>
+                        <a:ext uri="{28A0092B-C50C-407E-A947-70E740481C1C}">
+                          <a14:useLocalDpi xmlns:a14="http://schemas.microsoft.com/office/drawing/2010/main" val="0"/>
+                        </a:ext>
+                      </a:extLst>
+                    </a:blip>
+                    <a:srcRect/>
+                    <a:stretch>
+                      <a:fillRect/>
+                    </a:stretch>
+                  </pic:blipFill>
+                  <pic:spPr bwMode="auto">
+                    <a:xfrm>
+                      <a:off x="0" y="0"/>
+                      <a:ext cx="958215" cy="958215"/>
+                    </a:xfrm>
+                    <a:prstGeom prst="rect">
+                      <a:avLst/>
+                    </a:prstGeom>
+                    <a:noFill/>
+                    <a:ln>
+                      <a:noFill/>
+                    </a:ln>
+                  </pic:spPr>
+                </pic:pic>
+              </a:graphicData>
+            </a:graphic>
+            <wp14:sizeRelH relativeFrom="page">
+              <wp14:pctWidth>0</wp14:pctWidth>
+            </wp14:sizeRelH>
+            <wp14:sizeRelV relativeFrom="page">
+              <wp14:pctHeight>0</wp14:pctHeight>
+            </wp14:sizeRelV>
+          </wp:anchor>
+        </w:drawing>
+      </w:r>
+      <w:r>
+        <mc:AlternateContent>
+          <mc:Choice Requires="wps">
+            <w:drawing>
+              <wp:anchor distT="0" distB="0" distL="114300" distR="114300" simplePos="0" relativeHeight="251715584" behindDoc="1" locked="0" layoutInCell="1" allowOverlap="1" wp14:anchorId="3A5C68FA" wp14:editId="06341478">
+                <wp:simplePos x="0" y="0"/>
+                <wp:positionH relativeFrom="column">
+                  <wp:posOffset>0</wp:posOffset>
+                </wp:positionH>
+                <wp:positionV relativeFrom="paragraph">
+                  <wp:posOffset>-635</wp:posOffset>
+                </wp:positionV>
+                <wp:extent cx="5111750" cy="2236424"/>
+                <wp:effectExtent l="0" t="0" r="12700" b="12065"/>
+                <wp:wrapNone/>
+                <wp:docPr id="44" name="Rectángulo 44"/>
+                <wp:cNvGraphicFramePr/>
+                <a:graphic xmlns:a="http://schemas.openxmlformats.org/drawingml/2006/main">
+                  <a:graphicData uri="http://schemas.microsoft.com/office/word/2010/wordprocessingShape">
+                    <wps:wsp>
+                      <wps:cNvSpPr/>
+                      <wps:spPr>
+                        <a:xfrm>
+                          <a:off x="0" y="0"/>
+                          <a:ext cx="5111750" cy="2236424"/>
+                        </a:xfrm>
+                        <a:prstGeom prst="rect">
+                          <a:avLst/>
+                        </a:prstGeom>
+                        <a:gradFill flip="none" rotWithShape="1">
+                          <a:gsLst>
+                            <a:gs pos="0">
+                              <a:schemeClr val="accent1">
+                                <a:lumMod val="5000"/>
+                                <a:lumOff val="95000"/>
+                              </a:schemeClr>
+                            </a:gs>
+                            <a:gs pos="89000">
+                              <a:schemeClr val="accent1">
+                                <a:lumMod val="45000"/>
+                                <a:lumOff val="55000"/>
+                              </a:schemeClr>
+                            </a:gs>
+                            <a:gs pos="57000">
+                              <a:schemeClr val="accent1">
+                                <a:lumMod val="45000"/>
+                                <a:lumOff val="55000"/>
+                              </a:schemeClr>
+                            </a:gs>
+                            <a:gs pos="52000">
+                              <a:schemeClr val="accent1">
+                                <a:lumMod val="30000"/>
+                                <a:lumOff val="70000"/>
+                              </a:schemeClr>
+                            </a:gs>
+                          </a:gsLst>
+                          <a:lin ang="7200000" scaled="0"/>
+                          <a:tileRect/>
+                        </a:gradFill>
+                      </wps:spPr>
+                      <wps:style>
+                        <a:lnRef idx="2">
+                          <a:schemeClr val="accent1"/>
+                        </a:lnRef>
+                        <a:fillRef idx="1">
+                          <a:schemeClr val="lt1"/>
+                        </a:fillRef>
+                        <a:effectRef idx="0">
+                          <a:schemeClr val="accent1"/>
+                        </a:effectRef>
+                        <a:fontRef idx="minor">
+                          <a:schemeClr val="dk1"/>
+                        </a:fontRef>
+                      </wps:style>
+                      <wps:txbx>
+                        <w:txbxContent>
+                          <w:p>
+                            <w:pPr>
+                              <w:jc w:val="center"/>
+                              <w:rPr>
+                                <w:b/>
+                                <w:sz w:val="24"/>
+                              </w:rPr>
+                            </w:pPr>
+                            <w:r>
+                              <w:rPr>
+                                <w:b/>
+                                <w:sz w:val="24"/>
+                              </w:rPr>
+                              <w:t xml:space="preserve">  </w:t>
+                            </w:r>
+                          </w:p>
+                          <w:p>
+                            <w:pPr>
+                              <w:rPr>
+                                <w:b/>
+                                <w:sz w:val="24"/>
+                              </w:rPr>
+                            </w:pPr>
+                          </w:p>
+                          <w:p>
+                            <w:pPr>
+                              <w:rPr>
+                                <w:b/>
+                                <w:sz w:val="24"/>
+                              </w:rPr>
+                            </w:pPr>
+                          </w:p>
+                          <w:p>
+                            <w:pPr>
+                              <w:rPr>
+                                <w:b/>
+                                <w:sz w:val="24"/>
+                              </w:rPr>
+                            </w:pPr>
+                          </w:p>
+                          <w:p>
+                            <w:pPr>
+                              <w:rPr>
+                                <w:b/>
+                                <w:sz w:val="24"/>
+                              </w:rPr>
+                            </w:pPr>
+                          </w:p>
+                          <w:p>
+                            <w:r>
+                              <w:rPr>
+                                <w:b/>
+                                <w:sz w:val="24"/>
+                              </w:rPr>
+                              <w:t xml:space="preserve">  Administrador</w:t>
+                            </w:r>
+                            <w:r>
+                              <w:rPr>
+                                <w:b/>
+                                <w:sz w:val="24"/>
+                              </w:rPr>
+                              <w:tab/>
+                            </w:r>
+                            <w:r>
+                              <w:rPr>
+                                <w:b/>
+                                <w:sz w:val="24"/>
+                              </w:rPr>
+                              <w:tab/>
+                            </w:r>
+                            <w:r>
+                              <w:rPr>
+                                <w:b/>
+                                <w:sz w:val="24"/>
+                              </w:rPr>
+                              <w:tab/>
+                            </w:r>
+                            <w:r>
+                              <w:rPr>
+                                <w:b/>
+                                <w:sz w:val="24"/>
+                              </w:rPr>
+                              <w:tab/>
+                            </w:r>
+                            <w:r>
+                              <w:rPr>
+                                <w:b/>
+                                <w:sz w:val="24"/>
+                              </w:rPr>
+                              <w:tab/>
+                            </w:r>
+                            <w:r>
+                              <w:rPr>
+                                <w:b/>
+                                <w:sz w:val="24"/>
+                              </w:rPr>
+                              <w:tab/>
+                              <w:t>Modulo Seguridad</w:t>
+                            </w:r>
+                          </w:p>
+                        </w:txbxContent>
+                      </wps:txbx>
+                      <wps:bodyPr rot="0" spcFirstLastPara="0" vertOverflow="overflow" horzOverflow="overflow" vert="horz" wrap="square" lIns="91440" tIns="45720" rIns="91440" bIns="45720" numCol="1" spcCol="0" rtlCol="0" fromWordArt="0" anchor="ctr" anchorCtr="0" forceAA="0" compatLnSpc="1">
+                        <a:prstTxWarp prst="textNoShape">
+                          <a:avLst/>
+                        </a:prstTxWarp>
+                        <a:noAutofit/>
+                      </wps:bodyPr>
+                    </wps:wsp>
+                  </a:graphicData>
+                </a:graphic>
+                <wp14:sizeRelV relativeFrom="margin">
+                  <wp14:pctHeight>0</wp14:pctHeight>
+                </wp14:sizeRelV>
+              </wp:anchor>
+            </w:drawing>
+          </mc:Choice>
+          <mc:Fallback>
+            <w:pict>
+              <v:rect w14:anchorId="3A5C68FA" id="Rectángulo 44" o:spid="_x0000_s1038" style="position:absolute;margin-left:0;margin-top:-.05pt;width:402.5pt;height:176.1pt;z-index:-251600896;visibility:visible;mso-wrap-style:square;mso-height-percent:0;mso-wrap-distance-left:9pt;mso-wrap-distance-top:0;mso-wrap-distance-right:9pt;mso-wrap-distance-bottom:0;mso-position-horizontal:absolute;mso-position-horizontal-relative:text;mso-position-vertical:absolute;mso-position-vertical-relative:text;mso-height-percent:0;mso-height-relative:margin;v-text-anchor:middle" o:gfxdata="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" fillcolor="#f7fafd [180]" strokecolor="#5b9bd5 [3204]" strokeweight="1pt">
+                <v:fill color2="#b5d2ec [1460]" rotate="t" angle="330" colors="0 #f7fafd;34079f #cee1f2;37356f #b5d2ec;58327f #b5d2ec" focus="100%" type="gradient">
+                  <o:fill v:ext="view" type="gradientUnscaled"/>
+                </v:fill>
+                <v:textbox>
+                  <w:txbxContent>
+                    <w:p>
+                      <w:pPr>
+                        <w:jc w:val="center"/>
+                        <w:rPr>
+                          <w:b/>
+                          <w:sz w:val="24"/>
+                        </w:rPr>
+                      </w:pPr>
+                      <w:r>
+                        <w:rPr>
+                          <w:b/>
+                          <w:sz w:val="24"/>
+                        </w:rPr>
+                        <w:t xml:space="preserve">  </w:t>
+                      </w:r>
+                    </w:p>
+                    <w:p>
+                      <w:pPr>
+                        <w:rPr>
+                          <w:b/>
+                          <w:sz w:val="24"/>
+                        </w:rPr>
+                      </w:pPr>
+                    </w:p>
+                    <w:p>
+                      <w:pPr>
+                        <w:rPr>
+                          <w:b/>
+                          <w:sz w:val="24"/>
+                        </w:rPr>
+                      </w:pPr>
+                    </w:p>
+                    <w:p>
+                      <w:pPr>
+                        <w:rPr>
+                          <w:b/>
+                          <w:sz w:val="24"/>
+                        </w:rPr>
+                      </w:pPr>
+                    </w:p>
+                    <w:p>
+                      <w:pPr>
+                        <w:rPr>
+                          <w:b/>
+                          <w:sz w:val="24"/>
+                        </w:rPr>
+                      </w:pPr>
+                    </w:p>
+                    <w:p>
+                      <w:r>
+                        <w:rPr>
+                          <w:b/>
+                          <w:sz w:val="24"/>
+                        </w:rPr>
+                        <w:t xml:space="preserve">  Administrador</w:t>
+                      </w:r>
+                      <w:r>
+                        <w:rPr>
+                          <w:b/>
+                          <w:sz w:val="24"/>
+                        </w:rPr>
+                        <w:tab/>
+                      </w:r>
+                      <w:r>
+                        <w:rPr>
+                          <w:b/>
+                          <w:sz w:val="24"/>
+                        </w:rPr>
+                        <w:tab/>
+                      </w:r>
+                      <w:r>
+                        <w:rPr>
+                          <w:b/>
+                          <w:sz w:val="24"/>
+                        </w:rPr>
+                        <w:tab/>
+                      </w:r>
+                      <w:r>
+                        <w:rPr>
+                          <w:b/>
+                          <w:sz w:val="24"/>
+                        </w:rPr>
+                        <w:tab/>
+                      </w:r>
+                      <w:r>
+                        <w:rPr>
+                          <w:b/>
+                          <w:sz w:val="24"/>
+                        </w:rPr>
+                        <w:tab/>
+                      </w:r>
+                      <w:r>
+                        <w:rPr>
+                          <w:b/>
+                          <w:sz w:val="24"/>
+                        </w:rPr>
+                        <w:tab/>
+                        <w:t>Modulo Seguridad</w:t>
+                      </w:r>
+                    </w:p>
+                  </w:txbxContent>
+                </v:textbox>
+              </v:rect>
+            </w:pict>
+          </mc:Fallback>
+        </mc:AlternateContent>
+      </w:r>
+    </w:p>
+    <w:p/>
+    <w:p>
+      <w:r>
+        <w:rPr>
+          <w:noProof/>
+          <w:lang w:eastAsia="es-EC"/>
+        </w:rPr>
+        <mc:AlternateContent>
+          <mc:Choice Requires="wps">
+            <w:drawing>
+              <wp:anchor distT="0" distB="0" distL="114300" distR="114300" simplePos="0" relativeHeight="251718656" behindDoc="0" locked="0" layoutInCell="1" allowOverlap="1" wp14:anchorId="0DB46E35" wp14:editId="5DF4A405">
+                <wp:simplePos x="0" y="0"/>
+                <wp:positionH relativeFrom="column">
+                  <wp:posOffset>3260098</wp:posOffset>
+                </wp:positionH>
+                <wp:positionV relativeFrom="paragraph">
+                  <wp:posOffset>217330</wp:posOffset>
+                </wp:positionV>
+                <wp:extent cx="540163" cy="429100"/>
+                <wp:effectExtent l="0" t="0" r="31750" b="28575"/>
+                <wp:wrapNone/>
+                <wp:docPr id="49" name="Conector recto 49"/>
+                <wp:cNvGraphicFramePr/>
+                <a:graphic xmlns:a="http://schemas.openxmlformats.org/drawingml/2006/main">
+                  <a:graphicData uri="http://schemas.microsoft.com/office/word/2010/wordprocessingShape">
+                    <wps:wsp>
+                      <wps:cNvCnPr/>
+                      <wps:spPr>
+                        <a:xfrm flipH="1" flipV="1">
+                          <a:off x="0" y="0"/>
+                          <a:ext cx="540163" cy="429100"/>
+                        </a:xfrm>
+                        <a:prstGeom prst="line">
+                          <a:avLst/>
+                        </a:prstGeom>
+                      </wps:spPr>
+                      <wps:style>
+                        <a:lnRef idx="3">
+                          <a:schemeClr val="dk1"/>
+                        </a:lnRef>
+                        <a:fillRef idx="0">
+                          <a:schemeClr val="dk1"/>
+                        </a:fillRef>
+                        <a:effectRef idx="2">
+                          <a:schemeClr val="dk1"/>
+                        </a:effectRef>
+                        <a:fontRef idx="minor">
+                          <a:schemeClr val="tx1"/>
+                        </a:fontRef>
+                      </wps:style>
+                      <wps:bodyPr/>
+                    </wps:wsp>
+                  </a:graphicData>
+                </a:graphic>
+                <wp14:sizeRelV relativeFrom="margin">
+                  <wp14:pctHeight>0</wp14:pctHeight>
+                </wp14:sizeRelV>
+              </wp:anchor>
+            </w:drawing>
+          </mc:Choice>
+          <mc:Fallback>
+            <w:pict>
+              <v:line w14:anchorId="4CA06F93" id="Conector recto 49" o:spid="_x0000_s1026" style="position:absolute;flip:x y;z-index:251718656;visibility:visible;mso-wrap-style:square;mso-height-percent:0;mso-wrap-distance-left:9pt;mso-wrap-distance-top:0;mso-wrap-distance-right:9pt;mso-wrap-distance-bottom:0;mso-position-horizontal:absolute;mso-position-horizontal-relative:text;mso-position-vertical:absolute;mso-position-vertical-relative:text;mso-height-percent:0;mso-height-relative:margin" from="256.7pt,17.1pt" to="299.25pt,50.9pt" o:gfxdata="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" strokecolor="black [3200]" strokeweight="1.5pt">
+                <v:stroke joinstyle="miter"/>
+              </v:line>
+            </w:pict>
+          </mc:Fallback>
+        </mc:AlternateContent>
+      </w:r>
+    </w:p>
+    <w:p>
+      <w:r>
+        <w:rPr>
+          <w:noProof/>
+          <w:lang w:eastAsia="es-EC"/>
+        </w:rPr>
+        <mc:AlternateContent>
+          <mc:Choice Requires="wps">
+            <w:drawing>
+              <wp:anchor distT="0" distB="0" distL="114300" distR="114300" simplePos="0" relativeHeight="251720704" behindDoc="0" locked="0" layoutInCell="1" allowOverlap="1" wp14:anchorId="29EE3266" wp14:editId="3210301F">
+                <wp:simplePos x="0" y="0"/>
+                <wp:positionH relativeFrom="column">
+                  <wp:posOffset>922678</wp:posOffset>
+                </wp:positionH>
+                <wp:positionV relativeFrom="paragraph">
+                  <wp:posOffset>205786</wp:posOffset>
+                </wp:positionV>
+                <wp:extent cx="540163" cy="429100"/>
+                <wp:effectExtent l="0" t="0" r="31750" b="28575"/>
+                <wp:wrapNone/>
+                <wp:docPr id="50" name="Conector recto 50"/>
+                <wp:cNvGraphicFramePr/>
+                <a:graphic xmlns:a="http://schemas.openxmlformats.org/drawingml/2006/main">
+                  <a:graphicData uri="http://schemas.microsoft.com/office/word/2010/wordprocessingShape">
+                    <wps:wsp>
+                      <wps:cNvCnPr/>
+                      <wps:spPr>
+                        <a:xfrm flipH="1" flipV="1">
+                          <a:off x="0" y="0"/>
+                          <a:ext cx="540163" cy="429100"/>
+                        </a:xfrm>
+                        <a:prstGeom prst="line">
+                          <a:avLst/>
+                        </a:prstGeom>
+                      </wps:spPr>
+                      <wps:style>
+                        <a:lnRef idx="3">
+                          <a:schemeClr val="dk1"/>
+                        </a:lnRef>
+                        <a:fillRef idx="0">
+                          <a:schemeClr val="dk1"/>
+                        </a:fillRef>
+                        <a:effectRef idx="2">
+                          <a:schemeClr val="dk1"/>
+                        </a:effectRef>
+                        <a:fontRef idx="minor">
+                          <a:schemeClr val="tx1"/>
+                        </a:fontRef>
+                      </wps:style>
+                      <wps:bodyPr/>
+                    </wps:wsp>
+                  </a:graphicData>
+                </a:graphic>
+                <wp14:sizeRelV relativeFrom="margin">
+                  <wp14:pctHeight>0</wp14:pctHeight>
+                </wp14:sizeRelV>
+              </wp:anchor>
+            </w:drawing>
+          </mc:Choice>
+          <mc:Fallback>
+            <w:pict>
+              <v:line w14:anchorId="5F296D96" id="Conector recto 50" o:spid="_x0000_s1026" style="position:absolute;flip:x y;z-index:251720704;visibility:visible;mso-wrap-style:square;mso-height-percent:0;mso-wrap-distance-left:9pt;mso-wrap-distance-top:0;mso-wrap-distance-right:9pt;mso-wrap-distance-bottom:0;mso-position-horizontal:absolute;mso-position-horizontal-relative:text;mso-position-vertical:absolute;mso-position-vertical-relative:text;mso-height-percent:0;mso-height-relative:margin" from="72.65pt,16.2pt" to="115.2pt,50pt" o:gfxdata="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" strokecolor="black [3200]" strokeweight="1.5pt">
+                <v:stroke joinstyle="miter"/>
+              </v:line>
+            </w:pict>
+          </mc:Fallback>
+        </mc:AlternateContent>
+      </w:r>
+    </w:p>
+    <w:p>
+      <w:r>
+        <mc:AlternateContent>
+          <mc:Choice Requires="wps">
+            <w:drawing>
+              <wp:anchor distT="0" distB="0" distL="114300" distR="114300" simplePos="0" relativeHeight="251717632" behindDoc="0" locked="0" layoutInCell="1" allowOverlap="1" wp14:anchorId="2A508EB3" wp14:editId="6F7F3CA5">
+                <wp:simplePos x="0" y="0"/>
+                <wp:positionH relativeFrom="column">
+                  <wp:posOffset>1486535</wp:posOffset>
+                </wp:positionH>
+                <wp:positionV relativeFrom="paragraph">
+                  <wp:posOffset>140970</wp:posOffset>
+                </wp:positionV>
+                <wp:extent cx="1773555" cy="781685"/>
+                <wp:effectExtent l="0" t="0" r="17145" b="18415"/>
+                <wp:wrapSquare wrapText="bothSides"/>
+                <wp:docPr id="46" name="Elipse 46"/>
+                <wp:cNvGraphicFramePr/>
+                <a:graphic xmlns:a="http://schemas.openxmlformats.org/drawingml/2006/main">
+                  <a:graphicData uri="http://schemas.microsoft.com/office/word/2010/wordprocessingShape">
+                    <wps:wsp>
+                      <wps:cNvSpPr/>
+                      <wps:spPr>
+                        <a:xfrm>
+                          <a:off x="0" y="0"/>
+                          <a:ext cx="1773555" cy="781685"/>
+                        </a:xfrm>
+                        <a:prstGeom prst="ellipse">
+                          <a:avLst/>
+                        </a:prstGeom>
+                      </wps:spPr>
+                      <wps:style>
+                        <a:lnRef idx="2">
+                          <a:schemeClr val="dk1"/>
+                        </a:lnRef>
+                        <a:fillRef idx="1">
+                          <a:schemeClr val="lt1"/>
+                        </a:fillRef>
+                        <a:effectRef idx="0">
+                          <a:schemeClr val="dk1"/>
+                        </a:effectRef>
+                        <a:fontRef idx="minor">
+                          <a:schemeClr val="dk1"/>
+                        </a:fontRef>
+                      </wps:style>
+                      <wps:txbx>
+                        <w:txbxContent>
+                          <w:p>
+                            <w:pPr>
+                              <w:jc w:val="center"/>
+                            </w:pPr>
+                            <w:r>
+                              <w:t>Ingresar nuevo usuario</w:t>
+                            </w:r>
+                          </w:p>
+                        </w:txbxContent>
+                      </wps:txbx>
+                      <wps:bodyPr rot="0" spcFirstLastPara="0" vertOverflow="overflow" horzOverflow="overflow" vert="horz" wrap="square" lIns="91440" tIns="45720" rIns="91440" bIns="45720" numCol="1" spcCol="0" rtlCol="0" fromWordArt="0" anchor="ctr" anchorCtr="0" forceAA="0" compatLnSpc="1">
+                        <a:prstTxWarp prst="textNoShape">
+                          <a:avLst/>
+                        </a:prstTxWarp>
+                        <a:noAutofit/>
+                      </wps:bodyPr>
+                    </wps:wsp>
+                  </a:graphicData>
+                </a:graphic>
+                <wp14:sizeRelH relativeFrom="margin">
+                  <wp14:pctWidth>0</wp14:pctWidth>
+                </wp14:sizeRelH>
+                <wp14:sizeRelV relativeFrom="margin">
+                  <wp14:pctHeight>0</wp14:pctHeight>
+                </wp14:sizeRelV>
+              </wp:anchor>
+            </w:drawing>
+          </mc:Choice>
+          <mc:Fallback>
+            <w:pict>
+              <v:oval w14:anchorId="2A508EB3" id="Elipse 46" o:spid="_x0000_s1039" style="position:absolute;margin-left:117.05pt;margin-top:11.1pt;width:139.65pt;height:61.55pt;z-index:251717632;visibility:visible;mso-wrap-style:square;mso-width-percent:0;mso-height-percent:0;mso-wrap-distance-left:9pt;mso-wrap-distance-top:0;mso-wrap-distance-right:9pt;mso-wrap-distance-bottom:0;mso-position-horizontal:absolute;mso-position-horizontal-relative:text;mso-position-vertical:absolute;mso-position-vertical-relative:text;mso-width-percent:0;mso-height-percent:0;mso-width-relative:margin;mso-height-relative:margin;v-text-anchor:middle" o:gfxdata="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" fillcolor="white [3201]" strokecolor="black [3200]" strokeweight="1pt">
+                <v:stroke joinstyle="miter"/>
+                <v:textbox>
+                  <w:txbxContent>
+                    <w:p>
+                      <w:pPr>
+                        <w:jc w:val="center"/>
+                      </w:pPr>
+                      <w:r>
+                        <w:t>Ingresar nuevo usuario</w:t>
+                      </w:r>
+                    </w:p>
+                  </w:txbxContent>
+                </v:textbox>
+                <w10:wrap type="square"/>
+              </v:oval>
+            </w:pict>
+          </mc:Fallback>
+        </mc:AlternateContent>
+      </w:r>
+    </w:p>
+    <w:p/>
+    <w:p/>
+    <w:p/>
+    <w:p/>
+    <w:p>
+      <w:pPr>
+        <w:pStyle w:val="Prrafodelista"/>
+        <w:numPr>
+          <w:ilvl w:val="0"/>
+          <w:numId w:val="1"/>
+        </w:numPr>
+        <w:rPr>
+          <w:b/>
+          <w:sz w:val="24"/>
+        </w:rPr>
+      </w:pPr>
+      <w:r>
+        <w:rPr>
+          <w:b/>
+          <w:sz w:val="24"/>
+        </w:rPr>
+        <w:t>Asignación de Privilegios.-</w:t>
+      </w:r>
+    </w:p>
+    <w:p>
+      <w:pPr>
+        <w:pStyle w:val="Prrafodelista"/>
+        <w:rPr>
+          <w:b/>
+          <w:sz w:val="24"/>
+        </w:rPr>
+      </w:pPr>
+      <w:bookmarkStart w:id="0" w:name="_GoBack"/>
+      <w:bookmarkEnd w:id="0"/>
+      <w:r>
+        <w:rPr>
+          <w:noProof/>
+          <w:lang w:eastAsia="es-EC"/>
+        </w:rPr>
+        <mc:AlternateContent>
+          <mc:Choice Requires="wps">
+            <w:drawing>
+              <wp:anchor distT="0" distB="0" distL="114300" distR="114300" simplePos="0" relativeHeight="251723776" behindDoc="0" locked="0" layoutInCell="1" allowOverlap="1" wp14:anchorId="66BEA1DF" wp14:editId="3A54C8F8">
+                <wp:simplePos x="0" y="0"/>
+                <wp:positionH relativeFrom="column">
+                  <wp:posOffset>3567421</wp:posOffset>
+                </wp:positionH>
+                <wp:positionV relativeFrom="paragraph">
+                  <wp:posOffset>797484</wp:posOffset>
+                </wp:positionV>
+                <wp:extent cx="440055" cy="451546"/>
+                <wp:effectExtent l="0" t="0" r="17145" b="24765"/>
+                <wp:wrapNone/>
+                <wp:docPr id="52" name="Conector recto 52"/>
+                <wp:cNvGraphicFramePr/>
+                <a:graphic xmlns:a="http://schemas.openxmlformats.org/drawingml/2006/main">
+                  <a:graphicData uri="http://schemas.microsoft.com/office/word/2010/wordprocessingShape">
+                    <wps:wsp>
+                      <wps:cNvCnPr/>
+                      <wps:spPr>
+                        <a:xfrm flipH="1" flipV="1">
+                          <a:off x="0" y="0"/>
+                          <a:ext cx="440055" cy="451546"/>
+                        </a:xfrm>
+                        <a:prstGeom prst="line">
+                          <a:avLst/>
+                        </a:prstGeom>
+                      </wps:spPr>
+                      <wps:style>
+                        <a:lnRef idx="3">
+                          <a:schemeClr val="dk1"/>
+                        </a:lnRef>
+                        <a:fillRef idx="0">
+                          <a:schemeClr val="dk1"/>
+                        </a:fillRef>
+                        <a:effectRef idx="2">
+                          <a:schemeClr val="dk1"/>
+                        </a:effectRef>
+                        <a:fontRef idx="minor">
+                          <a:schemeClr val="tx1"/>
+                        </a:fontRef>
+                      </wps:style>
+                      <wps:bodyPr/>
+                    </wps:wsp>
+                  </a:graphicData>
+                </a:graphic>
+                <wp14:sizeRelV relativeFrom="margin">
+                  <wp14:pctHeight>0</wp14:pctHeight>
+                </wp14:sizeRelV>
+              </wp:anchor>
+            </w:drawing>
+          </mc:Choice>
+          <mc:Fallback>
+            <w:pict>
+              <v:line w14:anchorId="14B2D67B" id="Conector recto 52" o:spid="_x0000_s1026" style="position:absolute;flip:x y;z-index:251723776;visibility:visible;mso-wrap-style:square;mso-height-percent:0;mso-wrap-distance-left:9pt;mso-wrap-distance-top:0;mso-wrap-distance-right:9pt;mso-wrap-distance-bottom:0;mso-position-horizontal:absolute;mso-position-horizontal-relative:text;mso-position-vertical:absolute;mso-position-vertical-relative:text;mso-height-percent:0;mso-height-relative:margin" from="280.9pt,62.8pt" to="315.55pt,98.35pt" o:gfxdata="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" strokecolor="black [3200]" strokeweight="1.5pt">
+                <v:stroke joinstyle="miter"/>
+              </v:line>
+            </w:pict>
+          </mc:Fallback>
+        </mc:AlternateContent>
+      </w:r>
+      <w:r>
+        <w:rPr>
+          <w:noProof/>
+          <w:lang w:eastAsia="es-EC"/>
+        </w:rPr>
+        <mc:AlternateContent>
+          <mc:Choice Requires="wps">
+            <w:drawing>
+              <wp:anchor distT="0" distB="0" distL="114300" distR="114300" simplePos="0" relativeHeight="251726848" behindDoc="0" locked="0" layoutInCell="1" allowOverlap="1" wp14:anchorId="5A36CA4D" wp14:editId="02FBD374">
+                <wp:simplePos x="0" y="0"/>
+                <wp:positionH relativeFrom="column">
+                  <wp:posOffset>3457460</wp:posOffset>
+                </wp:positionH>
+                <wp:positionV relativeFrom="paragraph">
+                  <wp:posOffset>1733649</wp:posOffset>
+                </wp:positionV>
+                <wp:extent cx="550293" cy="252983"/>
+                <wp:effectExtent l="0" t="0" r="21590" b="33020"/>
+                <wp:wrapNone/>
+                <wp:docPr id="55" name="Conector recto 55"/>
+                <wp:cNvGraphicFramePr/>
+                <a:graphic xmlns:a="http://schemas.openxmlformats.org/drawingml/2006/main">
+                  <a:graphicData uri="http://schemas.microsoft.com/office/word/2010/wordprocessingShape">
+                    <wps:wsp>
+                      <wps:cNvCnPr/>
+                      <wps:spPr>
+                        <a:xfrm flipH="1">
+                          <a:off x="0" y="0"/>
+                          <a:ext cx="550293" cy="252983"/>
+                        </a:xfrm>
+                        <a:prstGeom prst="line">
+                          <a:avLst/>
+                        </a:prstGeom>
+                      </wps:spPr>
+                      <wps:style>
+                        <a:lnRef idx="3">
+                          <a:schemeClr val="dk1"/>
+                        </a:lnRef>
+                        <a:fillRef idx="0">
+                          <a:schemeClr val="dk1"/>
+                        </a:fillRef>
+                        <a:effectRef idx="2">
+                          <a:schemeClr val="dk1"/>
+                        </a:effectRef>
+                        <a:fontRef idx="minor">
+                          <a:schemeClr val="tx1"/>
+                        </a:fontRef>
+                      </wps:style>
+                      <wps:bodyPr/>
+                    </wps:wsp>
+                  </a:graphicData>
+                </a:graphic>
+                <wp14:sizeRelH relativeFrom="margin">
+                  <wp14:pctWidth>0</wp14:pctWidth>
+                </wp14:sizeRelH>
+              </wp:anchor>
+            </w:drawing>
+          </mc:Choice>
+          <mc:Fallback>
+            <w:pict>
+              <v:line w14:anchorId="7117FC4A" id="Conector recto 55" o:spid="_x0000_s1026" style="position:absolute;flip:x;z-index:251726848;visibility:visible;mso-wrap-style:square;mso-width-percent:0;mso-wrap-distance-left:9pt;mso-wrap-distance-top:0;mso-wrap-distance-right:9pt;mso-wrap-distance-bottom:0;mso-position-horizontal:absolute;mso-position-horizontal-relative:text;mso-position-vertical:absolute;mso-position-vertical-relative:text;mso-width-percent:0;mso-width-relative:margin" from="272.25pt,136.5pt" to="315.6pt,156.4pt" o:gfxdata="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" strokecolor="black [3200]" strokeweight="1.5pt">
+                <v:stroke joinstyle="miter"/>
+              </v:line>
+            </w:pict>
+          </mc:Fallback>
+        </mc:AlternateContent>
+      </w:r>
+      <w:r>
+        <w:rPr>
+          <w:noProof/>
+          <w:lang w:eastAsia="es-EC"/>
+        </w:rPr>
+        <mc:AlternateContent>
+          <mc:Choice Requires="wps">
+            <w:drawing>
+              <wp:anchor distT="0" distB="0" distL="114300" distR="114300" simplePos="0" relativeHeight="251725824" behindDoc="0" locked="0" layoutInCell="1" allowOverlap="1" wp14:anchorId="11EBB6B3" wp14:editId="1ACCB54B">
+                <wp:simplePos x="0" y="0"/>
+                <wp:positionH relativeFrom="column">
+                  <wp:posOffset>1156197</wp:posOffset>
+                </wp:positionH>
+                <wp:positionV relativeFrom="paragraph">
+                  <wp:posOffset>1612900</wp:posOffset>
+                </wp:positionV>
+                <wp:extent cx="330759" cy="374574"/>
+                <wp:effectExtent l="0" t="0" r="31750" b="26035"/>
+                <wp:wrapNone/>
+                <wp:docPr id="54" name="Conector recto 54"/>
+                <wp:cNvGraphicFramePr/>
+                <a:graphic xmlns:a="http://schemas.openxmlformats.org/drawingml/2006/main">
+                  <a:graphicData uri="http://schemas.microsoft.com/office/word/2010/wordprocessingShape">
+                    <wps:wsp>
+                      <wps:cNvCnPr/>
+                      <wps:spPr>
+                        <a:xfrm>
+                          <a:off x="0" y="0"/>
+                          <a:ext cx="330759" cy="374574"/>
+                        </a:xfrm>
+                        <a:prstGeom prst="line">
+                          <a:avLst/>
+                        </a:prstGeom>
+                      </wps:spPr>
+                      <wps:style>
+                        <a:lnRef idx="3">
+                          <a:schemeClr val="dk1"/>
+                        </a:lnRef>
+                        <a:fillRef idx="0">
+                          <a:schemeClr val="dk1"/>
+                        </a:fillRef>
+                        <a:effectRef idx="2">
+                          <a:schemeClr val="dk1"/>
+                        </a:effectRef>
+                        <a:fontRef idx="minor">
+                          <a:schemeClr val="tx1"/>
+                        </a:fontRef>
+                      </wps:style>
+                      <wps:bodyPr/>
+                    </wps:wsp>
+                  </a:graphicData>
+                </a:graphic>
+              </wp:anchor>
+            </w:drawing>
+          </mc:Choice>
+          <mc:Fallback>
+            <w:pict>
+              <v:line w14:anchorId="4A56A123" id="Conector recto 54" o:spid="_x0000_s1026" style="position:absolute;z-index:251725824;visibility:visible;mso-wrap-style:square;mso-wrap-distance-left:9pt;mso-wrap-distance-top:0;mso-wrap-distance-right:9pt;mso-wrap-distance-bottom:0;mso-position-horizontal:absolute;mso-position-horizontal-relative:text;mso-position-vertical:absolute;mso-position-vertical-relative:text" from="91.05pt,127pt" to="117.1pt,156.5pt" o:gfxdata="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" strokecolor="black [3200]" strokeweight="1.5pt">
+                <v:stroke joinstyle="miter"/>
+              </v:line>
+            </w:pict>
+          </mc:Fallback>
+        </mc:AlternateContent>
+      </w:r>
+      <w:r>
+        <w:rPr>
+          <w:noProof/>
+          <w:lang w:eastAsia="es-EC"/>
+        </w:rPr>
+        <mc:AlternateContent>
+          <mc:Choice Requires="wps">
+            <w:drawing>
+              <wp:anchor distT="0" distB="0" distL="114300" distR="114300" simplePos="0" relativeHeight="251724800" behindDoc="0" locked="0" layoutInCell="1" allowOverlap="1" wp14:anchorId="3A53B492" wp14:editId="384312F7">
+                <wp:simplePos x="0" y="0"/>
+                <wp:positionH relativeFrom="column">
+                  <wp:posOffset>1001319</wp:posOffset>
+                </wp:positionH>
+                <wp:positionV relativeFrom="paragraph">
+                  <wp:posOffset>1402998</wp:posOffset>
+                </wp:positionV>
+                <wp:extent cx="440927" cy="0"/>
+                <wp:effectExtent l="0" t="0" r="35560" b="19050"/>
+                <wp:wrapNone/>
+                <wp:docPr id="53" name="Conector recto 53"/>
+                <wp:cNvGraphicFramePr/>
+                <a:graphic xmlns:a="http://schemas.openxmlformats.org/drawingml/2006/main">
+                  <a:graphicData uri="http://schemas.microsoft.com/office/word/2010/wordprocessingShape">
+                    <wps:wsp>
+                      <wps:cNvCnPr/>
+                      <wps:spPr>
+                        <a:xfrm>
+                          <a:off x="0" y="0"/>
+                          <a:ext cx="440927" cy="0"/>
+                        </a:xfrm>
+                        <a:prstGeom prst="line">
+                          <a:avLst/>
+                        </a:prstGeom>
+                      </wps:spPr>
+                      <wps:style>
+                        <a:lnRef idx="3">
+                          <a:schemeClr val="dk1"/>
+                        </a:lnRef>
+                        <a:fillRef idx="0">
+                          <a:schemeClr val="dk1"/>
+                        </a:fillRef>
+                        <a:effectRef idx="2">
+                          <a:schemeClr val="dk1"/>
+                        </a:effectRef>
+                        <a:fontRef idx="minor">
+                          <a:schemeClr val="tx1"/>
+                        </a:fontRef>
+                      </wps:style>
+                      <wps:bodyPr/>
+                    </wps:wsp>
+                  </a:graphicData>
+                </a:graphic>
+              </wp:anchor>
+            </w:drawing>
+          </mc:Choice>
+          <mc:Fallback>
+            <w:pict>
+              <v:line w14:anchorId="1BDCB7FB" id="Conector recto 53" o:spid="_x0000_s1026" style="position:absolute;z-index:251724800;visibility:visible;mso-wrap-style:square;mso-wrap-distance-left:9pt;mso-wrap-distance-top:0;mso-wrap-distance-right:9pt;mso-wrap-distance-bottom:0;mso-position-horizontal:absolute;mso-position-horizontal-relative:text;mso-position-vertical:absolute;mso-position-vertical-relative:text" from="78.85pt,110.45pt" to="113.55pt,110.45pt" o:gfxdata="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" strokecolor="black [3200]" strokeweight="1.5pt">
+                <v:stroke joinstyle="miter"/>
+              </v:line>
+            </w:pict>
+          </mc:Fallback>
+        </mc:AlternateContent>
+      </w:r>
+      <w:r>
+        <mc:AlternateContent>
+          <mc:Choice Requires="wps">
+            <w:drawing>
+              <wp:anchor distT="0" distB="0" distL="114300" distR="114300" simplePos="0" relativeHeight="251722752" behindDoc="0" locked="0" layoutInCell="1" allowOverlap="1" wp14:anchorId="102FAA6F" wp14:editId="0FAA1122">
+                <wp:simplePos x="0" y="0"/>
+                <wp:positionH relativeFrom="column">
+                  <wp:posOffset>1506473</wp:posOffset>
+                </wp:positionH>
+                <wp:positionV relativeFrom="paragraph">
+                  <wp:posOffset>1874084</wp:posOffset>
+                </wp:positionV>
+                <wp:extent cx="1872868" cy="594658"/>
+                <wp:effectExtent l="0" t="0" r="13335" b="15240"/>
+                <wp:wrapNone/>
+                <wp:docPr id="51" name="Elipse 51"/>
+                <wp:cNvGraphicFramePr/>
+                <a:graphic xmlns:a="http://schemas.openxmlformats.org/drawingml/2006/main">
+                  <a:graphicData uri="http://schemas.microsoft.com/office/word/2010/wordprocessingShape">
+                    <wps:wsp>
+                      <wps:cNvSpPr/>
+                      <wps:spPr>
+                        <a:xfrm>
+                          <a:off x="0" y="0"/>
+                          <a:ext cx="1872868" cy="594658"/>
+                        </a:xfrm>
+                        <a:prstGeom prst="ellipse">
+                          <a:avLst/>
+                        </a:prstGeom>
+                      </wps:spPr>
+                      <wps:style>
+                        <a:lnRef idx="2">
+                          <a:schemeClr val="dk1"/>
+                        </a:lnRef>
+                        <a:fillRef idx="1">
+                          <a:schemeClr val="lt1"/>
+                        </a:fillRef>
+                        <a:effectRef idx="0">
+                          <a:schemeClr val="dk1"/>
+                        </a:effectRef>
+                        <a:fontRef idx="minor">
+                          <a:schemeClr val="dk1"/>
+                        </a:fontRef>
+                      </wps:style>
+                      <wps:txbx>
+                        <w:txbxContent>
+                          <w:p>
+                            <w:pPr>
+                              <w:jc w:val="center"/>
+                            </w:pPr>
+                            <w:r>
+                              <w:t>Asignación de Privilegios</w:t>
+                            </w:r>
+                          </w:p>
+                        </w:txbxContent>
+                      </wps:txbx>
+                      <wps:bodyPr rot="0" spcFirstLastPara="0" vertOverflow="overflow" horzOverflow="overflow" vert="horz" wrap="square" lIns="91440" tIns="45720" rIns="91440" bIns="45720" numCol="1" spcCol="0" rtlCol="0" fromWordArt="0" anchor="ctr" anchorCtr="0" forceAA="0" compatLnSpc="1">
+                        <a:prstTxWarp prst="textNoShape">
+                          <a:avLst/>
+                        </a:prstTxWarp>
+                        <a:noAutofit/>
+                      </wps:bodyPr>
+                    </wps:wsp>
+                  </a:graphicData>
+                </a:graphic>
+                <wp14:sizeRelH relativeFrom="margin">
+                  <wp14:pctWidth>0</wp14:pctWidth>
+                </wp14:sizeRelH>
+                <wp14:sizeRelV relativeFrom="margin">
+                  <wp14:pctHeight>0</wp14:pctHeight>
+                </wp14:sizeRelV>
+              </wp:anchor>
+            </w:drawing>
+          </mc:Choice>
+          <mc:Fallback>
+            <w:pict>
+              <v:oval w14:anchorId="102FAA6F" id="Elipse 51" o:spid="_x0000_s1040" style="position:absolute;left:0;text-align:left;margin-left:118.6pt;margin-top:147.55pt;width:147.45pt;height:46.8pt;z-index:251722752;visibility:visible;mso-wrap-style:square;mso-width-percent:0;mso-height-percent:0;mso-wrap-distance-left:9pt;mso-wrap-distance-top:0;mso-wrap-distance-right:9pt;mso-wrap-distance-bottom:0;mso-position-horizontal:absolute;mso-position-horizontal-relative:text;mso-position-vertical:absolute;mso-position-vertical-relative:text;mso-width-percent:0;mso-height-percent:0;mso-width-relative:margin;mso-height-relative:margin;v-text-anchor:middle" o:gfxdata="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" fillcolor="white [3201]" strokecolor="black [3200]" strokeweight="1pt">
+                <v:stroke joinstyle="miter"/>
+                <v:textbox>
+                  <w:txbxContent>
+                    <w:p>
+                      <w:pPr>
+                        <w:jc w:val="center"/>
+                      </w:pPr>
+                      <w:r>
+                        <w:t>Asignación de Privilegios</w:t>
+                      </w:r>
+                    </w:p>
+                  </w:txbxContent>
+                </v:textbox>
+              </v:oval>
+            </w:pict>
+          </mc:Fallback>
+        </mc:AlternateContent>
+      </w:r>
+      <w:r>
+        <mc:AlternateContent>
+          <mc:Choice Requires="wps">
+            <w:drawing>
+              <wp:anchor distT="0" distB="0" distL="114300" distR="114300" simplePos="0" relativeHeight="251709440" behindDoc="1" locked="0" layoutInCell="1" allowOverlap="1" wp14:anchorId="6FC37602" wp14:editId="389315BA">
+                <wp:simplePos x="0" y="0"/>
+                <wp:positionH relativeFrom="column">
+                  <wp:posOffset>109687</wp:posOffset>
+                </wp:positionH>
+                <wp:positionV relativeFrom="paragraph">
+                  <wp:posOffset>235960</wp:posOffset>
+                </wp:positionV>
+                <wp:extent cx="5111750" cy="2335576"/>
+                <wp:effectExtent l="0" t="0" r="12700" b="26670"/>
+                <wp:wrapNone/>
+                <wp:docPr id="34" name="Rectángulo 34"/>
+                <wp:cNvGraphicFramePr/>
+                <a:graphic xmlns:a="http://schemas.openxmlformats.org/drawingml/2006/main">
+                  <a:graphicData uri="http://schemas.microsoft.com/office/word/2010/wordprocessingShape">
+                    <wps:wsp>
+                      <wps:cNvSpPr/>
+                      <wps:spPr>
+                        <a:xfrm>
+                          <a:off x="0" y="0"/>
+                          <a:ext cx="5111750" cy="2335576"/>
+                        </a:xfrm>
+                        <a:prstGeom prst="rect">
+                          <a:avLst/>
+                        </a:prstGeom>
+                        <a:gradFill flip="none" rotWithShape="1">
+                          <a:gsLst>
+                            <a:gs pos="0">
+                              <a:schemeClr val="accent1">
+                                <a:lumMod val="5000"/>
+                                <a:lumOff val="95000"/>
+                              </a:schemeClr>
+                            </a:gs>
+                            <a:gs pos="89000">
+                              <a:schemeClr val="accent1">
+                                <a:lumMod val="45000"/>
+                                <a:lumOff val="55000"/>
+                              </a:schemeClr>
+                            </a:gs>
+                            <a:gs pos="57000">
+                              <a:schemeClr val="accent1">
+                                <a:lumMod val="45000"/>
+                                <a:lumOff val="55000"/>
+                              </a:schemeClr>
+                            </a:gs>
+                            <a:gs pos="52000">
+                              <a:schemeClr val="accent1">
+                                <a:lumMod val="30000"/>
+                                <a:lumOff val="70000"/>
+                              </a:schemeClr>
+                            </a:gs>
+                          </a:gsLst>
+                          <a:lin ang="7200000" scaled="0"/>
+                          <a:tileRect/>
+                        </a:gradFill>
+                      </wps:spPr>
+                      <wps:style>
+                        <a:lnRef idx="2">
+                          <a:schemeClr val="accent1"/>
+                        </a:lnRef>
+                        <a:fillRef idx="1">
+                          <a:schemeClr val="lt1"/>
+                        </a:fillRef>
+                        <a:effectRef idx="0">
+                          <a:schemeClr val="accent1"/>
+                        </a:effectRef>
+                        <a:fontRef idx="minor">
+                          <a:schemeClr val="dk1"/>
+                        </a:fontRef>
+                      </wps:style>
+                      <wps:txbx>
+                        <w:txbxContent>
+                          <w:p>
+                            <w:pPr>
+                              <w:jc w:val="center"/>
+                              <w:rPr>
+                                <w:b/>
+                                <w:sz w:val="24"/>
+                              </w:rPr>
+                            </w:pPr>
+                            <w:r>
+                              <w:rPr>
+                                <w:b/>
+                                <w:sz w:val="24"/>
+                              </w:rPr>
+                              <w:t xml:space="preserve">  </w:t>
+                            </w:r>
+                          </w:p>
+                          <w:p>
+                            <w:pPr>
+                              <w:rPr>
+                                <w:b/>
+                                <w:sz w:val="24"/>
+                              </w:rPr>
+                            </w:pPr>
+                          </w:p>
+                          <w:p>
+                            <w:pPr>
+                              <w:rPr>
+                                <w:b/>
+                                <w:sz w:val="24"/>
+                              </w:rPr>
+                            </w:pPr>
+                          </w:p>
+                          <w:p>
+                            <w:pPr>
+                              <w:rPr>
+                                <w:b/>
+                                <w:sz w:val="24"/>
+                              </w:rPr>
+                            </w:pPr>
+                          </w:p>
+                          <w:p>
+                            <w:pPr>
+                              <w:rPr>
+                                <w:b/>
+                                <w:sz w:val="24"/>
+                              </w:rPr>
+                            </w:pPr>
+                          </w:p>
+                          <w:p>
+                            <w:r>
+                              <w:rPr>
+                                <w:b/>
+                                <w:sz w:val="24"/>
+                              </w:rPr>
+                              <w:t xml:space="preserve">  Administrador</w:t>
+                            </w:r>
+                            <w:r>
+                              <w:rPr>
+                                <w:b/>
+                                <w:sz w:val="24"/>
+                              </w:rPr>
+                              <w:tab/>
+                            </w:r>
+                            <w:r>
+                              <w:rPr>
+                                <w:b/>
+                                <w:sz w:val="24"/>
+                              </w:rPr>
+                              <w:tab/>
+                            </w:r>
+                            <w:r>
+                              <w:rPr>
+                                <w:b/>
+                                <w:sz w:val="24"/>
+                              </w:rPr>
+                              <w:tab/>
+                            </w:r>
+                            <w:r>
+                              <w:rPr>
+                                <w:b/>
+                                <w:sz w:val="24"/>
+                              </w:rPr>
+                              <w:tab/>
+                            </w:r>
+                            <w:r>
+                              <w:rPr>
+                                <w:b/>
+                                <w:sz w:val="24"/>
+                              </w:rPr>
+                              <w:tab/>
+                            </w:r>
+                            <w:r>
+                              <w:rPr>
+                                <w:b/>
+                                <w:sz w:val="24"/>
+                              </w:rPr>
+                              <w:tab/>
+                              <w:t>Modulo Seguridad</w:t>
+                            </w:r>
+                          </w:p>
+                        </w:txbxContent>
+                      </wps:txbx>
+                      <wps:bodyPr rot="0" spcFirstLastPara="0" vertOverflow="overflow" horzOverflow="overflow" vert="horz" wrap="square" lIns="91440" tIns="45720" rIns="91440" bIns="45720" numCol="1" spcCol="0" rtlCol="0" fromWordArt="0" anchor="ctr" anchorCtr="0" forceAA="0" compatLnSpc="1">
+                        <a:prstTxWarp prst="textNoShape">
+                          <a:avLst/>
+                        </a:prstTxWarp>
+                        <a:noAutofit/>
+                      </wps:bodyPr>
+                    </wps:wsp>
+                  </a:graphicData>
+                </a:graphic>
+                <wp14:sizeRelV relativeFrom="margin">
+                  <wp14:pctHeight>0</wp14:pctHeight>
+                </wp14:sizeRelV>
+              </wp:anchor>
+            </w:drawing>
+          </mc:Choice>
+          <mc:Fallback>
+            <w:pict>
+              <v:rect w14:anchorId="6FC37602" id="Rectángulo 34" o:spid="_x0000_s1041" style="position:absolute;left:0;text-align:left;margin-left:8.65pt;margin-top:18.6pt;width:402.5pt;height:183.9pt;z-index:-251607040;visibility:visible;mso-wrap-style:square;mso-height-percent:0;mso-wrap-distance-left:9pt;mso-wrap-distance-top:0;mso-wrap-distance-right:9pt;mso-wrap-distance-bottom:0;mso-position-horizontal:absolute;mso-position-horizontal-relative:text;mso-position-vertical:absolute;mso-position-vertical-relative:text;mso-height-percent:0;mso-height-relative:margin;v-text-anchor:middle" o:gfxdata="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" fillcolor="#f7fafd [180]" strokecolor="#5b9bd5 [3204]" strokeweight="1pt">
+                <v:fill color2="#b5d2ec [1460]" rotate="t" angle="330" colors="0 #f7fafd;34079f #cee1f2;37356f #b5d2ec;58327f #b5d2ec" focus="100%" type="gradient">
+                  <o:fill v:ext="view" type="gradientUnscaled"/>
+                </v:fill>
+                <v:textbox>
+                  <w:txbxContent>
+                    <w:p>
+                      <w:pPr>
+                        <w:jc w:val="center"/>
+                        <w:rPr>
+                          <w:b/>
+                          <w:sz w:val="24"/>
+                        </w:rPr>
+                      </w:pPr>
+                      <w:r>
+                        <w:rPr>
+                          <w:b/>
+                          <w:sz w:val="24"/>
+                        </w:rPr>
+                        <w:t xml:space="preserve">  </w:t>
+                      </w:r>
+                    </w:p>
+                    <w:p>
+                      <w:pPr>
+                        <w:rPr>
+                          <w:b/>
+                          <w:sz w:val="24"/>
+                        </w:rPr>
+                      </w:pPr>
+                    </w:p>
+                    <w:p>
+                      <w:pPr>
+                        <w:rPr>
+                          <w:b/>
+                          <w:sz w:val="24"/>
+                        </w:rPr>
+                      </w:pPr>
+                    </w:p>
+                    <w:p>
+                      <w:pPr>
+                        <w:rPr>
+                          <w:b/>
+                          <w:sz w:val="24"/>
+                        </w:rPr>
+                      </w:pPr>
+                    </w:p>
+                    <w:p>
+                      <w:pPr>
+                        <w:rPr>
+                          <w:b/>
+                          <w:sz w:val="24"/>
+                        </w:rPr>
+                      </w:pPr>
+                    </w:p>
+                    <w:p>
+                      <w:r>
+                        <w:rPr>
+                          <w:b/>
+                          <w:sz w:val="24"/>
+                        </w:rPr>
+                        <w:t xml:space="preserve">  Administrador</w:t>
+                      </w:r>
+                      <w:r>
+                        <w:rPr>
+                          <w:b/>
+                          <w:sz w:val="24"/>
+                        </w:rPr>
+                        <w:tab/>
+                      </w:r>
+                      <w:r>
+                        <w:rPr>
+                          <w:b/>
+                          <w:sz w:val="24"/>
+                        </w:rPr>
+                        <w:tab/>
+                      </w:r>
+                      <w:r>
+                        <w:rPr>
+                          <w:b/>
+                          <w:sz w:val="24"/>
+                        </w:rPr>
+                        <w:tab/>
+                      </w:r>
+                      <w:r>
+                        <w:rPr>
+                          <w:b/>
+                          <w:sz w:val="24"/>
+                        </w:rPr>
+                        <w:tab/>
+                      </w:r>
+                      <w:r>
+                        <w:rPr>
+                          <w:b/>
+                          <w:sz w:val="24"/>
+                        </w:rPr>
+                        <w:tab/>
+                      </w:r>
+                      <w:r>
+                        <w:rPr>
+                          <w:b/>
+                          <w:sz w:val="24"/>
+                        </w:rPr>
+                        <w:tab/>
+                        <w:t>Modulo Seguridad</w:t>
+                      </w:r>
+                    </w:p>
+                  </w:txbxContent>
+                </v:textbox>
+              </v:rect>
+            </w:pict>
+          </mc:Fallback>
+        </mc:AlternateContent>
+      </w:r>
+      <w:r>
+        <mc:AlternateContent>
+          <mc:Choice Requires="wps">
+            <w:drawing>
+              <wp:anchor distT="0" distB="0" distL="114300" distR="114300" simplePos="0" relativeHeight="251711488" behindDoc="0" locked="0" layoutInCell="1" allowOverlap="1" wp14:anchorId="12A2E433" wp14:editId="0E1945C8">
+                <wp:simplePos x="0" y="0"/>
+                <wp:positionH relativeFrom="column">
+                  <wp:posOffset>1508569</wp:posOffset>
+                </wp:positionH>
+                <wp:positionV relativeFrom="paragraph">
+                  <wp:posOffset>1238548</wp:posOffset>
+                </wp:positionV>
+                <wp:extent cx="1872868" cy="594658"/>
+                <wp:effectExtent l="0" t="0" r="13335" b="15240"/>
+                <wp:wrapNone/>
+                <wp:docPr id="36" name="Elipse 36"/>
+                <wp:cNvGraphicFramePr/>
+                <a:graphic xmlns:a="http://schemas.openxmlformats.org/drawingml/2006/main">
+                  <a:graphicData uri="http://schemas.microsoft.com/office/word/2010/wordprocessingShape">
+                    <wps:wsp>
+                      <wps:cNvSpPr/>
+                      <wps:spPr>
+                        <a:xfrm>
+                          <a:off x="0" y="0"/>
+                          <a:ext cx="1872868" cy="594658"/>
+                        </a:xfrm>
+                        <a:prstGeom prst="ellipse">
+                          <a:avLst/>
+                        </a:prstGeom>
+                      </wps:spPr>
+                      <wps:style>
+                        <a:lnRef idx="2">
+                          <a:schemeClr val="dk1"/>
+                        </a:lnRef>
+                        <a:fillRef idx="1">
+                          <a:schemeClr val="lt1"/>
+                        </a:fillRef>
+                        <a:effectRef idx="0">
+                          <a:schemeClr val="dk1"/>
+                        </a:effectRef>
+                        <a:fontRef idx="minor">
+                          <a:schemeClr val="dk1"/>
+                        </a:fontRef>
+                      </wps:style>
+                      <wps:txbx>
+                        <w:txbxContent>
+                          <w:p>
+                            <w:pPr>
+                              <w:jc w:val="center"/>
+                            </w:pPr>
+                            <w:r>
+                              <w:t>Selecciona Usuario</w:t>
+                            </w:r>
+                          </w:p>
+                        </w:txbxContent>
+                      </wps:txbx>
+                      <wps:bodyPr rot="0" spcFirstLastPara="0" vertOverflow="overflow" horzOverflow="overflow" vert="horz" wrap="square" lIns="91440" tIns="45720" rIns="91440" bIns="45720" numCol="1" spcCol="0" rtlCol="0" fromWordArt="0" anchor="ctr" anchorCtr="0" forceAA="0" compatLnSpc="1">
+                        <a:prstTxWarp prst="textNoShape">
+                          <a:avLst/>
+                        </a:prstTxWarp>
+                        <a:noAutofit/>
+                      </wps:bodyPr>
+                    </wps:wsp>
+                  </a:graphicData>
+                </a:graphic>
+                <wp14:sizeRelH relativeFrom="margin">
+                  <wp14:pctWidth>0</wp14:pctWidth>
+                </wp14:sizeRelH>
+                <wp14:sizeRelV relativeFrom="margin">
+                  <wp14:pctHeight>0</wp14:pctHeight>
+                </wp14:sizeRelV>
+              </wp:anchor>
+            </w:drawing>
+          </mc:Choice>
+          <mc:Fallback>
+            <w:pict>
+              <v:oval w14:anchorId="12A2E433" id="Elipse 36" o:spid="_x0000_s1042" style="position:absolute;left:0;text-align:left;margin-left:118.8pt;margin-top:97.5pt;width:147.45pt;height:46.8pt;z-index:251711488;visibility:visible;mso-wrap-style:square;mso-width-percent:0;mso-height-percent:0;mso-wrap-distance-left:9pt;mso-wrap-distance-top:0;mso-wrap-distance-right:9pt;mso-wrap-distance-bottom:0;mso-position-horizontal:absolute;mso-position-horizontal-relative:text;mso-position-vertical:absolute;mso-position-vertical-relative:text;mso-width-percent:0;mso-height-percent:0;mso-width-relative:margin;mso-height-relative:margin;v-text-anchor:middle" o:gfxdata="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" fillcolor="white [3201]" strokecolor="black [3200]" strokeweight="1pt">
+                <v:stroke joinstyle="miter"/>
+                <v:textbox>
+                  <w:txbxContent>
+                    <w:p>
+                      <w:pPr>
+                        <w:jc w:val="center"/>
+                      </w:pPr>
+                      <w:r>
+                        <w:t>Selecciona Usuario</w:t>
+                      </w:r>
+                    </w:p>
+                  </w:txbxContent>
+                </v:textbox>
+              </v:oval>
+            </w:pict>
+          </mc:Fallback>
+        </mc:AlternateContent>
+      </w:r>
+      <w:r>
+        <mc:AlternateContent>
+          <mc:Choice Requires="wps">
+            <w:drawing>
+              <wp:anchor distT="0" distB="0" distL="114300" distR="114300" simplePos="0" relativeHeight="251710464" behindDoc="0" locked="0" layoutInCell="1" allowOverlap="1" wp14:anchorId="7A96C78B" wp14:editId="0572210D">
+                <wp:simplePos x="0" y="0"/>
+                <wp:positionH relativeFrom="column">
+                  <wp:posOffset>1508760</wp:posOffset>
+                </wp:positionH>
+                <wp:positionV relativeFrom="paragraph">
+                  <wp:posOffset>433705</wp:posOffset>
+                </wp:positionV>
+                <wp:extent cx="1982470" cy="627380"/>
+                <wp:effectExtent l="0" t="0" r="17780" b="20320"/>
+                <wp:wrapSquare wrapText="bothSides"/>
+                <wp:docPr id="35" name="Elipse 35"/>
+                <wp:cNvGraphicFramePr/>
+                <a:graphic xmlns:a="http://schemas.openxmlformats.org/drawingml/2006/main">
+                  <a:graphicData uri="http://schemas.microsoft.com/office/word/2010/wordprocessingShape">
+                    <wps:wsp>
+                      <wps:cNvSpPr/>
+                      <wps:spPr>
+                        <a:xfrm>
+                          <a:off x="0" y="0"/>
+                          <a:ext cx="1982470" cy="627380"/>
+                        </a:xfrm>
+                        <a:prstGeom prst="ellipse">
+                          <a:avLst/>
+                        </a:prstGeom>
+                      </wps:spPr>
+                      <wps:style>
+                        <a:lnRef idx="2">
+                          <a:schemeClr val="dk1"/>
+                        </a:lnRef>
+                        <a:fillRef idx="1">
+                          <a:schemeClr val="lt1"/>
+                        </a:fillRef>
+                        <a:effectRef idx="0">
+                          <a:schemeClr val="dk1"/>
+                        </a:effectRef>
+                        <a:fontRef idx="minor">
+                          <a:schemeClr val="dk1"/>
+                        </a:fontRef>
+                      </wps:style>
+                      <wps:txbx>
+                        <w:txbxContent>
+                          <w:p>
+                            <w:pPr>
+                              <w:jc w:val="center"/>
+                            </w:pPr>
+                            <w:r>
+                              <w:t>Registro de Privilegios</w:t>
+                            </w:r>
+                            <w:r>
+                              <w:t xml:space="preserve"> </w:t>
+                            </w:r>
+                          </w:p>
+                        </w:txbxContent>
+                      </wps:txbx>
+                      <wps:bodyPr rot="0" spcFirstLastPara="0" vertOverflow="overflow" horzOverflow="overflow" vert="horz" wrap="square" lIns="91440" tIns="45720" rIns="91440" bIns="45720" numCol="1" spcCol="0" rtlCol="0" fromWordArt="0" anchor="ctr" anchorCtr="0" forceAA="0" compatLnSpc="1">
+                        <a:prstTxWarp prst="textNoShape">
+                          <a:avLst/>
+                        </a:prstTxWarp>
+                        <a:noAutofit/>
+                      </wps:bodyPr>
+                    </wps:wsp>
+                  </a:graphicData>
+                </a:graphic>
+                <wp14:sizeRelH relativeFrom="margin">
+                  <wp14:pctWidth>0</wp14:pctWidth>
+                </wp14:sizeRelH>
+                <wp14:sizeRelV relativeFrom="margin">
+                  <wp14:pctHeight>0</wp14:pctHeight>
+                </wp14:sizeRelV>
+              </wp:anchor>
+            </w:drawing>
+          </mc:Choice>
+          <mc:Fallback>
+            <w:pict>
+              <v:oval w14:anchorId="7A96C78B" id="Elipse 35" o:spid="_x0000_s1043" style="position:absolute;left:0;text-align:left;margin-left:118.8pt;margin-top:34.15pt;width:156.1pt;height:49.4pt;z-index:251710464;visibility:visible;mso-wrap-style:square;mso-width-percent:0;mso-height-percent:0;mso-wrap-distance-left:9pt;mso-wrap-distance-top:0;mso-wrap-distance-right:9pt;mso-wrap-distance-bottom:0;mso-position-horizontal:absolute;mso-position-horizontal-relative:text;mso-position-vertical:absolute;mso-position-vertical-relative:text;mso-width-percent:0;mso-height-percent:0;mso-width-relative:margin;mso-height-relative:margin;v-text-anchor:middle" o:gfxdata="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" fillcolor="white [3201]" strokecolor="black [3200]" strokeweight="1pt">
+                <v:stroke joinstyle="miter"/>
+                <v:textbox>
+                  <w:txbxContent>
+                    <w:p>
+                      <w:pPr>
+                        <w:jc w:val="center"/>
+                      </w:pPr>
+                      <w:r>
+                        <w:t>Registro de Privilegios</w:t>
+                      </w:r>
+                      <w:r>
+                        <w:t xml:space="preserve"> </w:t>
+                      </w:r>
+                    </w:p>
+                  </w:txbxContent>
+                </v:textbox>
+                <w10:wrap type="square"/>
+              </v:oval>
+            </w:pict>
+          </mc:Fallback>
+        </mc:AlternateContent>
+      </w:r>
+      <w:r>
+        <w:drawing>
+          <wp:anchor distT="0" distB="0" distL="114300" distR="114300" simplePos="0" relativeHeight="251708416" behindDoc="0" locked="0" layoutInCell="1" allowOverlap="1" wp14:anchorId="066AA573" wp14:editId="4459E952">
+            <wp:simplePos x="0" y="0"/>
+            <wp:positionH relativeFrom="column">
+              <wp:posOffset>219710</wp:posOffset>
+            </wp:positionH>
+            <wp:positionV relativeFrom="paragraph">
+              <wp:posOffset>869315</wp:posOffset>
+            </wp:positionV>
+            <wp:extent cx="958215" cy="958215"/>
+            <wp:effectExtent l="0" t="0" r="0" b="0"/>
+            <wp:wrapNone/>
+            <wp:docPr id="38" name="Imagen 38" descr="http://freeiconbox.com/icon/256/1247.png"/>
+            <wp:cNvGraphicFramePr>
+              <a:graphicFrameLocks xmlns:a="http://schemas.openxmlformats.org/drawingml/2006/main" noChangeAspect="1"/>
+            </wp:cNvGraphicFramePr>
+            <a:graphic xmlns:a="http://schemas.openxmlformats.org/drawingml/2006/main">
+              <a:graphicData uri="http://schemas.openxmlformats.org/drawingml/2006/picture">
+                <pic:pic xmlns:pic="http://schemas.openxmlformats.org/drawingml/2006/picture">
+                  <pic:nvPicPr>
+                    <pic:cNvPr id="0" name="Picture 1" descr="http://freeiconbox.com/icon/256/1247.png"/>
+                    <pic:cNvPicPr>
+                      <a:picLocks noChangeAspect="1" noChangeArrowheads="1"/>
+                    </pic:cNvPicPr>
+                  </pic:nvPicPr>
+                  <pic:blipFill>
+                    <a:blip r:embed="rId5" cstate="print">
+                      <a:extLst>
+                        <a:ext uri="{28A0092B-C50C-407E-A947-70E740481C1C}">
+                          <a14:useLocalDpi xmlns:a14="http://schemas.microsoft.com/office/drawing/2010/main" val="0"/>
+                        </a:ext>
+                      </a:extLst>
+                    </a:blip>
+                    <a:srcRect/>
+                    <a:stretch>
+                      <a:fillRect/>
+                    </a:stretch>
+                  </pic:blipFill>
+                  <pic:spPr bwMode="auto">
+                    <a:xfrm>
+                      <a:off x="0" y="0"/>
+                      <a:ext cx="958215" cy="958215"/>
+                    </a:xfrm>
+                    <a:prstGeom prst="rect">
+                      <a:avLst/>
+                    </a:prstGeom>
+                    <a:noFill/>
+                    <a:ln>
+                      <a:noFill/>
+                    </a:ln>
+                  </pic:spPr>
+                </pic:pic>
+              </a:graphicData>
+            </a:graphic>
+            <wp14:sizeRelH relativeFrom="page">
+              <wp14:pctWidth>0</wp14:pctWidth>
+            </wp14:sizeRelH>
+            <wp14:sizeRelV relativeFrom="page">
+              <wp14:pctHeight>0</wp14:pctHeight>
+            </wp14:sizeRelV>
+          </wp:anchor>
+        </w:drawing>
+      </w:r>
+      <w:r>
+        <w:drawing>
+          <wp:anchor distT="0" distB="0" distL="114300" distR="114300" simplePos="0" relativeHeight="251707392" behindDoc="0" locked="0" layoutInCell="1" allowOverlap="1" wp14:anchorId="2792AA44" wp14:editId="409ABB62">
+            <wp:simplePos x="0" y="0"/>
+            <wp:positionH relativeFrom="column">
+              <wp:posOffset>3910009</wp:posOffset>
+            </wp:positionH>
+            <wp:positionV relativeFrom="paragraph">
+              <wp:posOffset>770470</wp:posOffset>
+            </wp:positionV>
+            <wp:extent cx="958215" cy="958215"/>
+            <wp:effectExtent l="0" t="0" r="0" b="0"/>
+            <wp:wrapNone/>
+            <wp:docPr id="37" name="Imagen 37" descr="http://freeiconbox.com/icon/256/1247.png"/>
+            <wp:cNvGraphicFramePr>
+              <a:graphicFrameLocks xmlns:a="http://schemas.openxmlformats.org/drawingml/2006/main" noChangeAspect="1"/>
+            </wp:cNvGraphicFramePr>
+            <a:graphic xmlns:a="http://schemas.openxmlformats.org/drawingml/2006/main">
+              <a:graphicData uri="http://schemas.openxmlformats.org/drawingml/2006/picture">
+                <pic:pic xmlns:pic="http://schemas.openxmlformats.org/drawingml/2006/picture">
+                  <pic:nvPicPr>
+                    <pic:cNvPr id="0" name="Picture 1" descr="http://freeiconbox.com/icon/256/1247.png"/>
+                    <pic:cNvPicPr>
+                      <a:picLocks noChangeAspect="1" noChangeArrowheads="1"/>
+                    </pic:cNvPicPr>
+                  </pic:nvPicPr>
+                  <pic:blipFill>
+                    <a:blip r:embed="rId5" cstate="print">
+                      <a:extLst>
+                        <a:ext uri="{28A0092B-C50C-407E-A947-70E740481C1C}">
+                          <a14:useLocalDpi xmlns:a14="http://schemas.microsoft.com/office/drawing/2010/main" val="0"/>
+                        </a:ext>
+                      </a:extLst>
+                    </a:blip>
+                    <a:srcRect/>
+                    <a:stretch>
+                      <a:fillRect/>
+                    </a:stretch>
+                  </pic:blipFill>
+                  <pic:spPr bwMode="auto">
+                    <a:xfrm>
+                      <a:off x="0" y="0"/>
+                      <a:ext cx="958215" cy="958215"/>
+                    </a:xfrm>
+                    <a:prstGeom prst="rect">
+                      <a:avLst/>
+                    </a:prstGeom>
+                    <a:noFill/>
+                    <a:ln>
+                      <a:noFill/>
+                    </a:ln>
+                  </pic:spPr>
+                </pic:pic>
+              </a:graphicData>
+            </a:graphic>
+            <wp14:sizeRelH relativeFrom="page">
+              <wp14:pctWidth>0</wp14:pctWidth>
+            </wp14:sizeRelH>
+            <wp14:sizeRelV relativeFrom="page">
+              <wp14:pctHeight>0</wp14:pctHeight>
+            </wp14:sizeRelV>
+          </wp:anchor>
+        </w:drawing>
+      </w:r>
+    </w:p>
     <w:sectPr>
       <w:pgSz w:w="12240" w:h="15840"/>
       <w:pgMar w:top="1417" w:right="1701" w:bottom="1417" w:left="1701" w:header="708" w:footer="708" w:gutter="0"/>
@@ -1838,7 +4870,7 @@
   <w:abstractNum w:abstractNumId="0">
     <w:nsid w:val="23215CE3"/>
     <w:multiLevelType w:val="hybridMultilevel"/>
-    <w:tmpl w:val="FF70FD2E"/>
+    <w:tmpl w:val="17C098CC"/>
     <w:lvl w:ilvl="0" w:tplc="300A0001">
       <w:start w:val="1"/>
       <w:numFmt w:val="bullet"/>

</xml_diff>

<commit_message>
Avance de Casos de Uso
</commit_message>
<xml_diff>
--- a/Documentacion/Casos de Uso.docx
+++ b/Documentacion/Casos de Uso.docx
@@ -1,6 +1,6 @@
 
 <file path=word/document.xml><?xml version="1.0" encoding="utf-8"?>
-<w:document xmlns:wpc="http://schemas.microsoft.com/office/word/2010/wordprocessingCanvas" xmlns:mc="http://schemas.openxmlformats.org/markup-compatibility/2006" xmlns:o="urn:schemas-microsoft-com:office:office" xmlns:r="http://schemas.openxmlformats.org/officeDocument/2006/relationships" xmlns:m="http://schemas.openxmlformats.org/officeDocument/2006/math" xmlns:v="urn:schemas-microsoft-com:vml" xmlns:wp14="http://schemas.microsoft.com/office/word/2010/wordprocessingDrawing" xmlns:wp="http://schemas.openxmlformats.org/drawingml/2006/wordprocessingDrawing" xmlns:w10="urn:schemas-microsoft-com:office:word" xmlns:w="http://schemas.openxmlformats.org/wordprocessingml/2006/main" xmlns:w14="http://schemas.microsoft.com/office/word/2010/wordml" xmlns:w15="http://schemas.microsoft.com/office/word/2012/wordml" xmlns:wpg="http://schemas.microsoft.com/office/word/2010/wordprocessingGroup" xmlns:wpi="http://schemas.microsoft.com/office/word/2010/wordprocessingInk" xmlns:wne="http://schemas.microsoft.com/office/word/2006/wordml" xmlns:wps="http://schemas.microsoft.com/office/word/2010/wordprocessingShape" mc:Ignorable="w14 w15 wp14">
+<w:document xmlns:wpc="http://schemas.microsoft.com/office/word/2010/wordprocessingCanvas" xmlns:mc="http://schemas.openxmlformats.org/markup-compatibility/2006" xmlns:o="urn:schemas-microsoft-com:office:office" xmlns:r="http://schemas.openxmlformats.org/officeDocument/2006/relationships" xmlns:m="http://schemas.openxmlformats.org/officeDocument/2006/math" xmlns:v="urn:schemas-microsoft-com:vml" xmlns:wp14="http://schemas.microsoft.com/office/word/2010/wordprocessingDrawing" xmlns:wp="http://schemas.openxmlformats.org/drawingml/2006/wordprocessingDrawing" xmlns:w10="urn:schemas-microsoft-com:office:word" xmlns:w="http://schemas.openxmlformats.org/wordprocessingml/2006/main" xmlns:w14="http://schemas.microsoft.com/office/word/2010/wordml" xmlns:wpg="http://schemas.microsoft.com/office/word/2010/wordprocessingGroup" xmlns:wpi="http://schemas.microsoft.com/office/word/2010/wordprocessingInk" xmlns:wne="http://schemas.microsoft.com/office/word/2006/wordml" xmlns:wps="http://schemas.microsoft.com/office/word/2010/wordprocessingShape" mc:Ignorable="w14 wp14">
   <w:body>
     <w:p>
       <w:pPr>
@@ -170,7 +170,7 @@
               </wp:anchor>
             </w:drawing>
           </mc:Choice>
-          <mc:Fallback>
+          <mc:Fallback xmlns:w15="http://schemas.microsoft.com/office/word/2012/wordml">
             <w:pict>
               <v:rect w14:anchorId="072AABC4" id="Rectángulo 7" o:spid="_x0000_s1026" style="position:absolute;margin-left:11.25pt;margin-top:3pt;width:402.5pt;height:229.9pt;z-index:-251640832;visibility:visible;mso-wrap-style:square;mso-height-percent:0;mso-wrap-distance-left:9pt;mso-wrap-distance-top:0;mso-wrap-distance-right:9pt;mso-wrap-distance-bottom:0;mso-position-horizontal:absolute;mso-position-horizontal-relative:text;mso-position-vertical:absolute;mso-position-vertical-relative:text;mso-height-percent:0;mso-height-relative:margin;v-text-anchor:middle" o:gfxdata="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" fillcolor="#f7fafd [180]" strokecolor="#5b9bd5 [3204]" strokeweight="1pt">
                 <v:fill color2="#b5d2ec [1460]" rotate="t" angle="330" colors="0 #f7fafd;34079f #cee1f2;37356f #b5d2ec;58327f #b5d2ec" focus="100%" type="gradient">
@@ -257,7 +257,7 @@
               </wp:anchor>
             </w:drawing>
           </mc:Choice>
-          <mc:Fallback>
+          <mc:Fallback xmlns:w15="http://schemas.microsoft.com/office/word/2012/wordml">
             <w:pict>
               <v:oval w14:anchorId="6864592C" id="Elipse 4" o:spid="_x0000_s1026" style="position:absolute;left:0;text-align:left;margin-left:135.25pt;margin-top:21.75pt;width:143.1pt;height:40.75pt;z-index:251662336;visibility:visible;mso-wrap-style:square;mso-height-percent:0;mso-wrap-distance-left:9pt;mso-wrap-distance-top:0;mso-wrap-distance-right:9pt;mso-wrap-distance-bottom:0;mso-position-horizontal:absolute;mso-position-horizontal-relative:text;mso-position-vertical:absolute;mso-position-vertical-relative:text;mso-height-percent:0;mso-height-relative:margin;v-text-anchor:middle" o:gfxdata="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" fillcolor="white [3201]" strokecolor="black [3200]" strokeweight="1pt">
                 <v:stroke joinstyle="miter"/>
@@ -355,7 +355,7 @@
               </wp:anchor>
             </w:drawing>
           </mc:Choice>
-          <mc:Fallback>
+          <mc:Fallback xmlns:w15="http://schemas.microsoft.com/office/word/2012/wordml">
             <w:pict>
               <v:line w14:anchorId="7B99050D" id="Conector recto 10" o:spid="_x0000_s1026" style="position:absolute;flip:y;z-index:251665408;visibility:visible;mso-wrap-style:square;mso-height-percent:0;mso-wrap-distance-left:9pt;mso-wrap-distance-top:0;mso-wrap-distance-right:9pt;mso-wrap-distance-bottom:0;mso-position-horizontal:absolute;mso-position-horizontal-relative:text;mso-position-vertical:absolute;mso-position-vertical-relative:text;mso-height-percent:0;mso-height-relative:margin" from="67.6pt,14.95pt" to="126.55pt,50.5pt" o:gfxdata="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" strokecolor="black [3200]" strokeweight="1.5pt">
                 <v:stroke joinstyle="miter"/>
@@ -449,7 +449,7 @@
               </wp:anchor>
             </w:drawing>
           </mc:Choice>
-          <mc:Fallback>
+          <mc:Fallback xmlns:w15="http://schemas.microsoft.com/office/word/2012/wordml">
             <w:pict>
               <v:oval w14:anchorId="0F6B13BC" id="Elipse 13" o:spid="_x0000_s1027" style="position:absolute;margin-left:131.7pt;margin-top:7.1pt;width:143.1pt;height:50.3pt;z-index:251668480;visibility:visible;mso-wrap-style:square;mso-height-percent:0;mso-wrap-distance-left:9pt;mso-wrap-distance-top:0;mso-wrap-distance-right:9pt;mso-wrap-distance-bottom:0;mso-position-horizontal:absolute;mso-position-horizontal-relative:text;mso-position-vertical:absolute;mso-position-vertical-relative:text;mso-height-percent:0;mso-height-relative:margin;v-text-anchor:middle" o:gfxdata="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" fillcolor="white [3201]" strokecolor="black [3200]" strokeweight="1pt">
                 <v:stroke joinstyle="miter"/>
@@ -512,7 +512,7 @@
                     </pic:cNvPicPr>
                   </pic:nvPicPr>
                   <pic:blipFill>
-                    <a:blip r:embed="rId5" cstate="print">
+                    <a:blip r:embed="rId6" cstate="print">
                       <a:extLst>
                         <a:ext uri="{28A0092B-C50C-407E-A947-70E740481C1C}">
                           <a14:useLocalDpi xmlns:a14="http://schemas.microsoft.com/office/drawing/2010/main" val="0"/>
@@ -582,7 +582,7 @@
                     </pic:cNvPicPr>
                   </pic:nvPicPr>
                   <pic:blipFill>
-                    <a:blip r:embed="rId5" cstate="print">
+                    <a:blip r:embed="rId6" cstate="print">
                       <a:extLst>
                         <a:ext uri="{28A0092B-C50C-407E-A947-70E740481C1C}">
                           <a14:useLocalDpi xmlns:a14="http://schemas.microsoft.com/office/drawing/2010/main" val="0"/>
@@ -682,7 +682,7 @@
               </wp:anchor>
             </w:drawing>
           </mc:Choice>
-          <mc:Fallback>
+          <mc:Fallback xmlns:w15="http://schemas.microsoft.com/office/word/2012/wordml">
             <w:pict>
               <v:line w14:anchorId="15AEE09C" id="Conector recto 16" o:spid="_x0000_s1026" style="position:absolute;flip:y;z-index:251671552;visibility:visible;mso-wrap-style:square;mso-width-percent:0;mso-height-percent:0;mso-wrap-distance-left:9pt;mso-wrap-distance-top:0;mso-wrap-distance-right:9pt;mso-wrap-distance-bottom:0;mso-position-horizontal:absolute;mso-position-horizontal-relative:text;mso-position-vertical:absolute;mso-position-vertical-relative:text;mso-width-percent:0;mso-height-percent:0;mso-width-relative:margin;mso-height-relative:margin" from="84.1pt,21.95pt" to="126.55pt,33.2pt" o:gfxdata="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" strokecolor="black [3200]" strokeweight="1.5pt">
                 <v:stroke joinstyle="miter"/>
@@ -784,7 +784,7 @@
               </wp:anchor>
             </w:drawing>
           </mc:Choice>
-          <mc:Fallback>
+          <mc:Fallback xmlns:w15="http://schemas.microsoft.com/office/word/2012/wordml">
             <w:pict>
               <v:oval w14:anchorId="77A1A4C6" id="Elipse 6" o:spid="_x0000_s1028" style="position:absolute;margin-left:124pt;margin-top:5pt;width:143.1pt;height:70.25pt;z-index:251674624;visibility:visible;mso-wrap-style:square;mso-height-percent:0;mso-wrap-distance-left:9pt;mso-wrap-distance-top:0;mso-wrap-distance-right:9pt;mso-wrap-distance-bottom:0;mso-position-horizontal:absolute;mso-position-horizontal-relative:text;mso-position-vertical:absolute;mso-position-vertical-relative:text;mso-height-percent:0;mso-height-relative:margin;v-text-anchor:middle" o:gfxdata="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" fillcolor="white [3201]" strokecolor="black [3200]" strokeweight="1pt">
                 <v:stroke joinstyle="miter"/>
@@ -870,7 +870,7 @@
               </wp:anchor>
             </w:drawing>
           </mc:Choice>
-          <mc:Fallback>
+          <mc:Fallback xmlns:w15="http://schemas.microsoft.com/office/word/2012/wordml">
             <w:pict>
               <v:line w14:anchorId="7DD51271" id="Conector recto 15" o:spid="_x0000_s1026" style="position:absolute;flip:x;z-index:251670528;visibility:visible;mso-wrap-style:square;mso-wrap-distance-left:9pt;mso-wrap-distance-top:0;mso-wrap-distance-right:9pt;mso-wrap-distance-bottom:0;mso-position-horizontal:absolute;mso-position-horizontal-relative:text;mso-position-vertical:absolute;mso-position-vertical-relative:text" from="274.85pt,.45pt" to="314.8pt,15.2pt" o:gfxdata="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" strokecolor="black [3200]" strokeweight="1.5pt">
                 <v:stroke joinstyle="miter"/>
@@ -969,7 +969,9 @@
       <w:r>
         <w:rPr>
           <w:b/>
-          <w:sz w:val="24"/>
+          <w:noProof/>
+          <w:sz w:val="24"/>
+          <w:lang w:eastAsia="es-EC"/>
         </w:rPr>
         <mc:AlternateContent>
           <mc:Choice Requires="wps">
@@ -1148,7 +1150,7 @@
               </wp:anchor>
             </w:drawing>
           </mc:Choice>
-          <mc:Fallback>
+          <mc:Fallback xmlns:w15="http://schemas.microsoft.com/office/word/2012/wordml">
             <w:pict>
               <v:rect w14:anchorId="125A9705" id="Rectángulo 11" o:spid="_x0000_s1029" style="position:absolute;left:0;text-align:left;margin-left:-.05pt;margin-top:24.35pt;width:402.5pt;height:271.5pt;z-index:-251624448;visibility:visible;mso-wrap-style:square;mso-height-percent:0;mso-wrap-distance-left:9pt;mso-wrap-distance-top:0;mso-wrap-distance-right:9pt;mso-wrap-distance-bottom:0;mso-position-horizontal:absolute;mso-position-horizontal-relative:text;mso-position-vertical:absolute;mso-position-vertical-relative:text;mso-height-percent:0;mso-height-relative:margin;v-text-anchor:middle" o:gfxdata="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" fillcolor="#f7fafd [180]" strokecolor="#5b9bd5 [3204]" strokeweight="1pt">
                 <v:fill color2="#b5d2ec [1460]" rotate="t" angle="330" colors="0 #f7fafd;34079f #cee1f2;37356f #b5d2ec;58327f #b5d2ec" focus="100%" type="gradient">
@@ -1273,7 +1275,9 @@
       <w:r>
         <w:rPr>
           <w:b/>
-          <w:sz w:val="24"/>
+          <w:noProof/>
+          <w:sz w:val="24"/>
+          <w:lang w:eastAsia="es-EC"/>
         </w:rPr>
         <mc:AlternateContent>
           <mc:Choice Requires="wps">
@@ -1348,7 +1352,7 @@
               </wp:anchor>
             </w:drawing>
           </mc:Choice>
-          <mc:Fallback>
+          <mc:Fallback xmlns:w15="http://schemas.microsoft.com/office/word/2012/wordml">
             <w:pict>
               <v:oval w14:anchorId="57BB8381" id="Elipse 26" o:spid="_x0000_s1030" style="position:absolute;margin-left:124pt;margin-top:9.4pt;width:143.1pt;height:52.9pt;z-index:251694080;visibility:visible;mso-wrap-style:square;mso-height-percent:0;mso-wrap-distance-left:9pt;mso-wrap-distance-top:0;mso-wrap-distance-right:9pt;mso-wrap-distance-bottom:0;mso-position-horizontal:absolute;mso-position-horizontal-relative:text;mso-position-vertical:absolute;mso-position-vertical-relative:text;mso-height-percent:0;mso-height-relative:margin;v-text-anchor:middle" o:gfxdata="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" fillcolor="white [3201]" strokecolor="black [3200]" strokeweight="1pt">
                 <v:stroke joinstyle="miter"/>
@@ -1376,7 +1380,9 @@
       <w:r>
         <w:rPr>
           <w:b/>
-          <w:sz w:val="24"/>
+          <w:noProof/>
+          <w:sz w:val="24"/>
+          <w:lang w:eastAsia="es-EC"/>
         </w:rPr>
         <w:drawing>
           <wp:anchor distT="0" distB="0" distL="114300" distR="114300" simplePos="0" relativeHeight="251689984" behindDoc="0" locked="0" layoutInCell="1" allowOverlap="1" wp14:anchorId="4D60A7C2" wp14:editId="10109C0A">
@@ -1404,7 +1410,7 @@
                     </pic:cNvPicPr>
                   </pic:nvPicPr>
                   <pic:blipFill>
-                    <a:blip r:embed="rId5" cstate="print">
+                    <a:blip r:embed="rId6" cstate="print">
                       <a:extLst>
                         <a:ext uri="{28A0092B-C50C-407E-A947-70E740481C1C}">
                           <a14:useLocalDpi xmlns:a14="http://schemas.microsoft.com/office/drawing/2010/main" val="0"/>
@@ -1444,7 +1450,9 @@
       <w:r>
         <w:rPr>
           <w:b/>
-          <w:sz w:val="24"/>
+          <w:noProof/>
+          <w:sz w:val="24"/>
+          <w:lang w:eastAsia="es-EC"/>
         </w:rPr>
         <w:drawing>
           <wp:anchor distT="0" distB="0" distL="114300" distR="114300" simplePos="0" relativeHeight="251691008" behindDoc="0" locked="0" layoutInCell="1" allowOverlap="1" wp14:anchorId="683EE7F3" wp14:editId="50553795">
@@ -1472,7 +1480,7 @@
                     </pic:cNvPicPr>
                   </pic:nvPicPr>
                   <pic:blipFill>
-                    <a:blip r:embed="rId5" cstate="print">
+                    <a:blip r:embed="rId6" cstate="print">
                       <a:extLst>
                         <a:ext uri="{28A0092B-C50C-407E-A947-70E740481C1C}">
                           <a14:useLocalDpi xmlns:a14="http://schemas.microsoft.com/office/drawing/2010/main" val="0"/>
@@ -1528,7 +1536,9 @@
       <w:r>
         <w:rPr>
           <w:b/>
-          <w:sz w:val="24"/>
+          <w:noProof/>
+          <w:sz w:val="24"/>
+          <w:lang w:eastAsia="es-EC"/>
         </w:rPr>
         <mc:AlternateContent>
           <mc:Choice Requires="wps">
@@ -1600,7 +1610,7 @@
               </wp:anchor>
             </w:drawing>
           </mc:Choice>
-          <mc:Fallback>
+          <mc:Fallback xmlns:w15="http://schemas.microsoft.com/office/word/2012/wordml">
             <w:pict>
               <v:oval w14:anchorId="0CB3C2CD" id="Elipse 28" o:spid="_x0000_s1031" style="position:absolute;margin-left:117.9pt;margin-top:22.3pt;width:143.1pt;height:70.25pt;z-index:251696128;visibility:visible;mso-wrap-style:square;mso-height-percent:0;mso-wrap-distance-left:9pt;mso-wrap-distance-top:0;mso-wrap-distance-right:9pt;mso-wrap-distance-bottom:0;mso-position-horizontal:absolute;mso-position-horizontal-relative:text;mso-position-vertical:absolute;mso-position-vertical-relative:text;mso-height-percent:0;mso-height-relative:margin;v-text-anchor:middle" o:gfxdata="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" fillcolor="white [3201]" strokecolor="black [3200]" strokeweight="1pt">
                 <v:stroke joinstyle="miter"/>
@@ -1652,7 +1662,7 @@
                     </pic:cNvPicPr>
                   </pic:nvPicPr>
                   <pic:blipFill>
-                    <a:blip r:embed="rId6">
+                    <a:blip r:embed="rId7">
                       <a:extLst>
                         <a:ext uri="{28A0092B-C50C-407E-A947-70E740481C1C}">
                           <a14:useLocalDpi xmlns:a14="http://schemas.microsoft.com/office/drawing/2010/main" val="0"/>
@@ -1768,7 +1778,7 @@
               </wp:anchor>
             </w:drawing>
           </mc:Choice>
-          <mc:Fallback>
+          <mc:Fallback xmlns:w15="http://schemas.microsoft.com/office/word/2012/wordml">
             <w:pict>
               <v:line w14:anchorId="5ECE1913" id="Conector recto 32" o:spid="_x0000_s1026" style="position:absolute;z-index:251703296;visibility:visible;mso-wrap-style:square;mso-width-percent:0;mso-height-percent:0;mso-wrap-distance-left:9pt;mso-wrap-distance-top:0;mso-wrap-distance-right:9pt;mso-wrap-distance-bottom:0;mso-position-horizontal:absolute;mso-position-horizontal-relative:text;mso-position-vertical:absolute;mso-position-vertical-relative:text;mso-width-percent:0;mso-height-percent:0;mso-width-relative:margin;mso-height-relative:margin" from="274.9pt,14.8pt" to="311.35pt,24.35pt" o:gfxdata="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" strokecolor="black [3200]" strokeweight="1.5pt">
                 <v:stroke joinstyle="miter"/>
@@ -1848,7 +1858,7 @@
               </wp:anchor>
             </w:drawing>
           </mc:Choice>
-          <mc:Fallback>
+          <mc:Fallback xmlns:w15="http://schemas.microsoft.com/office/word/2012/wordml">
             <w:pict>
               <v:line w14:anchorId="38377C99" id="Conector recto 33" o:spid="_x0000_s1026" style="position:absolute;z-index:251705344;visibility:visible;mso-wrap-style:square;mso-width-percent:0;mso-height-percent:0;mso-wrap-distance-left:9pt;mso-wrap-distance-top:0;mso-wrap-distance-right:9pt;mso-wrap-distance-bottom:0;mso-position-horizontal:absolute;mso-position-horizontal-relative:text;mso-position-vertical:absolute;mso-position-vertical-relative:text;mso-width-percent:0;mso-height-percent:0;mso-width-relative:margin;mso-height-relative:margin" from="66.75pt,14.45pt" to="111pt,38.75pt" o:gfxdata="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" strokecolor="black [3200]" strokeweight="1.5pt">
                 <v:stroke joinstyle="miter"/>
@@ -1868,7 +1878,9 @@
       <w:r>
         <w:rPr>
           <w:b/>
-          <w:sz w:val="24"/>
+          <w:noProof/>
+          <w:sz w:val="24"/>
+          <w:lang w:eastAsia="es-EC"/>
         </w:rPr>
         <mc:AlternateContent>
           <mc:Choice Requires="wps">
@@ -1937,6 +1949,9 @@
                     </wps:wsp>
                   </a:graphicData>
                 </a:graphic>
+                <wp14:sizeRelH relativeFrom="margin">
+                  <wp14:pctWidth>0</wp14:pctWidth>
+                </wp14:sizeRelH>
                 <wp14:sizeRelV relativeFrom="margin">
                   <wp14:pctHeight>0</wp14:pctHeight>
                 </wp14:sizeRelV>
@@ -1945,7 +1960,7 @@
           </mc:Choice>
           <mc:Fallback>
             <w:pict>
-              <v:oval w14:anchorId="6FDA7A9D" id="Elipse 27" o:spid="_x0000_s1032" style="position:absolute;margin-left:112.5pt;margin-top:7.8pt;width:143.1pt;height:50.3pt;z-index:251695104;visibility:visible;mso-wrap-style:square;mso-height-percent:0;mso-wrap-distance-left:9pt;mso-wrap-distance-top:0;mso-wrap-distance-right:9pt;mso-wrap-distance-bottom:0;mso-position-horizontal:absolute;mso-position-horizontal-relative:text;mso-position-vertical:absolute;mso-position-vertical-relative:text;mso-height-percent:0;mso-height-relative:margin;v-text-anchor:middle" o:gfxdata="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" fillcolor="white [3201]" strokecolor="black [3200]" strokeweight="1pt">
+              <v:oval id="Elipse 27" o:spid="_x0000_s1032" style="position:absolute;margin-left:112.5pt;margin-top:7.8pt;width:143.1pt;height:50.3pt;z-index:251695104;visibility:visible;mso-wrap-style:square;mso-width-percent:0;mso-height-percent:0;mso-wrap-distance-left:9pt;mso-wrap-distance-top:0;mso-wrap-distance-right:9pt;mso-wrap-distance-bottom:0;mso-position-horizontal:absolute;mso-position-horizontal-relative:text;mso-position-vertical:absolute;mso-position-vertical-relative:text;mso-width-percent:0;mso-height-percent:0;mso-width-relative:margin;mso-height-relative:margin;v-text-anchor:middle" o:gfxdata="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" fillcolor="white [3201]" strokecolor="black [3200]" strokeweight="1pt">
                 <v:stroke joinstyle="miter"/>
                 <v:textbox>
                   <w:txbxContent>
@@ -2039,7 +2054,7 @@
               </wp:anchor>
             </w:drawing>
           </mc:Choice>
-          <mc:Fallback>
+          <mc:Fallback xmlns:w15="http://schemas.microsoft.com/office/word/2012/wordml">
             <w:pict>
               <v:line w14:anchorId="7DDA7B4F" id="Conector recto 30" o:spid="_x0000_s1026" style="position:absolute;flip:x;z-index:251700224;visibility:visible;mso-wrap-style:square;mso-width-percent:0;mso-height-percent:0;mso-wrap-distance-left:9pt;mso-wrap-distance-top:0;mso-wrap-distance-right:9pt;mso-wrap-distance-bottom:0;mso-position-horizontal:absolute;mso-position-horizontal-relative:text;mso-position-vertical:absolute;mso-position-vertical-relative:text;mso-width-percent:0;mso-height-percent:0;mso-width-relative:margin;mso-height-relative:margin" from="255.85pt,11.95pt" to="303.6pt,51pt" o:gfxdata="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" strokecolor="black [3200]" strokeweight="1.5pt">
                 <v:stroke joinstyle="miter"/>
@@ -2059,7 +2074,9 @@
       <w:r>
         <w:rPr>
           <w:b/>
-          <w:sz w:val="24"/>
+          <w:noProof/>
+          <w:sz w:val="24"/>
+          <w:lang w:eastAsia="es-EC"/>
         </w:rPr>
         <mc:AlternateContent>
           <mc:Choice Requires="wps">
@@ -2111,10 +2128,7 @@
                               <w:jc w:val="center"/>
                             </w:pPr>
                             <w:r>
-                              <w:t>Bloqueo</w:t>
-                            </w:r>
-                            <w:r>
-                              <w:t xml:space="preserve"> </w:t>
+                              <w:t xml:space="preserve">Bloqueo </w:t>
                             </w:r>
                           </w:p>
                         </w:txbxContent>
@@ -2134,7 +2148,7 @@
               </wp:anchor>
             </w:drawing>
           </mc:Choice>
-          <mc:Fallback>
+          <mc:Fallback xmlns:w15="http://schemas.microsoft.com/office/word/2012/wordml">
             <w:pict>
               <v:oval w14:anchorId="2255922D" id="Elipse 29" o:spid="_x0000_s1033" style="position:absolute;margin-left:112.7pt;margin-top:17.55pt;width:143.1pt;height:40.75pt;z-index:251698176;visibility:visible;mso-wrap-style:square;mso-height-percent:0;mso-wrap-distance-left:9pt;mso-wrap-distance-top:0;mso-wrap-distance-right:9pt;mso-wrap-distance-bottom:0;mso-position-horizontal:absolute;mso-position-horizontal-relative:text;mso-position-vertical:absolute;mso-position-vertical-relative:text;mso-height-percent:0;mso-height-relative:margin;v-text-anchor:middle" o:gfxdata="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" fillcolor="white [3201]" strokecolor="black [3200]" strokeweight="1pt">
                 <v:stroke joinstyle="miter"/>
@@ -2410,7 +2424,7 @@
               </wp:anchor>
             </w:drawing>
           </mc:Choice>
-          <mc:Fallback>
+          <mc:Fallback xmlns:w15="http://schemas.microsoft.com/office/word/2012/wordml">
             <w:pict>
               <v:rect w14:anchorId="0C83349C" id="Rectángulo 8" o:spid="_x0000_s1034" style="position:absolute;left:0;text-align:left;margin-left:-.05pt;margin-top:14.5pt;width:402.5pt;height:176.1pt;z-index:-251636736;visibility:visible;mso-wrap-style:square;mso-height-percent:0;mso-wrap-distance-left:9pt;mso-wrap-distance-top:0;mso-wrap-distance-right:9pt;mso-wrap-distance-bottom:0;mso-position-horizontal:absolute;mso-position-horizontal-relative:text;mso-position-vertical:absolute;mso-position-vertical-relative:text;mso-height-percent:0;mso-height-relative:margin;v-text-anchor:middle" o:gfxdata="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" fillcolor="#f7fafd [180]" strokecolor="#5b9bd5 [3204]" strokeweight="1pt">
                 <v:fill color2="#b5d2ec [1460]" rotate="t" angle="330" colors="0 #f7fafd;34079f #cee1f2;37356f #b5d2ec;58327f #b5d2ec" focus="100%" type="gradient">
@@ -2600,7 +2614,7 @@
               </wp:anchor>
             </w:drawing>
           </mc:Choice>
-          <mc:Fallback>
+          <mc:Fallback xmlns:w15="http://schemas.microsoft.com/office/word/2012/wordml">
             <w:pict>
               <v:line w14:anchorId="41D786BE" id="Conector recto 23" o:spid="_x0000_s1026" style="position:absolute;flip:x;z-index:251687936;visibility:visible;mso-wrap-style:square;mso-width-percent:0;mso-height-percent:0;mso-wrap-distance-left:9pt;mso-wrap-distance-top:0;mso-wrap-distance-right:9pt;mso-wrap-distance-bottom:0;mso-position-horizontal:absolute;mso-position-horizontal-relative:text;mso-position-vertical:absolute;mso-position-vertical-relative:text;mso-width-percent:0;mso-height-percent:0;mso-width-relative:margin;mso-height-relative:margin" from="261.75pt,66.8pt" to="308.6pt,100.6pt" o:gfxdata="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" strokecolor="black [3200]" strokeweight="1.5pt">
                 <v:stroke joinstyle="miter"/>
@@ -2695,7 +2709,7 @@
               </wp:anchor>
             </w:drawing>
           </mc:Choice>
-          <mc:Fallback>
+          <mc:Fallback xmlns:w15="http://schemas.microsoft.com/office/word/2012/wordml">
             <w:pict>
               <v:oval w14:anchorId="45535F4B" id="Elipse 22" o:spid="_x0000_s1035" style="position:absolute;left:0;text-align:left;margin-left:104.9pt;margin-top:100.15pt;width:170pt;height:69.35pt;z-index:251685888;visibility:visible;mso-wrap-style:square;mso-width-percent:0;mso-height-percent:0;mso-wrap-distance-left:9pt;mso-wrap-distance-top:0;mso-wrap-distance-right:9pt;mso-wrap-distance-bottom:0;mso-position-horizontal:absolute;mso-position-horizontal-relative:text;mso-position-vertical:absolute;mso-position-vertical-relative:text;mso-width-percent:0;mso-height-percent:0;mso-width-relative:margin;mso-height-relative:margin;v-text-anchor:middle" o:gfxdata="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" fillcolor="white [3201]" strokecolor="black [3200]" strokeweight="1pt">
                 <v:stroke joinstyle="miter"/>
@@ -2754,7 +2768,7 @@
                     </pic:cNvPicPr>
                   </pic:nvPicPr>
                   <pic:blipFill>
-                    <a:blip r:embed="rId5" cstate="print">
+                    <a:blip r:embed="rId6" cstate="print">
                       <a:extLst>
                         <a:ext uri="{28A0092B-C50C-407E-A947-70E740481C1C}">
                           <a14:useLocalDpi xmlns:a14="http://schemas.microsoft.com/office/drawing/2010/main" val="0"/>
@@ -2851,7 +2865,7 @@
               </wp:anchor>
             </w:drawing>
           </mc:Choice>
-          <mc:Fallback>
+          <mc:Fallback xmlns:w15="http://schemas.microsoft.com/office/word/2012/wordml">
             <w:pict>
               <v:line w14:anchorId="3587F597" id="Conector recto 20" o:spid="_x0000_s1026" style="position:absolute;flip:y;z-index:251681792;visibility:visible;mso-wrap-style:square;mso-height-percent:0;mso-wrap-distance-left:9pt;mso-wrap-distance-top:0;mso-wrap-distance-right:9pt;mso-wrap-distance-bottom:0;mso-position-horizontal:absolute;mso-position-horizontal-relative:text;mso-position-vertical:absolute;mso-position-vertical-relative:text;mso-height-percent:0;mso-height-relative:margin" from="72.9pt,44.2pt" to="131.85pt,79.75pt" o:gfxdata="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" strokecolor="black [3200]" strokeweight="1.5pt">
                 <v:stroke joinstyle="miter"/>
@@ -2937,7 +2951,7 @@
               </wp:anchor>
             </w:drawing>
           </mc:Choice>
-          <mc:Fallback>
+          <mc:Fallback xmlns:w15="http://schemas.microsoft.com/office/word/2012/wordml">
             <w:pict>
               <v:oval w14:anchorId="364CEA31" id="Elipse 21" o:spid="_x0000_s1036" style="position:absolute;left:0;text-align:left;margin-left:131.85pt;margin-top:9.55pt;width:143.1pt;height:40.75pt;z-index:251683840;visibility:visible;mso-wrap-style:square;mso-height-percent:0;mso-wrap-distance-left:9pt;mso-wrap-distance-top:0;mso-wrap-distance-right:9pt;mso-wrap-distance-bottom:0;mso-position-horizontal:absolute;mso-position-horizontal-relative:text;mso-position-vertical:absolute;mso-position-vertical-relative:text;mso-height-percent:0;mso-height-relative:margin;v-text-anchor:middle" o:gfxdata="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" fillcolor="white [3201]" strokecolor="black [3200]" strokeweight="1pt">
                 <v:stroke joinstyle="miter"/>
@@ -2990,7 +3004,7 @@
                     </pic:cNvPicPr>
                   </pic:nvPicPr>
                   <pic:blipFill>
-                    <a:blip r:embed="rId5" cstate="print">
+                    <a:blip r:embed="rId6" cstate="print">
                       <a:extLst>
                         <a:ext uri="{28A0092B-C50C-407E-A947-70E740481C1C}">
                           <a14:useLocalDpi xmlns:a14="http://schemas.microsoft.com/office/drawing/2010/main" val="0"/>
@@ -3058,6 +3072,10 @@
     </w:p>
     <w:p>
       <w:r>
+        <w:rPr>
+          <w:noProof/>
+          <w:lang w:eastAsia="es-EC"/>
+        </w:rPr>
         <mc:AlternateContent>
           <mc:Choice Requires="wps">
             <w:drawing>
@@ -3108,10 +3126,7 @@
                               <w:jc w:val="center"/>
                             </w:pPr>
                             <w:r>
-                              <w:t>Registrar nuevo Usuario</w:t>
-                            </w:r>
-                            <w:r>
-                              <w:t xml:space="preserve"> </w:t>
+                              <w:t xml:space="preserve">Registrar nuevo Usuario </w:t>
                             </w:r>
                           </w:p>
                         </w:txbxContent>
@@ -3131,7 +3146,7 @@
               </wp:anchor>
             </w:drawing>
           </mc:Choice>
-          <mc:Fallback>
+          <mc:Fallback xmlns:w15="http://schemas.microsoft.com/office/word/2012/wordml">
             <w:pict>
               <v:oval w14:anchorId="69EA4650" id="Elipse 45" o:spid="_x0000_s1037" style="position:absolute;margin-left:113.6pt;margin-top:16.05pt;width:143.1pt;height:52.9pt;z-index:251716608;visibility:visible;mso-wrap-style:square;mso-height-percent:0;mso-wrap-distance-left:9pt;mso-wrap-distance-top:0;mso-wrap-distance-right:9pt;mso-wrap-distance-bottom:0;mso-position-horizontal:absolute;mso-position-horizontal-relative:text;mso-position-vertical:absolute;mso-position-vertical-relative:text;mso-height-percent:0;mso-height-relative:margin;v-text-anchor:middle" o:gfxdata="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" fillcolor="white [3201]" strokecolor="black [3200]" strokeweight="1pt">
                 <v:stroke joinstyle="miter"/>
@@ -3157,6 +3172,10 @@
         </mc:AlternateContent>
       </w:r>
       <w:r>
+        <w:rPr>
+          <w:noProof/>
+          <w:lang w:eastAsia="es-EC"/>
+        </w:rPr>
         <w:drawing>
           <wp:anchor distT="0" distB="0" distL="114300" distR="114300" simplePos="0" relativeHeight="251713536" behindDoc="0" locked="0" layoutInCell="1" allowOverlap="1" wp14:anchorId="61F352E3" wp14:editId="4EBFA9BA">
             <wp:simplePos x="0" y="0"/>
@@ -3183,7 +3202,7 @@
                     </pic:cNvPicPr>
                   </pic:nvPicPr>
                   <pic:blipFill>
-                    <a:blip r:embed="rId5" cstate="print">
+                    <a:blip r:embed="rId6" cstate="print">
                       <a:extLst>
                         <a:ext uri="{28A0092B-C50C-407E-A947-70E740481C1C}">
                           <a14:useLocalDpi xmlns:a14="http://schemas.microsoft.com/office/drawing/2010/main" val="0"/>
@@ -3221,6 +3240,10 @@
         </w:drawing>
       </w:r>
       <w:r>
+        <w:rPr>
+          <w:noProof/>
+          <w:lang w:eastAsia="es-EC"/>
+        </w:rPr>
         <w:drawing>
           <wp:anchor distT="0" distB="0" distL="114300" distR="114300" simplePos="0" relativeHeight="251714560" behindDoc="0" locked="0" layoutInCell="1" allowOverlap="1" wp14:anchorId="29DF278D" wp14:editId="70FD2409">
             <wp:simplePos x="0" y="0"/>
@@ -3247,7 +3270,7 @@
                     </pic:cNvPicPr>
                   </pic:nvPicPr>
                   <pic:blipFill>
-                    <a:blip r:embed="rId5" cstate="print">
+                    <a:blip r:embed="rId6" cstate="print">
                       <a:extLst>
                         <a:ext uri="{28A0092B-C50C-407E-A947-70E740481C1C}">
                           <a14:useLocalDpi xmlns:a14="http://schemas.microsoft.com/office/drawing/2010/main" val="0"/>
@@ -3285,6 +3308,10 @@
         </w:drawing>
       </w:r>
       <w:r>
+        <w:rPr>
+          <w:noProof/>
+          <w:lang w:eastAsia="es-EC"/>
+        </w:rPr>
         <mc:AlternateContent>
           <mc:Choice Requires="wps">
             <w:drawing>
@@ -3309,6 +3336,933 @@
                         <a:xfrm>
                           <a:off x="0" y="0"/>
                           <a:ext cx="5111750" cy="2236424"/>
+                        </a:xfrm>
+                        <a:prstGeom prst="rect">
+                          <a:avLst/>
+                        </a:prstGeom>
+                        <a:gradFill flip="none" rotWithShape="1">
+                          <a:gsLst>
+                            <a:gs pos="0">
+                              <a:schemeClr val="accent1">
+                                <a:lumMod val="5000"/>
+                                <a:lumOff val="95000"/>
+                              </a:schemeClr>
+                            </a:gs>
+                            <a:gs pos="89000">
+                              <a:schemeClr val="accent1">
+                                <a:lumMod val="45000"/>
+                                <a:lumOff val="55000"/>
+                              </a:schemeClr>
+                            </a:gs>
+                            <a:gs pos="57000">
+                              <a:schemeClr val="accent1">
+                                <a:lumMod val="45000"/>
+                                <a:lumOff val="55000"/>
+                              </a:schemeClr>
+                            </a:gs>
+                            <a:gs pos="52000">
+                              <a:schemeClr val="accent1">
+                                <a:lumMod val="30000"/>
+                                <a:lumOff val="70000"/>
+                              </a:schemeClr>
+                            </a:gs>
+                          </a:gsLst>
+                          <a:lin ang="7200000" scaled="0"/>
+                          <a:tileRect/>
+                        </a:gradFill>
+                      </wps:spPr>
+                      <wps:style>
+                        <a:lnRef idx="2">
+                          <a:schemeClr val="accent1"/>
+                        </a:lnRef>
+                        <a:fillRef idx="1">
+                          <a:schemeClr val="lt1"/>
+                        </a:fillRef>
+                        <a:effectRef idx="0">
+                          <a:schemeClr val="accent1"/>
+                        </a:effectRef>
+                        <a:fontRef idx="minor">
+                          <a:schemeClr val="dk1"/>
+                        </a:fontRef>
+                      </wps:style>
+                      <wps:txbx>
+                        <w:txbxContent>
+                          <w:p>
+                            <w:pPr>
+                              <w:jc w:val="center"/>
+                              <w:rPr>
+                                <w:b/>
+                                <w:sz w:val="24"/>
+                              </w:rPr>
+                            </w:pPr>
+                            <w:r>
+                              <w:rPr>
+                                <w:b/>
+                                <w:sz w:val="24"/>
+                              </w:rPr>
+                              <w:t xml:space="preserve">  </w:t>
+                            </w:r>
+                          </w:p>
+                          <w:p>
+                            <w:pPr>
+                              <w:rPr>
+                                <w:b/>
+                                <w:sz w:val="24"/>
+                              </w:rPr>
+                            </w:pPr>
+                          </w:p>
+                          <w:p>
+                            <w:pPr>
+                              <w:rPr>
+                                <w:b/>
+                                <w:sz w:val="24"/>
+                              </w:rPr>
+                            </w:pPr>
+                          </w:p>
+                          <w:p>
+                            <w:pPr>
+                              <w:rPr>
+                                <w:b/>
+                                <w:sz w:val="24"/>
+                              </w:rPr>
+                            </w:pPr>
+                          </w:p>
+                          <w:p>
+                            <w:pPr>
+                              <w:rPr>
+                                <w:b/>
+                                <w:sz w:val="24"/>
+                              </w:rPr>
+                            </w:pPr>
+                          </w:p>
+                          <w:p>
+                            <w:r>
+                              <w:rPr>
+                                <w:b/>
+                                <w:sz w:val="24"/>
+                              </w:rPr>
+                              <w:t xml:space="preserve">  Administrador</w:t>
+                            </w:r>
+                            <w:r>
+                              <w:rPr>
+                                <w:b/>
+                                <w:sz w:val="24"/>
+                              </w:rPr>
+                              <w:tab/>
+                            </w:r>
+                            <w:r>
+                              <w:rPr>
+                                <w:b/>
+                                <w:sz w:val="24"/>
+                              </w:rPr>
+                              <w:tab/>
+                            </w:r>
+                            <w:r>
+                              <w:rPr>
+                                <w:b/>
+                                <w:sz w:val="24"/>
+                              </w:rPr>
+                              <w:tab/>
+                            </w:r>
+                            <w:r>
+                              <w:rPr>
+                                <w:b/>
+                                <w:sz w:val="24"/>
+                              </w:rPr>
+                              <w:tab/>
+                            </w:r>
+                            <w:r>
+                              <w:rPr>
+                                <w:b/>
+                                <w:sz w:val="24"/>
+                              </w:rPr>
+                              <w:tab/>
+                            </w:r>
+                            <w:r>
+                              <w:rPr>
+                                <w:b/>
+                                <w:sz w:val="24"/>
+                              </w:rPr>
+                              <w:tab/>
+                              <w:t>Modulo Seguridad</w:t>
+                            </w:r>
+                          </w:p>
+                        </w:txbxContent>
+                      </wps:txbx>
+                      <wps:bodyPr rot="0" spcFirstLastPara="0" vertOverflow="overflow" horzOverflow="overflow" vert="horz" wrap="square" lIns="91440" tIns="45720" rIns="91440" bIns="45720" numCol="1" spcCol="0" rtlCol="0" fromWordArt="0" anchor="ctr" anchorCtr="0" forceAA="0" compatLnSpc="1">
+                        <a:prstTxWarp prst="textNoShape">
+                          <a:avLst/>
+                        </a:prstTxWarp>
+                        <a:noAutofit/>
+                      </wps:bodyPr>
+                    </wps:wsp>
+                  </a:graphicData>
+                </a:graphic>
+                <wp14:sizeRelV relativeFrom="margin">
+                  <wp14:pctHeight>0</wp14:pctHeight>
+                </wp14:sizeRelV>
+              </wp:anchor>
+            </w:drawing>
+          </mc:Choice>
+          <mc:Fallback xmlns:w15="http://schemas.microsoft.com/office/word/2012/wordml">
+            <w:pict>
+              <v:rect w14:anchorId="3A5C68FA" id="Rectángulo 44" o:spid="_x0000_s1038" style="position:absolute;margin-left:0;margin-top:-.05pt;width:402.5pt;height:176.1pt;z-index:-251600896;visibility:visible;mso-wrap-style:square;mso-height-percent:0;mso-wrap-distance-left:9pt;mso-wrap-distance-top:0;mso-wrap-distance-right:9pt;mso-wrap-distance-bottom:0;mso-position-horizontal:absolute;mso-position-horizontal-relative:text;mso-position-vertical:absolute;mso-position-vertical-relative:text;mso-height-percent:0;mso-height-relative:margin;v-text-anchor:middle" o:gfxdata="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" fillcolor="#f7fafd [180]" strokecolor="#5b9bd5 [3204]" strokeweight="1pt">
+                <v:fill color2="#b5d2ec [1460]" rotate="t" angle="330" colors="0 #f7fafd;34079f #cee1f2;37356f #b5d2ec;58327f #b5d2ec" focus="100%" type="gradient">
+                  <o:fill v:ext="view" type="gradientUnscaled"/>
+                </v:fill>
+                <v:textbox>
+                  <w:txbxContent>
+                    <w:p>
+                      <w:pPr>
+                        <w:jc w:val="center"/>
+                        <w:rPr>
+                          <w:b/>
+                          <w:sz w:val="24"/>
+                        </w:rPr>
+                      </w:pPr>
+                      <w:r>
+                        <w:rPr>
+                          <w:b/>
+                          <w:sz w:val="24"/>
+                        </w:rPr>
+                        <w:t xml:space="preserve">  </w:t>
+                      </w:r>
+                    </w:p>
+                    <w:p>
+                      <w:pPr>
+                        <w:rPr>
+                          <w:b/>
+                          <w:sz w:val="24"/>
+                        </w:rPr>
+                      </w:pPr>
+                    </w:p>
+                    <w:p>
+                      <w:pPr>
+                        <w:rPr>
+                          <w:b/>
+                          <w:sz w:val="24"/>
+                        </w:rPr>
+                      </w:pPr>
+                    </w:p>
+                    <w:p>
+                      <w:pPr>
+                        <w:rPr>
+                          <w:b/>
+                          <w:sz w:val="24"/>
+                        </w:rPr>
+                      </w:pPr>
+                    </w:p>
+                    <w:p>
+                      <w:pPr>
+                        <w:rPr>
+                          <w:b/>
+                          <w:sz w:val="24"/>
+                        </w:rPr>
+                      </w:pPr>
+                    </w:p>
+                    <w:p>
+                      <w:r>
+                        <w:rPr>
+                          <w:b/>
+                          <w:sz w:val="24"/>
+                        </w:rPr>
+                        <w:t xml:space="preserve">  Administrador</w:t>
+                      </w:r>
+                      <w:r>
+                        <w:rPr>
+                          <w:b/>
+                          <w:sz w:val="24"/>
+                        </w:rPr>
+                        <w:tab/>
+                      </w:r>
+                      <w:r>
+                        <w:rPr>
+                          <w:b/>
+                          <w:sz w:val="24"/>
+                        </w:rPr>
+                        <w:tab/>
+                      </w:r>
+                      <w:r>
+                        <w:rPr>
+                          <w:b/>
+                          <w:sz w:val="24"/>
+                        </w:rPr>
+                        <w:tab/>
+                      </w:r>
+                      <w:r>
+                        <w:rPr>
+                          <w:b/>
+                          <w:sz w:val="24"/>
+                        </w:rPr>
+                        <w:tab/>
+                      </w:r>
+                      <w:r>
+                        <w:rPr>
+                          <w:b/>
+                          <w:sz w:val="24"/>
+                        </w:rPr>
+                        <w:tab/>
+                      </w:r>
+                      <w:r>
+                        <w:rPr>
+                          <w:b/>
+                          <w:sz w:val="24"/>
+                        </w:rPr>
+                        <w:tab/>
+                        <w:t>Modulo Seguridad</w:t>
+                      </w:r>
+                    </w:p>
+                  </w:txbxContent>
+                </v:textbox>
+              </v:rect>
+            </w:pict>
+          </mc:Fallback>
+        </mc:AlternateContent>
+      </w:r>
+    </w:p>
+    <w:p/>
+    <w:p>
+      <w:r>
+        <w:rPr>
+          <w:noProof/>
+          <w:lang w:eastAsia="es-EC"/>
+        </w:rPr>
+        <mc:AlternateContent>
+          <mc:Choice Requires="wps">
+            <w:drawing>
+              <wp:anchor distT="0" distB="0" distL="114300" distR="114300" simplePos="0" relativeHeight="251718656" behindDoc="0" locked="0" layoutInCell="1" allowOverlap="1" wp14:anchorId="0DB46E35" wp14:editId="5DF4A405">
+                <wp:simplePos x="0" y="0"/>
+                <wp:positionH relativeFrom="column">
+                  <wp:posOffset>3260098</wp:posOffset>
+                </wp:positionH>
+                <wp:positionV relativeFrom="paragraph">
+                  <wp:posOffset>217330</wp:posOffset>
+                </wp:positionV>
+                <wp:extent cx="540163" cy="429100"/>
+                <wp:effectExtent l="0" t="0" r="31750" b="28575"/>
+                <wp:wrapNone/>
+                <wp:docPr id="49" name="Conector recto 49"/>
+                <wp:cNvGraphicFramePr/>
+                <a:graphic xmlns:a="http://schemas.openxmlformats.org/drawingml/2006/main">
+                  <a:graphicData uri="http://schemas.microsoft.com/office/word/2010/wordprocessingShape">
+                    <wps:wsp>
+                      <wps:cNvCnPr/>
+                      <wps:spPr>
+                        <a:xfrm flipH="1" flipV="1">
+                          <a:off x="0" y="0"/>
+                          <a:ext cx="540163" cy="429100"/>
+                        </a:xfrm>
+                        <a:prstGeom prst="line">
+                          <a:avLst/>
+                        </a:prstGeom>
+                      </wps:spPr>
+                      <wps:style>
+                        <a:lnRef idx="3">
+                          <a:schemeClr val="dk1"/>
+                        </a:lnRef>
+                        <a:fillRef idx="0">
+                          <a:schemeClr val="dk1"/>
+                        </a:fillRef>
+                        <a:effectRef idx="2">
+                          <a:schemeClr val="dk1"/>
+                        </a:effectRef>
+                        <a:fontRef idx="minor">
+                          <a:schemeClr val="tx1"/>
+                        </a:fontRef>
+                      </wps:style>
+                      <wps:bodyPr/>
+                    </wps:wsp>
+                  </a:graphicData>
+                </a:graphic>
+                <wp14:sizeRelV relativeFrom="margin">
+                  <wp14:pctHeight>0</wp14:pctHeight>
+                </wp14:sizeRelV>
+              </wp:anchor>
+            </w:drawing>
+          </mc:Choice>
+          <mc:Fallback xmlns:w15="http://schemas.microsoft.com/office/word/2012/wordml">
+            <w:pict>
+              <v:line w14:anchorId="4CA06F93" id="Conector recto 49" o:spid="_x0000_s1026" style="position:absolute;flip:x y;z-index:251718656;visibility:visible;mso-wrap-style:square;mso-height-percent:0;mso-wrap-distance-left:9pt;mso-wrap-distance-top:0;mso-wrap-distance-right:9pt;mso-wrap-distance-bottom:0;mso-position-horizontal:absolute;mso-position-horizontal-relative:text;mso-position-vertical:absolute;mso-position-vertical-relative:text;mso-height-percent:0;mso-height-relative:margin" from="256.7pt,17.1pt" to="299.25pt,50.9pt" o:gfxdata="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" strokecolor="black [3200]" strokeweight="1.5pt">
+                <v:stroke joinstyle="miter"/>
+              </v:line>
+            </w:pict>
+          </mc:Fallback>
+        </mc:AlternateContent>
+      </w:r>
+    </w:p>
+    <w:p>
+      <w:r>
+        <w:rPr>
+          <w:noProof/>
+          <w:lang w:eastAsia="es-EC"/>
+        </w:rPr>
+        <mc:AlternateContent>
+          <mc:Choice Requires="wps">
+            <w:drawing>
+              <wp:anchor distT="0" distB="0" distL="114300" distR="114300" simplePos="0" relativeHeight="251720704" behindDoc="0" locked="0" layoutInCell="1" allowOverlap="1" wp14:anchorId="29EE3266" wp14:editId="3210301F">
+                <wp:simplePos x="0" y="0"/>
+                <wp:positionH relativeFrom="column">
+                  <wp:posOffset>922678</wp:posOffset>
+                </wp:positionH>
+                <wp:positionV relativeFrom="paragraph">
+                  <wp:posOffset>205786</wp:posOffset>
+                </wp:positionV>
+                <wp:extent cx="540163" cy="429100"/>
+                <wp:effectExtent l="0" t="0" r="31750" b="28575"/>
+                <wp:wrapNone/>
+                <wp:docPr id="50" name="Conector recto 50"/>
+                <wp:cNvGraphicFramePr/>
+                <a:graphic xmlns:a="http://schemas.openxmlformats.org/drawingml/2006/main">
+                  <a:graphicData uri="http://schemas.microsoft.com/office/word/2010/wordprocessingShape">
+                    <wps:wsp>
+                      <wps:cNvCnPr/>
+                      <wps:spPr>
+                        <a:xfrm flipH="1" flipV="1">
+                          <a:off x="0" y="0"/>
+                          <a:ext cx="540163" cy="429100"/>
+                        </a:xfrm>
+                        <a:prstGeom prst="line">
+                          <a:avLst/>
+                        </a:prstGeom>
+                      </wps:spPr>
+                      <wps:style>
+                        <a:lnRef idx="3">
+                          <a:schemeClr val="dk1"/>
+                        </a:lnRef>
+                        <a:fillRef idx="0">
+                          <a:schemeClr val="dk1"/>
+                        </a:fillRef>
+                        <a:effectRef idx="2">
+                          <a:schemeClr val="dk1"/>
+                        </a:effectRef>
+                        <a:fontRef idx="minor">
+                          <a:schemeClr val="tx1"/>
+                        </a:fontRef>
+                      </wps:style>
+                      <wps:bodyPr/>
+                    </wps:wsp>
+                  </a:graphicData>
+                </a:graphic>
+                <wp14:sizeRelV relativeFrom="margin">
+                  <wp14:pctHeight>0</wp14:pctHeight>
+                </wp14:sizeRelV>
+              </wp:anchor>
+            </w:drawing>
+          </mc:Choice>
+          <mc:Fallback xmlns:w15="http://schemas.microsoft.com/office/word/2012/wordml">
+            <w:pict>
+              <v:line w14:anchorId="5F296D96" id="Conector recto 50" o:spid="_x0000_s1026" style="position:absolute;flip:x y;z-index:251720704;visibility:visible;mso-wrap-style:square;mso-height-percent:0;mso-wrap-distance-left:9pt;mso-wrap-distance-top:0;mso-wrap-distance-right:9pt;mso-wrap-distance-bottom:0;mso-position-horizontal:absolute;mso-position-horizontal-relative:text;mso-position-vertical:absolute;mso-position-vertical-relative:text;mso-height-percent:0;mso-height-relative:margin" from="72.65pt,16.2pt" to="115.2pt,50pt" o:gfxdata="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" strokecolor="black [3200]" strokeweight="1.5pt">
+                <v:stroke joinstyle="miter"/>
+              </v:line>
+            </w:pict>
+          </mc:Fallback>
+        </mc:AlternateContent>
+      </w:r>
+    </w:p>
+    <w:p>
+      <w:r>
+        <w:rPr>
+          <w:noProof/>
+          <w:lang w:eastAsia="es-EC"/>
+        </w:rPr>
+        <mc:AlternateContent>
+          <mc:Choice Requires="wps">
+            <w:drawing>
+              <wp:anchor distT="0" distB="0" distL="114300" distR="114300" simplePos="0" relativeHeight="251717632" behindDoc="0" locked="0" layoutInCell="1" allowOverlap="1" wp14:anchorId="2A508EB3" wp14:editId="6F7F3CA5">
+                <wp:simplePos x="0" y="0"/>
+                <wp:positionH relativeFrom="column">
+                  <wp:posOffset>1486535</wp:posOffset>
+                </wp:positionH>
+                <wp:positionV relativeFrom="paragraph">
+                  <wp:posOffset>140970</wp:posOffset>
+                </wp:positionV>
+                <wp:extent cx="1773555" cy="781685"/>
+                <wp:effectExtent l="0" t="0" r="17145" b="18415"/>
+                <wp:wrapSquare wrapText="bothSides"/>
+                <wp:docPr id="46" name="Elipse 46"/>
+                <wp:cNvGraphicFramePr/>
+                <a:graphic xmlns:a="http://schemas.openxmlformats.org/drawingml/2006/main">
+                  <a:graphicData uri="http://schemas.microsoft.com/office/word/2010/wordprocessingShape">
+                    <wps:wsp>
+                      <wps:cNvSpPr/>
+                      <wps:spPr>
+                        <a:xfrm>
+                          <a:off x="0" y="0"/>
+                          <a:ext cx="1773555" cy="781685"/>
+                        </a:xfrm>
+                        <a:prstGeom prst="ellipse">
+                          <a:avLst/>
+                        </a:prstGeom>
+                      </wps:spPr>
+                      <wps:style>
+                        <a:lnRef idx="2">
+                          <a:schemeClr val="dk1"/>
+                        </a:lnRef>
+                        <a:fillRef idx="1">
+                          <a:schemeClr val="lt1"/>
+                        </a:fillRef>
+                        <a:effectRef idx="0">
+                          <a:schemeClr val="dk1"/>
+                        </a:effectRef>
+                        <a:fontRef idx="minor">
+                          <a:schemeClr val="dk1"/>
+                        </a:fontRef>
+                      </wps:style>
+                      <wps:txbx>
+                        <w:txbxContent>
+                          <w:p>
+                            <w:pPr>
+                              <w:jc w:val="center"/>
+                            </w:pPr>
+                            <w:r>
+                              <w:t>Ingresar nuevo usuario</w:t>
+                            </w:r>
+                          </w:p>
+                        </w:txbxContent>
+                      </wps:txbx>
+                      <wps:bodyPr rot="0" spcFirstLastPara="0" vertOverflow="overflow" horzOverflow="overflow" vert="horz" wrap="square" lIns="91440" tIns="45720" rIns="91440" bIns="45720" numCol="1" spcCol="0" rtlCol="0" fromWordArt="0" anchor="ctr" anchorCtr="0" forceAA="0" compatLnSpc="1">
+                        <a:prstTxWarp prst="textNoShape">
+                          <a:avLst/>
+                        </a:prstTxWarp>
+                        <a:noAutofit/>
+                      </wps:bodyPr>
+                    </wps:wsp>
+                  </a:graphicData>
+                </a:graphic>
+                <wp14:sizeRelH relativeFrom="margin">
+                  <wp14:pctWidth>0</wp14:pctWidth>
+                </wp14:sizeRelH>
+                <wp14:sizeRelV relativeFrom="margin">
+                  <wp14:pctHeight>0</wp14:pctHeight>
+                </wp14:sizeRelV>
+              </wp:anchor>
+            </w:drawing>
+          </mc:Choice>
+          <mc:Fallback xmlns:w15="http://schemas.microsoft.com/office/word/2012/wordml">
+            <w:pict>
+              <v:oval w14:anchorId="2A508EB3" id="Elipse 46" o:spid="_x0000_s1039" style="position:absolute;margin-left:117.05pt;margin-top:11.1pt;width:139.65pt;height:61.55pt;z-index:251717632;visibility:visible;mso-wrap-style:square;mso-width-percent:0;mso-height-percent:0;mso-wrap-distance-left:9pt;mso-wrap-distance-top:0;mso-wrap-distance-right:9pt;mso-wrap-distance-bottom:0;mso-position-horizontal:absolute;mso-position-horizontal-relative:text;mso-position-vertical:absolute;mso-position-vertical-relative:text;mso-width-percent:0;mso-height-percent:0;mso-width-relative:margin;mso-height-relative:margin;v-text-anchor:middle" o:gfxdata="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" fillcolor="white [3201]" strokecolor="black [3200]" strokeweight="1pt">
+                <v:stroke joinstyle="miter"/>
+                <v:textbox>
+                  <w:txbxContent>
+                    <w:p>
+                      <w:pPr>
+                        <w:jc w:val="center"/>
+                      </w:pPr>
+                      <w:r>
+                        <w:t>Ingresar nuevo usuario</w:t>
+                      </w:r>
+                    </w:p>
+                  </w:txbxContent>
+                </v:textbox>
+                <w10:wrap type="square"/>
+              </v:oval>
+            </w:pict>
+          </mc:Fallback>
+        </mc:AlternateContent>
+      </w:r>
+    </w:p>
+    <w:p/>
+    <w:p/>
+    <w:p/>
+    <w:p/>
+    <w:p>
+      <w:pPr>
+        <w:pStyle w:val="Prrafodelista"/>
+        <w:numPr>
+          <w:ilvl w:val="0"/>
+          <w:numId w:val="1"/>
+        </w:numPr>
+        <w:rPr>
+          <w:b/>
+          <w:sz w:val="24"/>
+        </w:rPr>
+      </w:pPr>
+      <w:r>
+        <w:rPr>
+          <w:b/>
+          <w:sz w:val="24"/>
+        </w:rPr>
+        <w:t>Asignación de Privilegios.-</w:t>
+      </w:r>
+    </w:p>
+    <w:p>
+      <w:pPr>
+        <w:pStyle w:val="Prrafodelista"/>
+        <w:rPr>
+          <w:b/>
+          <w:sz w:val="24"/>
+        </w:rPr>
+      </w:pPr>
+      <w:r>
+        <w:rPr>
+          <w:noProof/>
+          <w:lang w:eastAsia="es-EC"/>
+        </w:rPr>
+        <w:drawing>
+          <wp:anchor distT="0" distB="0" distL="114300" distR="114300" simplePos="0" relativeHeight="251721728" behindDoc="0" locked="0" layoutInCell="1" allowOverlap="1" wp14:anchorId="1A6623CE" wp14:editId="5B784530">
+            <wp:simplePos x="0" y="0"/>
+            <wp:positionH relativeFrom="column">
+              <wp:posOffset>3776980</wp:posOffset>
+            </wp:positionH>
+            <wp:positionV relativeFrom="paragraph">
+              <wp:posOffset>682625</wp:posOffset>
+            </wp:positionV>
+            <wp:extent cx="958215" cy="958215"/>
+            <wp:effectExtent l="0" t="0" r="0" b="0"/>
+            <wp:wrapNone/>
+            <wp:docPr id="37" name="Imagen 37" descr="http://freeiconbox.com/icon/256/1247.png"/>
+            <wp:cNvGraphicFramePr>
+              <a:graphicFrameLocks xmlns:a="http://schemas.openxmlformats.org/drawingml/2006/main" noChangeAspect="1"/>
+            </wp:cNvGraphicFramePr>
+            <a:graphic xmlns:a="http://schemas.openxmlformats.org/drawingml/2006/main">
+              <a:graphicData uri="http://schemas.openxmlformats.org/drawingml/2006/picture">
+                <pic:pic xmlns:pic="http://schemas.openxmlformats.org/drawingml/2006/picture">
+                  <pic:nvPicPr>
+                    <pic:cNvPr id="0" name="Picture 1" descr="http://freeiconbox.com/icon/256/1247.png"/>
+                    <pic:cNvPicPr>
+                      <a:picLocks noChangeAspect="1" noChangeArrowheads="1"/>
+                    </pic:cNvPicPr>
+                  </pic:nvPicPr>
+                  <pic:blipFill>
+                    <a:blip r:embed="rId6" cstate="print">
+                      <a:extLst>
+                        <a:ext uri="{28A0092B-C50C-407E-A947-70E740481C1C}">
+                          <a14:useLocalDpi xmlns:a14="http://schemas.microsoft.com/office/drawing/2010/main" val="0"/>
+                        </a:ext>
+                      </a:extLst>
+                    </a:blip>
+                    <a:srcRect/>
+                    <a:stretch>
+                      <a:fillRect/>
+                    </a:stretch>
+                  </pic:blipFill>
+                  <pic:spPr bwMode="auto">
+                    <a:xfrm>
+                      <a:off x="0" y="0"/>
+                      <a:ext cx="958215" cy="958215"/>
+                    </a:xfrm>
+                    <a:prstGeom prst="rect">
+                      <a:avLst/>
+                    </a:prstGeom>
+                    <a:noFill/>
+                    <a:ln>
+                      <a:noFill/>
+                    </a:ln>
+                  </pic:spPr>
+                </pic:pic>
+              </a:graphicData>
+            </a:graphic>
+            <wp14:sizeRelH relativeFrom="page">
+              <wp14:pctWidth>0</wp14:pctWidth>
+            </wp14:sizeRelH>
+            <wp14:sizeRelV relativeFrom="page">
+              <wp14:pctHeight>0</wp14:pctHeight>
+            </wp14:sizeRelV>
+          </wp:anchor>
+        </w:drawing>
+      </w:r>
+      <w:r>
+        <w:rPr>
+          <w:noProof/>
+          <w:lang w:eastAsia="es-EC"/>
+        </w:rPr>
+        <w:drawing>
+          <wp:anchor distT="0" distB="0" distL="114300" distR="114300" simplePos="0" relativeHeight="251722752" behindDoc="0" locked="0" layoutInCell="1" allowOverlap="1" wp14:anchorId="4B6D1FB9" wp14:editId="3466DB97">
+            <wp:simplePos x="0" y="0"/>
+            <wp:positionH relativeFrom="column">
+              <wp:posOffset>86995</wp:posOffset>
+            </wp:positionH>
+            <wp:positionV relativeFrom="paragraph">
+              <wp:posOffset>781685</wp:posOffset>
+            </wp:positionV>
+            <wp:extent cx="958215" cy="958215"/>
+            <wp:effectExtent l="0" t="0" r="0" b="0"/>
+            <wp:wrapNone/>
+            <wp:docPr id="38" name="Imagen 38" descr="http://freeiconbox.com/icon/256/1247.png"/>
+            <wp:cNvGraphicFramePr>
+              <a:graphicFrameLocks xmlns:a="http://schemas.openxmlformats.org/drawingml/2006/main" noChangeAspect="1"/>
+            </wp:cNvGraphicFramePr>
+            <a:graphic xmlns:a="http://schemas.openxmlformats.org/drawingml/2006/main">
+              <a:graphicData uri="http://schemas.openxmlformats.org/drawingml/2006/picture">
+                <pic:pic xmlns:pic="http://schemas.openxmlformats.org/drawingml/2006/picture">
+                  <pic:nvPicPr>
+                    <pic:cNvPr id="0" name="Picture 1" descr="http://freeiconbox.com/icon/256/1247.png"/>
+                    <pic:cNvPicPr>
+                      <a:picLocks noChangeAspect="1" noChangeArrowheads="1"/>
+                    </pic:cNvPicPr>
+                  </pic:nvPicPr>
+                  <pic:blipFill>
+                    <a:blip r:embed="rId6" cstate="print">
+                      <a:extLst>
+                        <a:ext uri="{28A0092B-C50C-407E-A947-70E740481C1C}">
+                          <a14:useLocalDpi xmlns:a14="http://schemas.microsoft.com/office/drawing/2010/main" val="0"/>
+                        </a:ext>
+                      </a:extLst>
+                    </a:blip>
+                    <a:srcRect/>
+                    <a:stretch>
+                      <a:fillRect/>
+                    </a:stretch>
+                  </pic:blipFill>
+                  <pic:spPr bwMode="auto">
+                    <a:xfrm>
+                      <a:off x="0" y="0"/>
+                      <a:ext cx="958215" cy="958215"/>
+                    </a:xfrm>
+                    <a:prstGeom prst="rect">
+                      <a:avLst/>
+                    </a:prstGeom>
+                    <a:noFill/>
+                    <a:ln>
+                      <a:noFill/>
+                    </a:ln>
+                  </pic:spPr>
+                </pic:pic>
+              </a:graphicData>
+            </a:graphic>
+            <wp14:sizeRelH relativeFrom="page">
+              <wp14:pctWidth>0</wp14:pctWidth>
+            </wp14:sizeRelH>
+            <wp14:sizeRelV relativeFrom="page">
+              <wp14:pctHeight>0</wp14:pctHeight>
+            </wp14:sizeRelV>
+          </wp:anchor>
+        </w:drawing>
+      </w:r>
+      <w:r>
+        <w:rPr>
+          <w:noProof/>
+          <w:lang w:eastAsia="es-EC"/>
+        </w:rPr>
+        <mc:AlternateContent>
+          <mc:Choice Requires="wps">
+            <w:drawing>
+              <wp:anchor distT="0" distB="0" distL="114300" distR="114300" simplePos="0" relativeHeight="251724800" behindDoc="0" locked="0" layoutInCell="1" allowOverlap="1" wp14:anchorId="1DCBA2CB" wp14:editId="2830FACC">
+                <wp:simplePos x="0" y="0"/>
+                <wp:positionH relativeFrom="column">
+                  <wp:posOffset>1376045</wp:posOffset>
+                </wp:positionH>
+                <wp:positionV relativeFrom="paragraph">
+                  <wp:posOffset>346075</wp:posOffset>
+                </wp:positionV>
+                <wp:extent cx="1982470" cy="627380"/>
+                <wp:effectExtent l="0" t="0" r="17780" b="20320"/>
+                <wp:wrapSquare wrapText="bothSides"/>
+                <wp:docPr id="35" name="Elipse 35"/>
+                <wp:cNvGraphicFramePr/>
+                <a:graphic xmlns:a="http://schemas.openxmlformats.org/drawingml/2006/main">
+                  <a:graphicData uri="http://schemas.microsoft.com/office/word/2010/wordprocessingShape">
+                    <wps:wsp>
+                      <wps:cNvSpPr/>
+                      <wps:spPr>
+                        <a:xfrm>
+                          <a:off x="0" y="0"/>
+                          <a:ext cx="1982470" cy="627380"/>
+                        </a:xfrm>
+                        <a:prstGeom prst="ellipse">
+                          <a:avLst/>
+                        </a:prstGeom>
+                      </wps:spPr>
+                      <wps:style>
+                        <a:lnRef idx="2">
+                          <a:schemeClr val="dk1"/>
+                        </a:lnRef>
+                        <a:fillRef idx="1">
+                          <a:schemeClr val="lt1"/>
+                        </a:fillRef>
+                        <a:effectRef idx="0">
+                          <a:schemeClr val="dk1"/>
+                        </a:effectRef>
+                        <a:fontRef idx="minor">
+                          <a:schemeClr val="dk1"/>
+                        </a:fontRef>
+                      </wps:style>
+                      <wps:txbx>
+                        <w:txbxContent>
+                          <w:p>
+                            <w:pPr>
+                              <w:jc w:val="center"/>
+                            </w:pPr>
+                            <w:r>
+                              <w:t>Registro de Privilegios</w:t>
+                            </w:r>
+                            <w:r>
+                              <w:t xml:space="preserve"> </w:t>
+                            </w:r>
+                          </w:p>
+                        </w:txbxContent>
+                      </wps:txbx>
+                      <wps:bodyPr rot="0" spcFirstLastPara="0" vertOverflow="overflow" horzOverflow="overflow" vert="horz" wrap="square" lIns="91440" tIns="45720" rIns="91440" bIns="45720" numCol="1" spcCol="0" rtlCol="0" fromWordArt="0" anchor="ctr" anchorCtr="0" forceAA="0" compatLnSpc="1">
+                        <a:prstTxWarp prst="textNoShape">
+                          <a:avLst/>
+                        </a:prstTxWarp>
+                        <a:noAutofit/>
+                      </wps:bodyPr>
+                    </wps:wsp>
+                  </a:graphicData>
+                </a:graphic>
+                <wp14:sizeRelH relativeFrom="margin">
+                  <wp14:pctWidth>0</wp14:pctWidth>
+                </wp14:sizeRelH>
+                <wp14:sizeRelV relativeFrom="margin">
+                  <wp14:pctHeight>0</wp14:pctHeight>
+                </wp14:sizeRelV>
+              </wp:anchor>
+            </w:drawing>
+          </mc:Choice>
+          <mc:Fallback>
+            <w:pict>
+              <v:oval id="Elipse 35" o:spid="_x0000_s1040" style="position:absolute;left:0;text-align:left;margin-left:108.35pt;margin-top:27.25pt;width:156.1pt;height:49.4pt;z-index:251724800;visibility:visible;mso-wrap-style:square;mso-width-percent:0;mso-height-percent:0;mso-wrap-distance-left:9pt;mso-wrap-distance-top:0;mso-wrap-distance-right:9pt;mso-wrap-distance-bottom:0;mso-position-horizontal:absolute;mso-position-horizontal-relative:text;mso-position-vertical:absolute;mso-position-vertical-relative:text;mso-width-percent:0;mso-height-percent:0;mso-width-relative:margin;mso-height-relative:margin;v-text-anchor:middle" o:gfxdata="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" fillcolor="white [3201]" strokecolor="black [3200]" strokeweight="1pt">
+                <v:stroke joinstyle="miter"/>
+                <v:textbox>
+                  <w:txbxContent>
+                    <w:p>
+                      <w:pPr>
+                        <w:jc w:val="center"/>
+                      </w:pPr>
+                      <w:r>
+                        <w:t>Registro de Privilegios</w:t>
+                      </w:r>
+                      <w:r>
+                        <w:t xml:space="preserve"> </w:t>
+                      </w:r>
+                    </w:p>
+                  </w:txbxContent>
+                </v:textbox>
+                <w10:wrap type="square"/>
+              </v:oval>
+            </w:pict>
+          </mc:Fallback>
+        </mc:AlternateContent>
+      </w:r>
+      <w:r>
+        <w:rPr>
+          <w:noProof/>
+          <w:lang w:eastAsia="es-EC"/>
+        </w:rPr>
+        <mc:AlternateContent>
+          <mc:Choice Requires="wps">
+            <w:drawing>
+              <wp:anchor distT="0" distB="0" distL="114300" distR="114300" simplePos="0" relativeHeight="251725824" behindDoc="0" locked="0" layoutInCell="1" allowOverlap="1" wp14:anchorId="2DECFC61" wp14:editId="779AE482">
+                <wp:simplePos x="0" y="0"/>
+                <wp:positionH relativeFrom="column">
+                  <wp:posOffset>1375410</wp:posOffset>
+                </wp:positionH>
+                <wp:positionV relativeFrom="paragraph">
+                  <wp:posOffset>1150620</wp:posOffset>
+                </wp:positionV>
+                <wp:extent cx="1872615" cy="594360"/>
+                <wp:effectExtent l="0" t="0" r="13335" b="15240"/>
+                <wp:wrapNone/>
+                <wp:docPr id="36" name="Elipse 36"/>
+                <wp:cNvGraphicFramePr/>
+                <a:graphic xmlns:a="http://schemas.openxmlformats.org/drawingml/2006/main">
+                  <a:graphicData uri="http://schemas.microsoft.com/office/word/2010/wordprocessingShape">
+                    <wps:wsp>
+                      <wps:cNvSpPr/>
+                      <wps:spPr>
+                        <a:xfrm>
+                          <a:off x="0" y="0"/>
+                          <a:ext cx="1872615" cy="594360"/>
+                        </a:xfrm>
+                        <a:prstGeom prst="ellipse">
+                          <a:avLst/>
+                        </a:prstGeom>
+                      </wps:spPr>
+                      <wps:style>
+                        <a:lnRef idx="2">
+                          <a:schemeClr val="dk1"/>
+                        </a:lnRef>
+                        <a:fillRef idx="1">
+                          <a:schemeClr val="lt1"/>
+                        </a:fillRef>
+                        <a:effectRef idx="0">
+                          <a:schemeClr val="dk1"/>
+                        </a:effectRef>
+                        <a:fontRef idx="minor">
+                          <a:schemeClr val="dk1"/>
+                        </a:fontRef>
+                      </wps:style>
+                      <wps:txbx>
+                        <w:txbxContent>
+                          <w:p>
+                            <w:pPr>
+                              <w:jc w:val="center"/>
+                            </w:pPr>
+                            <w:r>
+                              <w:t>Selecciona Usuario</w:t>
+                            </w:r>
+                          </w:p>
+                        </w:txbxContent>
+                      </wps:txbx>
+                      <wps:bodyPr rot="0" spcFirstLastPara="0" vertOverflow="overflow" horzOverflow="overflow" vert="horz" wrap="square" lIns="91440" tIns="45720" rIns="91440" bIns="45720" numCol="1" spcCol="0" rtlCol="0" fromWordArt="0" anchor="ctr" anchorCtr="0" forceAA="0" compatLnSpc="1">
+                        <a:prstTxWarp prst="textNoShape">
+                          <a:avLst/>
+                        </a:prstTxWarp>
+                        <a:noAutofit/>
+                      </wps:bodyPr>
+                    </wps:wsp>
+                  </a:graphicData>
+                </a:graphic>
+                <wp14:sizeRelH relativeFrom="margin">
+                  <wp14:pctWidth>0</wp14:pctWidth>
+                </wp14:sizeRelH>
+                <wp14:sizeRelV relativeFrom="margin">
+                  <wp14:pctHeight>0</wp14:pctHeight>
+                </wp14:sizeRelV>
+              </wp:anchor>
+            </w:drawing>
+          </mc:Choice>
+          <mc:Fallback>
+            <w:pict>
+              <v:oval id="Elipse 36" o:spid="_x0000_s1041" style="position:absolute;left:0;text-align:left;margin-left:108.3pt;margin-top:90.6pt;width:147.45pt;height:46.8pt;z-index:251725824;visibility:visible;mso-wrap-style:square;mso-width-percent:0;mso-height-percent:0;mso-wrap-distance-left:9pt;mso-wrap-distance-top:0;mso-wrap-distance-right:9pt;mso-wrap-distance-bottom:0;mso-position-horizontal:absolute;mso-position-horizontal-relative:text;mso-position-vertical:absolute;mso-position-vertical-relative:text;mso-width-percent:0;mso-height-percent:0;mso-width-relative:margin;mso-height-relative:margin;v-text-anchor:middle" o:gfxdata="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" fillcolor="white [3201]" strokecolor="black [3200]" strokeweight="1pt">
+                <v:stroke joinstyle="miter"/>
+                <v:textbox>
+                  <w:txbxContent>
+                    <w:p>
+                      <w:pPr>
+                        <w:jc w:val="center"/>
+                      </w:pPr>
+                      <w:r>
+                        <w:t>Selecciona Usuario</w:t>
+                      </w:r>
+                    </w:p>
+                  </w:txbxContent>
+                </v:textbox>
+              </v:oval>
+            </w:pict>
+          </mc:Fallback>
+        </mc:AlternateContent>
+      </w:r>
+      <w:r>
+        <w:rPr>
+          <w:noProof/>
+          <w:lang w:eastAsia="es-EC"/>
+        </w:rPr>
+        <mc:AlternateContent>
+          <mc:Choice Requires="wps">
+            <w:drawing>
+              <wp:anchor distT="0" distB="0" distL="114300" distR="114300" simplePos="0" relativeHeight="251723776" behindDoc="1" locked="0" layoutInCell="1" allowOverlap="1" wp14:anchorId="15D3A37B" wp14:editId="7333552F">
+                <wp:simplePos x="0" y="0"/>
+                <wp:positionH relativeFrom="column">
+                  <wp:posOffset>-23495</wp:posOffset>
+                </wp:positionH>
+                <wp:positionV relativeFrom="paragraph">
+                  <wp:posOffset>147955</wp:posOffset>
+                </wp:positionV>
+                <wp:extent cx="5111750" cy="2335530"/>
+                <wp:effectExtent l="0" t="0" r="12700" b="26670"/>
+                <wp:wrapNone/>
+                <wp:docPr id="34" name="Rectángulo 34"/>
+                <wp:cNvGraphicFramePr/>
+                <a:graphic xmlns:a="http://schemas.openxmlformats.org/drawingml/2006/main">
+                  <a:graphicData uri="http://schemas.microsoft.com/office/word/2010/wordprocessingShape">
+                    <wps:wsp>
+                      <wps:cNvSpPr/>
+                      <wps:spPr>
+                        <a:xfrm>
+                          <a:off x="0" y="0"/>
+                          <a:ext cx="5111750" cy="2335530"/>
                         </a:xfrm>
                         <a:prstGeom prst="rect">
                           <a:avLst/>
@@ -3479,944 +4433,7 @@
           </mc:Choice>
           <mc:Fallback>
             <w:pict>
-              <v:rect w14:anchorId="3A5C68FA" id="Rectángulo 44" o:spid="_x0000_s1038" style="position:absolute;margin-left:0;margin-top:-.05pt;width:402.5pt;height:176.1pt;z-index:-251600896;visibility:visible;mso-wrap-style:square;mso-height-percent:0;mso-wrap-distance-left:9pt;mso-wrap-distance-top:0;mso-wrap-distance-right:9pt;mso-wrap-distance-bottom:0;mso-position-horizontal:absolute;mso-position-horizontal-relative:text;mso-position-vertical:absolute;mso-position-vertical-relative:text;mso-height-percent:0;mso-height-relative:margin;v-text-anchor:middle" o:gfxdata="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" fillcolor="#f7fafd [180]" strokecolor="#5b9bd5 [3204]" strokeweight="1pt">
-                <v:fill color2="#b5d2ec [1460]" rotate="t" angle="330" colors="0 #f7fafd;34079f #cee1f2;37356f #b5d2ec;58327f #b5d2ec" focus="100%" type="gradient">
-                  <o:fill v:ext="view" type="gradientUnscaled"/>
-                </v:fill>
-                <v:textbox>
-                  <w:txbxContent>
-                    <w:p>
-                      <w:pPr>
-                        <w:jc w:val="center"/>
-                        <w:rPr>
-                          <w:b/>
-                          <w:sz w:val="24"/>
-                        </w:rPr>
-                      </w:pPr>
-                      <w:r>
-                        <w:rPr>
-                          <w:b/>
-                          <w:sz w:val="24"/>
-                        </w:rPr>
-                        <w:t xml:space="preserve">  </w:t>
-                      </w:r>
-                    </w:p>
-                    <w:p>
-                      <w:pPr>
-                        <w:rPr>
-                          <w:b/>
-                          <w:sz w:val="24"/>
-                        </w:rPr>
-                      </w:pPr>
-                    </w:p>
-                    <w:p>
-                      <w:pPr>
-                        <w:rPr>
-                          <w:b/>
-                          <w:sz w:val="24"/>
-                        </w:rPr>
-                      </w:pPr>
-                    </w:p>
-                    <w:p>
-                      <w:pPr>
-                        <w:rPr>
-                          <w:b/>
-                          <w:sz w:val="24"/>
-                        </w:rPr>
-                      </w:pPr>
-                    </w:p>
-                    <w:p>
-                      <w:pPr>
-                        <w:rPr>
-                          <w:b/>
-                          <w:sz w:val="24"/>
-                        </w:rPr>
-                      </w:pPr>
-                    </w:p>
-                    <w:p>
-                      <w:r>
-                        <w:rPr>
-                          <w:b/>
-                          <w:sz w:val="24"/>
-                        </w:rPr>
-                        <w:t xml:space="preserve">  Administrador</w:t>
-                      </w:r>
-                      <w:r>
-                        <w:rPr>
-                          <w:b/>
-                          <w:sz w:val="24"/>
-                        </w:rPr>
-                        <w:tab/>
-                      </w:r>
-                      <w:r>
-                        <w:rPr>
-                          <w:b/>
-                          <w:sz w:val="24"/>
-                        </w:rPr>
-                        <w:tab/>
-                      </w:r>
-                      <w:r>
-                        <w:rPr>
-                          <w:b/>
-                          <w:sz w:val="24"/>
-                        </w:rPr>
-                        <w:tab/>
-                      </w:r>
-                      <w:r>
-                        <w:rPr>
-                          <w:b/>
-                          <w:sz w:val="24"/>
-                        </w:rPr>
-                        <w:tab/>
-                      </w:r>
-                      <w:r>
-                        <w:rPr>
-                          <w:b/>
-                          <w:sz w:val="24"/>
-                        </w:rPr>
-                        <w:tab/>
-                      </w:r>
-                      <w:r>
-                        <w:rPr>
-                          <w:b/>
-                          <w:sz w:val="24"/>
-                        </w:rPr>
-                        <w:tab/>
-                        <w:t>Modulo Seguridad</w:t>
-                      </w:r>
-                    </w:p>
-                  </w:txbxContent>
-                </v:textbox>
-              </v:rect>
-            </w:pict>
-          </mc:Fallback>
-        </mc:AlternateContent>
-      </w:r>
-    </w:p>
-    <w:p/>
-    <w:p>
-      <w:r>
-        <w:rPr>
-          <w:noProof/>
-          <w:lang w:eastAsia="es-EC"/>
-        </w:rPr>
-        <mc:AlternateContent>
-          <mc:Choice Requires="wps">
-            <w:drawing>
-              <wp:anchor distT="0" distB="0" distL="114300" distR="114300" simplePos="0" relativeHeight="251718656" behindDoc="0" locked="0" layoutInCell="1" allowOverlap="1" wp14:anchorId="0DB46E35" wp14:editId="5DF4A405">
-                <wp:simplePos x="0" y="0"/>
-                <wp:positionH relativeFrom="column">
-                  <wp:posOffset>3260098</wp:posOffset>
-                </wp:positionH>
-                <wp:positionV relativeFrom="paragraph">
-                  <wp:posOffset>217330</wp:posOffset>
-                </wp:positionV>
-                <wp:extent cx="540163" cy="429100"/>
-                <wp:effectExtent l="0" t="0" r="31750" b="28575"/>
-                <wp:wrapNone/>
-                <wp:docPr id="49" name="Conector recto 49"/>
-                <wp:cNvGraphicFramePr/>
-                <a:graphic xmlns:a="http://schemas.openxmlformats.org/drawingml/2006/main">
-                  <a:graphicData uri="http://schemas.microsoft.com/office/word/2010/wordprocessingShape">
-                    <wps:wsp>
-                      <wps:cNvCnPr/>
-                      <wps:spPr>
-                        <a:xfrm flipH="1" flipV="1">
-                          <a:off x="0" y="0"/>
-                          <a:ext cx="540163" cy="429100"/>
-                        </a:xfrm>
-                        <a:prstGeom prst="line">
-                          <a:avLst/>
-                        </a:prstGeom>
-                      </wps:spPr>
-                      <wps:style>
-                        <a:lnRef idx="3">
-                          <a:schemeClr val="dk1"/>
-                        </a:lnRef>
-                        <a:fillRef idx="0">
-                          <a:schemeClr val="dk1"/>
-                        </a:fillRef>
-                        <a:effectRef idx="2">
-                          <a:schemeClr val="dk1"/>
-                        </a:effectRef>
-                        <a:fontRef idx="minor">
-                          <a:schemeClr val="tx1"/>
-                        </a:fontRef>
-                      </wps:style>
-                      <wps:bodyPr/>
-                    </wps:wsp>
-                  </a:graphicData>
-                </a:graphic>
-                <wp14:sizeRelV relativeFrom="margin">
-                  <wp14:pctHeight>0</wp14:pctHeight>
-                </wp14:sizeRelV>
-              </wp:anchor>
-            </w:drawing>
-          </mc:Choice>
-          <mc:Fallback>
-            <w:pict>
-              <v:line w14:anchorId="4CA06F93" id="Conector recto 49" o:spid="_x0000_s1026" style="position:absolute;flip:x y;z-index:251718656;visibility:visible;mso-wrap-style:square;mso-height-percent:0;mso-wrap-distance-left:9pt;mso-wrap-distance-top:0;mso-wrap-distance-right:9pt;mso-wrap-distance-bottom:0;mso-position-horizontal:absolute;mso-position-horizontal-relative:text;mso-position-vertical:absolute;mso-position-vertical-relative:text;mso-height-percent:0;mso-height-relative:margin" from="256.7pt,17.1pt" to="299.25pt,50.9pt" o:gfxdata="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" strokecolor="black [3200]" strokeweight="1.5pt">
-                <v:stroke joinstyle="miter"/>
-              </v:line>
-            </w:pict>
-          </mc:Fallback>
-        </mc:AlternateContent>
-      </w:r>
-    </w:p>
-    <w:p>
-      <w:r>
-        <w:rPr>
-          <w:noProof/>
-          <w:lang w:eastAsia="es-EC"/>
-        </w:rPr>
-        <mc:AlternateContent>
-          <mc:Choice Requires="wps">
-            <w:drawing>
-              <wp:anchor distT="0" distB="0" distL="114300" distR="114300" simplePos="0" relativeHeight="251720704" behindDoc="0" locked="0" layoutInCell="1" allowOverlap="1" wp14:anchorId="29EE3266" wp14:editId="3210301F">
-                <wp:simplePos x="0" y="0"/>
-                <wp:positionH relativeFrom="column">
-                  <wp:posOffset>922678</wp:posOffset>
-                </wp:positionH>
-                <wp:positionV relativeFrom="paragraph">
-                  <wp:posOffset>205786</wp:posOffset>
-                </wp:positionV>
-                <wp:extent cx="540163" cy="429100"/>
-                <wp:effectExtent l="0" t="0" r="31750" b="28575"/>
-                <wp:wrapNone/>
-                <wp:docPr id="50" name="Conector recto 50"/>
-                <wp:cNvGraphicFramePr/>
-                <a:graphic xmlns:a="http://schemas.openxmlformats.org/drawingml/2006/main">
-                  <a:graphicData uri="http://schemas.microsoft.com/office/word/2010/wordprocessingShape">
-                    <wps:wsp>
-                      <wps:cNvCnPr/>
-                      <wps:spPr>
-                        <a:xfrm flipH="1" flipV="1">
-                          <a:off x="0" y="0"/>
-                          <a:ext cx="540163" cy="429100"/>
-                        </a:xfrm>
-                        <a:prstGeom prst="line">
-                          <a:avLst/>
-                        </a:prstGeom>
-                      </wps:spPr>
-                      <wps:style>
-                        <a:lnRef idx="3">
-                          <a:schemeClr val="dk1"/>
-                        </a:lnRef>
-                        <a:fillRef idx="0">
-                          <a:schemeClr val="dk1"/>
-                        </a:fillRef>
-                        <a:effectRef idx="2">
-                          <a:schemeClr val="dk1"/>
-                        </a:effectRef>
-                        <a:fontRef idx="minor">
-                          <a:schemeClr val="tx1"/>
-                        </a:fontRef>
-                      </wps:style>
-                      <wps:bodyPr/>
-                    </wps:wsp>
-                  </a:graphicData>
-                </a:graphic>
-                <wp14:sizeRelV relativeFrom="margin">
-                  <wp14:pctHeight>0</wp14:pctHeight>
-                </wp14:sizeRelV>
-              </wp:anchor>
-            </w:drawing>
-          </mc:Choice>
-          <mc:Fallback>
-            <w:pict>
-              <v:line w14:anchorId="5F296D96" id="Conector recto 50" o:spid="_x0000_s1026" style="position:absolute;flip:x y;z-index:251720704;visibility:visible;mso-wrap-style:square;mso-height-percent:0;mso-wrap-distance-left:9pt;mso-wrap-distance-top:0;mso-wrap-distance-right:9pt;mso-wrap-distance-bottom:0;mso-position-horizontal:absolute;mso-position-horizontal-relative:text;mso-position-vertical:absolute;mso-position-vertical-relative:text;mso-height-percent:0;mso-height-relative:margin" from="72.65pt,16.2pt" to="115.2pt,50pt" o:gfxdata="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" strokecolor="black [3200]" strokeweight="1.5pt">
-                <v:stroke joinstyle="miter"/>
-              </v:line>
-            </w:pict>
-          </mc:Fallback>
-        </mc:AlternateContent>
-      </w:r>
-    </w:p>
-    <w:p>
-      <w:r>
-        <mc:AlternateContent>
-          <mc:Choice Requires="wps">
-            <w:drawing>
-              <wp:anchor distT="0" distB="0" distL="114300" distR="114300" simplePos="0" relativeHeight="251717632" behindDoc="0" locked="0" layoutInCell="1" allowOverlap="1" wp14:anchorId="2A508EB3" wp14:editId="6F7F3CA5">
-                <wp:simplePos x="0" y="0"/>
-                <wp:positionH relativeFrom="column">
-                  <wp:posOffset>1486535</wp:posOffset>
-                </wp:positionH>
-                <wp:positionV relativeFrom="paragraph">
-                  <wp:posOffset>140970</wp:posOffset>
-                </wp:positionV>
-                <wp:extent cx="1773555" cy="781685"/>
-                <wp:effectExtent l="0" t="0" r="17145" b="18415"/>
-                <wp:wrapSquare wrapText="bothSides"/>
-                <wp:docPr id="46" name="Elipse 46"/>
-                <wp:cNvGraphicFramePr/>
-                <a:graphic xmlns:a="http://schemas.openxmlformats.org/drawingml/2006/main">
-                  <a:graphicData uri="http://schemas.microsoft.com/office/word/2010/wordprocessingShape">
-                    <wps:wsp>
-                      <wps:cNvSpPr/>
-                      <wps:spPr>
-                        <a:xfrm>
-                          <a:off x="0" y="0"/>
-                          <a:ext cx="1773555" cy="781685"/>
-                        </a:xfrm>
-                        <a:prstGeom prst="ellipse">
-                          <a:avLst/>
-                        </a:prstGeom>
-                      </wps:spPr>
-                      <wps:style>
-                        <a:lnRef idx="2">
-                          <a:schemeClr val="dk1"/>
-                        </a:lnRef>
-                        <a:fillRef idx="1">
-                          <a:schemeClr val="lt1"/>
-                        </a:fillRef>
-                        <a:effectRef idx="0">
-                          <a:schemeClr val="dk1"/>
-                        </a:effectRef>
-                        <a:fontRef idx="minor">
-                          <a:schemeClr val="dk1"/>
-                        </a:fontRef>
-                      </wps:style>
-                      <wps:txbx>
-                        <w:txbxContent>
-                          <w:p>
-                            <w:pPr>
-                              <w:jc w:val="center"/>
-                            </w:pPr>
-                            <w:r>
-                              <w:t>Ingresar nuevo usuario</w:t>
-                            </w:r>
-                          </w:p>
-                        </w:txbxContent>
-                      </wps:txbx>
-                      <wps:bodyPr rot="0" spcFirstLastPara="0" vertOverflow="overflow" horzOverflow="overflow" vert="horz" wrap="square" lIns="91440" tIns="45720" rIns="91440" bIns="45720" numCol="1" spcCol="0" rtlCol="0" fromWordArt="0" anchor="ctr" anchorCtr="0" forceAA="0" compatLnSpc="1">
-                        <a:prstTxWarp prst="textNoShape">
-                          <a:avLst/>
-                        </a:prstTxWarp>
-                        <a:noAutofit/>
-                      </wps:bodyPr>
-                    </wps:wsp>
-                  </a:graphicData>
-                </a:graphic>
-                <wp14:sizeRelH relativeFrom="margin">
-                  <wp14:pctWidth>0</wp14:pctWidth>
-                </wp14:sizeRelH>
-                <wp14:sizeRelV relativeFrom="margin">
-                  <wp14:pctHeight>0</wp14:pctHeight>
-                </wp14:sizeRelV>
-              </wp:anchor>
-            </w:drawing>
-          </mc:Choice>
-          <mc:Fallback>
-            <w:pict>
-              <v:oval w14:anchorId="2A508EB3" id="Elipse 46" o:spid="_x0000_s1039" style="position:absolute;margin-left:117.05pt;margin-top:11.1pt;width:139.65pt;height:61.55pt;z-index:251717632;visibility:visible;mso-wrap-style:square;mso-width-percent:0;mso-height-percent:0;mso-wrap-distance-left:9pt;mso-wrap-distance-top:0;mso-wrap-distance-right:9pt;mso-wrap-distance-bottom:0;mso-position-horizontal:absolute;mso-position-horizontal-relative:text;mso-position-vertical:absolute;mso-position-vertical-relative:text;mso-width-percent:0;mso-height-percent:0;mso-width-relative:margin;mso-height-relative:margin;v-text-anchor:middle" o:gfxdata="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" fillcolor="white [3201]" strokecolor="black [3200]" strokeweight="1pt">
-                <v:stroke joinstyle="miter"/>
-                <v:textbox>
-                  <w:txbxContent>
-                    <w:p>
-                      <w:pPr>
-                        <w:jc w:val="center"/>
-                      </w:pPr>
-                      <w:r>
-                        <w:t>Ingresar nuevo usuario</w:t>
-                      </w:r>
-                    </w:p>
-                  </w:txbxContent>
-                </v:textbox>
-                <w10:wrap type="square"/>
-              </v:oval>
-            </w:pict>
-          </mc:Fallback>
-        </mc:AlternateContent>
-      </w:r>
-    </w:p>
-    <w:p/>
-    <w:p/>
-    <w:p/>
-    <w:p/>
-    <w:p>
-      <w:pPr>
-        <w:pStyle w:val="Prrafodelista"/>
-        <w:numPr>
-          <w:ilvl w:val="0"/>
-          <w:numId w:val="1"/>
-        </w:numPr>
-        <w:rPr>
-          <w:b/>
-          <w:sz w:val="24"/>
-        </w:rPr>
-      </w:pPr>
-      <w:r>
-        <w:rPr>
-          <w:b/>
-          <w:sz w:val="24"/>
-        </w:rPr>
-        <w:t>Asignación de Privilegios.-</w:t>
-      </w:r>
-    </w:p>
-    <w:p>
-      <w:pPr>
-        <w:pStyle w:val="Prrafodelista"/>
-        <w:rPr>
-          <w:b/>
-          <w:sz w:val="24"/>
-        </w:rPr>
-      </w:pPr>
-      <w:bookmarkStart w:id="0" w:name="_GoBack"/>
-      <w:bookmarkEnd w:id="0"/>
-      <w:r>
-        <w:rPr>
-          <w:noProof/>
-          <w:lang w:eastAsia="es-EC"/>
-        </w:rPr>
-        <mc:AlternateContent>
-          <mc:Choice Requires="wps">
-            <w:drawing>
-              <wp:anchor distT="0" distB="0" distL="114300" distR="114300" simplePos="0" relativeHeight="251723776" behindDoc="0" locked="0" layoutInCell="1" allowOverlap="1" wp14:anchorId="66BEA1DF" wp14:editId="3A54C8F8">
-                <wp:simplePos x="0" y="0"/>
-                <wp:positionH relativeFrom="column">
-                  <wp:posOffset>3567421</wp:posOffset>
-                </wp:positionH>
-                <wp:positionV relativeFrom="paragraph">
-                  <wp:posOffset>797484</wp:posOffset>
-                </wp:positionV>
-                <wp:extent cx="440055" cy="451546"/>
-                <wp:effectExtent l="0" t="0" r="17145" b="24765"/>
-                <wp:wrapNone/>
-                <wp:docPr id="52" name="Conector recto 52"/>
-                <wp:cNvGraphicFramePr/>
-                <a:graphic xmlns:a="http://schemas.openxmlformats.org/drawingml/2006/main">
-                  <a:graphicData uri="http://schemas.microsoft.com/office/word/2010/wordprocessingShape">
-                    <wps:wsp>
-                      <wps:cNvCnPr/>
-                      <wps:spPr>
-                        <a:xfrm flipH="1" flipV="1">
-                          <a:off x="0" y="0"/>
-                          <a:ext cx="440055" cy="451546"/>
-                        </a:xfrm>
-                        <a:prstGeom prst="line">
-                          <a:avLst/>
-                        </a:prstGeom>
-                      </wps:spPr>
-                      <wps:style>
-                        <a:lnRef idx="3">
-                          <a:schemeClr val="dk1"/>
-                        </a:lnRef>
-                        <a:fillRef idx="0">
-                          <a:schemeClr val="dk1"/>
-                        </a:fillRef>
-                        <a:effectRef idx="2">
-                          <a:schemeClr val="dk1"/>
-                        </a:effectRef>
-                        <a:fontRef idx="minor">
-                          <a:schemeClr val="tx1"/>
-                        </a:fontRef>
-                      </wps:style>
-                      <wps:bodyPr/>
-                    </wps:wsp>
-                  </a:graphicData>
-                </a:graphic>
-                <wp14:sizeRelV relativeFrom="margin">
-                  <wp14:pctHeight>0</wp14:pctHeight>
-                </wp14:sizeRelV>
-              </wp:anchor>
-            </w:drawing>
-          </mc:Choice>
-          <mc:Fallback>
-            <w:pict>
-              <v:line w14:anchorId="14B2D67B" id="Conector recto 52" o:spid="_x0000_s1026" style="position:absolute;flip:x y;z-index:251723776;visibility:visible;mso-wrap-style:square;mso-height-percent:0;mso-wrap-distance-left:9pt;mso-wrap-distance-top:0;mso-wrap-distance-right:9pt;mso-wrap-distance-bottom:0;mso-position-horizontal:absolute;mso-position-horizontal-relative:text;mso-position-vertical:absolute;mso-position-vertical-relative:text;mso-height-percent:0;mso-height-relative:margin" from="280.9pt,62.8pt" to="315.55pt,98.35pt" o:gfxdata="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" strokecolor="black [3200]" strokeweight="1.5pt">
-                <v:stroke joinstyle="miter"/>
-              </v:line>
-            </w:pict>
-          </mc:Fallback>
-        </mc:AlternateContent>
-      </w:r>
-      <w:r>
-        <w:rPr>
-          <w:noProof/>
-          <w:lang w:eastAsia="es-EC"/>
-        </w:rPr>
-        <mc:AlternateContent>
-          <mc:Choice Requires="wps">
-            <w:drawing>
-              <wp:anchor distT="0" distB="0" distL="114300" distR="114300" simplePos="0" relativeHeight="251726848" behindDoc="0" locked="0" layoutInCell="1" allowOverlap="1" wp14:anchorId="5A36CA4D" wp14:editId="02FBD374">
-                <wp:simplePos x="0" y="0"/>
-                <wp:positionH relativeFrom="column">
-                  <wp:posOffset>3457460</wp:posOffset>
-                </wp:positionH>
-                <wp:positionV relativeFrom="paragraph">
-                  <wp:posOffset>1733649</wp:posOffset>
-                </wp:positionV>
-                <wp:extent cx="550293" cy="252983"/>
-                <wp:effectExtent l="0" t="0" r="21590" b="33020"/>
-                <wp:wrapNone/>
-                <wp:docPr id="55" name="Conector recto 55"/>
-                <wp:cNvGraphicFramePr/>
-                <a:graphic xmlns:a="http://schemas.openxmlformats.org/drawingml/2006/main">
-                  <a:graphicData uri="http://schemas.microsoft.com/office/word/2010/wordprocessingShape">
-                    <wps:wsp>
-                      <wps:cNvCnPr/>
-                      <wps:spPr>
-                        <a:xfrm flipH="1">
-                          <a:off x="0" y="0"/>
-                          <a:ext cx="550293" cy="252983"/>
-                        </a:xfrm>
-                        <a:prstGeom prst="line">
-                          <a:avLst/>
-                        </a:prstGeom>
-                      </wps:spPr>
-                      <wps:style>
-                        <a:lnRef idx="3">
-                          <a:schemeClr val="dk1"/>
-                        </a:lnRef>
-                        <a:fillRef idx="0">
-                          <a:schemeClr val="dk1"/>
-                        </a:fillRef>
-                        <a:effectRef idx="2">
-                          <a:schemeClr val="dk1"/>
-                        </a:effectRef>
-                        <a:fontRef idx="minor">
-                          <a:schemeClr val="tx1"/>
-                        </a:fontRef>
-                      </wps:style>
-                      <wps:bodyPr/>
-                    </wps:wsp>
-                  </a:graphicData>
-                </a:graphic>
-                <wp14:sizeRelH relativeFrom="margin">
-                  <wp14:pctWidth>0</wp14:pctWidth>
-                </wp14:sizeRelH>
-              </wp:anchor>
-            </w:drawing>
-          </mc:Choice>
-          <mc:Fallback>
-            <w:pict>
-              <v:line w14:anchorId="7117FC4A" id="Conector recto 55" o:spid="_x0000_s1026" style="position:absolute;flip:x;z-index:251726848;visibility:visible;mso-wrap-style:square;mso-width-percent:0;mso-wrap-distance-left:9pt;mso-wrap-distance-top:0;mso-wrap-distance-right:9pt;mso-wrap-distance-bottom:0;mso-position-horizontal:absolute;mso-position-horizontal-relative:text;mso-position-vertical:absolute;mso-position-vertical-relative:text;mso-width-percent:0;mso-width-relative:margin" from="272.25pt,136.5pt" to="315.6pt,156.4pt" o:gfxdata="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" strokecolor="black [3200]" strokeweight="1.5pt">
-                <v:stroke joinstyle="miter"/>
-              </v:line>
-            </w:pict>
-          </mc:Fallback>
-        </mc:AlternateContent>
-      </w:r>
-      <w:r>
-        <w:rPr>
-          <w:noProof/>
-          <w:lang w:eastAsia="es-EC"/>
-        </w:rPr>
-        <mc:AlternateContent>
-          <mc:Choice Requires="wps">
-            <w:drawing>
-              <wp:anchor distT="0" distB="0" distL="114300" distR="114300" simplePos="0" relativeHeight="251725824" behindDoc="0" locked="0" layoutInCell="1" allowOverlap="1" wp14:anchorId="11EBB6B3" wp14:editId="1ACCB54B">
-                <wp:simplePos x="0" y="0"/>
-                <wp:positionH relativeFrom="column">
-                  <wp:posOffset>1156197</wp:posOffset>
-                </wp:positionH>
-                <wp:positionV relativeFrom="paragraph">
-                  <wp:posOffset>1612900</wp:posOffset>
-                </wp:positionV>
-                <wp:extent cx="330759" cy="374574"/>
-                <wp:effectExtent l="0" t="0" r="31750" b="26035"/>
-                <wp:wrapNone/>
-                <wp:docPr id="54" name="Conector recto 54"/>
-                <wp:cNvGraphicFramePr/>
-                <a:graphic xmlns:a="http://schemas.openxmlformats.org/drawingml/2006/main">
-                  <a:graphicData uri="http://schemas.microsoft.com/office/word/2010/wordprocessingShape">
-                    <wps:wsp>
-                      <wps:cNvCnPr/>
-                      <wps:spPr>
-                        <a:xfrm>
-                          <a:off x="0" y="0"/>
-                          <a:ext cx="330759" cy="374574"/>
-                        </a:xfrm>
-                        <a:prstGeom prst="line">
-                          <a:avLst/>
-                        </a:prstGeom>
-                      </wps:spPr>
-                      <wps:style>
-                        <a:lnRef idx="3">
-                          <a:schemeClr val="dk1"/>
-                        </a:lnRef>
-                        <a:fillRef idx="0">
-                          <a:schemeClr val="dk1"/>
-                        </a:fillRef>
-                        <a:effectRef idx="2">
-                          <a:schemeClr val="dk1"/>
-                        </a:effectRef>
-                        <a:fontRef idx="minor">
-                          <a:schemeClr val="tx1"/>
-                        </a:fontRef>
-                      </wps:style>
-                      <wps:bodyPr/>
-                    </wps:wsp>
-                  </a:graphicData>
-                </a:graphic>
-              </wp:anchor>
-            </w:drawing>
-          </mc:Choice>
-          <mc:Fallback>
-            <w:pict>
-              <v:line w14:anchorId="4A56A123" id="Conector recto 54" o:spid="_x0000_s1026" style="position:absolute;z-index:251725824;visibility:visible;mso-wrap-style:square;mso-wrap-distance-left:9pt;mso-wrap-distance-top:0;mso-wrap-distance-right:9pt;mso-wrap-distance-bottom:0;mso-position-horizontal:absolute;mso-position-horizontal-relative:text;mso-position-vertical:absolute;mso-position-vertical-relative:text" from="91.05pt,127pt" to="117.1pt,156.5pt" o:gfxdata="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" strokecolor="black [3200]" strokeweight="1.5pt">
-                <v:stroke joinstyle="miter"/>
-              </v:line>
-            </w:pict>
-          </mc:Fallback>
-        </mc:AlternateContent>
-      </w:r>
-      <w:r>
-        <w:rPr>
-          <w:noProof/>
-          <w:lang w:eastAsia="es-EC"/>
-        </w:rPr>
-        <mc:AlternateContent>
-          <mc:Choice Requires="wps">
-            <w:drawing>
-              <wp:anchor distT="0" distB="0" distL="114300" distR="114300" simplePos="0" relativeHeight="251724800" behindDoc="0" locked="0" layoutInCell="1" allowOverlap="1" wp14:anchorId="3A53B492" wp14:editId="384312F7">
-                <wp:simplePos x="0" y="0"/>
-                <wp:positionH relativeFrom="column">
-                  <wp:posOffset>1001319</wp:posOffset>
-                </wp:positionH>
-                <wp:positionV relativeFrom="paragraph">
-                  <wp:posOffset>1402998</wp:posOffset>
-                </wp:positionV>
-                <wp:extent cx="440927" cy="0"/>
-                <wp:effectExtent l="0" t="0" r="35560" b="19050"/>
-                <wp:wrapNone/>
-                <wp:docPr id="53" name="Conector recto 53"/>
-                <wp:cNvGraphicFramePr/>
-                <a:graphic xmlns:a="http://schemas.openxmlformats.org/drawingml/2006/main">
-                  <a:graphicData uri="http://schemas.microsoft.com/office/word/2010/wordprocessingShape">
-                    <wps:wsp>
-                      <wps:cNvCnPr/>
-                      <wps:spPr>
-                        <a:xfrm>
-                          <a:off x="0" y="0"/>
-                          <a:ext cx="440927" cy="0"/>
-                        </a:xfrm>
-                        <a:prstGeom prst="line">
-                          <a:avLst/>
-                        </a:prstGeom>
-                      </wps:spPr>
-                      <wps:style>
-                        <a:lnRef idx="3">
-                          <a:schemeClr val="dk1"/>
-                        </a:lnRef>
-                        <a:fillRef idx="0">
-                          <a:schemeClr val="dk1"/>
-                        </a:fillRef>
-                        <a:effectRef idx="2">
-                          <a:schemeClr val="dk1"/>
-                        </a:effectRef>
-                        <a:fontRef idx="minor">
-                          <a:schemeClr val="tx1"/>
-                        </a:fontRef>
-                      </wps:style>
-                      <wps:bodyPr/>
-                    </wps:wsp>
-                  </a:graphicData>
-                </a:graphic>
-              </wp:anchor>
-            </w:drawing>
-          </mc:Choice>
-          <mc:Fallback>
-            <w:pict>
-              <v:line w14:anchorId="1BDCB7FB" id="Conector recto 53" o:spid="_x0000_s1026" style="position:absolute;z-index:251724800;visibility:visible;mso-wrap-style:square;mso-wrap-distance-left:9pt;mso-wrap-distance-top:0;mso-wrap-distance-right:9pt;mso-wrap-distance-bottom:0;mso-position-horizontal:absolute;mso-position-horizontal-relative:text;mso-position-vertical:absolute;mso-position-vertical-relative:text" from="78.85pt,110.45pt" to="113.55pt,110.45pt" o:gfxdata="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" strokecolor="black [3200]" strokeweight="1.5pt">
-                <v:stroke joinstyle="miter"/>
-              </v:line>
-            </w:pict>
-          </mc:Fallback>
-        </mc:AlternateContent>
-      </w:r>
-      <w:r>
-        <mc:AlternateContent>
-          <mc:Choice Requires="wps">
-            <w:drawing>
-              <wp:anchor distT="0" distB="0" distL="114300" distR="114300" simplePos="0" relativeHeight="251722752" behindDoc="0" locked="0" layoutInCell="1" allowOverlap="1" wp14:anchorId="102FAA6F" wp14:editId="0FAA1122">
-                <wp:simplePos x="0" y="0"/>
-                <wp:positionH relativeFrom="column">
-                  <wp:posOffset>1506473</wp:posOffset>
-                </wp:positionH>
-                <wp:positionV relativeFrom="paragraph">
-                  <wp:posOffset>1874084</wp:posOffset>
-                </wp:positionV>
-                <wp:extent cx="1872868" cy="594658"/>
-                <wp:effectExtent l="0" t="0" r="13335" b="15240"/>
-                <wp:wrapNone/>
-                <wp:docPr id="51" name="Elipse 51"/>
-                <wp:cNvGraphicFramePr/>
-                <a:graphic xmlns:a="http://schemas.openxmlformats.org/drawingml/2006/main">
-                  <a:graphicData uri="http://schemas.microsoft.com/office/word/2010/wordprocessingShape">
-                    <wps:wsp>
-                      <wps:cNvSpPr/>
-                      <wps:spPr>
-                        <a:xfrm>
-                          <a:off x="0" y="0"/>
-                          <a:ext cx="1872868" cy="594658"/>
-                        </a:xfrm>
-                        <a:prstGeom prst="ellipse">
-                          <a:avLst/>
-                        </a:prstGeom>
-                      </wps:spPr>
-                      <wps:style>
-                        <a:lnRef idx="2">
-                          <a:schemeClr val="dk1"/>
-                        </a:lnRef>
-                        <a:fillRef idx="1">
-                          <a:schemeClr val="lt1"/>
-                        </a:fillRef>
-                        <a:effectRef idx="0">
-                          <a:schemeClr val="dk1"/>
-                        </a:effectRef>
-                        <a:fontRef idx="minor">
-                          <a:schemeClr val="dk1"/>
-                        </a:fontRef>
-                      </wps:style>
-                      <wps:txbx>
-                        <w:txbxContent>
-                          <w:p>
-                            <w:pPr>
-                              <w:jc w:val="center"/>
-                            </w:pPr>
-                            <w:r>
-                              <w:t>Asignación de Privilegios</w:t>
-                            </w:r>
-                          </w:p>
-                        </w:txbxContent>
-                      </wps:txbx>
-                      <wps:bodyPr rot="0" spcFirstLastPara="0" vertOverflow="overflow" horzOverflow="overflow" vert="horz" wrap="square" lIns="91440" tIns="45720" rIns="91440" bIns="45720" numCol="1" spcCol="0" rtlCol="0" fromWordArt="0" anchor="ctr" anchorCtr="0" forceAA="0" compatLnSpc="1">
-                        <a:prstTxWarp prst="textNoShape">
-                          <a:avLst/>
-                        </a:prstTxWarp>
-                        <a:noAutofit/>
-                      </wps:bodyPr>
-                    </wps:wsp>
-                  </a:graphicData>
-                </a:graphic>
-                <wp14:sizeRelH relativeFrom="margin">
-                  <wp14:pctWidth>0</wp14:pctWidth>
-                </wp14:sizeRelH>
-                <wp14:sizeRelV relativeFrom="margin">
-                  <wp14:pctHeight>0</wp14:pctHeight>
-                </wp14:sizeRelV>
-              </wp:anchor>
-            </w:drawing>
-          </mc:Choice>
-          <mc:Fallback>
-            <w:pict>
-              <v:oval w14:anchorId="102FAA6F" id="Elipse 51" o:spid="_x0000_s1040" style="position:absolute;left:0;text-align:left;margin-left:118.6pt;margin-top:147.55pt;width:147.45pt;height:46.8pt;z-index:251722752;visibility:visible;mso-wrap-style:square;mso-width-percent:0;mso-height-percent:0;mso-wrap-distance-left:9pt;mso-wrap-distance-top:0;mso-wrap-distance-right:9pt;mso-wrap-distance-bottom:0;mso-position-horizontal:absolute;mso-position-horizontal-relative:text;mso-position-vertical:absolute;mso-position-vertical-relative:text;mso-width-percent:0;mso-height-percent:0;mso-width-relative:margin;mso-height-relative:margin;v-text-anchor:middle" o:gfxdata="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" fillcolor="white [3201]" strokecolor="black [3200]" strokeweight="1pt">
-                <v:stroke joinstyle="miter"/>
-                <v:textbox>
-                  <w:txbxContent>
-                    <w:p>
-                      <w:pPr>
-                        <w:jc w:val="center"/>
-                      </w:pPr>
-                      <w:r>
-                        <w:t>Asignación de Privilegios</w:t>
-                      </w:r>
-                    </w:p>
-                  </w:txbxContent>
-                </v:textbox>
-              </v:oval>
-            </w:pict>
-          </mc:Fallback>
-        </mc:AlternateContent>
-      </w:r>
-      <w:r>
-        <mc:AlternateContent>
-          <mc:Choice Requires="wps">
-            <w:drawing>
-              <wp:anchor distT="0" distB="0" distL="114300" distR="114300" simplePos="0" relativeHeight="251709440" behindDoc="1" locked="0" layoutInCell="1" allowOverlap="1" wp14:anchorId="6FC37602" wp14:editId="389315BA">
-                <wp:simplePos x="0" y="0"/>
-                <wp:positionH relativeFrom="column">
-                  <wp:posOffset>109687</wp:posOffset>
-                </wp:positionH>
-                <wp:positionV relativeFrom="paragraph">
-                  <wp:posOffset>235960</wp:posOffset>
-                </wp:positionV>
-                <wp:extent cx="5111750" cy="2335576"/>
-                <wp:effectExtent l="0" t="0" r="12700" b="26670"/>
-                <wp:wrapNone/>
-                <wp:docPr id="34" name="Rectángulo 34"/>
-                <wp:cNvGraphicFramePr/>
-                <a:graphic xmlns:a="http://schemas.openxmlformats.org/drawingml/2006/main">
-                  <a:graphicData uri="http://schemas.microsoft.com/office/word/2010/wordprocessingShape">
-                    <wps:wsp>
-                      <wps:cNvSpPr/>
-                      <wps:spPr>
-                        <a:xfrm>
-                          <a:off x="0" y="0"/>
-                          <a:ext cx="5111750" cy="2335576"/>
-                        </a:xfrm>
-                        <a:prstGeom prst="rect">
-                          <a:avLst/>
-                        </a:prstGeom>
-                        <a:gradFill flip="none" rotWithShape="1">
-                          <a:gsLst>
-                            <a:gs pos="0">
-                              <a:schemeClr val="accent1">
-                                <a:lumMod val="5000"/>
-                                <a:lumOff val="95000"/>
-                              </a:schemeClr>
-                            </a:gs>
-                            <a:gs pos="89000">
-                              <a:schemeClr val="accent1">
-                                <a:lumMod val="45000"/>
-                                <a:lumOff val="55000"/>
-                              </a:schemeClr>
-                            </a:gs>
-                            <a:gs pos="57000">
-                              <a:schemeClr val="accent1">
-                                <a:lumMod val="45000"/>
-                                <a:lumOff val="55000"/>
-                              </a:schemeClr>
-                            </a:gs>
-                            <a:gs pos="52000">
-                              <a:schemeClr val="accent1">
-                                <a:lumMod val="30000"/>
-                                <a:lumOff val="70000"/>
-                              </a:schemeClr>
-                            </a:gs>
-                          </a:gsLst>
-                          <a:lin ang="7200000" scaled="0"/>
-                          <a:tileRect/>
-                        </a:gradFill>
-                      </wps:spPr>
-                      <wps:style>
-                        <a:lnRef idx="2">
-                          <a:schemeClr val="accent1"/>
-                        </a:lnRef>
-                        <a:fillRef idx="1">
-                          <a:schemeClr val="lt1"/>
-                        </a:fillRef>
-                        <a:effectRef idx="0">
-                          <a:schemeClr val="accent1"/>
-                        </a:effectRef>
-                        <a:fontRef idx="minor">
-                          <a:schemeClr val="dk1"/>
-                        </a:fontRef>
-                      </wps:style>
-                      <wps:txbx>
-                        <w:txbxContent>
-                          <w:p>
-                            <w:pPr>
-                              <w:jc w:val="center"/>
-                              <w:rPr>
-                                <w:b/>
-                                <w:sz w:val="24"/>
-                              </w:rPr>
-                            </w:pPr>
-                            <w:r>
-                              <w:rPr>
-                                <w:b/>
-                                <w:sz w:val="24"/>
-                              </w:rPr>
-                              <w:t xml:space="preserve">  </w:t>
-                            </w:r>
-                          </w:p>
-                          <w:p>
-                            <w:pPr>
-                              <w:rPr>
-                                <w:b/>
-                                <w:sz w:val="24"/>
-                              </w:rPr>
-                            </w:pPr>
-                          </w:p>
-                          <w:p>
-                            <w:pPr>
-                              <w:rPr>
-                                <w:b/>
-                                <w:sz w:val="24"/>
-                              </w:rPr>
-                            </w:pPr>
-                          </w:p>
-                          <w:p>
-                            <w:pPr>
-                              <w:rPr>
-                                <w:b/>
-                                <w:sz w:val="24"/>
-                              </w:rPr>
-                            </w:pPr>
-                          </w:p>
-                          <w:p>
-                            <w:pPr>
-                              <w:rPr>
-                                <w:b/>
-                                <w:sz w:val="24"/>
-                              </w:rPr>
-                            </w:pPr>
-                          </w:p>
-                          <w:p>
-                            <w:r>
-                              <w:rPr>
-                                <w:b/>
-                                <w:sz w:val="24"/>
-                              </w:rPr>
-                              <w:t xml:space="preserve">  Administrador</w:t>
-                            </w:r>
-                            <w:r>
-                              <w:rPr>
-                                <w:b/>
-                                <w:sz w:val="24"/>
-                              </w:rPr>
-                              <w:tab/>
-                            </w:r>
-                            <w:r>
-                              <w:rPr>
-                                <w:b/>
-                                <w:sz w:val="24"/>
-                              </w:rPr>
-                              <w:tab/>
-                            </w:r>
-                            <w:r>
-                              <w:rPr>
-                                <w:b/>
-                                <w:sz w:val="24"/>
-                              </w:rPr>
-                              <w:tab/>
-                            </w:r>
-                            <w:r>
-                              <w:rPr>
-                                <w:b/>
-                                <w:sz w:val="24"/>
-                              </w:rPr>
-                              <w:tab/>
-                            </w:r>
-                            <w:r>
-                              <w:rPr>
-                                <w:b/>
-                                <w:sz w:val="24"/>
-                              </w:rPr>
-                              <w:tab/>
-                            </w:r>
-                            <w:r>
-                              <w:rPr>
-                                <w:b/>
-                                <w:sz w:val="24"/>
-                              </w:rPr>
-                              <w:tab/>
-                              <w:t>Modulo Seguridad</w:t>
-                            </w:r>
-                          </w:p>
-                        </w:txbxContent>
-                      </wps:txbx>
-                      <wps:bodyPr rot="0" spcFirstLastPara="0" vertOverflow="overflow" horzOverflow="overflow" vert="horz" wrap="square" lIns="91440" tIns="45720" rIns="91440" bIns="45720" numCol="1" spcCol="0" rtlCol="0" fromWordArt="0" anchor="ctr" anchorCtr="0" forceAA="0" compatLnSpc="1">
-                        <a:prstTxWarp prst="textNoShape">
-                          <a:avLst/>
-                        </a:prstTxWarp>
-                        <a:noAutofit/>
-                      </wps:bodyPr>
-                    </wps:wsp>
-                  </a:graphicData>
-                </a:graphic>
-                <wp14:sizeRelV relativeFrom="margin">
-                  <wp14:pctHeight>0</wp14:pctHeight>
-                </wp14:sizeRelV>
-              </wp:anchor>
-            </w:drawing>
-          </mc:Choice>
-          <mc:Fallback>
-            <w:pict>
-              <v:rect w14:anchorId="6FC37602" id="Rectángulo 34" o:spid="_x0000_s1041" style="position:absolute;left:0;text-align:left;margin-left:8.65pt;margin-top:18.6pt;width:402.5pt;height:183.9pt;z-index:-251607040;visibility:visible;mso-wrap-style:square;mso-height-percent:0;mso-wrap-distance-left:9pt;mso-wrap-distance-top:0;mso-wrap-distance-right:9pt;mso-wrap-distance-bottom:0;mso-position-horizontal:absolute;mso-position-horizontal-relative:text;mso-position-vertical:absolute;mso-position-vertical-relative:text;mso-height-percent:0;mso-height-relative:margin;v-text-anchor:middle" o:gfxdata="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" fillcolor="#f7fafd [180]" strokecolor="#5b9bd5 [3204]" strokeweight="1pt">
+              <v:rect id="Rectángulo 34" o:spid="_x0000_s1042" style="position:absolute;left:0;text-align:left;margin-left:-1.85pt;margin-top:11.65pt;width:402.5pt;height:183.9pt;z-index:-251592704;visibility:visible;mso-wrap-style:square;mso-height-percent:0;mso-wrap-distance-left:9pt;mso-wrap-distance-top:0;mso-wrap-distance-right:9pt;mso-wrap-distance-bottom:0;mso-position-horizontal:absolute;mso-position-horizontal-relative:text;mso-position-vertical:absolute;mso-position-vertical-relative:text;mso-height-percent:0;mso-height-relative:margin;v-text-anchor:middle" o:gfxdata="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" fillcolor="#f7fafd [180]" strokecolor="#5b9bd5 [3204]" strokeweight="1pt">
                 <v:fill color2="#b5d2ec [1460]" rotate="t" angle="330" colors="0 #f7fafd;34079f #cee1f2;37356f #b5d2ec;58327f #b5d2ec" focus="100%" type="gradient">
                   <o:fill v:ext="view" type="gradientUnscaled"/>
                 </v:fill>
@@ -4530,21 +4547,25 @@
         </mc:AlternateContent>
       </w:r>
       <w:r>
+        <w:rPr>
+          <w:noProof/>
+          <w:lang w:eastAsia="es-EC"/>
+        </w:rPr>
         <mc:AlternateContent>
           <mc:Choice Requires="wps">
             <w:drawing>
-              <wp:anchor distT="0" distB="0" distL="114300" distR="114300" simplePos="0" relativeHeight="251711488" behindDoc="0" locked="0" layoutInCell="1" allowOverlap="1" wp14:anchorId="12A2E433" wp14:editId="0E1945C8">
+              <wp:anchor distT="0" distB="0" distL="114300" distR="114300" simplePos="0" relativeHeight="251726848" behindDoc="0" locked="0" layoutInCell="1" allowOverlap="1" wp14:anchorId="3D252028" wp14:editId="544F7F7D">
                 <wp:simplePos x="0" y="0"/>
                 <wp:positionH relativeFrom="column">
-                  <wp:posOffset>1508569</wp:posOffset>
+                  <wp:posOffset>1373505</wp:posOffset>
                 </wp:positionH>
                 <wp:positionV relativeFrom="paragraph">
-                  <wp:posOffset>1238548</wp:posOffset>
+                  <wp:posOffset>1786255</wp:posOffset>
                 </wp:positionV>
-                <wp:extent cx="1872868" cy="594658"/>
+                <wp:extent cx="1872615" cy="594360"/>
                 <wp:effectExtent l="0" t="0" r="13335" b="15240"/>
                 <wp:wrapNone/>
-                <wp:docPr id="36" name="Elipse 36"/>
+                <wp:docPr id="51" name="Elipse 51"/>
                 <wp:cNvGraphicFramePr/>
                 <a:graphic xmlns:a="http://schemas.openxmlformats.org/drawingml/2006/main">
                   <a:graphicData uri="http://schemas.microsoft.com/office/word/2010/wordprocessingShape">
@@ -4553,7 +4574,7 @@
                       <wps:spPr>
                         <a:xfrm>
                           <a:off x="0" y="0"/>
-                          <a:ext cx="1872868" cy="594658"/>
+                          <a:ext cx="1872615" cy="594360"/>
                         </a:xfrm>
                         <a:prstGeom prst="ellipse">
                           <a:avLst/>
@@ -4580,7 +4601,7 @@
                               <w:jc w:val="center"/>
                             </w:pPr>
                             <w:r>
-                              <w:t>Selecciona Usuario</w:t>
+                              <w:t>Asignación de Privilegios</w:t>
                             </w:r>
                           </w:p>
                         </w:txbxContent>
@@ -4605,7 +4626,7 @@
           </mc:Choice>
           <mc:Fallback>
             <w:pict>
-              <v:oval w14:anchorId="12A2E433" id="Elipse 36" o:spid="_x0000_s1042" style="position:absolute;left:0;text-align:left;margin-left:118.8pt;margin-top:97.5pt;width:147.45pt;height:46.8pt;z-index:251711488;visibility:visible;mso-wrap-style:square;mso-width-percent:0;mso-height-percent:0;mso-wrap-distance-left:9pt;mso-wrap-distance-top:0;mso-wrap-distance-right:9pt;mso-wrap-distance-bottom:0;mso-position-horizontal:absolute;mso-position-horizontal-relative:text;mso-position-vertical:absolute;mso-position-vertical-relative:text;mso-width-percent:0;mso-height-percent:0;mso-width-relative:margin;mso-height-relative:margin;v-text-anchor:middle" o:gfxdata="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" fillcolor="white [3201]" strokecolor="black [3200]" strokeweight="1pt">
+              <v:oval id="Elipse 51" o:spid="_x0000_s1043" style="position:absolute;left:0;text-align:left;margin-left:108.15pt;margin-top:140.65pt;width:147.45pt;height:46.8pt;z-index:251726848;visibility:visible;mso-wrap-style:square;mso-width-percent:0;mso-height-percent:0;mso-wrap-distance-left:9pt;mso-wrap-distance-top:0;mso-wrap-distance-right:9pt;mso-wrap-distance-bottom:0;mso-position-horizontal:absolute;mso-position-horizontal-relative:text;mso-position-vertical:absolute;mso-position-vertical-relative:text;mso-width-percent:0;mso-height-percent:0;mso-width-relative:margin;mso-height-relative:margin;v-text-anchor:middle" o:gfxdata="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" fillcolor="white [3201]" strokecolor="black [3200]" strokeweight="1pt">
                 <v:stroke joinstyle="miter"/>
                 <v:textbox>
                   <w:txbxContent>
@@ -4614,7 +4635,7 @@
                         <w:jc w:val="center"/>
                       </w:pPr>
                       <w:r>
-                        <w:t>Selecciona Usuario</w:t>
+                        <w:t>Asignación de Privilegios</w:t>
                       </w:r>
                     </w:p>
                   </w:txbxContent>
@@ -4625,76 +4646,252 @@
         </mc:AlternateContent>
       </w:r>
       <w:r>
+        <w:rPr>
+          <w:noProof/>
+          <w:lang w:eastAsia="es-EC"/>
+        </w:rPr>
         <mc:AlternateContent>
           <mc:Choice Requires="wps">
             <w:drawing>
-              <wp:anchor distT="0" distB="0" distL="114300" distR="114300" simplePos="0" relativeHeight="251710464" behindDoc="0" locked="0" layoutInCell="1" allowOverlap="1" wp14:anchorId="7A96C78B" wp14:editId="0572210D">
+              <wp:anchor distT="0" distB="0" distL="114300" distR="114300" simplePos="0" relativeHeight="251728896" behindDoc="0" locked="0" layoutInCell="1" allowOverlap="1" wp14:anchorId="4141F6EE" wp14:editId="1AAAD9C3">
                 <wp:simplePos x="0" y="0"/>
                 <wp:positionH relativeFrom="column">
-                  <wp:posOffset>1508760</wp:posOffset>
+                  <wp:posOffset>868045</wp:posOffset>
                 </wp:positionH>
                 <wp:positionV relativeFrom="paragraph">
-                  <wp:posOffset>433705</wp:posOffset>
+                  <wp:posOffset>1315085</wp:posOffset>
                 </wp:positionV>
-                <wp:extent cx="1982470" cy="627380"/>
-                <wp:effectExtent l="0" t="0" r="17780" b="20320"/>
-                <wp:wrapSquare wrapText="bothSides"/>
-                <wp:docPr id="35" name="Elipse 35"/>
+                <wp:extent cx="440690" cy="0"/>
+                <wp:effectExtent l="0" t="0" r="16510" b="19050"/>
+                <wp:wrapNone/>
+                <wp:docPr id="53" name="Conector recto 53"/>
                 <wp:cNvGraphicFramePr/>
                 <a:graphic xmlns:a="http://schemas.openxmlformats.org/drawingml/2006/main">
                   <a:graphicData uri="http://schemas.microsoft.com/office/word/2010/wordprocessingShape">
                     <wps:wsp>
-                      <wps:cNvSpPr/>
+                      <wps:cNvCnPr/>
                       <wps:spPr>
                         <a:xfrm>
                           <a:off x="0" y="0"/>
-                          <a:ext cx="1982470" cy="627380"/>
+                          <a:ext cx="440690" cy="0"/>
                         </a:xfrm>
-                        <a:prstGeom prst="ellipse">
+                        <a:prstGeom prst="line">
                           <a:avLst/>
                         </a:prstGeom>
                       </wps:spPr>
                       <wps:style>
-                        <a:lnRef idx="2">
+                        <a:lnRef idx="3">
                           <a:schemeClr val="dk1"/>
                         </a:lnRef>
-                        <a:fillRef idx="1">
-                          <a:schemeClr val="lt1"/>
+                        <a:fillRef idx="0">
+                          <a:schemeClr val="dk1"/>
                         </a:fillRef>
-                        <a:effectRef idx="0">
+                        <a:effectRef idx="2">
                           <a:schemeClr val="dk1"/>
                         </a:effectRef>
                         <a:fontRef idx="minor">
-                          <a:schemeClr val="dk1"/>
+                          <a:schemeClr val="tx1"/>
                         </a:fontRef>
                       </wps:style>
-                      <wps:txbx>
-                        <w:txbxContent>
-                          <w:p>
-                            <w:pPr>
-                              <w:jc w:val="center"/>
-                            </w:pPr>
-                            <w:r>
-                              <w:t>Registro de Privilegios</w:t>
-                            </w:r>
-                            <w:r>
-                              <w:t xml:space="preserve"> </w:t>
-                            </w:r>
-                          </w:p>
-                        </w:txbxContent>
-                      </wps:txbx>
-                      <wps:bodyPr rot="0" spcFirstLastPara="0" vertOverflow="overflow" horzOverflow="overflow" vert="horz" wrap="square" lIns="91440" tIns="45720" rIns="91440" bIns="45720" numCol="1" spcCol="0" rtlCol="0" fromWordArt="0" anchor="ctr" anchorCtr="0" forceAA="0" compatLnSpc="1">
-                        <a:prstTxWarp prst="textNoShape">
+                      <wps:bodyPr/>
+                    </wps:wsp>
+                  </a:graphicData>
+                </a:graphic>
+              </wp:anchor>
+            </w:drawing>
+          </mc:Choice>
+          <mc:Fallback>
+            <w:pict>
+              <v:line id="Conector recto 53" o:spid="_x0000_s1026" style="position:absolute;z-index:251728896;visibility:visible;mso-wrap-style:square;mso-wrap-distance-left:9pt;mso-wrap-distance-top:0;mso-wrap-distance-right:9pt;mso-wrap-distance-bottom:0;mso-position-horizontal:absolute;mso-position-horizontal-relative:text;mso-position-vertical:absolute;mso-position-vertical-relative:text" from="68.35pt,103.55pt" to="103.05pt,103.55pt" o:gfxdata="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" strokecolor="black [3200]" strokeweight="1.5pt">
+                <v:stroke joinstyle="miter"/>
+              </v:line>
+            </w:pict>
+          </mc:Fallback>
+        </mc:AlternateContent>
+      </w:r>
+      <w:r>
+        <w:rPr>
+          <w:noProof/>
+          <w:lang w:eastAsia="es-EC"/>
+        </w:rPr>
+        <mc:AlternateContent>
+          <mc:Choice Requires="wps">
+            <w:drawing>
+              <wp:anchor distT="0" distB="0" distL="114300" distR="114300" simplePos="0" relativeHeight="251729920" behindDoc="0" locked="0" layoutInCell="1" allowOverlap="1" wp14:anchorId="7527FDEF" wp14:editId="1A45B921">
+                <wp:simplePos x="0" y="0"/>
+                <wp:positionH relativeFrom="column">
+                  <wp:posOffset>1022985</wp:posOffset>
+                </wp:positionH>
+                <wp:positionV relativeFrom="paragraph">
+                  <wp:posOffset>1525270</wp:posOffset>
+                </wp:positionV>
+                <wp:extent cx="330200" cy="374015"/>
+                <wp:effectExtent l="0" t="0" r="31750" b="26035"/>
+                <wp:wrapNone/>
+                <wp:docPr id="54" name="Conector recto 54"/>
+                <wp:cNvGraphicFramePr/>
+                <a:graphic xmlns:a="http://schemas.openxmlformats.org/drawingml/2006/main">
+                  <a:graphicData uri="http://schemas.microsoft.com/office/word/2010/wordprocessingShape">
+                    <wps:wsp>
+                      <wps:cNvCnPr/>
+                      <wps:spPr>
+                        <a:xfrm>
+                          <a:off x="0" y="0"/>
+                          <a:ext cx="330200" cy="374015"/>
+                        </a:xfrm>
+                        <a:prstGeom prst="line">
                           <a:avLst/>
-                        </a:prstTxWarp>
-                        <a:noAutofit/>
-                      </wps:bodyPr>
+                        </a:prstGeom>
+                      </wps:spPr>
+                      <wps:style>
+                        <a:lnRef idx="3">
+                          <a:schemeClr val="dk1"/>
+                        </a:lnRef>
+                        <a:fillRef idx="0">
+                          <a:schemeClr val="dk1"/>
+                        </a:fillRef>
+                        <a:effectRef idx="2">
+                          <a:schemeClr val="dk1"/>
+                        </a:effectRef>
+                        <a:fontRef idx="minor">
+                          <a:schemeClr val="tx1"/>
+                        </a:fontRef>
+                      </wps:style>
+                      <wps:bodyPr/>
+                    </wps:wsp>
+                  </a:graphicData>
+                </a:graphic>
+              </wp:anchor>
+            </w:drawing>
+          </mc:Choice>
+          <mc:Fallback>
+            <w:pict>
+              <v:line id="Conector recto 54" o:spid="_x0000_s1026" style="position:absolute;z-index:251729920;visibility:visible;mso-wrap-style:square;mso-wrap-distance-left:9pt;mso-wrap-distance-top:0;mso-wrap-distance-right:9pt;mso-wrap-distance-bottom:0;mso-position-horizontal:absolute;mso-position-horizontal-relative:text;mso-position-vertical:absolute;mso-position-vertical-relative:text" from="80.55pt,120.1pt" to="106.55pt,149.55pt" o:gfxdata="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" strokecolor="black [3200]" strokeweight="1.5pt">
+                <v:stroke joinstyle="miter"/>
+              </v:line>
+            </w:pict>
+          </mc:Fallback>
+        </mc:AlternateContent>
+      </w:r>
+      <w:r>
+        <w:rPr>
+          <w:noProof/>
+          <w:lang w:eastAsia="es-EC"/>
+        </w:rPr>
+        <mc:AlternateContent>
+          <mc:Choice Requires="wps">
+            <w:drawing>
+              <wp:anchor distT="0" distB="0" distL="114300" distR="114300" simplePos="0" relativeHeight="251730944" behindDoc="0" locked="0" layoutInCell="1" allowOverlap="1" wp14:anchorId="45BB43B9" wp14:editId="3C21E926">
+                <wp:simplePos x="0" y="0"/>
+                <wp:positionH relativeFrom="column">
+                  <wp:posOffset>3324225</wp:posOffset>
+                </wp:positionH>
+                <wp:positionV relativeFrom="paragraph">
+                  <wp:posOffset>1645920</wp:posOffset>
+                </wp:positionV>
+                <wp:extent cx="549910" cy="252730"/>
+                <wp:effectExtent l="0" t="0" r="21590" b="33020"/>
+                <wp:wrapNone/>
+                <wp:docPr id="55" name="Conector recto 55"/>
+                <wp:cNvGraphicFramePr/>
+                <a:graphic xmlns:a="http://schemas.openxmlformats.org/drawingml/2006/main">
+                  <a:graphicData uri="http://schemas.microsoft.com/office/word/2010/wordprocessingShape">
+                    <wps:wsp>
+                      <wps:cNvCnPr/>
+                      <wps:spPr>
+                        <a:xfrm flipH="1">
+                          <a:off x="0" y="0"/>
+                          <a:ext cx="549910" cy="252730"/>
+                        </a:xfrm>
+                        <a:prstGeom prst="line">
+                          <a:avLst/>
+                        </a:prstGeom>
+                      </wps:spPr>
+                      <wps:style>
+                        <a:lnRef idx="3">
+                          <a:schemeClr val="dk1"/>
+                        </a:lnRef>
+                        <a:fillRef idx="0">
+                          <a:schemeClr val="dk1"/>
+                        </a:fillRef>
+                        <a:effectRef idx="2">
+                          <a:schemeClr val="dk1"/>
+                        </a:effectRef>
+                        <a:fontRef idx="minor">
+                          <a:schemeClr val="tx1"/>
+                        </a:fontRef>
+                      </wps:style>
+                      <wps:bodyPr/>
                     </wps:wsp>
                   </a:graphicData>
                 </a:graphic>
                 <wp14:sizeRelH relativeFrom="margin">
                   <wp14:pctWidth>0</wp14:pctWidth>
                 </wp14:sizeRelH>
+              </wp:anchor>
+            </w:drawing>
+          </mc:Choice>
+          <mc:Fallback>
+            <w:pict>
+              <v:line id="Conector recto 55" o:spid="_x0000_s1026" style="position:absolute;flip:x;z-index:251730944;visibility:visible;mso-wrap-style:square;mso-width-percent:0;mso-wrap-distance-left:9pt;mso-wrap-distance-top:0;mso-wrap-distance-right:9pt;mso-wrap-distance-bottom:0;mso-position-horizontal:absolute;mso-position-horizontal-relative:text;mso-position-vertical:absolute;mso-position-vertical-relative:text;mso-width-percent:0;mso-width-relative:margin" from="261.75pt,129.6pt" to="305.05pt,149.5pt" o:gfxdata="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" strokecolor="black [3200]" strokeweight="1.5pt">
+                <v:stroke joinstyle="miter"/>
+              </v:line>
+            </w:pict>
+          </mc:Fallback>
+        </mc:AlternateContent>
+      </w:r>
+      <w:r>
+        <w:rPr>
+          <w:noProof/>
+          <w:lang w:eastAsia="es-EC"/>
+        </w:rPr>
+        <mc:AlternateContent>
+          <mc:Choice Requires="wps">
+            <w:drawing>
+              <wp:anchor distT="0" distB="0" distL="114300" distR="114300" simplePos="0" relativeHeight="251727872" behindDoc="0" locked="0" layoutInCell="1" allowOverlap="1" wp14:anchorId="725AC08C" wp14:editId="1E99A6E9">
+                <wp:simplePos x="0" y="0"/>
+                <wp:positionH relativeFrom="column">
+                  <wp:posOffset>3434080</wp:posOffset>
+                </wp:positionH>
+                <wp:positionV relativeFrom="paragraph">
+                  <wp:posOffset>709295</wp:posOffset>
+                </wp:positionV>
+                <wp:extent cx="440055" cy="451485"/>
+                <wp:effectExtent l="0" t="0" r="17145" b="24765"/>
+                <wp:wrapNone/>
+                <wp:docPr id="52" name="Conector recto 52"/>
+                <wp:cNvGraphicFramePr/>
+                <a:graphic xmlns:a="http://schemas.openxmlformats.org/drawingml/2006/main">
+                  <a:graphicData uri="http://schemas.microsoft.com/office/word/2010/wordprocessingShape">
+                    <wps:wsp>
+                      <wps:cNvCnPr/>
+                      <wps:spPr>
+                        <a:xfrm flipH="1" flipV="1">
+                          <a:off x="0" y="0"/>
+                          <a:ext cx="440055" cy="451485"/>
+                        </a:xfrm>
+                        <a:prstGeom prst="line">
+                          <a:avLst/>
+                        </a:prstGeom>
+                      </wps:spPr>
+                      <wps:style>
+                        <a:lnRef idx="3">
+                          <a:schemeClr val="dk1"/>
+                        </a:lnRef>
+                        <a:fillRef idx="0">
+                          <a:schemeClr val="dk1"/>
+                        </a:fillRef>
+                        <a:effectRef idx="2">
+                          <a:schemeClr val="dk1"/>
+                        </a:effectRef>
+                        <a:fontRef idx="minor">
+                          <a:schemeClr val="tx1"/>
+                        </a:fontRef>
+                      </wps:style>
+                      <wps:bodyPr/>
+                    </wps:wsp>
+                  </a:graphicData>
+                </a:graphic>
                 <wp14:sizeRelV relativeFrom="margin">
                   <wp14:pctHeight>0</wp14:pctHeight>
                 </wp14:sizeRelV>
@@ -4703,157 +4900,1180 @@
           </mc:Choice>
           <mc:Fallback>
             <w:pict>
-              <v:oval w14:anchorId="7A96C78B" id="Elipse 35" o:spid="_x0000_s1043" style="position:absolute;left:0;text-align:left;margin-left:118.8pt;margin-top:34.15pt;width:156.1pt;height:49.4pt;z-index:251710464;visibility:visible;mso-wrap-style:square;mso-width-percent:0;mso-height-percent:0;mso-wrap-distance-left:9pt;mso-wrap-distance-top:0;mso-wrap-distance-right:9pt;mso-wrap-distance-bottom:0;mso-position-horizontal:absolute;mso-position-horizontal-relative:text;mso-position-vertical:absolute;mso-position-vertical-relative:text;mso-width-percent:0;mso-height-percent:0;mso-width-relative:margin;mso-height-relative:margin;v-text-anchor:middle" o:gfxdata="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" fillcolor="white [3201]" strokecolor="black [3200]" strokeweight="1pt">
+              <v:line id="Conector recto 52" o:spid="_x0000_s1026" style="position:absolute;flip:x y;z-index:251727872;visibility:visible;mso-wrap-style:square;mso-height-percent:0;mso-wrap-distance-left:9pt;mso-wrap-distance-top:0;mso-wrap-distance-right:9pt;mso-wrap-distance-bottom:0;mso-position-horizontal:absolute;mso-position-horizontal-relative:text;mso-position-vertical:absolute;mso-position-vertical-relative:text;mso-height-percent:0;mso-height-relative:margin" from="270.4pt,55.85pt" to="305.05pt,91.4pt" o:gfxdata="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" strokecolor="black [3200]" strokeweight="1.5pt">
                 <v:stroke joinstyle="miter"/>
-                <v:textbox>
-                  <w:txbxContent>
-                    <w:p>
-                      <w:pPr>
-                        <w:jc w:val="center"/>
-                      </w:pPr>
-                      <w:r>
-                        <w:t>Registro de Privilegios</w:t>
-                      </w:r>
-                      <w:r>
-                        <w:t xml:space="preserve"> </w:t>
-                      </w:r>
-                    </w:p>
-                  </w:txbxContent>
-                </v:textbox>
-                <w10:wrap type="square"/>
-              </v:oval>
+              </v:line>
             </w:pict>
           </mc:Fallback>
         </mc:AlternateContent>
       </w:r>
+    </w:p>
+    <w:p>
+      <w:pPr>
+        <w:pStyle w:val="Prrafodelista"/>
+        <w:rPr>
+          <w:b/>
+          <w:sz w:val="24"/>
+        </w:rPr>
+      </w:pPr>
+    </w:p>
+    <w:p>
+      <w:pPr>
+        <w:pStyle w:val="Prrafodelista"/>
+        <w:rPr>
+          <w:b/>
+          <w:sz w:val="24"/>
+        </w:rPr>
+      </w:pPr>
+    </w:p>
+    <w:p>
+      <w:pPr>
+        <w:pStyle w:val="Prrafodelista"/>
+        <w:rPr>
+          <w:b/>
+          <w:sz w:val="24"/>
+        </w:rPr>
+      </w:pPr>
+    </w:p>
+    <w:p>
+      <w:pPr>
+        <w:rPr>
+          <w:b/>
+          <w:sz w:val="24"/>
+        </w:rPr>
+      </w:pPr>
       <w:r>
-        <w:drawing>
-          <wp:anchor distT="0" distB="0" distL="114300" distR="114300" simplePos="0" relativeHeight="251708416" behindDoc="0" locked="0" layoutInCell="1" allowOverlap="1" wp14:anchorId="066AA573" wp14:editId="4459E952">
-            <wp:simplePos x="0" y="0"/>
-            <wp:positionH relativeFrom="column">
-              <wp:posOffset>219710</wp:posOffset>
-            </wp:positionH>
-            <wp:positionV relativeFrom="paragraph">
-              <wp:posOffset>869315</wp:posOffset>
-            </wp:positionV>
-            <wp:extent cx="958215" cy="958215"/>
-            <wp:effectExtent l="0" t="0" r="0" b="0"/>
-            <wp:wrapNone/>
-            <wp:docPr id="38" name="Imagen 38" descr="http://freeiconbox.com/icon/256/1247.png"/>
-            <wp:cNvGraphicFramePr>
-              <a:graphicFrameLocks xmlns:a="http://schemas.openxmlformats.org/drawingml/2006/main" noChangeAspect="1"/>
-            </wp:cNvGraphicFramePr>
-            <a:graphic xmlns:a="http://schemas.openxmlformats.org/drawingml/2006/main">
-              <a:graphicData uri="http://schemas.openxmlformats.org/drawingml/2006/picture">
-                <pic:pic xmlns:pic="http://schemas.openxmlformats.org/drawingml/2006/picture">
-                  <pic:nvPicPr>
-                    <pic:cNvPr id="0" name="Picture 1" descr="http://freeiconbox.com/icon/256/1247.png"/>
-                    <pic:cNvPicPr>
-                      <a:picLocks noChangeAspect="1" noChangeArrowheads="1"/>
-                    </pic:cNvPicPr>
-                  </pic:nvPicPr>
-                  <pic:blipFill>
-                    <a:blip r:embed="rId5" cstate="print">
-                      <a:extLst>
-                        <a:ext uri="{28A0092B-C50C-407E-A947-70E740481C1C}">
-                          <a14:useLocalDpi xmlns:a14="http://schemas.microsoft.com/office/drawing/2010/main" val="0"/>
-                        </a:ext>
-                      </a:extLst>
-                    </a:blip>
-                    <a:srcRect/>
-                    <a:stretch>
-                      <a:fillRect/>
-                    </a:stretch>
-                  </pic:blipFill>
-                  <pic:spPr bwMode="auto">
-                    <a:xfrm>
-                      <a:off x="0" y="0"/>
-                      <a:ext cx="958215" cy="958215"/>
-                    </a:xfrm>
-                    <a:prstGeom prst="rect">
-                      <a:avLst/>
-                    </a:prstGeom>
-                    <a:noFill/>
-                    <a:ln>
-                      <a:noFill/>
-                    </a:ln>
-                  </pic:spPr>
-                </pic:pic>
-              </a:graphicData>
-            </a:graphic>
-            <wp14:sizeRelH relativeFrom="page">
-              <wp14:pctWidth>0</wp14:pctWidth>
-            </wp14:sizeRelH>
-            <wp14:sizeRelV relativeFrom="page">
-              <wp14:pctHeight>0</wp14:pctHeight>
-            </wp14:sizeRelV>
-          </wp:anchor>
-        </w:drawing>
+        <w:rPr>
+          <w:b/>
+          <w:sz w:val="24"/>
+        </w:rPr>
+        <w:br w:type="page"/>
+      </w:r>
+    </w:p>
+    <w:p>
+      <w:pPr>
+        <w:pStyle w:val="Prrafodelista"/>
+        <w:rPr>
+          <w:b/>
+          <w:sz w:val="24"/>
+        </w:rPr>
+      </w:pPr>
+    </w:p>
+    <w:p>
+      <w:pPr>
+        <w:pStyle w:val="Prrafodelista"/>
+        <w:rPr>
+          <w:b/>
+          <w:sz w:val="24"/>
+        </w:rPr>
+      </w:pPr>
+    </w:p>
+    <w:p>
+      <w:pPr>
+        <w:pStyle w:val="Prrafodelista"/>
+        <w:rPr>
+          <w:b/>
+          <w:sz w:val="36"/>
+          <w:u w:val="single"/>
+        </w:rPr>
+      </w:pPr>
+      <w:r>
+        <w:rPr>
+          <w:b/>
+          <w:sz w:val="36"/>
+          <w:szCs w:val="36"/>
+          <w:u w:val="single"/>
+        </w:rPr>
+        <w:t>M</w:t>
       </w:r>
       <w:r>
-        <w:drawing>
-          <wp:anchor distT="0" distB="0" distL="114300" distR="114300" simplePos="0" relativeHeight="251707392" behindDoc="0" locked="0" layoutInCell="1" allowOverlap="1" wp14:anchorId="2792AA44" wp14:editId="409ABB62">
-            <wp:simplePos x="0" y="0"/>
-            <wp:positionH relativeFrom="column">
-              <wp:posOffset>3910009</wp:posOffset>
-            </wp:positionH>
-            <wp:positionV relativeFrom="paragraph">
-              <wp:posOffset>770470</wp:posOffset>
-            </wp:positionV>
-            <wp:extent cx="958215" cy="958215"/>
-            <wp:effectExtent l="0" t="0" r="0" b="0"/>
-            <wp:wrapNone/>
-            <wp:docPr id="37" name="Imagen 37" descr="http://freeiconbox.com/icon/256/1247.png"/>
-            <wp:cNvGraphicFramePr>
-              <a:graphicFrameLocks xmlns:a="http://schemas.openxmlformats.org/drawingml/2006/main" noChangeAspect="1"/>
-            </wp:cNvGraphicFramePr>
-            <a:graphic xmlns:a="http://schemas.openxmlformats.org/drawingml/2006/main">
-              <a:graphicData uri="http://schemas.openxmlformats.org/drawingml/2006/picture">
-                <pic:pic xmlns:pic="http://schemas.openxmlformats.org/drawingml/2006/picture">
-                  <pic:nvPicPr>
-                    <pic:cNvPr id="0" name="Picture 1" descr="http://freeiconbox.com/icon/256/1247.png"/>
-                    <pic:cNvPicPr>
-                      <a:picLocks noChangeAspect="1" noChangeArrowheads="1"/>
-                    </pic:cNvPicPr>
-                  </pic:nvPicPr>
-                  <pic:blipFill>
-                    <a:blip r:embed="rId5" cstate="print">
-                      <a:extLst>
-                        <a:ext uri="{28A0092B-C50C-407E-A947-70E740481C1C}">
-                          <a14:useLocalDpi xmlns:a14="http://schemas.microsoft.com/office/drawing/2010/main" val="0"/>
-                        </a:ext>
-                      </a:extLst>
-                    </a:blip>
-                    <a:srcRect/>
-                    <a:stretch>
-                      <a:fillRect/>
-                    </a:stretch>
-                  </pic:blipFill>
-                  <pic:spPr bwMode="auto">
-                    <a:xfrm>
-                      <a:off x="0" y="0"/>
-                      <a:ext cx="958215" cy="958215"/>
-                    </a:xfrm>
-                    <a:prstGeom prst="rect">
-                      <a:avLst/>
-                    </a:prstGeom>
-                    <a:noFill/>
-                    <a:ln>
-                      <a:noFill/>
-                    </a:ln>
-                  </pic:spPr>
-                </pic:pic>
-              </a:graphicData>
-            </a:graphic>
-            <wp14:sizeRelH relativeFrom="page">
-              <wp14:pctWidth>0</wp14:pctWidth>
-            </wp14:sizeRelH>
-            <wp14:sizeRelV relativeFrom="page">
-              <wp14:pctHeight>0</wp14:pctHeight>
-            </wp14:sizeRelV>
-          </wp:anchor>
-        </w:drawing>
+        <w:rPr>
+          <w:b/>
+          <w:sz w:val="36"/>
+          <w:u w:val="single"/>
+        </w:rPr>
+        <w:t>ódulo de Inventario.</w:t>
       </w:r>
+      <w:bookmarkStart w:id="0" w:name="_GoBack"/>
+      <w:bookmarkEnd w:id="0"/>
+    </w:p>
+    <w:p>
+      <w:pPr>
+        <w:pStyle w:val="Prrafodelista"/>
+        <w:rPr>
+          <w:b/>
+          <w:sz w:val="36"/>
+          <w:u w:val="single"/>
+        </w:rPr>
+      </w:pPr>
+      <w:r>
+        <w:rPr>
+          <w:b/>
+          <w:noProof/>
+          <w:sz w:val="36"/>
+          <w:u w:val="single"/>
+          <w:lang w:eastAsia="es-EC"/>
+        </w:rPr>
+        <mc:AlternateContent>
+          <mc:Choice Requires="wpg">
+            <w:drawing>
+              <wp:anchor distT="0" distB="0" distL="114300" distR="114300" simplePos="0" relativeHeight="251759616" behindDoc="0" locked="0" layoutInCell="1" allowOverlap="1">
+                <wp:simplePos x="0" y="0"/>
+                <wp:positionH relativeFrom="column">
+                  <wp:posOffset>-99060</wp:posOffset>
+                </wp:positionH>
+                <wp:positionV relativeFrom="paragraph">
+                  <wp:posOffset>111760</wp:posOffset>
+                </wp:positionV>
+                <wp:extent cx="5962650" cy="3743325"/>
+                <wp:effectExtent l="0" t="0" r="0" b="0"/>
+                <wp:wrapNone/>
+                <wp:docPr id="72" name="72 Grupo"/>
+                <wp:cNvGraphicFramePr/>
+                <a:graphic xmlns:a="http://schemas.openxmlformats.org/drawingml/2006/main">
+                  <a:graphicData uri="http://schemas.microsoft.com/office/word/2010/wordprocessingGroup">
+                    <wpg:wgp>
+                      <wpg:cNvGrpSpPr/>
+                      <wpg:grpSpPr>
+                        <a:xfrm>
+                          <a:off x="0" y="0"/>
+                          <a:ext cx="5962650" cy="3743325"/>
+                          <a:chOff x="0" y="0"/>
+                          <a:chExt cx="5962650" cy="3743325"/>
+                        </a:xfrm>
+                      </wpg:grpSpPr>
+                      <wpg:grpSp>
+                        <wpg:cNvPr id="69" name="69 Grupo"/>
+                        <wpg:cNvGrpSpPr/>
+                        <wpg:grpSpPr>
+                          <a:xfrm>
+                            <a:off x="0" y="0"/>
+                            <a:ext cx="5962650" cy="3743325"/>
+                            <a:chOff x="0" y="0"/>
+                            <a:chExt cx="5962650" cy="3743325"/>
+                          </a:xfrm>
+                        </wpg:grpSpPr>
+                        <pic:pic xmlns:pic="http://schemas.openxmlformats.org/drawingml/2006/picture">
+                          <pic:nvPicPr>
+                            <pic:cNvPr id="9" name="Imagen 9"/>
+                            <pic:cNvPicPr>
+                              <a:picLocks noChangeAspect="1"/>
+                            </pic:cNvPicPr>
+                          </pic:nvPicPr>
+                          <pic:blipFill>
+                            <a:blip r:embed="rId8">
+                              <a:extLst>
+                                <a:ext uri="{28A0092B-C50C-407E-A947-70E740481C1C}">
+                                  <a14:useLocalDpi xmlns:a14="http://schemas.microsoft.com/office/drawing/2010/main" val="0"/>
+                                </a:ext>
+                              </a:extLst>
+                            </a:blip>
+                            <a:srcRect/>
+                            <a:stretch>
+                              <a:fillRect/>
+                            </a:stretch>
+                          </pic:blipFill>
+                          <pic:spPr bwMode="auto">
+                            <a:xfrm>
+                              <a:off x="0" y="0"/>
+                              <a:ext cx="5962650" cy="3743325"/>
+                            </a:xfrm>
+                            <a:prstGeom prst="rect">
+                              <a:avLst/>
+                            </a:prstGeom>
+                            <a:noFill/>
+                            <a:ln>
+                              <a:noFill/>
+                            </a:ln>
+                          </pic:spPr>
+                        </pic:pic>
+                        <pic:pic xmlns:pic="http://schemas.openxmlformats.org/drawingml/2006/picture">
+                          <pic:nvPicPr>
+                            <pic:cNvPr id="17" name="Imagen 17" descr="http://freeiconbox.com/icon/256/1247.png"/>
+                            <pic:cNvPicPr>
+                              <a:picLocks noChangeAspect="1"/>
+                            </pic:cNvPicPr>
+                          </pic:nvPicPr>
+                          <pic:blipFill>
+                            <a:blip r:embed="rId9" cstate="print">
+                              <a:extLst>
+                                <a:ext uri="{28A0092B-C50C-407E-A947-70E740481C1C}">
+                                  <a14:useLocalDpi xmlns:a14="http://schemas.microsoft.com/office/drawing/2010/main" val="0"/>
+                                </a:ext>
+                              </a:extLst>
+                            </a:blip>
+                            <a:srcRect/>
+                            <a:stretch>
+                              <a:fillRect/>
+                            </a:stretch>
+                          </pic:blipFill>
+                          <pic:spPr bwMode="auto">
+                            <a:xfrm>
+                              <a:off x="323850" y="1152525"/>
+                              <a:ext cx="514350" cy="514350"/>
+                            </a:xfrm>
+                            <a:prstGeom prst="rect">
+                              <a:avLst/>
+                            </a:prstGeom>
+                            <a:noFill/>
+                            <a:ln>
+                              <a:noFill/>
+                            </a:ln>
+                          </pic:spPr>
+                        </pic:pic>
+                        <pic:pic xmlns:pic="http://schemas.openxmlformats.org/drawingml/2006/picture">
+                          <pic:nvPicPr>
+                            <pic:cNvPr id="24" name="Imagen 24" descr="http://freeiconbox.com/icon/256/1247.png"/>
+                            <pic:cNvPicPr>
+                              <a:picLocks noChangeAspect="1"/>
+                            </pic:cNvPicPr>
+                          </pic:nvPicPr>
+                          <pic:blipFill>
+                            <a:blip r:embed="rId9" cstate="print">
+                              <a:extLst>
+                                <a:ext uri="{28A0092B-C50C-407E-A947-70E740481C1C}">
+                                  <a14:useLocalDpi xmlns:a14="http://schemas.microsoft.com/office/drawing/2010/main" val="0"/>
+                                </a:ext>
+                              </a:extLst>
+                            </a:blip>
+                            <a:srcRect/>
+                            <a:stretch>
+                              <a:fillRect/>
+                            </a:stretch>
+                          </pic:blipFill>
+                          <pic:spPr bwMode="auto">
+                            <a:xfrm>
+                              <a:off x="4981575" y="0"/>
+                              <a:ext cx="514350" cy="514350"/>
+                            </a:xfrm>
+                            <a:prstGeom prst="rect">
+                              <a:avLst/>
+                            </a:prstGeom>
+                            <a:noFill/>
+                            <a:ln>
+                              <a:noFill/>
+                            </a:ln>
+                          </pic:spPr>
+                        </pic:pic>
+                        <pic:pic xmlns:pic="http://schemas.openxmlformats.org/drawingml/2006/picture">
+                          <pic:nvPicPr>
+                            <pic:cNvPr id="25" name="Imagen 25" descr="http://freeiconbox.com/icon/256/1247.png"/>
+                            <pic:cNvPicPr>
+                              <a:picLocks noChangeAspect="1"/>
+                            </pic:cNvPicPr>
+                          </pic:nvPicPr>
+                          <pic:blipFill>
+                            <a:blip r:embed="rId9" cstate="print">
+                              <a:extLst>
+                                <a:ext uri="{28A0092B-C50C-407E-A947-70E740481C1C}">
+                                  <a14:useLocalDpi xmlns:a14="http://schemas.microsoft.com/office/drawing/2010/main" val="0"/>
+                                </a:ext>
+                              </a:extLst>
+                            </a:blip>
+                            <a:srcRect/>
+                            <a:stretch>
+                              <a:fillRect/>
+                            </a:stretch>
+                          </pic:blipFill>
+                          <pic:spPr bwMode="auto">
+                            <a:xfrm>
+                              <a:off x="4981575" y="942975"/>
+                              <a:ext cx="514350" cy="514350"/>
+                            </a:xfrm>
+                            <a:prstGeom prst="rect">
+                              <a:avLst/>
+                            </a:prstGeom>
+                            <a:noFill/>
+                            <a:ln>
+                              <a:noFill/>
+                            </a:ln>
+                          </pic:spPr>
+                        </pic:pic>
+                        <pic:pic xmlns:pic="http://schemas.openxmlformats.org/drawingml/2006/picture">
+                          <pic:nvPicPr>
+                            <pic:cNvPr id="39" name="Imagen 39" descr="http://freeiconbox.com/icon/256/1247.png"/>
+                            <pic:cNvPicPr>
+                              <a:picLocks noChangeAspect="1"/>
+                            </pic:cNvPicPr>
+                          </pic:nvPicPr>
+                          <pic:blipFill>
+                            <a:blip r:embed="rId9" cstate="print">
+                              <a:extLst>
+                                <a:ext uri="{28A0092B-C50C-407E-A947-70E740481C1C}">
+                                  <a14:useLocalDpi xmlns:a14="http://schemas.microsoft.com/office/drawing/2010/main" val="0"/>
+                                </a:ext>
+                              </a:extLst>
+                            </a:blip>
+                            <a:srcRect/>
+                            <a:stretch>
+                              <a:fillRect/>
+                            </a:stretch>
+                          </pic:blipFill>
+                          <pic:spPr bwMode="auto">
+                            <a:xfrm>
+                              <a:off x="5048250" y="1905000"/>
+                              <a:ext cx="514350" cy="514350"/>
+                            </a:xfrm>
+                            <a:prstGeom prst="rect">
+                              <a:avLst/>
+                            </a:prstGeom>
+                            <a:noFill/>
+                            <a:ln>
+                              <a:noFill/>
+                            </a:ln>
+                          </pic:spPr>
+                        </pic:pic>
+                        <wps:wsp>
+                          <wps:cNvPr id="40" name="40 Conector recto"/>
+                          <wps:cNvCnPr/>
+                          <wps:spPr>
+                            <a:xfrm flipV="1">
+                              <a:off x="895350" y="628650"/>
+                              <a:ext cx="1647825" cy="828675"/>
+                            </a:xfrm>
+                            <a:prstGeom prst="line">
+                              <a:avLst/>
+                            </a:prstGeom>
+                            <a:ln/>
+                          </wps:spPr>
+                          <wps:style>
+                            <a:lnRef idx="3">
+                              <a:schemeClr val="dk1"/>
+                            </a:lnRef>
+                            <a:fillRef idx="0">
+                              <a:schemeClr val="dk1"/>
+                            </a:fillRef>
+                            <a:effectRef idx="2">
+                              <a:schemeClr val="dk1"/>
+                            </a:effectRef>
+                            <a:fontRef idx="minor">
+                              <a:schemeClr val="tx1"/>
+                            </a:fontRef>
+                          </wps:style>
+                          <wps:bodyPr/>
+                        </wps:wsp>
+                        <wps:wsp>
+                          <wps:cNvPr id="41" name="41 Conector recto"/>
+                          <wps:cNvCnPr/>
+                          <wps:spPr>
+                            <a:xfrm flipV="1">
+                              <a:off x="3457575" y="514350"/>
+                              <a:ext cx="1381125" cy="66675"/>
+                            </a:xfrm>
+                            <a:prstGeom prst="line">
+                              <a:avLst/>
+                            </a:prstGeom>
+                            <a:ln>
+                              <a:solidFill>
+                                <a:srgbClr val="C00000"/>
+                              </a:solidFill>
+                            </a:ln>
+                          </wps:spPr>
+                          <wps:style>
+                            <a:lnRef idx="3">
+                              <a:schemeClr val="dk1"/>
+                            </a:lnRef>
+                            <a:fillRef idx="0">
+                              <a:schemeClr val="dk1"/>
+                            </a:fillRef>
+                            <a:effectRef idx="2">
+                              <a:schemeClr val="dk1"/>
+                            </a:effectRef>
+                            <a:fontRef idx="minor">
+                              <a:schemeClr val="tx1"/>
+                            </a:fontRef>
+                          </wps:style>
+                          <wps:bodyPr/>
+                        </wps:wsp>
+                        <wps:wsp>
+                          <wps:cNvPr id="42" name="42 Conector recto"/>
+                          <wps:cNvCnPr/>
+                          <wps:spPr>
+                            <a:xfrm flipV="1">
+                              <a:off x="895350" y="1038225"/>
+                              <a:ext cx="1590675" cy="485775"/>
+                            </a:xfrm>
+                            <a:prstGeom prst="line">
+                              <a:avLst/>
+                            </a:prstGeom>
+                          </wps:spPr>
+                          <wps:style>
+                            <a:lnRef idx="3">
+                              <a:schemeClr val="dk1"/>
+                            </a:lnRef>
+                            <a:fillRef idx="0">
+                              <a:schemeClr val="dk1"/>
+                            </a:fillRef>
+                            <a:effectRef idx="2">
+                              <a:schemeClr val="dk1"/>
+                            </a:effectRef>
+                            <a:fontRef idx="minor">
+                              <a:schemeClr val="tx1"/>
+                            </a:fontRef>
+                          </wps:style>
+                          <wps:bodyPr/>
+                        </wps:wsp>
+                        <wps:wsp>
+                          <wps:cNvPr id="43" name="43 Conector recto"/>
+                          <wps:cNvCnPr/>
+                          <wps:spPr>
+                            <a:xfrm flipV="1">
+                              <a:off x="3524250" y="704850"/>
+                              <a:ext cx="1285875" cy="237490"/>
+                            </a:xfrm>
+                            <a:prstGeom prst="line">
+                              <a:avLst/>
+                            </a:prstGeom>
+                            <a:ln>
+                              <a:solidFill>
+                                <a:srgbClr val="C00000"/>
+                              </a:solidFill>
+                            </a:ln>
+                          </wps:spPr>
+                          <wps:style>
+                            <a:lnRef idx="3">
+                              <a:schemeClr val="dk1"/>
+                            </a:lnRef>
+                            <a:fillRef idx="0">
+                              <a:schemeClr val="dk1"/>
+                            </a:fillRef>
+                            <a:effectRef idx="2">
+                              <a:schemeClr val="dk1"/>
+                            </a:effectRef>
+                            <a:fontRef idx="minor">
+                              <a:schemeClr val="tx1"/>
+                            </a:fontRef>
+                          </wps:style>
+                          <wps:bodyPr/>
+                        </wps:wsp>
+                        <wps:wsp>
+                          <wps:cNvPr id="56" name="56 Conector recto"/>
+                          <wps:cNvCnPr/>
+                          <wps:spPr>
+                            <a:xfrm>
+                              <a:off x="3524250" y="1057275"/>
+                              <a:ext cx="1457325" cy="257175"/>
+                            </a:xfrm>
+                            <a:prstGeom prst="line">
+                              <a:avLst/>
+                            </a:prstGeom>
+                            <a:ln>
+                              <a:solidFill>
+                                <a:srgbClr val="00B050"/>
+                              </a:solidFill>
+                            </a:ln>
+                          </wps:spPr>
+                          <wps:style>
+                            <a:lnRef idx="3">
+                              <a:schemeClr val="dk1"/>
+                            </a:lnRef>
+                            <a:fillRef idx="0">
+                              <a:schemeClr val="dk1"/>
+                            </a:fillRef>
+                            <a:effectRef idx="2">
+                              <a:schemeClr val="dk1"/>
+                            </a:effectRef>
+                            <a:fontRef idx="minor">
+                              <a:schemeClr val="tx1"/>
+                            </a:fontRef>
+                          </wps:style>
+                          <wps:bodyPr/>
+                        </wps:wsp>
+                        <wps:wsp>
+                          <wps:cNvPr id="57" name="57 Conector recto"/>
+                          <wps:cNvCnPr/>
+                          <wps:spPr>
+                            <a:xfrm>
+                              <a:off x="3457575" y="1152525"/>
+                              <a:ext cx="1590675" cy="1028700"/>
+                            </a:xfrm>
+                            <a:prstGeom prst="line">
+                              <a:avLst/>
+                            </a:prstGeom>
+                            <a:ln>
+                              <a:solidFill>
+                                <a:schemeClr val="accent4"/>
+                              </a:solidFill>
+                            </a:ln>
+                          </wps:spPr>
+                          <wps:style>
+                            <a:lnRef idx="3">
+                              <a:schemeClr val="dk1"/>
+                            </a:lnRef>
+                            <a:fillRef idx="0">
+                              <a:schemeClr val="dk1"/>
+                            </a:fillRef>
+                            <a:effectRef idx="2">
+                              <a:schemeClr val="dk1"/>
+                            </a:effectRef>
+                            <a:fontRef idx="minor">
+                              <a:schemeClr val="tx1"/>
+                            </a:fontRef>
+                          </wps:style>
+                          <wps:bodyPr/>
+                        </wps:wsp>
+                        <wps:wsp>
+                          <wps:cNvPr id="58" name="58 Conector recto"/>
+                          <wps:cNvCnPr/>
+                          <wps:spPr>
+                            <a:xfrm>
+                              <a:off x="3457575" y="1571625"/>
+                              <a:ext cx="1524000" cy="790575"/>
+                            </a:xfrm>
+                            <a:prstGeom prst="line">
+                              <a:avLst/>
+                            </a:prstGeom>
+                            <a:ln>
+                              <a:solidFill>
+                                <a:schemeClr val="accent4"/>
+                              </a:solidFill>
+                            </a:ln>
+                          </wps:spPr>
+                          <wps:style>
+                            <a:lnRef idx="3">
+                              <a:schemeClr val="dk1"/>
+                            </a:lnRef>
+                            <a:fillRef idx="0">
+                              <a:schemeClr val="dk1"/>
+                            </a:fillRef>
+                            <a:effectRef idx="2">
+                              <a:schemeClr val="dk1"/>
+                            </a:effectRef>
+                            <a:fontRef idx="minor">
+                              <a:schemeClr val="tx1"/>
+                            </a:fontRef>
+                          </wps:style>
+                          <wps:bodyPr/>
+                        </wps:wsp>
+                        <wps:wsp>
+                          <wps:cNvPr id="59" name="59 Conector recto"/>
+                          <wps:cNvCnPr/>
+                          <wps:spPr>
+                            <a:xfrm flipV="1">
+                              <a:off x="3457575" y="581025"/>
+                              <a:ext cx="1352550" cy="876300"/>
+                            </a:xfrm>
+                            <a:prstGeom prst="line">
+                              <a:avLst/>
+                            </a:prstGeom>
+                            <a:ln>
+                              <a:solidFill>
+                                <a:srgbClr val="C00000"/>
+                              </a:solidFill>
+                            </a:ln>
+                          </wps:spPr>
+                          <wps:style>
+                            <a:lnRef idx="3">
+                              <a:schemeClr val="dk1"/>
+                            </a:lnRef>
+                            <a:fillRef idx="0">
+                              <a:schemeClr val="dk1"/>
+                            </a:fillRef>
+                            <a:effectRef idx="2">
+                              <a:schemeClr val="dk1"/>
+                            </a:effectRef>
+                            <a:fontRef idx="minor">
+                              <a:schemeClr val="tx1"/>
+                            </a:fontRef>
+                          </wps:style>
+                          <wps:bodyPr/>
+                        </wps:wsp>
+                        <wps:wsp>
+                          <wps:cNvPr id="60" name="60 Conector recto"/>
+                          <wps:cNvCnPr/>
+                          <wps:spPr>
+                            <a:xfrm flipV="1">
+                              <a:off x="3524250" y="628650"/>
+                              <a:ext cx="1285875" cy="1276350"/>
+                            </a:xfrm>
+                            <a:prstGeom prst="line">
+                              <a:avLst/>
+                            </a:prstGeom>
+                            <a:ln>
+                              <a:solidFill>
+                                <a:srgbClr val="C00000"/>
+                              </a:solidFill>
+                            </a:ln>
+                          </wps:spPr>
+                          <wps:style>
+                            <a:lnRef idx="3">
+                              <a:schemeClr val="dk1"/>
+                            </a:lnRef>
+                            <a:fillRef idx="0">
+                              <a:schemeClr val="dk1"/>
+                            </a:fillRef>
+                            <a:effectRef idx="2">
+                              <a:schemeClr val="dk1"/>
+                            </a:effectRef>
+                            <a:fontRef idx="minor">
+                              <a:schemeClr val="tx1"/>
+                            </a:fontRef>
+                          </wps:style>
+                          <wps:bodyPr/>
+                        </wps:wsp>
+                        <wps:wsp>
+                          <wps:cNvPr id="61" name="61 Conector recto"/>
+                          <wps:cNvCnPr/>
+                          <wps:spPr>
+                            <a:xfrm flipV="1">
+                              <a:off x="3524250" y="1524000"/>
+                              <a:ext cx="1314450" cy="447675"/>
+                            </a:xfrm>
+                            <a:prstGeom prst="line">
+                              <a:avLst/>
+                            </a:prstGeom>
+                            <a:ln>
+                              <a:solidFill>
+                                <a:srgbClr val="00B050"/>
+                              </a:solidFill>
+                            </a:ln>
+                          </wps:spPr>
+                          <wps:style>
+                            <a:lnRef idx="3">
+                              <a:schemeClr val="dk1"/>
+                            </a:lnRef>
+                            <a:fillRef idx="0">
+                              <a:schemeClr val="dk1"/>
+                            </a:fillRef>
+                            <a:effectRef idx="2">
+                              <a:schemeClr val="dk1"/>
+                            </a:effectRef>
+                            <a:fontRef idx="minor">
+                              <a:schemeClr val="tx1"/>
+                            </a:fontRef>
+                          </wps:style>
+                          <wps:bodyPr/>
+                        </wps:wsp>
+                        <wps:wsp>
+                          <wps:cNvPr id="62" name="62 Conector recto"/>
+                          <wps:cNvCnPr/>
+                          <wps:spPr>
+                            <a:xfrm>
+                              <a:off x="3524250" y="2038350"/>
+                              <a:ext cx="1381125" cy="381000"/>
+                            </a:xfrm>
+                            <a:prstGeom prst="line">
+                              <a:avLst/>
+                            </a:prstGeom>
+                            <a:ln>
+                              <a:solidFill>
+                                <a:schemeClr val="accent4"/>
+                              </a:solidFill>
+                            </a:ln>
+                          </wps:spPr>
+                          <wps:style>
+                            <a:lnRef idx="3">
+                              <a:schemeClr val="dk1"/>
+                            </a:lnRef>
+                            <a:fillRef idx="0">
+                              <a:schemeClr val="dk1"/>
+                            </a:fillRef>
+                            <a:effectRef idx="2">
+                              <a:schemeClr val="dk1"/>
+                            </a:effectRef>
+                            <a:fontRef idx="minor">
+                              <a:schemeClr val="tx1"/>
+                            </a:fontRef>
+                          </wps:style>
+                          <wps:bodyPr/>
+                        </wps:wsp>
+                        <wps:wsp>
+                          <wps:cNvPr id="63" name="63 Conector recto"/>
+                          <wps:cNvCnPr/>
+                          <wps:spPr>
+                            <a:xfrm>
+                              <a:off x="3524250" y="2419350"/>
+                              <a:ext cx="1381125" cy="161925"/>
+                            </a:xfrm>
+                            <a:prstGeom prst="line">
+                              <a:avLst/>
+                            </a:prstGeom>
+                            <a:ln>
+                              <a:solidFill>
+                                <a:schemeClr val="accent4"/>
+                              </a:solidFill>
+                            </a:ln>
+                          </wps:spPr>
+                          <wps:style>
+                            <a:lnRef idx="3">
+                              <a:schemeClr val="dk1"/>
+                            </a:lnRef>
+                            <a:fillRef idx="0">
+                              <a:schemeClr val="dk1"/>
+                            </a:fillRef>
+                            <a:effectRef idx="2">
+                              <a:schemeClr val="dk1"/>
+                            </a:effectRef>
+                            <a:fontRef idx="minor">
+                              <a:schemeClr val="tx1"/>
+                            </a:fontRef>
+                          </wps:style>
+                          <wps:bodyPr/>
+                        </wps:wsp>
+                        <wps:wsp>
+                          <wps:cNvPr id="64" name="64 Conector recto"/>
+                          <wps:cNvCnPr/>
+                          <wps:spPr>
+                            <a:xfrm flipV="1">
+                              <a:off x="3457575" y="790575"/>
+                              <a:ext cx="1352550" cy="1571625"/>
+                            </a:xfrm>
+                            <a:prstGeom prst="line">
+                              <a:avLst/>
+                            </a:prstGeom>
+                            <a:ln>
+                              <a:solidFill>
+                                <a:srgbClr val="C00000"/>
+                              </a:solidFill>
+                            </a:ln>
+                          </wps:spPr>
+                          <wps:style>
+                            <a:lnRef idx="3">
+                              <a:schemeClr val="dk1"/>
+                            </a:lnRef>
+                            <a:fillRef idx="0">
+                              <a:schemeClr val="dk1"/>
+                            </a:fillRef>
+                            <a:effectRef idx="2">
+                              <a:schemeClr val="dk1"/>
+                            </a:effectRef>
+                            <a:fontRef idx="minor">
+                              <a:schemeClr val="tx1"/>
+                            </a:fontRef>
+                          </wps:style>
+                          <wps:bodyPr/>
+                        </wps:wsp>
+                        <wps:wsp>
+                          <wps:cNvPr id="65" name="65 Conector recto"/>
+                          <wps:cNvCnPr/>
+                          <wps:spPr>
+                            <a:xfrm flipH="1">
+                              <a:off x="3390900" y="885825"/>
+                              <a:ext cx="1447800" cy="1905000"/>
+                            </a:xfrm>
+                            <a:prstGeom prst="line">
+                              <a:avLst/>
+                            </a:prstGeom>
+                            <a:ln>
+                              <a:solidFill>
+                                <a:srgbClr val="C00000"/>
+                              </a:solidFill>
+                            </a:ln>
+                          </wps:spPr>
+                          <wps:style>
+                            <a:lnRef idx="3">
+                              <a:schemeClr val="dk1"/>
+                            </a:lnRef>
+                            <a:fillRef idx="0">
+                              <a:schemeClr val="dk1"/>
+                            </a:fillRef>
+                            <a:effectRef idx="2">
+                              <a:schemeClr val="dk1"/>
+                            </a:effectRef>
+                            <a:fontRef idx="minor">
+                              <a:schemeClr val="tx1"/>
+                            </a:fontRef>
+                          </wps:style>
+                          <wps:bodyPr/>
+                        </wps:wsp>
+                        <wps:wsp>
+                          <wps:cNvPr id="66" name="66 Conector recto"/>
+                          <wps:cNvCnPr/>
+                          <wps:spPr>
+                            <a:xfrm flipH="1">
+                              <a:off x="3390900" y="942975"/>
+                              <a:ext cx="1514475" cy="2286000"/>
+                            </a:xfrm>
+                            <a:prstGeom prst="line">
+                              <a:avLst/>
+                            </a:prstGeom>
+                            <a:ln>
+                              <a:solidFill>
+                                <a:srgbClr val="C00000"/>
+                              </a:solidFill>
+                            </a:ln>
+                          </wps:spPr>
+                          <wps:style>
+                            <a:lnRef idx="3">
+                              <a:schemeClr val="dk1"/>
+                            </a:lnRef>
+                            <a:fillRef idx="0">
+                              <a:schemeClr val="dk1"/>
+                            </a:fillRef>
+                            <a:effectRef idx="2">
+                              <a:schemeClr val="dk1"/>
+                            </a:effectRef>
+                            <a:fontRef idx="minor">
+                              <a:schemeClr val="tx1"/>
+                            </a:fontRef>
+                          </wps:style>
+                          <wps:bodyPr/>
+                        </wps:wsp>
+                        <wps:wsp>
+                          <wps:cNvPr id="67" name="67 Conector recto"/>
+                          <wps:cNvCnPr/>
+                          <wps:spPr>
+                            <a:xfrm flipV="1">
+                              <a:off x="3457575" y="2724150"/>
+                              <a:ext cx="1447800" cy="114300"/>
+                            </a:xfrm>
+                            <a:prstGeom prst="line">
+                              <a:avLst/>
+                            </a:prstGeom>
+                            <a:ln>
+                              <a:solidFill>
+                                <a:schemeClr val="accent4"/>
+                              </a:solidFill>
+                            </a:ln>
+                          </wps:spPr>
+                          <wps:style>
+                            <a:lnRef idx="3">
+                              <a:schemeClr val="dk1"/>
+                            </a:lnRef>
+                            <a:fillRef idx="0">
+                              <a:schemeClr val="dk1"/>
+                            </a:fillRef>
+                            <a:effectRef idx="2">
+                              <a:schemeClr val="dk1"/>
+                            </a:effectRef>
+                            <a:fontRef idx="minor">
+                              <a:schemeClr val="tx1"/>
+                            </a:fontRef>
+                          </wps:style>
+                          <wps:bodyPr/>
+                        </wps:wsp>
+                        <wps:wsp>
+                          <wps:cNvPr id="68" name="68 Conector recto"/>
+                          <wps:cNvCnPr/>
+                          <wps:spPr>
+                            <a:xfrm flipV="1">
+                              <a:off x="3390900" y="1771650"/>
+                              <a:ext cx="1447800" cy="1457325"/>
+                            </a:xfrm>
+                            <a:prstGeom prst="line">
+                              <a:avLst/>
+                            </a:prstGeom>
+                            <a:ln>
+                              <a:solidFill>
+                                <a:srgbClr val="00B050"/>
+                              </a:solidFill>
+                            </a:ln>
+                          </wps:spPr>
+                          <wps:style>
+                            <a:lnRef idx="3">
+                              <a:schemeClr val="dk1"/>
+                            </a:lnRef>
+                            <a:fillRef idx="0">
+                              <a:schemeClr val="dk1"/>
+                            </a:fillRef>
+                            <a:effectRef idx="2">
+                              <a:schemeClr val="dk1"/>
+                            </a:effectRef>
+                            <a:fontRef idx="minor">
+                              <a:schemeClr val="tx1"/>
+                            </a:fontRef>
+                          </wps:style>
+                          <wps:bodyPr/>
+                        </wps:wsp>
+                      </wpg:grpSp>
+                      <wps:wsp>
+                        <wps:cNvPr id="70" name="70 Conector recto"/>
+                        <wps:cNvCnPr/>
+                        <wps:spPr>
+                          <a:xfrm>
+                            <a:off x="1114425" y="1971675"/>
+                            <a:ext cx="1428750" cy="866775"/>
+                          </a:xfrm>
+                          <a:prstGeom prst="line">
+                            <a:avLst/>
+                          </a:prstGeom>
+                        </wps:spPr>
+                        <wps:style>
+                          <a:lnRef idx="3">
+                            <a:schemeClr val="dk1"/>
+                          </a:lnRef>
+                          <a:fillRef idx="0">
+                            <a:schemeClr val="dk1"/>
+                          </a:fillRef>
+                          <a:effectRef idx="2">
+                            <a:schemeClr val="dk1"/>
+                          </a:effectRef>
+                          <a:fontRef idx="minor">
+                            <a:schemeClr val="tx1"/>
+                          </a:fontRef>
+                        </wps:style>
+                        <wps:bodyPr/>
+                      </wps:wsp>
+                      <wps:wsp>
+                        <wps:cNvPr id="71" name="71 Conector recto"/>
+                        <wps:cNvCnPr/>
+                        <wps:spPr>
+                          <a:xfrm>
+                            <a:off x="1114425" y="1905000"/>
+                            <a:ext cx="1428750" cy="514350"/>
+                          </a:xfrm>
+                          <a:prstGeom prst="line">
+                            <a:avLst/>
+                          </a:prstGeom>
+                        </wps:spPr>
+                        <wps:style>
+                          <a:lnRef idx="3">
+                            <a:schemeClr val="dk1"/>
+                          </a:lnRef>
+                          <a:fillRef idx="0">
+                            <a:schemeClr val="dk1"/>
+                          </a:fillRef>
+                          <a:effectRef idx="2">
+                            <a:schemeClr val="dk1"/>
+                          </a:effectRef>
+                          <a:fontRef idx="minor">
+                            <a:schemeClr val="tx1"/>
+                          </a:fontRef>
+                        </wps:style>
+                        <wps:bodyPr/>
+                      </wps:wsp>
+                    </wpg:wgp>
+                  </a:graphicData>
+                </a:graphic>
+              </wp:anchor>
+            </w:drawing>
+          </mc:Choice>
+          <mc:Fallback>
+            <w:pict>
+              <v:group id="72 Grupo" o:spid="_x0000_s1026" style="position:absolute;margin-left:-7.8pt;margin-top:8.8pt;width:469.5pt;height:294.75pt;z-index:251759616" coordsize="59626,37433" o:gfxdata="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">
+                <v:group id="69 Grupo" o:spid="_x0000_s1027" style="position:absolute;width:59626;height:37433" coordsize="59626,37433" o:gfxdata="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">
+                  <v:shapetype id="_x0000_t75" coordsize="21600,21600" o:spt="75" o:preferrelative="t" path="m@4@5l@4@11@9@11@9@5xe" filled="f" stroked="f">
+                    <v:stroke joinstyle="miter"/>
+                    <v:formulas>
+                      <v:f eqn="if lineDrawn pixelLineWidth 0"/>
+                      <v:f eqn="sum @0 1 0"/>
+                      <v:f eqn="sum 0 0 @1"/>
+                      <v:f eqn="prod @2 1 2"/>
+                      <v:f eqn="prod @3 21600 pixelWidth"/>
+                      <v:f eqn="prod @3 21600 pixelHeight"/>
+                      <v:f eqn="sum @0 0 1"/>
+                      <v:f eqn="prod @6 1 2"/>
+                      <v:f eqn="prod @7 21600 pixelWidth"/>
+                      <v:f eqn="sum @8 21600 0"/>
+                      <v:f eqn="prod @7 21600 pixelHeight"/>
+                      <v:f eqn="sum @10 21600 0"/>
+                    </v:formulas>
+                    <v:path o:extrusionok="f" gradientshapeok="t" o:connecttype="rect"/>
+                    <o:lock v:ext="edit" aspectratio="t"/>
+                  </v:shapetype>
+                  <v:shape id="Imagen 9" o:spid="_x0000_s1028" type="#_x0000_t75" style="position:absolute;width:59626;height:37433;visibility:visible;mso-wrap-style:square" o:gfxdata="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">
+                    <v:imagedata r:id="rId10" o:title=""/>
+                    <v:path arrowok="t"/>
+                  </v:shape>
+                  <v:shape id="Imagen 17" o:spid="_x0000_s1029" type="#_x0000_t75" alt="http://freeiconbox.com/icon/256/1247.png" style="position:absolute;left:3238;top:11525;width:5144;height:5143;visibility:visible;mso-wrap-style:square" o:gfxdata="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">
+                    <v:imagedata r:id="rId11" o:title="1247"/>
+                    <v:path arrowok="t"/>
+                  </v:shape>
+                  <v:shape id="Imagen 24" o:spid="_x0000_s1030" type="#_x0000_t75" alt="http://freeiconbox.com/icon/256/1247.png" style="position:absolute;left:49815;width:5144;height:5143;visibility:visible;mso-wrap-style:square" o:gfxdata="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">
+                    <v:imagedata r:id="rId11" o:title="1247"/>
+                    <v:path arrowok="t"/>
+                  </v:shape>
+                  <v:shape id="Imagen 25" o:spid="_x0000_s1031" type="#_x0000_t75" alt="http://freeiconbox.com/icon/256/1247.png" style="position:absolute;left:49815;top:9429;width:5144;height:5144;visibility:visible;mso-wrap-style:square" o:gfxdata="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">
+                    <v:imagedata r:id="rId11" o:title="1247"/>
+                    <v:path arrowok="t"/>
+                  </v:shape>
+                  <v:shape id="Imagen 39" o:spid="_x0000_s1032" type="#_x0000_t75" alt="http://freeiconbox.com/icon/256/1247.png" style="position:absolute;left:50482;top:19050;width:5144;height:5143;visibility:visible;mso-wrap-style:square" o:gfxdata="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">
+                    <v:imagedata r:id="rId11" o:title="1247"/>
+                    <v:path arrowok="t"/>
+                  </v:shape>
+                  <v:line id="40 Conector recto" o:spid="_x0000_s1033" style="position:absolute;flip:y;visibility:visible;mso-wrap-style:square" from="8953,6286" to="25431,14573" o:connectortype="straight" o:gfxdata="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" strokecolor="black [3200]" strokeweight="1.5pt">
+                    <v:stroke joinstyle="miter"/>
+                  </v:line>
+                  <v:line id="41 Conector recto" o:spid="_x0000_s1034" style="position:absolute;flip:y;visibility:visible;mso-wrap-style:square" from="34575,5143" to="48387,5810" o:connectortype="straight" o:gfxdata="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" strokecolor="#c00000" strokeweight="1.5pt">
+                    <v:stroke joinstyle="miter"/>
+                  </v:line>
+                  <v:line id="42 Conector recto" o:spid="_x0000_s1035" style="position:absolute;flip:y;visibility:visible;mso-wrap-style:square" from="8953,10382" to="24860,15240" o:connectortype="straight" o:gfxdata="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" strokecolor="black [3200]" strokeweight="1.5pt">
+                    <v:stroke joinstyle="miter"/>
+                  </v:line>
+                  <v:line id="43 Conector recto" o:spid="_x0000_s1036" style="position:absolute;flip:y;visibility:visible;mso-wrap-style:square" from="35242,7048" to="48101,9423" o:connectortype="straight" o:gfxdata="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" strokecolor="#c00000" strokeweight="1.5pt">
+                    <v:stroke joinstyle="miter"/>
+                  </v:line>
+                  <v:line id="56 Conector recto" o:spid="_x0000_s1037" style="position:absolute;visibility:visible;mso-wrap-style:square" from="35242,10572" to="49815,13144" o:connectortype="straight" o:gfxdata="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" strokecolor="#00b050" strokeweight="1.5pt">
+                    <v:stroke joinstyle="miter"/>
+                  </v:line>
+                  <v:line id="57 Conector recto" o:spid="_x0000_s1038" style="position:absolute;visibility:visible;mso-wrap-style:square" from="34575,11525" to="50482,21812" o:connectortype="straight" o:gfxdata="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" strokecolor="#ffc000 [3207]" strokeweight="1.5pt">
+                    <v:stroke joinstyle="miter"/>
+                  </v:line>
+                  <v:line id="58 Conector recto" o:spid="_x0000_s1039" style="position:absolute;visibility:visible;mso-wrap-style:square" from="34575,15716" to="49815,23622" o:connectortype="straight" o:gfxdata="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" strokecolor="#ffc000 [3207]" strokeweight="1.5pt">
+                    <v:stroke joinstyle="miter"/>
+                  </v:line>
+                  <v:line id="59 Conector recto" o:spid="_x0000_s1040" style="position:absolute;flip:y;visibility:visible;mso-wrap-style:square" from="34575,5810" to="48101,14573" o:connectortype="straight" o:gfxdata="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" strokecolor="#c00000" strokeweight="1.5pt">
+                    <v:stroke joinstyle="miter"/>
+                  </v:line>
+                  <v:line id="60 Conector recto" o:spid="_x0000_s1041" style="position:absolute;flip:y;visibility:visible;mso-wrap-style:square" from="35242,6286" to="48101,19050" o:connectortype="straight" o:gfxdata="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" strokecolor="#c00000" strokeweight="1.5pt">
+                    <v:stroke joinstyle="miter"/>
+                  </v:line>
+                  <v:line id="61 Conector recto" o:spid="_x0000_s1042" style="position:absolute;flip:y;visibility:visible;mso-wrap-style:square" from="35242,15240" to="48387,19716" o:connectortype="straight" o:gfxdata="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" strokecolor="#00b050" strokeweight="1.5pt">
+                    <v:stroke joinstyle="miter"/>
+                  </v:line>
+                  <v:line id="62 Conector recto" o:spid="_x0000_s1043" style="position:absolute;visibility:visible;mso-wrap-style:square" from="35242,20383" to="49053,24193" o:connectortype="straight" o:gfxdata="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" strokecolor="#ffc000 [3207]" strokeweight="1.5pt">
+                    <v:stroke joinstyle="miter"/>
+                  </v:line>
+                  <v:line id="63 Conector recto" o:spid="_x0000_s1044" style="position:absolute;visibility:visible;mso-wrap-style:square" from="35242,24193" to="49053,25812" o:connectortype="straight" o:gfxdata="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" strokecolor="#ffc000 [3207]" strokeweight="1.5pt">
+                    <v:stroke joinstyle="miter"/>
+                  </v:line>
+                  <v:line id="64 Conector recto" o:spid="_x0000_s1045" style="position:absolute;flip:y;visibility:visible;mso-wrap-style:square" from="34575,7905" to="48101,23622" o:connectortype="straight" o:gfxdata="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" strokecolor="#c00000" strokeweight="1.5pt">
+                    <v:stroke joinstyle="miter"/>
+                  </v:line>
+                  <v:line id="65 Conector recto" o:spid="_x0000_s1046" style="position:absolute;flip:x;visibility:visible;mso-wrap-style:square" from="33909,8858" to="48387,27908" o:connectortype="straight" o:gfxdata="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" strokecolor="#c00000" strokeweight="1.5pt">
+                    <v:stroke joinstyle="miter"/>
+                  </v:line>
+                  <v:line id="66 Conector recto" o:spid="_x0000_s1047" style="position:absolute;flip:x;visibility:visible;mso-wrap-style:square" from="33909,9429" to="49053,32289" o:connectortype="straight" o:gfxdata="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" strokecolor="#c00000" strokeweight="1.5pt">
+                    <v:stroke joinstyle="miter"/>
+                  </v:line>
+                  <v:line id="67 Conector recto" o:spid="_x0000_s1048" style="position:absolute;flip:y;visibility:visible;mso-wrap-style:square" from="34575,27241" to="49053,28384" o:connectortype="straight" o:gfxdata="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" strokecolor="#ffc000 [3207]" strokeweight="1.5pt">
+                    <v:stroke joinstyle="miter"/>
+                  </v:line>
+                  <v:line id="68 Conector recto" o:spid="_x0000_s1049" style="position:absolute;flip:y;visibility:visible;mso-wrap-style:square" from="33909,17716" to="48387,32289" o:connectortype="straight" o:gfxdata="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" strokecolor="#00b050" strokeweight="1.5pt">
+                    <v:stroke joinstyle="miter"/>
+                  </v:line>
+                </v:group>
+                <v:line id="70 Conector recto" o:spid="_x0000_s1050" style="position:absolute;visibility:visible;mso-wrap-style:square" from="11144,19716" to="25431,28384" o:connectortype="straight" o:gfxdata="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" strokecolor="black [3200]" strokeweight="1.5pt">
+                  <v:stroke joinstyle="miter"/>
+                </v:line>
+                <v:line id="71 Conector recto" o:spid="_x0000_s1051" style="position:absolute;visibility:visible;mso-wrap-style:square" from="11144,19050" to="25431,24193" o:connectortype="straight" o:gfxdata="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" strokecolor="black [3200]" strokeweight="1.5pt">
+                  <v:stroke joinstyle="miter"/>
+                </v:line>
+              </v:group>
+            </w:pict>
+          </mc:Fallback>
+        </mc:AlternateContent>
+      </w:r>
+    </w:p>
+    <w:p>
+      <w:pPr>
+        <w:pStyle w:val="Prrafodelista"/>
+        <w:rPr>
+          <w:b/>
+          <w:sz w:val="36"/>
+          <w:u w:val="single"/>
+        </w:rPr>
+      </w:pPr>
+    </w:p>
+    <w:p>
+      <w:pPr>
+        <w:pStyle w:val="Prrafodelista"/>
+        <w:rPr>
+          <w:b/>
+          <w:sz w:val="36"/>
+          <w:u w:val="single"/>
+        </w:rPr>
+      </w:pPr>
+    </w:p>
+    <w:p>
+      <w:pPr>
+        <w:pStyle w:val="Prrafodelista"/>
+        <w:rPr>
+          <w:b/>
+          <w:sz w:val="36"/>
+          <w:u w:val="single"/>
+        </w:rPr>
+      </w:pPr>
+    </w:p>
+    <w:p>
+      <w:pPr>
+        <w:pStyle w:val="Prrafodelista"/>
+        <w:rPr>
+          <w:b/>
+          <w:sz w:val="36"/>
+          <w:u w:val="single"/>
+        </w:rPr>
+      </w:pPr>
+    </w:p>
+    <w:p>
+      <w:pPr>
+        <w:pStyle w:val="Prrafodelista"/>
+        <w:rPr>
+          <w:b/>
+          <w:sz w:val="36"/>
+          <w:u w:val="single"/>
+        </w:rPr>
+      </w:pPr>
+    </w:p>
+    <w:p>
+      <w:pPr>
+        <w:pStyle w:val="Prrafodelista"/>
+        <w:rPr>
+          <w:b/>
+          <w:sz w:val="36"/>
+          <w:u w:val="single"/>
+        </w:rPr>
+      </w:pPr>
+    </w:p>
+    <w:p>
+      <w:pPr>
+        <w:pStyle w:val="Prrafodelista"/>
+        <w:rPr>
+          <w:b/>
+          <w:sz w:val="36"/>
+          <w:u w:val="single"/>
+        </w:rPr>
+      </w:pPr>
+    </w:p>
+    <w:p>
+      <w:pPr>
+        <w:pStyle w:val="Prrafodelista"/>
+        <w:rPr>
+          <w:b/>
+          <w:sz w:val="36"/>
+          <w:u w:val="single"/>
+        </w:rPr>
+      </w:pPr>
+    </w:p>
+    <w:p>
+      <w:pPr>
+        <w:pStyle w:val="Prrafodelista"/>
+        <w:rPr>
+          <w:b/>
+          <w:sz w:val="36"/>
+          <w:u w:val="single"/>
+        </w:rPr>
+      </w:pPr>
+    </w:p>
+    <w:p>
+      <w:pPr>
+        <w:pStyle w:val="Prrafodelista"/>
+        <w:rPr>
+          <w:b/>
+          <w:sz w:val="36"/>
+          <w:u w:val="single"/>
+        </w:rPr>
+      </w:pPr>
+    </w:p>
+    <w:p>
+      <w:pPr>
+        <w:pStyle w:val="Prrafodelista"/>
+        <w:rPr>
+          <w:b/>
+          <w:sz w:val="36"/>
+          <w:u w:val="single"/>
+        </w:rPr>
+      </w:pPr>
+    </w:p>
+    <w:p>
+      <w:pPr>
+        <w:pStyle w:val="Prrafodelista"/>
+        <w:rPr>
+          <w:b/>
+          <w:sz w:val="36"/>
+          <w:u w:val="single"/>
+        </w:rPr>
+      </w:pPr>
+    </w:p>
+    <w:p>
+      <w:pPr>
+        <w:pStyle w:val="Prrafodelista"/>
+        <w:rPr>
+          <w:b/>
+          <w:sz w:val="36"/>
+          <w:u w:val="single"/>
+        </w:rPr>
+      </w:pPr>
     </w:p>
     <w:sectPr>
       <w:pgSz w:w="12240" w:h="15840"/>
@@ -4866,7 +6086,7 @@
 </file>
 
 <file path=word/numbering.xml><?xml version="1.0" encoding="utf-8"?>
-<w:numbering xmlns:wpc="http://schemas.microsoft.com/office/word/2010/wordprocessingCanvas" xmlns:mc="http://schemas.openxmlformats.org/markup-compatibility/2006" xmlns:o="urn:schemas-microsoft-com:office:office" xmlns:r="http://schemas.openxmlformats.org/officeDocument/2006/relationships" xmlns:m="http://schemas.openxmlformats.org/officeDocument/2006/math" xmlns:v="urn:schemas-microsoft-com:vml" xmlns:wp14="http://schemas.microsoft.com/office/word/2010/wordprocessingDrawing" xmlns:wp="http://schemas.openxmlformats.org/drawingml/2006/wordprocessingDrawing" xmlns:w10="urn:schemas-microsoft-com:office:word" xmlns:w="http://schemas.openxmlformats.org/wordprocessingml/2006/main" xmlns:w14="http://schemas.microsoft.com/office/word/2010/wordml" xmlns:w15="http://schemas.microsoft.com/office/word/2012/wordml" xmlns:wpg="http://schemas.microsoft.com/office/word/2010/wordprocessingGroup" xmlns:wpi="http://schemas.microsoft.com/office/word/2010/wordprocessingInk" xmlns:wne="http://schemas.microsoft.com/office/word/2006/wordml" xmlns:wps="http://schemas.microsoft.com/office/word/2010/wordprocessingShape" mc:Ignorable="w14 w15 wp14">
+<w:numbering xmlns:wpc="http://schemas.microsoft.com/office/word/2010/wordprocessingCanvas" xmlns:mc="http://schemas.openxmlformats.org/markup-compatibility/2006" xmlns:o="urn:schemas-microsoft-com:office:office" xmlns:r="http://schemas.openxmlformats.org/officeDocument/2006/relationships" xmlns:m="http://schemas.openxmlformats.org/officeDocument/2006/math" xmlns:v="urn:schemas-microsoft-com:vml" xmlns:wp14="http://schemas.microsoft.com/office/word/2010/wordprocessingDrawing" xmlns:wp="http://schemas.openxmlformats.org/drawingml/2006/wordprocessingDrawing" xmlns:w10="urn:schemas-microsoft-com:office:word" xmlns:w="http://schemas.openxmlformats.org/wordprocessingml/2006/main" xmlns:w14="http://schemas.microsoft.com/office/word/2010/wordml" xmlns:wpg="http://schemas.microsoft.com/office/word/2010/wordprocessingGroup" xmlns:wpi="http://schemas.microsoft.com/office/word/2010/wordprocessingInk" xmlns:wne="http://schemas.microsoft.com/office/word/2006/wordml" xmlns:wps="http://schemas.microsoft.com/office/word/2010/wordprocessingShape" mc:Ignorable="w14 wp14">
   <w:abstractNum w:abstractNumId="0">
     <w:nsid w:val="23215CE3"/>
     <w:multiLevelType w:val="hybridMultilevel"/>
@@ -4987,7 +6207,7 @@
 </file>
 
 <file path=word/styles.xml><?xml version="1.0" encoding="utf-8"?>
-<w:styles xmlns:mc="http://schemas.openxmlformats.org/markup-compatibility/2006" xmlns:r="http://schemas.openxmlformats.org/officeDocument/2006/relationships" xmlns:w="http://schemas.openxmlformats.org/wordprocessingml/2006/main" xmlns:w14="http://schemas.microsoft.com/office/word/2010/wordml" xmlns:w15="http://schemas.microsoft.com/office/word/2012/wordml" mc:Ignorable="w14 w15">
+<w:styles xmlns:mc="http://schemas.openxmlformats.org/markup-compatibility/2006" xmlns:r="http://schemas.openxmlformats.org/officeDocument/2006/relationships" xmlns:w="http://schemas.openxmlformats.org/wordprocessingml/2006/main" xmlns:w14="http://schemas.microsoft.com/office/word/2010/wordml" mc:Ignorable="w14">
   <w:docDefaults>
     <w:rPrDefault>
       <w:rPr>
@@ -5003,378 +6223,144 @@
       </w:pPr>
     </w:pPrDefault>
   </w:docDefaults>
-  <w:latentStyles w:defLockedState="0" w:defUIPriority="99" w:defSemiHidden="0" w:defUnhideWhenUsed="0" w:defQFormat="0" w:count="371">
-    <w:lsdException w:name="Normal" w:uiPriority="0" w:qFormat="1"/>
-    <w:lsdException w:name="heading 1" w:uiPriority="9" w:qFormat="1"/>
-    <w:lsdException w:name="heading 2" w:semiHidden="1" w:uiPriority="9" w:unhideWhenUsed="1" w:qFormat="1"/>
-    <w:lsdException w:name="heading 3" w:semiHidden="1" w:uiPriority="9" w:unhideWhenUsed="1" w:qFormat="1"/>
-    <w:lsdException w:name="heading 4" w:semiHidden="1" w:uiPriority="9" w:unhideWhenUsed="1" w:qFormat="1"/>
-    <w:lsdException w:name="heading 5" w:semiHidden="1" w:uiPriority="9" w:unhideWhenUsed="1" w:qFormat="1"/>
-    <w:lsdException w:name="heading 6" w:semiHidden="1" w:uiPriority="9" w:unhideWhenUsed="1" w:qFormat="1"/>
-    <w:lsdException w:name="heading 7" w:semiHidden="1" w:uiPriority="9" w:unhideWhenUsed="1" w:qFormat="1"/>
-    <w:lsdException w:name="heading 8" w:semiHidden="1" w:uiPriority="9" w:unhideWhenUsed="1" w:qFormat="1"/>
-    <w:lsdException w:name="heading 9" w:semiHidden="1" w:uiPriority="9" w:unhideWhenUsed="1" w:qFormat="1"/>
-    <w:lsdException w:name="index 1" w:semiHidden="1" w:unhideWhenUsed="1"/>
-    <w:lsdException w:name="index 2" w:semiHidden="1" w:unhideWhenUsed="1"/>
-    <w:lsdException w:name="index 3" w:semiHidden="1" w:unhideWhenUsed="1"/>
-    <w:lsdException w:name="index 4" w:semiHidden="1" w:unhideWhenUsed="1"/>
-    <w:lsdException w:name="index 5" w:semiHidden="1" w:unhideWhenUsed="1"/>
-    <w:lsdException w:name="index 6" w:semiHidden="1" w:unhideWhenUsed="1"/>
-    <w:lsdException w:name="index 7" w:semiHidden="1" w:unhideWhenUsed="1"/>
-    <w:lsdException w:name="index 8" w:semiHidden="1" w:unhideWhenUsed="1"/>
-    <w:lsdException w:name="index 9" w:semiHidden="1" w:unhideWhenUsed="1"/>
-    <w:lsdException w:name="toc 1" w:semiHidden="1" w:uiPriority="39" w:unhideWhenUsed="1"/>
-    <w:lsdException w:name="toc 2" w:semiHidden="1" w:uiPriority="39" w:unhideWhenUsed="1"/>
-    <w:lsdException w:name="toc 3" w:semiHidden="1" w:uiPriority="39" w:unhideWhenUsed="1"/>
-    <w:lsdException w:name="toc 4" w:semiHidden="1" w:uiPriority="39" w:unhideWhenUsed="1"/>
-    <w:lsdException w:name="toc 5" w:semiHidden="1" w:uiPriority="39" w:unhideWhenUsed="1"/>
-    <w:lsdException w:name="toc 6" w:semiHidden="1" w:uiPriority="39" w:unhideWhenUsed="1"/>
-    <w:lsdException w:name="toc 7" w:semiHidden="1" w:uiPriority="39" w:unhideWhenUsed="1"/>
-    <w:lsdException w:name="toc 8" w:semiHidden="1" w:uiPriority="39" w:unhideWhenUsed="1"/>
-    <w:lsdException w:name="toc 9" w:semiHidden="1" w:uiPriority="39" w:unhideWhenUsed="1"/>
-    <w:lsdException w:name="Normal Indent" w:semiHidden="1" w:unhideWhenUsed="1"/>
-    <w:lsdException w:name="footnote text" w:semiHidden="1" w:unhideWhenUsed="1"/>
-    <w:lsdException w:name="annotation text" w:semiHidden="1" w:unhideWhenUsed="1"/>
-    <w:lsdException w:name="header" w:semiHidden="1" w:unhideWhenUsed="1"/>
-    <w:lsdException w:name="footer" w:semiHidden="1" w:unhideWhenUsed="1"/>
-    <w:lsdException w:name="index heading" w:semiHidden="1" w:unhideWhenUsed="1"/>
-    <w:lsdException w:name="caption" w:semiHidden="1" w:uiPriority="35" w:unhideWhenUsed="1" w:qFormat="1"/>
-    <w:lsdException w:name="table of figures" w:semiHidden="1" w:unhideWhenUsed="1"/>
-    <w:lsdException w:name="envelope address" w:semiHidden="1" w:unhideWhenUsed="1"/>
-    <w:lsdException w:name="envelope return" w:semiHidden="1" w:unhideWhenUsed="1"/>
-    <w:lsdException w:name="footnote reference" w:semiHidden="1" w:unhideWhenUsed="1"/>
-    <w:lsdException w:name="annotation reference" w:semiHidden="1" w:unhideWhenUsed="1"/>
-    <w:lsdException w:name="line number" w:semiHidden="1" w:unhideWhenUsed="1"/>
-    <w:lsdException w:name="page number" w:semiHidden="1" w:unhideWhenUsed="1"/>
-    <w:lsdException w:name="endnote reference" w:semiHidden="1" w:unhideWhenUsed="1"/>
-    <w:lsdException w:name="endnote text" w:semiHidden="1" w:unhideWhenUsed="1"/>
-    <w:lsdException w:name="table of authorities" w:semiHidden="1" w:unhideWhenUsed="1"/>
-    <w:lsdException w:name="macro" w:semiHidden="1" w:unhideWhenUsed="1"/>
-    <w:lsdException w:name="toa heading" w:semiHidden="1" w:unhideWhenUsed="1"/>
-    <w:lsdException w:name="List" w:semiHidden="1" w:unhideWhenUsed="1"/>
-    <w:lsdException w:name="List Bullet" w:semiHidden="1" w:unhideWhenUsed="1"/>
-    <w:lsdException w:name="List Number" w:semiHidden="1" w:unhideWhenUsed="1"/>
-    <w:lsdException w:name="List 2" w:semiHidden="1" w:unhideWhenUsed="1"/>
-    <w:lsdException w:name="List 3" w:semiHidden="1" w:unhideWhenUsed="1"/>
-    <w:lsdException w:name="List 4" w:semiHidden="1" w:unhideWhenUsed="1"/>
-    <w:lsdException w:name="List 5" w:semiHidden="1" w:unhideWhenUsed="1"/>
-    <w:lsdException w:name="List Bullet 2" w:semiHidden="1" w:unhideWhenUsed="1"/>
-    <w:lsdException w:name="List Bullet 3" w:semiHidden="1" w:unhideWhenUsed="1"/>
-    <w:lsdException w:name="List Bullet 4" w:semiHidden="1" w:unhideWhenUsed="1"/>
-    <w:lsdException w:name="List Bullet 5" w:semiHidden="1" w:unhideWhenUsed="1"/>
-    <w:lsdException w:name="List Number 2" w:semiHidden="1" w:unhideWhenUsed="1"/>
-    <w:lsdException w:name="List Number 3" w:semiHidden="1" w:unhideWhenUsed="1"/>
-    <w:lsdException w:name="List Number 4" w:semiHidden="1" w:unhideWhenUsed="1"/>
-    <w:lsdException w:name="List Number 5" w:semiHidden="1" w:unhideWhenUsed="1"/>
-    <w:lsdException w:name="Title" w:uiPriority="10" w:qFormat="1"/>
-    <w:lsdException w:name="Closing" w:semiHidden="1" w:unhideWhenUsed="1"/>
-    <w:lsdException w:name="Signature" w:semiHidden="1" w:unhideWhenUsed="1"/>
-    <w:lsdException w:name="Default Paragraph Font" w:semiHidden="1" w:uiPriority="1" w:unhideWhenUsed="1"/>
-    <w:lsdException w:name="Body Text" w:semiHidden="1" w:unhideWhenUsed="1"/>
-    <w:lsdException w:name="Body Text Indent" w:semiHidden="1" w:unhideWhenUsed="1"/>
-    <w:lsdException w:name="List Continue" w:semiHidden="1" w:unhideWhenUsed="1"/>
-    <w:lsdException w:name="List Continue 2" w:semiHidden="1" w:unhideWhenUsed="1"/>
-    <w:lsdException w:name="List Continue 3" w:semiHidden="1" w:unhideWhenUsed="1"/>
-    <w:lsdException w:name="List Continue 4" w:semiHidden="1" w:unhideWhenUsed="1"/>
-    <w:lsdException w:name="List Continue 5" w:semiHidden="1" w:unhideWhenUsed="1"/>
-    <w:lsdException w:name="Message Header" w:semiHidden="1" w:unhideWhenUsed="1"/>
-    <w:lsdException w:name="Subtitle" w:uiPriority="11" w:qFormat="1"/>
-    <w:lsdException w:name="Salutation" w:semiHidden="1" w:unhideWhenUsed="1"/>
-    <w:lsdException w:name="Date" w:semiHidden="1" w:unhideWhenUsed="1"/>
-    <w:lsdException w:name="Body Text First Indent" w:semiHidden="1" w:unhideWhenUsed="1"/>
-    <w:lsdException w:name="Body Text First Indent 2" w:semiHidden="1" w:unhideWhenUsed="1"/>
-    <w:lsdException w:name="Note Heading" w:semiHidden="1" w:unhideWhenUsed="1"/>
-    <w:lsdException w:name="Body Text 2" w:semiHidden="1" w:unhideWhenUsed="1"/>
-    <w:lsdException w:name="Body Text 3" w:semiHidden="1" w:unhideWhenUsed="1"/>
-    <w:lsdException w:name="Body Text Indent 2" w:semiHidden="1" w:unhideWhenUsed="1"/>
-    <w:lsdException w:name="Body Text Indent 3" w:semiHidden="1" w:unhideWhenUsed="1"/>
-    <w:lsdException w:name="Block Text" w:semiHidden="1" w:unhideWhenUsed="1"/>
-    <w:lsdException w:name="Hyperlink" w:semiHidden="1" w:unhideWhenUsed="1"/>
-    <w:lsdException w:name="FollowedHyperlink" w:semiHidden="1" w:unhideWhenUsed="1"/>
-    <w:lsdException w:name="Strong" w:uiPriority="22" w:qFormat="1"/>
-    <w:lsdException w:name="Emphasis" w:uiPriority="20" w:qFormat="1"/>
-    <w:lsdException w:name="Document Map" w:semiHidden="1" w:unhideWhenUsed="1"/>
-    <w:lsdException w:name="Plain Text" w:semiHidden="1" w:unhideWhenUsed="1"/>
-    <w:lsdException w:name="E-mail Signature" w:semiHidden="1" w:unhideWhenUsed="1"/>
-    <w:lsdException w:name="HTML Top of Form" w:semiHidden="1" w:unhideWhenUsed="1"/>
-    <w:lsdException w:name="HTML Bottom of Form" w:semiHidden="1" w:unhideWhenUsed="1"/>
-    <w:lsdException w:name="Normal (Web)" w:semiHidden="1" w:unhideWhenUsed="1"/>
-    <w:lsdException w:name="HTML Acronym" w:semiHidden="1" w:unhideWhenUsed="1"/>
-    <w:lsdException w:name="HTML Address" w:semiHidden="1" w:unhideWhenUsed="1"/>
-    <w:lsdException w:name="HTML Cite" w:semiHidden="1" w:unhideWhenUsed="1"/>
-    <w:lsdException w:name="HTML Code" w:semiHidden="1" w:unhideWhenUsed="1"/>
-    <w:lsdException w:name="HTML Definition" w:semiHidden="1" w:unhideWhenUsed="1"/>
-    <w:lsdException w:name="HTML Keyboard" w:semiHidden="1" w:unhideWhenUsed="1"/>
-    <w:lsdException w:name="HTML Preformatted" w:semiHidden="1" w:unhideWhenUsed="1"/>
-    <w:lsdException w:name="HTML Sample" w:semiHidden="1" w:unhideWhenUsed="1"/>
-    <w:lsdException w:name="HTML Typewriter" w:semiHidden="1" w:unhideWhenUsed="1"/>
-    <w:lsdException w:name="HTML Variable" w:semiHidden="1" w:unhideWhenUsed="1"/>
-    <w:lsdException w:name="Normal Table" w:semiHidden="1" w:unhideWhenUsed="1"/>
-    <w:lsdException w:name="annotation subject" w:semiHidden="1" w:unhideWhenUsed="1"/>
-    <w:lsdException w:name="No List" w:semiHidden="1" w:unhideWhenUsed="1"/>
-    <w:lsdException w:name="Outline List 1" w:semiHidden="1" w:unhideWhenUsed="1"/>
-    <w:lsdException w:name="Outline List 2" w:semiHidden="1" w:unhideWhenUsed="1"/>
-    <w:lsdException w:name="Outline List 3" w:semiHidden="1" w:unhideWhenUsed="1"/>
-    <w:lsdException w:name="Table Simple 1" w:semiHidden="1" w:unhideWhenUsed="1"/>
-    <w:lsdException w:name="Table Simple 2" w:semiHidden="1" w:unhideWhenUsed="1"/>
-    <w:lsdException w:name="Table Simple 3" w:semiHidden="1" w:unhideWhenUsed="1"/>
-    <w:lsdException w:name="Table Classic 1" w:semiHidden="1" w:unhideWhenUsed="1"/>
-    <w:lsdException w:name="Table Classic 2" w:semiHidden="1" w:unhideWhenUsed="1"/>
-    <w:lsdException w:name="Table Classic 3" w:semiHidden="1" w:unhideWhenUsed="1"/>
-    <w:lsdException w:name="Table Classic 4" w:semiHidden="1" w:unhideWhenUsed="1"/>
-    <w:lsdException w:name="Table Colorful 1" w:semiHidden="1" w:unhideWhenUsed="1"/>
-    <w:lsdException w:name="Table Colorful 2" w:semiHidden="1" w:unhideWhenUsed="1"/>
-    <w:lsdException w:name="Table Colorful 3" w:semiHidden="1" w:unhideWhenUsed="1"/>
-    <w:lsdException w:name="Table Columns 1" w:semiHidden="1" w:unhideWhenUsed="1"/>
-    <w:lsdException w:name="Table Columns 2" w:semiHidden="1" w:unhideWhenUsed="1"/>
-    <w:lsdException w:name="Table Columns 3" w:semiHidden="1" w:unhideWhenUsed="1"/>
-    <w:lsdException w:name="Table Columns 4" w:semiHidden="1" w:unhideWhenUsed="1"/>
-    <w:lsdException w:name="Table Columns 5" w:semiHidden="1" w:unhideWhenUsed="1"/>
-    <w:lsdException w:name="Table Grid 1" w:semiHidden="1" w:unhideWhenUsed="1"/>
-    <w:lsdException w:name="Table Grid 2" w:semiHidden="1" w:unhideWhenUsed="1"/>
-    <w:lsdException w:name="Table Grid 3" w:semiHidden="1" w:unhideWhenUsed="1"/>
-    <w:lsdException w:name="Table Grid 4" w:semiHidden="1" w:unhideWhenUsed="1"/>
-    <w:lsdException w:name="Table Grid 5" w:semiHidden="1" w:unhideWhenUsed="1"/>
-    <w:lsdException w:name="Table Grid 6" w:semiHidden="1" w:unhideWhenUsed="1"/>
-    <w:lsdException w:name="Table Grid 7" w:semiHidden="1" w:unhideWhenUsed="1"/>
-    <w:lsdException w:name="Table Grid 8" w:semiHidden="1" w:unhideWhenUsed="1"/>
-    <w:lsdException w:name="Table List 1" w:semiHidden="1" w:unhideWhenUsed="1"/>
-    <w:lsdException w:name="Table List 2" w:semiHidden="1" w:unhideWhenUsed="1"/>
-    <w:lsdException w:name="Table List 3" w:semiHidden="1" w:unhideWhenUsed="1"/>
-    <w:lsdException w:name="Table List 4" w:semiHidden="1" w:unhideWhenUsed="1"/>
-    <w:lsdException w:name="Table List 5" w:semiHidden="1" w:unhideWhenUsed="1"/>
-    <w:lsdException w:name="Table List 6" w:semiHidden="1" w:unhideWhenUsed="1"/>
-    <w:lsdException w:name="Table List 7" w:semiHidden="1" w:unhideWhenUsed="1"/>
-    <w:lsdException w:name="Table List 8" w:semiHidden="1" w:unhideWhenUsed="1"/>
-    <w:lsdException w:name="Table 3D effects 1" w:semiHidden="1" w:unhideWhenUsed="1"/>
-    <w:lsdException w:name="Table 3D effects 2" w:semiHidden="1" w:unhideWhenUsed="1"/>
-    <w:lsdException w:name="Table 3D effects 3" w:semiHidden="1" w:unhideWhenUsed="1"/>
-    <w:lsdException w:name="Table Contemporary" w:semiHidden="1" w:unhideWhenUsed="1"/>
-    <w:lsdException w:name="Table Elegant" w:semiHidden="1" w:unhideWhenUsed="1"/>
-    <w:lsdException w:name="Table Professional" w:semiHidden="1" w:unhideWhenUsed="1"/>
-    <w:lsdException w:name="Table Subtle 1" w:semiHidden="1" w:unhideWhenUsed="1"/>
-    <w:lsdException w:name="Table Subtle 2" w:semiHidden="1" w:unhideWhenUsed="1"/>
-    <w:lsdException w:name="Table Web 1" w:semiHidden="1" w:unhideWhenUsed="1"/>
-    <w:lsdException w:name="Table Web 2" w:semiHidden="1" w:unhideWhenUsed="1"/>
-    <w:lsdException w:name="Table Web 3" w:semiHidden="1" w:unhideWhenUsed="1"/>
-    <w:lsdException w:name="Balloon Text" w:semiHidden="1" w:unhideWhenUsed="1"/>
-    <w:lsdException w:name="Table Grid" w:uiPriority="39"/>
-    <w:lsdException w:name="Table Theme" w:semiHidden="1" w:unhideWhenUsed="1"/>
-    <w:lsdException w:name="Placeholder Text" w:semiHidden="1"/>
-    <w:lsdException w:name="No Spacing" w:uiPriority="1" w:qFormat="1"/>
-    <w:lsdException w:name="Light Shading" w:uiPriority="60"/>
-    <w:lsdException w:name="Light List" w:uiPriority="61"/>
-    <w:lsdException w:name="Light Grid" w:uiPriority="62"/>
-    <w:lsdException w:name="Medium Shading 1" w:uiPriority="63"/>
-    <w:lsdException w:name="Medium Shading 2" w:uiPriority="64"/>
-    <w:lsdException w:name="Medium List 1" w:uiPriority="65"/>
-    <w:lsdException w:name="Medium List 2" w:uiPriority="66"/>
-    <w:lsdException w:name="Medium Grid 1" w:uiPriority="67"/>
-    <w:lsdException w:name="Medium Grid 2" w:uiPriority="68"/>
-    <w:lsdException w:name="Medium Grid 3" w:uiPriority="69"/>
-    <w:lsdException w:name="Dark List" w:uiPriority="70"/>
-    <w:lsdException w:name="Colorful Shading" w:uiPriority="71"/>
-    <w:lsdException w:name="Colorful List" w:uiPriority="72"/>
-    <w:lsdException w:name="Colorful Grid" w:uiPriority="73"/>
-    <w:lsdException w:name="Light Shading Accent 1" w:uiPriority="60"/>
-    <w:lsdException w:name="Light List Accent 1" w:uiPriority="61"/>
-    <w:lsdException w:name="Light Grid Accent 1" w:uiPriority="62"/>
-    <w:lsdException w:name="Medium Shading 1 Accent 1" w:uiPriority="63"/>
-    <w:lsdException w:name="Medium Shading 2 Accent 1" w:uiPriority="64"/>
-    <w:lsdException w:name="Medium List 1 Accent 1" w:uiPriority="65"/>
-    <w:lsdException w:name="Revision" w:semiHidden="1"/>
-    <w:lsdException w:name="List Paragraph" w:uiPriority="34" w:qFormat="1"/>
-    <w:lsdException w:name="Quote" w:uiPriority="29" w:qFormat="1"/>
-    <w:lsdException w:name="Intense Quote" w:uiPriority="30" w:qFormat="1"/>
-    <w:lsdException w:name="Medium List 2 Accent 1" w:uiPriority="66"/>
-    <w:lsdException w:name="Medium Grid 1 Accent 1" w:uiPriority="67"/>
-    <w:lsdException w:name="Medium Grid 2 Accent 1" w:uiPriority="68"/>
-    <w:lsdException w:name="Medium Grid 3 Accent 1" w:uiPriority="69"/>
-    <w:lsdException w:name="Dark List Accent 1" w:uiPriority="70"/>
-    <w:lsdException w:name="Colorful Shading Accent 1" w:uiPriority="71"/>
-    <w:lsdException w:name="Colorful List Accent 1" w:uiPriority="72"/>
-    <w:lsdException w:name="Colorful Grid Accent 1" w:uiPriority="73"/>
-    <w:lsdException w:name="Light Shading Accent 2" w:uiPriority="60"/>
-    <w:lsdException w:name="Light List Accent 2" w:uiPriority="61"/>
-    <w:lsdException w:name="Light Grid Accent 2" w:uiPriority="62"/>
-    <w:lsdException w:name="Medium Shading 1 Accent 2" w:uiPriority="63"/>
-    <w:lsdException w:name="Medium Shading 2 Accent 2" w:uiPriority="64"/>
-    <w:lsdException w:name="Medium List 1 Accent 2" w:uiPriority="65"/>
-    <w:lsdException w:name="Medium List 2 Accent 2" w:uiPriority="66"/>
-    <w:lsdException w:name="Medium Grid 1 Accent 2" w:uiPriority="67"/>
-    <w:lsdException w:name="Medium Grid 2 Accent 2" w:uiPriority="68"/>
-    <w:lsdException w:name="Medium Grid 3 Accent 2" w:uiPriority="69"/>
-    <w:lsdException w:name="Dark List Accent 2" w:uiPriority="70"/>
-    <w:lsdException w:name="Colorful Shading Accent 2" w:uiPriority="71"/>
-    <w:lsdException w:name="Colorful List Accent 2" w:uiPriority="72"/>
-    <w:lsdException w:name="Colorful Grid Accent 2" w:uiPriority="73"/>
-    <w:lsdException w:name="Light Shading Accent 3" w:uiPriority="60"/>
-    <w:lsdException w:name="Light List Accent 3" w:uiPriority="61"/>
-    <w:lsdException w:name="Light Grid Accent 3" w:uiPriority="62"/>
-    <w:lsdException w:name="Medium Shading 1 Accent 3" w:uiPriority="63"/>
-    <w:lsdException w:name="Medium Shading 2 Accent 3" w:uiPriority="64"/>
-    <w:lsdException w:name="Medium List 1 Accent 3" w:uiPriority="65"/>
-    <w:lsdException w:name="Medium List 2 Accent 3" w:uiPriority="66"/>
-    <w:lsdException w:name="Medium Grid 1 Accent 3" w:uiPriority="67"/>
-    <w:lsdException w:name="Medium Grid 2 Accent 3" w:uiPriority="68"/>
-    <w:lsdException w:name="Medium Grid 3 Accent 3" w:uiPriority="69"/>
-    <w:lsdException w:name="Dark List Accent 3" w:uiPriority="70"/>
-    <w:lsdException w:name="Colorful Shading Accent 3" w:uiPriority="71"/>
-    <w:lsdException w:name="Colorful List Accent 3" w:uiPriority="72"/>
-    <w:lsdException w:name="Colorful Grid Accent 3" w:uiPriority="73"/>
-    <w:lsdException w:name="Light Shading Accent 4" w:uiPriority="60"/>
-    <w:lsdException w:name="Light List Accent 4" w:uiPriority="61"/>
-    <w:lsdException w:name="Light Grid Accent 4" w:uiPriority="62"/>
-    <w:lsdException w:name="Medium Shading 1 Accent 4" w:uiPriority="63"/>
-    <w:lsdException w:name="Medium Shading 2 Accent 4" w:uiPriority="64"/>
-    <w:lsdException w:name="Medium List 1 Accent 4" w:uiPriority="65"/>
-    <w:lsdException w:name="Medium List 2 Accent 4" w:uiPriority="66"/>
-    <w:lsdException w:name="Medium Grid 1 Accent 4" w:uiPriority="67"/>
-    <w:lsdException w:name="Medium Grid 2 Accent 4" w:uiPriority="68"/>
-    <w:lsdException w:name="Medium Grid 3 Accent 4" w:uiPriority="69"/>
-    <w:lsdException w:name="Dark List Accent 4" w:uiPriority="70"/>
-    <w:lsdException w:name="Colorful Shading Accent 4" w:uiPriority="71"/>
-    <w:lsdException w:name="Colorful List Accent 4" w:uiPriority="72"/>
-    <w:lsdException w:name="Colorful Grid Accent 4" w:uiPriority="73"/>
-    <w:lsdException w:name="Light Shading Accent 5" w:uiPriority="60"/>
-    <w:lsdException w:name="Light List Accent 5" w:uiPriority="61"/>
-    <w:lsdException w:name="Light Grid Accent 5" w:uiPriority="62"/>
-    <w:lsdException w:name="Medium Shading 1 Accent 5" w:uiPriority="63"/>
-    <w:lsdException w:name="Medium Shading 2 Accent 5" w:uiPriority="64"/>
-    <w:lsdException w:name="Medium List 1 Accent 5" w:uiPriority="65"/>
-    <w:lsdException w:name="Medium List 2 Accent 5" w:uiPriority="66"/>
-    <w:lsdException w:name="Medium Grid 1 Accent 5" w:uiPriority="67"/>
-    <w:lsdException w:name="Medium Grid 2 Accent 5" w:uiPriority="68"/>
-    <w:lsdException w:name="Medium Grid 3 Accent 5" w:uiPriority="69"/>
-    <w:lsdException w:name="Dark List Accent 5" w:uiPriority="70"/>
-    <w:lsdException w:name="Colorful Shading Accent 5" w:uiPriority="71"/>
-    <w:lsdException w:name="Colorful List Accent 5" w:uiPriority="72"/>
-    <w:lsdException w:name="Colorful Grid Accent 5" w:uiPriority="73"/>
-    <w:lsdException w:name="Light Shading Accent 6" w:uiPriority="60"/>
-    <w:lsdException w:name="Light List Accent 6" w:uiPriority="61"/>
-    <w:lsdException w:name="Light Grid Accent 6" w:uiPriority="62"/>
-    <w:lsdException w:name="Medium Shading 1 Accent 6" w:uiPriority="63"/>
-    <w:lsdException w:name="Medium Shading 2 Accent 6" w:uiPriority="64"/>
-    <w:lsdException w:name="Medium List 1 Accent 6" w:uiPriority="65"/>
-    <w:lsdException w:name="Medium List 2 Accent 6" w:uiPriority="66"/>
-    <w:lsdException w:name="Medium Grid 1 Accent 6" w:uiPriority="67"/>
-    <w:lsdException w:name="Medium Grid 2 Accent 6" w:uiPriority="68"/>
-    <w:lsdException w:name="Medium Grid 3 Accent 6" w:uiPriority="69"/>
-    <w:lsdException w:name="Dark List Accent 6" w:uiPriority="70"/>
-    <w:lsdException w:name="Colorful Shading Accent 6" w:uiPriority="71"/>
-    <w:lsdException w:name="Colorful List Accent 6" w:uiPriority="72"/>
-    <w:lsdException w:name="Colorful Grid Accent 6" w:uiPriority="73"/>
-    <w:lsdException w:name="Subtle Emphasis" w:uiPriority="19" w:qFormat="1"/>
-    <w:lsdException w:name="Intense Emphasis" w:uiPriority="21" w:qFormat="1"/>
-    <w:lsdException w:name="Subtle Reference" w:uiPriority="31" w:qFormat="1"/>
-    <w:lsdException w:name="Intense Reference" w:uiPriority="32" w:qFormat="1"/>
-    <w:lsdException w:name="Book Title" w:uiPriority="33" w:qFormat="1"/>
-    <w:lsdException w:name="Bibliography" w:semiHidden="1" w:uiPriority="37" w:unhideWhenUsed="1"/>
-    <w:lsdException w:name="TOC Heading" w:semiHidden="1" w:uiPriority="39" w:unhideWhenUsed="1" w:qFormat="1"/>
-    <w:lsdException w:name="Plain Table 1" w:uiPriority="41"/>
-    <w:lsdException w:name="Plain Table 2" w:uiPriority="42"/>
-    <w:lsdException w:name="Plain Table 3" w:uiPriority="43"/>
-    <w:lsdException w:name="Plain Table 4" w:uiPriority="44"/>
-    <w:lsdException w:name="Plain Table 5" w:uiPriority="45"/>
-    <w:lsdException w:name="Grid Table Light" w:uiPriority="40"/>
-    <w:lsdException w:name="Grid Table 1 Light" w:uiPriority="46"/>
-    <w:lsdException w:name="Grid Table 2" w:uiPriority="47"/>
-    <w:lsdException w:name="Grid Table 3" w:uiPriority="48"/>
-    <w:lsdException w:name="Grid Table 4" w:uiPriority="49"/>
-    <w:lsdException w:name="Grid Table 5 Dark" w:uiPriority="50"/>
-    <w:lsdException w:name="Grid Table 6 Colorful" w:uiPriority="51"/>
-    <w:lsdException w:name="Grid Table 7 Colorful" w:uiPriority="52"/>
-    <w:lsdException w:name="Grid Table 1 Light Accent 1" w:uiPriority="46"/>
-    <w:lsdException w:name="Grid Table 2 Accent 1" w:uiPriority="47"/>
-    <w:lsdException w:name="Grid Table 3 Accent 1" w:uiPriority="48"/>
-    <w:lsdException w:name="Grid Table 4 Accent 1" w:uiPriority="49"/>
-    <w:lsdException w:name="Grid Table 5 Dark Accent 1" w:uiPriority="50"/>
-    <w:lsdException w:name="Grid Table 6 Colorful Accent 1" w:uiPriority="51"/>
-    <w:lsdException w:name="Grid Table 7 Colorful Accent 1" w:uiPriority="52"/>
-    <w:lsdException w:name="Grid Table 1 Light Accent 2" w:uiPriority="46"/>
-    <w:lsdException w:name="Grid Table 2 Accent 2" w:uiPriority="47"/>
-    <w:lsdException w:name="Grid Table 3 Accent 2" w:uiPriority="48"/>
-    <w:lsdException w:name="Grid Table 4 Accent 2" w:uiPriority="49"/>
-    <w:lsdException w:name="Grid Table 5 Dark Accent 2" w:uiPriority="50"/>
-    <w:lsdException w:name="Grid Table 6 Colorful Accent 2" w:uiPriority="51"/>
-    <w:lsdException w:name="Grid Table 7 Colorful Accent 2" w:uiPriority="52"/>
-    <w:lsdException w:name="Grid Table 1 Light Accent 3" w:uiPriority="46"/>
-    <w:lsdException w:name="Grid Table 2 Accent 3" w:uiPriority="47"/>
-    <w:lsdException w:name="Grid Table 3 Accent 3" w:uiPriority="48"/>
-    <w:lsdException w:name="Grid Table 4 Accent 3" w:uiPriority="49"/>
-    <w:lsdException w:name="Grid Table 5 Dark Accent 3" w:uiPriority="50"/>
-    <w:lsdException w:name="Grid Table 6 Colorful Accent 3" w:uiPriority="51"/>
-    <w:lsdException w:name="Grid Table 7 Colorful Accent 3" w:uiPriority="52"/>
-    <w:lsdException w:name="Grid Table 1 Light Accent 4" w:uiPriority="46"/>
-    <w:lsdException w:name="Grid Table 2 Accent 4" w:uiPriority="47"/>
-    <w:lsdException w:name="Grid Table 3 Accent 4" w:uiPriority="48"/>
-    <w:lsdException w:name="Grid Table 4 Accent 4" w:uiPriority="49"/>
-    <w:lsdException w:name="Grid Table 5 Dark Accent 4" w:uiPriority="50"/>
-    <w:lsdException w:name="Grid Table 6 Colorful Accent 4" w:uiPriority="51"/>
-    <w:lsdException w:name="Grid Table 7 Colorful Accent 4" w:uiPriority="52"/>
-    <w:lsdException w:name="Grid Table 1 Light Accent 5" w:uiPriority="46"/>
-    <w:lsdException w:name="Grid Table 2 Accent 5" w:uiPriority="47"/>
-    <w:lsdException w:name="Grid Table 3 Accent 5" w:uiPriority="48"/>
-    <w:lsdException w:name="Grid Table 4 Accent 5" w:uiPriority="49"/>
-    <w:lsdException w:name="Grid Table 5 Dark Accent 5" w:uiPriority="50"/>
-    <w:lsdException w:name="Grid Table 6 Colorful Accent 5" w:uiPriority="51"/>
-    <w:lsdException w:name="Grid Table 7 Colorful Accent 5" w:uiPriority="52"/>
-    <w:lsdException w:name="Grid Table 1 Light Accent 6" w:uiPriority="46"/>
-    <w:lsdException w:name="Grid Table 2 Accent 6" w:uiPriority="47"/>
-    <w:lsdException w:name="Grid Table 3 Accent 6" w:uiPriority="48"/>
-    <w:lsdException w:name="Grid Table 4 Accent 6" w:uiPriority="49"/>
-    <w:lsdException w:name="Grid Table 5 Dark Accent 6" w:uiPriority="50"/>
-    <w:lsdException w:name="Grid Table 6 Colorful Accent 6" w:uiPriority="51"/>
-    <w:lsdException w:name="Grid Table 7 Colorful Accent 6" w:uiPriority="52"/>
-    <w:lsdException w:name="List Table 1 Light" w:uiPriority="46"/>
-    <w:lsdException w:name="List Table 2" w:uiPriority="47"/>
-    <w:lsdException w:name="List Table 3" w:uiPriority="48"/>
-    <w:lsdException w:name="List Table 4" w:uiPriority="49"/>
-    <w:lsdException w:name="List Table 5 Dark" w:uiPriority="50"/>
-    <w:lsdException w:name="List Table 6 Colorful" w:uiPriority="51"/>
-    <w:lsdException w:name="List Table 7 Colorful" w:uiPriority="52"/>
-    <w:lsdException w:name="List Table 1 Light Accent 1" w:uiPriority="46"/>
-    <w:lsdException w:name="List Table 2 Accent 1" w:uiPriority="47"/>
-    <w:lsdException w:name="List Table 3 Accent 1" w:uiPriority="48"/>
-    <w:lsdException w:name="List Table 4 Accent 1" w:uiPriority="49"/>
-    <w:lsdException w:name="List Table 5 Dark Accent 1" w:uiPriority="50"/>
-    <w:lsdException w:name="List Table 6 Colorful Accent 1" w:uiPriority="51"/>
-    <w:lsdException w:name="List Table 7 Colorful Accent 1" w:uiPriority="52"/>
-    <w:lsdException w:name="List Table 1 Light Accent 2" w:uiPriority="46"/>
-    <w:lsdException w:name="List Table 2 Accent 2" w:uiPriority="47"/>
-    <w:lsdException w:name="List Table 3 Accent 2" w:uiPriority="48"/>
-    <w:lsdException w:name="List Table 4 Accent 2" w:uiPriority="49"/>
-    <w:lsdException w:name="List Table 5 Dark Accent 2" w:uiPriority="50"/>
-    <w:lsdException w:name="List Table 6 Colorful Accent 2" w:uiPriority="51"/>
-    <w:lsdException w:name="List Table 7 Colorful Accent 2" w:uiPriority="52"/>
-    <w:lsdException w:name="List Table 1 Light Accent 3" w:uiPriority="46"/>
-    <w:lsdException w:name="List Table 2 Accent 3" w:uiPriority="47"/>
-    <w:lsdException w:name="List Table 3 Accent 3" w:uiPriority="48"/>
-    <w:lsdException w:name="List Table 4 Accent 3" w:uiPriority="49"/>
-    <w:lsdException w:name="List Table 5 Dark Accent 3" w:uiPriority="50"/>
-    <w:lsdException w:name="List Table 6 Colorful Accent 3" w:uiPriority="51"/>
-    <w:lsdException w:name="List Table 7 Colorful Accent 3" w:uiPriority="52"/>
-    <w:lsdException w:name="List Table 1 Light Accent 4" w:uiPriority="46"/>
-    <w:lsdException w:name="List Table 2 Accent 4" w:uiPriority="47"/>
-    <w:lsdException w:name="List Table 3 Accent 4" w:uiPriority="48"/>
-    <w:lsdException w:name="List Table 4 Accent 4" w:uiPriority="49"/>
-    <w:lsdException w:name="List Table 5 Dark Accent 4" w:uiPriority="50"/>
-    <w:lsdException w:name="List Table 6 Colorful Accent 4" w:uiPriority="51"/>
-    <w:lsdException w:name="List Table 7 Colorful Accent 4" w:uiPriority="52"/>
-    <w:lsdException w:name="List Table 1 Light Accent 5" w:uiPriority="46"/>
-    <w:lsdException w:name="List Table 2 Accent 5" w:uiPriority="47"/>
-    <w:lsdException w:name="List Table 3 Accent 5" w:uiPriority="48"/>
-    <w:lsdException w:name="List Table 4 Accent 5" w:uiPriority="49"/>
-    <w:lsdException w:name="List Table 5 Dark Accent 5" w:uiPriority="50"/>
-    <w:lsdException w:name="List Table 6 Colorful Accent 5" w:uiPriority="51"/>
-    <w:lsdException w:name="List Table 7 Colorful Accent 5" w:uiPriority="52"/>
-    <w:lsdException w:name="List Table 1 Light Accent 6" w:uiPriority="46"/>
-    <w:lsdException w:name="List Table 2 Accent 6" w:uiPriority="47"/>
-    <w:lsdException w:name="List Table 3 Accent 6" w:uiPriority="48"/>
-    <w:lsdException w:name="List Table 4 Accent 6" w:uiPriority="49"/>
-    <w:lsdException w:name="List Table 5 Dark Accent 6" w:uiPriority="50"/>
-    <w:lsdException w:name="List Table 6 Colorful Accent 6" w:uiPriority="51"/>
-    <w:lsdException w:name="List Table 7 Colorful Accent 6" w:uiPriority="52"/>
+  <w:latentStyles w:defLockedState="0" w:defUIPriority="99" w:defSemiHidden="1" w:defUnhideWhenUsed="1" w:defQFormat="0" w:count="267">
+    <w:lsdException w:name="Normal" w:semiHidden="0" w:uiPriority="0" w:unhideWhenUsed="0" w:qFormat="1"/>
+    <w:lsdException w:name="heading 1" w:semiHidden="0" w:uiPriority="9" w:unhideWhenUsed="0" w:qFormat="1"/>
+    <w:lsdException w:name="heading 2" w:uiPriority="9" w:qFormat="1"/>
+    <w:lsdException w:name="heading 3" w:uiPriority="9" w:qFormat="1"/>
+    <w:lsdException w:name="heading 4" w:uiPriority="9" w:qFormat="1"/>
+    <w:lsdException w:name="heading 5" w:uiPriority="9" w:qFormat="1"/>
+    <w:lsdException w:name="heading 6" w:uiPriority="9" w:qFormat="1"/>
+    <w:lsdException w:name="heading 7" w:uiPriority="9" w:qFormat="1"/>
+    <w:lsdException w:name="heading 8" w:uiPriority="9" w:qFormat="1"/>
+    <w:lsdException w:name="heading 9" w:uiPriority="9" w:qFormat="1"/>
+    <w:lsdException w:name="toc 1" w:uiPriority="39"/>
+    <w:lsdException w:name="toc 2" w:uiPriority="39"/>
+    <w:lsdException w:name="toc 3" w:uiPriority="39"/>
+    <w:lsdException w:name="toc 4" w:uiPriority="39"/>
+    <w:lsdException w:name="toc 5" w:uiPriority="39"/>
+    <w:lsdException w:name="toc 6" w:uiPriority="39"/>
+    <w:lsdException w:name="toc 7" w:uiPriority="39"/>
+    <w:lsdException w:name="toc 8" w:uiPriority="39"/>
+    <w:lsdException w:name="toc 9" w:uiPriority="39"/>
+    <w:lsdException w:name="caption" w:uiPriority="35" w:qFormat="1"/>
+    <w:lsdException w:name="Title" w:semiHidden="0" w:uiPriority="10" w:unhideWhenUsed="0" w:qFormat="1"/>
+    <w:lsdException w:name="Default Paragraph Font" w:uiPriority="1"/>
+    <w:lsdException w:name="Subtitle" w:semiHidden="0" w:uiPriority="11" w:unhideWhenUsed="0" w:qFormat="1"/>
+    <w:lsdException w:name="Strong" w:semiHidden="0" w:uiPriority="22" w:unhideWhenUsed="0" w:qFormat="1"/>
+    <w:lsdException w:name="Emphasis" w:semiHidden="0" w:uiPriority="20" w:unhideWhenUsed="0" w:qFormat="1"/>
+    <w:lsdException w:name="Table Grid" w:semiHidden="0" w:uiPriority="39" w:unhideWhenUsed="0"/>
+    <w:lsdException w:name="Placeholder Text" w:unhideWhenUsed="0"/>
+    <w:lsdException w:name="No Spacing" w:semiHidden="0" w:uiPriority="1" w:unhideWhenUsed="0" w:qFormat="1"/>
+    <w:lsdException w:name="Light Shading" w:semiHidden="0" w:uiPriority="60" w:unhideWhenUsed="0"/>
+    <w:lsdException w:name="Light List" w:semiHidden="0" w:uiPriority="61" w:unhideWhenUsed="0"/>
+    <w:lsdException w:name="Light Grid" w:semiHidden="0" w:uiPriority="62" w:unhideWhenUsed="0"/>
+    <w:lsdException w:name="Medium Shading 1" w:semiHidden="0" w:uiPriority="63" w:unhideWhenUsed="0"/>
+    <w:lsdException w:name="Medium Shading 2" w:semiHidden="0" w:uiPriority="64" w:unhideWhenUsed="0"/>
+    <w:lsdException w:name="Medium List 1" w:semiHidden="0" w:uiPriority="65" w:unhideWhenUsed="0"/>
+    <w:lsdException w:name="Medium List 2" w:semiHidden="0" w:uiPriority="66" w:unhideWhenUsed="0"/>
+    <w:lsdException w:name="Medium Grid 1" w:semiHidden="0" w:uiPriority="67" w:unhideWhenUsed="0"/>
+    <w:lsdException w:name="Medium Grid 2" w:semiHidden="0" w:uiPriority="68" w:unhideWhenUsed="0"/>
+    <w:lsdException w:name="Medium Grid 3" w:semiHidden="0" w:uiPriority="69" w:unhideWhenUsed="0"/>
+    <w:lsdException w:name="Dark List" w:semiHidden="0" w:uiPriority="70" w:unhideWhenUsed="0"/>
+    <w:lsdException w:name="Colorful Shading" w:semiHidden="0" w:uiPriority="71" w:unhideWhenUsed="0"/>
+    <w:lsdException w:name="Colorful List" w:semiHidden="0" w:uiPriority="72" w:unhideWhenUsed="0"/>
+    <w:lsdException w:name="Colorful Grid" w:semiHidden="0" w:uiPriority="73" w:unhideWhenUsed="0"/>
+    <w:lsdException w:name="Light Shading Accent 1" w:semiHidden="0" w:uiPriority="60" w:unhideWhenUsed="0"/>
+    <w:lsdException w:name="Light List Accent 1" w:semiHidden="0" w:uiPriority="61" w:unhideWhenUsed="0"/>
+    <w:lsdException w:name="Light Grid Accent 1" w:semiHidden="0" w:uiPriority="62" w:unhideWhenUsed="0"/>
+    <w:lsdException w:name="Medium Shading 1 Accent 1" w:semiHidden="0" w:uiPriority="63" w:unhideWhenUsed="0"/>
+    <w:lsdException w:name="Medium Shading 2 Accent 1" w:semiHidden="0" w:uiPriority="64" w:unhideWhenUsed="0"/>
+    <w:lsdException w:name="Medium List 1 Accent 1" w:semiHidden="0" w:uiPriority="65" w:unhideWhenUsed="0"/>
+    <w:lsdException w:name="Revision" w:unhideWhenUsed="0"/>
+    <w:lsdException w:name="List Paragraph" w:semiHidden="0" w:uiPriority="34" w:unhideWhenUsed="0" w:qFormat="1"/>
+    <w:lsdException w:name="Quote" w:semiHidden="0" w:uiPriority="29" w:unhideWhenUsed="0" w:qFormat="1"/>
+    <w:lsdException w:name="Intense Quote" w:semiHidden="0" w:uiPriority="30" w:unhideWhenUsed="0" w:qFormat="1"/>
+    <w:lsdException w:name="Medium List 2 Accent 1" w:semiHidden="0" w:uiPriority="66" w:unhideWhenUsed="0"/>
+    <w:lsdException w:name="Medium Grid 1 Accent 1" w:semiHidden="0" w:uiPriority="67" w:unhideWhenUsed="0"/>
+    <w:lsdException w:name="Medium Grid 2 Accent 1" w:semiHidden="0" w:uiPriority="68" w:unhideWhenUsed="0"/>
+    <w:lsdException w:name="Medium Grid 3 Accent 1" w:semiHidden="0" w:uiPriority="69" w:unhideWhenUsed="0"/>
+    <w:lsdException w:name="Dark List Accent 1" w:semiHidden="0" w:uiPriority="70" w:unhideWhenUsed="0"/>
+    <w:lsdException w:name="Colorful Shading Accent 1" w:semiHidden="0" w:uiPriority="71" w:unhideWhenUsed="0"/>
+    <w:lsdException w:name="Colorful List Accent 1" w:semiHidden="0" w:uiPriority="72" w:unhideWhenUsed="0"/>
+    <w:lsdException w:name="Colorful Grid Accent 1" w:semiHidden="0" w:uiPriority="73" w:unhideWhenUsed="0"/>
+    <w:lsdException w:name="Light Shading Accent 2" w:semiHidden="0" w:uiPriority="60" w:unhideWhenUsed="0"/>
+    <w:lsdException w:name="Light List Accent 2" w:semiHidden="0" w:uiPriority="61" w:unhideWhenUsed="0"/>
+    <w:lsdException w:name="Light Grid Accent 2" w:semiHidden="0" w:uiPriority="62" w:unhideWhenUsed="0"/>
+    <w:lsdException w:name="Medium Shading 1 Accent 2" w:semiHidden="0" w:uiPriority="63" w:unhideWhenUsed="0"/>
+    <w:lsdException w:name="Medium Shading 2 Accent 2" w:semiHidden="0" w:uiPriority="64" w:unhideWhenUsed="0"/>
+    <w:lsdException w:name="Medium List 1 Accent 2" w:semiHidden="0" w:uiPriority="65" w:unhideWhenUsed="0"/>
+    <w:lsdException w:name="Medium List 2 Accent 2" w:semiHidden="0" w:uiPriority="66" w:unhideWhenUsed="0"/>
+    <w:lsdException w:name="Medium Grid 1 Accent 2" w:semiHidden="0" w:uiPriority="67" w:unhideWhenUsed="0"/>
+    <w:lsdException w:name="Medium Grid 2 Accent 2" w:semiHidden="0" w:uiPriority="68" w:unhideWhenUsed="0"/>
+    <w:lsdException w:name="Medium Grid 3 Accent 2" w:semiHidden="0" w:uiPriority="69" w:unhideWhenUsed="0"/>
+    <w:lsdException w:name="Dark List Accent 2" w:semiHidden="0" w:uiPriority="70" w:unhideWhenUsed="0"/>
+    <w:lsdException w:name="Colorful Shading Accent 2" w:semiHidden="0" w:uiPriority="71" w:unhideWhenUsed="0"/>
+    <w:lsdException w:name="Colorful List Accent 2" w:semiHidden="0" w:uiPriority="72" w:unhideWhenUsed="0"/>
+    <w:lsdException w:name="Colorful Grid Accent 2" w:semiHidden="0" w:uiPriority="73" w:unhideWhenUsed="0"/>
+    <w:lsdException w:name="Light Shading Accent 3" w:semiHidden="0" w:uiPriority="60" w:unhideWhenUsed="0"/>
+    <w:lsdException w:name="Light List Accent 3" w:semiHidden="0" w:uiPriority="61" w:unhideWhenUsed="0"/>
+    <w:lsdException w:name="Light Grid Accent 3" w:semiHidden="0" w:uiPriority="62" w:unhideWhenUsed="0"/>
+    <w:lsdException w:name="Medium Shading 1 Accent 3" w:semiHidden="0" w:uiPriority="63" w:unhideWhenUsed="0"/>
+    <w:lsdException w:name="Medium Shading 2 Accent 3" w:semiHidden="0" w:uiPriority="64" w:unhideWhenUsed="0"/>
+    <w:lsdException w:name="Medium List 1 Accent 3" w:semiHidden="0" w:uiPriority="65" w:unhideWhenUsed="0"/>
+    <w:lsdException w:name="Medium List 2 Accent 3" w:semiHidden="0" w:uiPriority="66" w:unhideWhenUsed="0"/>
+    <w:lsdException w:name="Medium Grid 1 Accent 3" w:semiHidden="0" w:uiPriority="67" w:unhideWhenUsed="0"/>
+    <w:lsdException w:name="Medium Grid 2 Accent 3" w:semiHidden="0" w:uiPriority="68" w:unhideWhenUsed="0"/>
+    <w:lsdException w:name="Medium Grid 3 Accent 3" w:semiHidden="0" w:uiPriority="69" w:unhideWhenUsed="0"/>
+    <w:lsdException w:name="Dark List Accent 3" w:semiHidden="0" w:uiPriority="70" w:unhideWhenUsed="0"/>
+    <w:lsdException w:name="Colorful Shading Accent 3" w:semiHidden="0" w:uiPriority="71" w:unhideWhenUsed="0"/>
+    <w:lsdException w:name="Colorful List Accent 3" w:semiHidden="0" w:uiPriority="72" w:unhideWhenUsed="0"/>
+    <w:lsdException w:name="Colorful Grid Accent 3" w:semiHidden="0" w:uiPriority="73" w:unhideWhenUsed="0"/>
+    <w:lsdException w:name="Light Shading Accent 4" w:semiHidden="0" w:uiPriority="60" w:unhideWhenUsed="0"/>
+    <w:lsdException w:name="Light List Accent 4" w:semiHidden="0" w:uiPriority="61" w:unhideWhenUsed="0"/>
+    <w:lsdException w:name="Light Grid Accent 4" w:semiHidden="0" w:uiPriority="62" w:unhideWhenUsed="0"/>
+    <w:lsdException w:name="Medium Shading 1 Accent 4" w:semiHidden="0" w:uiPriority="63" w:unhideWhenUsed="0"/>
+    <w:lsdException w:name="Medium Shading 2 Accent 4" w:semiHidden="0" w:uiPriority="64" w:unhideWhenUsed="0"/>
+    <w:lsdException w:name="Medium List 1 Accent 4" w:semiHidden="0" w:uiPriority="65" w:unhideWhenUsed="0"/>
+    <w:lsdException w:name="Medium List 2 Accent 4" w:semiHidden="0" w:uiPriority="66" w:unhideWhenUsed="0"/>
+    <w:lsdException w:name="Medium Grid 1 Accent 4" w:semiHidden="0" w:uiPriority="67" w:unhideWhenUsed="0"/>
+    <w:lsdException w:name="Medium Grid 2 Accent 4" w:semiHidden="0" w:uiPriority="68" w:unhideWhenUsed="0"/>
+    <w:lsdException w:name="Medium Grid 3 Accent 4" w:semiHidden="0" w:uiPriority="69" w:unhideWhenUsed="0"/>
+    <w:lsdException w:name="Dark List Accent 4" w:semiHidden="0" w:uiPriority="70" w:unhideWhenUsed="0"/>
+    <w:lsdException w:name="Colorful Shading Accent 4" w:semiHidden="0" w:uiPriority="71" w:unhideWhenUsed="0"/>
+    <w:lsdException w:name="Colorful List Accent 4" w:semiHidden="0" w:uiPriority="72" w:unhideWhenUsed="0"/>
+    <w:lsdException w:name="Colorful Grid Accent 4" w:semiHidden="0" w:uiPriority="73" w:unhideWhenUsed="0"/>
+    <w:lsdException w:name="Light Shading Accent 5" w:semiHidden="0" w:uiPriority="60" w:unhideWhenUsed="0"/>
+    <w:lsdException w:name="Light List Accent 5" w:semiHidden="0" w:uiPriority="61" w:unhideWhenUsed="0"/>
+    <w:lsdException w:name="Light Grid Accent 5" w:semiHidden="0" w:uiPriority="62" w:unhideWhenUsed="0"/>
+    <w:lsdException w:name="Medium Shading 1 Accent 5" w:semiHidden="0" w:uiPriority="63" w:unhideWhenUsed="0"/>
+    <w:lsdException w:name="Medium Shading 2 Accent 5" w:semiHidden="0" w:uiPriority="64" w:unhideWhenUsed="0"/>
+    <w:lsdException w:name="Medium List 1 Accent 5" w:semiHidden="0" w:uiPriority="65" w:unhideWhenUsed="0"/>
+    <w:lsdException w:name="Medium List 2 Accent 5" w:semiHidden="0" w:uiPriority="66" w:unhideWhenUsed="0"/>
+    <w:lsdException w:name="Medium Grid 1 Accent 5" w:semiHidden="0" w:uiPriority="67" w:unhideWhenUsed="0"/>
+    <w:lsdException w:name="Medium Grid 2 Accent 5" w:semiHidden="0" w:uiPriority="68" w:unhideWhenUsed="0"/>
+    <w:lsdException w:name="Medium Grid 3 Accent 5" w:semiHidden="0" w:uiPriority="69" w:unhideWhenUsed="0"/>
+    <w:lsdException w:name="Dark List Accent 5" w:semiHidden="0" w:uiPriority="70" w:unhideWhenUsed="0"/>
+    <w:lsdException w:name="Colorful Shading Accent 5" w:semiHidden="0" w:uiPriority="71" w:unhideWhenUsed="0"/>
+    <w:lsdException w:name="Colorful List Accent 5" w:semiHidden="0" w:uiPriority="72" w:unhideWhenUsed="0"/>
+    <w:lsdException w:name="Colorful Grid Accent 5" w:semiHidden="0" w:uiPriority="73" w:unhideWhenUsed="0"/>
+    <w:lsdException w:name="Light Shading Accent 6" w:semiHidden="0" w:uiPriority="60" w:unhideWhenUsed="0"/>
+    <w:lsdException w:name="Light List Accent 6" w:semiHidden="0" w:uiPriority="61" w:unhideWhenUsed="0"/>
+    <w:lsdException w:name="Light Grid Accent 6" w:semiHidden="0" w:uiPriority="62" w:unhideWhenUsed="0"/>
+    <w:lsdException w:name="Medium Shading 1 Accent 6" w:semiHidden="0" w:uiPriority="63" w:unhideWhenUsed="0"/>
+    <w:lsdException w:name="Medium Shading 2 Accent 6" w:semiHidden="0" w:uiPriority="64" w:unhideWhenUsed="0"/>
+    <w:lsdException w:name="Medium List 1 Accent 6" w:semiHidden="0" w:uiPriority="65" w:unhideWhenUsed="0"/>
+    <w:lsdException w:name="Medium List 2 Accent 6" w:semiHidden="0" w:uiPriority="66" w:unhideWhenUsed="0"/>
+    <w:lsdException w:name="Medium Grid 1 Accent 6" w:semiHidden="0" w:uiPriority="67" w:unhideWhenUsed="0"/>
+    <w:lsdException w:name="Medium Grid 2 Accent 6" w:semiHidden="0" w:uiPriority="68" w:unhideWhenUsed="0"/>
+    <w:lsdException w:name="Medium Grid 3 Accent 6" w:semiHidden="0" w:uiPriority="69" w:unhideWhenUsed="0"/>
+    <w:lsdException w:name="Dark List Accent 6" w:semiHidden="0" w:uiPriority="70" w:unhideWhenUsed="0"/>
+    <w:lsdException w:name="Colorful Shading Accent 6" w:semiHidden="0" w:uiPriority="71" w:unhideWhenUsed="0"/>
+    <w:lsdException w:name="Colorful List Accent 6" w:semiHidden="0" w:uiPriority="72" w:unhideWhenUsed="0"/>
+    <w:lsdException w:name="Colorful Grid Accent 6" w:semiHidden="0" w:uiPriority="73" w:unhideWhenUsed="0"/>
+    <w:lsdException w:name="Subtle Emphasis" w:semiHidden="0" w:uiPriority="19" w:unhideWhenUsed="0" w:qFormat="1"/>
+    <w:lsdException w:name="Intense Emphasis" w:semiHidden="0" w:uiPriority="21" w:unhideWhenUsed="0" w:qFormat="1"/>
+    <w:lsdException w:name="Subtle Reference" w:semiHidden="0" w:uiPriority="31" w:unhideWhenUsed="0" w:qFormat="1"/>
+    <w:lsdException w:name="Intense Reference" w:semiHidden="0" w:uiPriority="32" w:unhideWhenUsed="0" w:qFormat="1"/>
+    <w:lsdException w:name="Book Title" w:semiHidden="0" w:uiPriority="33" w:unhideWhenUsed="0" w:qFormat="1"/>
+    <w:lsdException w:name="Bibliography" w:uiPriority="37"/>
+    <w:lsdException w:name="TOC Heading" w:uiPriority="39" w:qFormat="1"/>
   </w:latentStyles>
   <w:style w:type="paragraph" w:default="1" w:styleId="Normal">
     <w:name w:val="Normal"/>
@@ -5418,6 +6404,268 @@
       <w:ind w:left="720"/>
       <w:contextualSpacing/>
     </w:pPr>
+  </w:style>
+  <w:style w:type="paragraph" w:styleId="Textodeglobo">
+    <w:name w:val="Balloon Text"/>
+    <w:basedOn w:val="Normal"/>
+    <w:link w:val="TextodegloboCar"/>
+    <w:uiPriority w:val="99"/>
+    <w:semiHidden/>
+    <w:unhideWhenUsed/>
+    <w:rsid w:val="00424692"/>
+    <w:pPr>
+      <w:spacing w:after="0" w:line="240" w:lineRule="auto"/>
+    </w:pPr>
+    <w:rPr>
+      <w:rFonts w:ascii="Tahoma" w:hAnsi="Tahoma" w:cs="Tahoma"/>
+      <w:sz w:val="16"/>
+      <w:szCs w:val="16"/>
+    </w:rPr>
+  </w:style>
+  <w:style w:type="character" w:customStyle="1" w:styleId="TextodegloboCar">
+    <w:name w:val="Texto de globo Car"/>
+    <w:basedOn w:val="Fuentedeprrafopredeter"/>
+    <w:link w:val="Textodeglobo"/>
+    <w:uiPriority w:val="99"/>
+    <w:semiHidden/>
+    <w:rsid w:val="00424692"/>
+    <w:rPr>
+      <w:rFonts w:ascii="Tahoma" w:hAnsi="Tahoma" w:cs="Tahoma"/>
+      <w:sz w:val="16"/>
+      <w:szCs w:val="16"/>
+    </w:rPr>
+  </w:style>
+</w:styles>
+</file>
+
+<file path=word/stylesWithEffects.xml><?xml version="1.0" encoding="utf-8"?>
+<w:styles xmlns:wpc="http://schemas.microsoft.com/office/word/2010/wordprocessingCanvas" xmlns:mc="http://schemas.openxmlformats.org/markup-compatibility/2006" xmlns:o="urn:schemas-microsoft-com:office:office" xmlns:r="http://schemas.openxmlformats.org/officeDocument/2006/relationships" xmlns:m="http://schemas.openxmlformats.org/officeDocument/2006/math" xmlns:v="urn:schemas-microsoft-com:vml" xmlns:wp14="http://schemas.microsoft.com/office/word/2010/wordprocessingDrawing" xmlns:wp="http://schemas.openxmlformats.org/drawingml/2006/wordprocessingDrawing" xmlns:w10="urn:schemas-microsoft-com:office:word" xmlns:w="http://schemas.openxmlformats.org/wordprocessingml/2006/main" xmlns:w14="http://schemas.microsoft.com/office/word/2010/wordml" xmlns:wpg="http://schemas.microsoft.com/office/word/2010/wordprocessingGroup" xmlns:wpi="http://schemas.microsoft.com/office/word/2010/wordprocessingInk" xmlns:wne="http://schemas.microsoft.com/office/word/2006/wordml" xmlns:wps="http://schemas.microsoft.com/office/word/2010/wordprocessingShape" mc:Ignorable="w14 wp14">
+  <w:docDefaults>
+    <w:rPrDefault>
+      <w:rPr>
+        <w:rFonts w:asciiTheme="minorHAnsi" w:eastAsiaTheme="minorHAnsi" w:hAnsiTheme="minorHAnsi" w:cstheme="minorBidi"/>
+        <w:sz w:val="22"/>
+        <w:szCs w:val="22"/>
+        <w:lang w:val="es-EC" w:eastAsia="en-US" w:bidi="ar-SA"/>
+      </w:rPr>
+    </w:rPrDefault>
+    <w:pPrDefault>
+      <w:pPr>
+        <w:spacing w:after="160" w:line="259" w:lineRule="auto"/>
+      </w:pPr>
+    </w:pPrDefault>
+  </w:docDefaults>
+  <w:latentStyles w:defLockedState="0" w:defUIPriority="99" w:defSemiHidden="1" w:defUnhideWhenUsed="1" w:defQFormat="0" w:count="267">
+    <w:lsdException w:name="Normal" w:semiHidden="0" w:uiPriority="0" w:unhideWhenUsed="0" w:qFormat="1"/>
+    <w:lsdException w:name="heading 1" w:semiHidden="0" w:uiPriority="9" w:unhideWhenUsed="0" w:qFormat="1"/>
+    <w:lsdException w:name="heading 2" w:uiPriority="9" w:qFormat="1"/>
+    <w:lsdException w:name="heading 3" w:uiPriority="9" w:qFormat="1"/>
+    <w:lsdException w:name="heading 4" w:uiPriority="9" w:qFormat="1"/>
+    <w:lsdException w:name="heading 5" w:uiPriority="9" w:qFormat="1"/>
+    <w:lsdException w:name="heading 6" w:uiPriority="9" w:qFormat="1"/>
+    <w:lsdException w:name="heading 7" w:uiPriority="9" w:qFormat="1"/>
+    <w:lsdException w:name="heading 8" w:uiPriority="9" w:qFormat="1"/>
+    <w:lsdException w:name="heading 9" w:uiPriority="9" w:qFormat="1"/>
+    <w:lsdException w:name="toc 1" w:uiPriority="39"/>
+    <w:lsdException w:name="toc 2" w:uiPriority="39"/>
+    <w:lsdException w:name="toc 3" w:uiPriority="39"/>
+    <w:lsdException w:name="toc 4" w:uiPriority="39"/>
+    <w:lsdException w:name="toc 5" w:uiPriority="39"/>
+    <w:lsdException w:name="toc 6" w:uiPriority="39"/>
+    <w:lsdException w:name="toc 7" w:uiPriority="39"/>
+    <w:lsdException w:name="toc 8" w:uiPriority="39"/>
+    <w:lsdException w:name="toc 9" w:uiPriority="39"/>
+    <w:lsdException w:name="caption" w:uiPriority="35" w:qFormat="1"/>
+    <w:lsdException w:name="Title" w:semiHidden="0" w:uiPriority="10" w:unhideWhenUsed="0" w:qFormat="1"/>
+    <w:lsdException w:name="Default Paragraph Font" w:uiPriority="1"/>
+    <w:lsdException w:name="Subtitle" w:semiHidden="0" w:uiPriority="11" w:unhideWhenUsed="0" w:qFormat="1"/>
+    <w:lsdException w:name="Strong" w:semiHidden="0" w:uiPriority="22" w:unhideWhenUsed="0" w:qFormat="1"/>
+    <w:lsdException w:name="Emphasis" w:semiHidden="0" w:uiPriority="20" w:unhideWhenUsed="0" w:qFormat="1"/>
+    <w:lsdException w:name="Table Grid" w:semiHidden="0" w:uiPriority="39" w:unhideWhenUsed="0"/>
+    <w:lsdException w:name="Placeholder Text" w:unhideWhenUsed="0"/>
+    <w:lsdException w:name="No Spacing" w:semiHidden="0" w:uiPriority="1" w:unhideWhenUsed="0" w:qFormat="1"/>
+    <w:lsdException w:name="Light Shading" w:semiHidden="0" w:uiPriority="60" w:unhideWhenUsed="0"/>
+    <w:lsdException w:name="Light List" w:semiHidden="0" w:uiPriority="61" w:unhideWhenUsed="0"/>
+    <w:lsdException w:name="Light Grid" w:semiHidden="0" w:uiPriority="62" w:unhideWhenUsed="0"/>
+    <w:lsdException w:name="Medium Shading 1" w:semiHidden="0" w:uiPriority="63" w:unhideWhenUsed="0"/>
+    <w:lsdException w:name="Medium Shading 2" w:semiHidden="0" w:uiPriority="64" w:unhideWhenUsed="0"/>
+    <w:lsdException w:name="Medium List 1" w:semiHidden="0" w:uiPriority="65" w:unhideWhenUsed="0"/>
+    <w:lsdException w:name="Medium List 2" w:semiHidden="0" w:uiPriority="66" w:unhideWhenUsed="0"/>
+    <w:lsdException w:name="Medium Grid 1" w:semiHidden="0" w:uiPriority="67" w:unhideWhenUsed="0"/>
+    <w:lsdException w:name="Medium Grid 2" w:semiHidden="0" w:uiPriority="68" w:unhideWhenUsed="0"/>
+    <w:lsdException w:name="Medium Grid 3" w:semiHidden="0" w:uiPriority="69" w:unhideWhenUsed="0"/>
+    <w:lsdException w:name="Dark List" w:semiHidden="0" w:uiPriority="70" w:unhideWhenUsed="0"/>
+    <w:lsdException w:name="Colorful Shading" w:semiHidden="0" w:uiPriority="71" w:unhideWhenUsed="0"/>
+    <w:lsdException w:name="Colorful List" w:semiHidden="0" w:uiPriority="72" w:unhideWhenUsed="0"/>
+    <w:lsdException w:name="Colorful Grid" w:semiHidden="0" w:uiPriority="73" w:unhideWhenUsed="0"/>
+    <w:lsdException w:name="Light Shading Accent 1" w:semiHidden="0" w:uiPriority="60" w:unhideWhenUsed="0"/>
+    <w:lsdException w:name="Light List Accent 1" w:semiHidden="0" w:uiPriority="61" w:unhideWhenUsed="0"/>
+    <w:lsdException w:name="Light Grid Accent 1" w:semiHidden="0" w:uiPriority="62" w:unhideWhenUsed="0"/>
+    <w:lsdException w:name="Medium Shading 1 Accent 1" w:semiHidden="0" w:uiPriority="63" w:unhideWhenUsed="0"/>
+    <w:lsdException w:name="Medium Shading 2 Accent 1" w:semiHidden="0" w:uiPriority="64" w:unhideWhenUsed="0"/>
+    <w:lsdException w:name="Medium List 1 Accent 1" w:semiHidden="0" w:uiPriority="65" w:unhideWhenUsed="0"/>
+    <w:lsdException w:name="Revision" w:unhideWhenUsed="0"/>
+    <w:lsdException w:name="List Paragraph" w:semiHidden="0" w:uiPriority="34" w:unhideWhenUsed="0" w:qFormat="1"/>
+    <w:lsdException w:name="Quote" w:semiHidden="0" w:uiPriority="29" w:unhideWhenUsed="0" w:qFormat="1"/>
+    <w:lsdException w:name="Intense Quote" w:semiHidden="0" w:uiPriority="30" w:unhideWhenUsed="0" w:qFormat="1"/>
+    <w:lsdException w:name="Medium List 2 Accent 1" w:semiHidden="0" w:uiPriority="66" w:unhideWhenUsed="0"/>
+    <w:lsdException w:name="Medium Grid 1 Accent 1" w:semiHidden="0" w:uiPriority="67" w:unhideWhenUsed="0"/>
+    <w:lsdException w:name="Medium Grid 2 Accent 1" w:semiHidden="0" w:uiPriority="68" w:unhideWhenUsed="0"/>
+    <w:lsdException w:name="Medium Grid 3 Accent 1" w:semiHidden="0" w:uiPriority="69" w:unhideWhenUsed="0"/>
+    <w:lsdException w:name="Dark List Accent 1" w:semiHidden="0" w:uiPriority="70" w:unhideWhenUsed="0"/>
+    <w:lsdException w:name="Colorful Shading Accent 1" w:semiHidden="0" w:uiPriority="71" w:unhideWhenUsed="0"/>
+    <w:lsdException w:name="Colorful List Accent 1" w:semiHidden="0" w:uiPriority="72" w:unhideWhenUsed="0"/>
+    <w:lsdException w:name="Colorful Grid Accent 1" w:semiHidden="0" w:uiPriority="73" w:unhideWhenUsed="0"/>
+    <w:lsdException w:name="Light Shading Accent 2" w:semiHidden="0" w:uiPriority="60" w:unhideWhenUsed="0"/>
+    <w:lsdException w:name="Light List Accent 2" w:semiHidden="0" w:uiPriority="61" w:unhideWhenUsed="0"/>
+    <w:lsdException w:name="Light Grid Accent 2" w:semiHidden="0" w:uiPriority="62" w:unhideWhenUsed="0"/>
+    <w:lsdException w:name="Medium Shading 1 Accent 2" w:semiHidden="0" w:uiPriority="63" w:unhideWhenUsed="0"/>
+    <w:lsdException w:name="Medium Shading 2 Accent 2" w:semiHidden="0" w:uiPriority="64" w:unhideWhenUsed="0"/>
+    <w:lsdException w:name="Medium List 1 Accent 2" w:semiHidden="0" w:uiPriority="65" w:unhideWhenUsed="0"/>
+    <w:lsdException w:name="Medium List 2 Accent 2" w:semiHidden="0" w:uiPriority="66" w:unhideWhenUsed="0"/>
+    <w:lsdException w:name="Medium Grid 1 Accent 2" w:semiHidden="0" w:uiPriority="67" w:unhideWhenUsed="0"/>
+    <w:lsdException w:name="Medium Grid 2 Accent 2" w:semiHidden="0" w:uiPriority="68" w:unhideWhenUsed="0"/>
+    <w:lsdException w:name="Medium Grid 3 Accent 2" w:semiHidden="0" w:uiPriority="69" w:unhideWhenUsed="0"/>
+    <w:lsdException w:name="Dark List Accent 2" w:semiHidden="0" w:uiPriority="70" w:unhideWhenUsed="0"/>
+    <w:lsdException w:name="Colorful Shading Accent 2" w:semiHidden="0" w:uiPriority="71" w:unhideWhenUsed="0"/>
+    <w:lsdException w:name="Colorful List Accent 2" w:semiHidden="0" w:uiPriority="72" w:unhideWhenUsed="0"/>
+    <w:lsdException w:name="Colorful Grid Accent 2" w:semiHidden="0" w:uiPriority="73" w:unhideWhenUsed="0"/>
+    <w:lsdException w:name="Light Shading Accent 3" w:semiHidden="0" w:uiPriority="60" w:unhideWhenUsed="0"/>
+    <w:lsdException w:name="Light List Accent 3" w:semiHidden="0" w:uiPriority="61" w:unhideWhenUsed="0"/>
+    <w:lsdException w:name="Light Grid Accent 3" w:semiHidden="0" w:uiPriority="62" w:unhideWhenUsed="0"/>
+    <w:lsdException w:name="Medium Shading 1 Accent 3" w:semiHidden="0" w:uiPriority="63" w:unhideWhenUsed="0"/>
+    <w:lsdException w:name="Medium Shading 2 Accent 3" w:semiHidden="0" w:uiPriority="64" w:unhideWhenUsed="0"/>
+    <w:lsdException w:name="Medium List 1 Accent 3" w:semiHidden="0" w:uiPriority="65" w:unhideWhenUsed="0"/>
+    <w:lsdException w:name="Medium List 2 Accent 3" w:semiHidden="0" w:uiPriority="66" w:unhideWhenUsed="0"/>
+    <w:lsdException w:name="Medium Grid 1 Accent 3" w:semiHidden="0" w:uiPriority="67" w:unhideWhenUsed="0"/>
+    <w:lsdException w:name="Medium Grid 2 Accent 3" w:semiHidden="0" w:uiPriority="68" w:unhideWhenUsed="0"/>
+    <w:lsdException w:name="Medium Grid 3 Accent 3" w:semiHidden="0" w:uiPriority="69" w:unhideWhenUsed="0"/>
+    <w:lsdException w:name="Dark List Accent 3" w:semiHidden="0" w:uiPriority="70" w:unhideWhenUsed="0"/>
+    <w:lsdException w:name="Colorful Shading Accent 3" w:semiHidden="0" w:uiPriority="71" w:unhideWhenUsed="0"/>
+    <w:lsdException w:name="Colorful List Accent 3" w:semiHidden="0" w:uiPriority="72" w:unhideWhenUsed="0"/>
+    <w:lsdException w:name="Colorful Grid Accent 3" w:semiHidden="0" w:uiPriority="73" w:unhideWhenUsed="0"/>
+    <w:lsdException w:name="Light Shading Accent 4" w:semiHidden="0" w:uiPriority="60" w:unhideWhenUsed="0"/>
+    <w:lsdException w:name="Light List Accent 4" w:semiHidden="0" w:uiPriority="61" w:unhideWhenUsed="0"/>
+    <w:lsdException w:name="Light Grid Accent 4" w:semiHidden="0" w:uiPriority="62" w:unhideWhenUsed="0"/>
+    <w:lsdException w:name="Medium Shading 1 Accent 4" w:semiHidden="0" w:uiPriority="63" w:unhideWhenUsed="0"/>
+    <w:lsdException w:name="Medium Shading 2 Accent 4" w:semiHidden="0" w:uiPriority="64" w:unhideWhenUsed="0"/>
+    <w:lsdException w:name="Medium List 1 Accent 4" w:semiHidden="0" w:uiPriority="65" w:unhideWhenUsed="0"/>
+    <w:lsdException w:name="Medium List 2 Accent 4" w:semiHidden="0" w:uiPriority="66" w:unhideWhenUsed="0"/>
+    <w:lsdException w:name="Medium Grid 1 Accent 4" w:semiHidden="0" w:uiPriority="67" w:unhideWhenUsed="0"/>
+    <w:lsdException w:name="Medium Grid 2 Accent 4" w:semiHidden="0" w:uiPriority="68" w:unhideWhenUsed="0"/>
+    <w:lsdException w:name="Medium Grid 3 Accent 4" w:semiHidden="0" w:uiPriority="69" w:unhideWhenUsed="0"/>
+    <w:lsdException w:name="Dark List Accent 4" w:semiHidden="0" w:uiPriority="70" w:unhideWhenUsed="0"/>
+    <w:lsdException w:name="Colorful Shading Accent 4" w:semiHidden="0" w:uiPriority="71" w:unhideWhenUsed="0"/>
+    <w:lsdException w:name="Colorful List Accent 4" w:semiHidden="0" w:uiPriority="72" w:unhideWhenUsed="0"/>
+    <w:lsdException w:name="Colorful Grid Accent 4" w:semiHidden="0" w:uiPriority="73" w:unhideWhenUsed="0"/>
+    <w:lsdException w:name="Light Shading Accent 5" w:semiHidden="0" w:uiPriority="60" w:unhideWhenUsed="0"/>
+    <w:lsdException w:name="Light List Accent 5" w:semiHidden="0" w:uiPriority="61" w:unhideWhenUsed="0"/>
+    <w:lsdException w:name="Light Grid Accent 5" w:semiHidden="0" w:uiPriority="62" w:unhideWhenUsed="0"/>
+    <w:lsdException w:name="Medium Shading 1 Accent 5" w:semiHidden="0" w:uiPriority="63" w:unhideWhenUsed="0"/>
+    <w:lsdException w:name="Medium Shading 2 Accent 5" w:semiHidden="0" w:uiPriority="64" w:unhideWhenUsed="0"/>
+    <w:lsdException w:name="Medium List 1 Accent 5" w:semiHidden="0" w:uiPriority="65" w:unhideWhenUsed="0"/>
+    <w:lsdException w:name="Medium List 2 Accent 5" w:semiHidden="0" w:uiPriority="66" w:unhideWhenUsed="0"/>
+    <w:lsdException w:name="Medium Grid 1 Accent 5" w:semiHidden="0" w:uiPriority="67" w:unhideWhenUsed="0"/>
+    <w:lsdException w:name="Medium Grid 2 Accent 5" w:semiHidden="0" w:uiPriority="68" w:unhideWhenUsed="0"/>
+    <w:lsdException w:name="Medium Grid 3 Accent 5" w:semiHidden="0" w:uiPriority="69" w:unhideWhenUsed="0"/>
+    <w:lsdException w:name="Dark List Accent 5" w:semiHidden="0" w:uiPriority="70" w:unhideWhenUsed="0"/>
+    <w:lsdException w:name="Colorful Shading Accent 5" w:semiHidden="0" w:uiPriority="71" w:unhideWhenUsed="0"/>
+    <w:lsdException w:name="Colorful List Accent 5" w:semiHidden="0" w:uiPriority="72" w:unhideWhenUsed="0"/>
+    <w:lsdException w:name="Colorful Grid Accent 5" w:semiHidden="0" w:uiPriority="73" w:unhideWhenUsed="0"/>
+    <w:lsdException w:name="Light Shading Accent 6" w:semiHidden="0" w:uiPriority="60" w:unhideWhenUsed="0"/>
+    <w:lsdException w:name="Light List Accent 6" w:semiHidden="0" w:uiPriority="61" w:unhideWhenUsed="0"/>
+    <w:lsdException w:name="Light Grid Accent 6" w:semiHidden="0" w:uiPriority="62" w:unhideWhenUsed="0"/>
+    <w:lsdException w:name="Medium Shading 1 Accent 6" w:semiHidden="0" w:uiPriority="63" w:unhideWhenUsed="0"/>
+    <w:lsdException w:name="Medium Shading 2 Accent 6" w:semiHidden="0" w:uiPriority="64" w:unhideWhenUsed="0"/>
+    <w:lsdException w:name="Medium List 1 Accent 6" w:semiHidden="0" w:uiPriority="65" w:unhideWhenUsed="0"/>
+    <w:lsdException w:name="Medium List 2 Accent 6" w:semiHidden="0" w:uiPriority="66" w:unhideWhenUsed="0"/>
+    <w:lsdException w:name="Medium Grid 1 Accent 6" w:semiHidden="0" w:uiPriority="67" w:unhideWhenUsed="0"/>
+    <w:lsdException w:name="Medium Grid 2 Accent 6" w:semiHidden="0" w:uiPriority="68" w:unhideWhenUsed="0"/>
+    <w:lsdException w:name="Medium Grid 3 Accent 6" w:semiHidden="0" w:uiPriority="69" w:unhideWhenUsed="0"/>
+    <w:lsdException w:name="Dark List Accent 6" w:semiHidden="0" w:uiPriority="70" w:unhideWhenUsed="0"/>
+    <w:lsdException w:name="Colorful Shading Accent 6" w:semiHidden="0" w:uiPriority="71" w:unhideWhenUsed="0"/>
+    <w:lsdException w:name="Colorful List Accent 6" w:semiHidden="0" w:uiPriority="72" w:unhideWhenUsed="0"/>
+    <w:lsdException w:name="Colorful Grid Accent 6" w:semiHidden="0" w:uiPriority="73" w:unhideWhenUsed="0"/>
+    <w:lsdException w:name="Subtle Emphasis" w:semiHidden="0" w:uiPriority="19" w:unhideWhenUsed="0" w:qFormat="1"/>
+    <w:lsdException w:name="Intense Emphasis" w:semiHidden="0" w:uiPriority="21" w:unhideWhenUsed="0" w:qFormat="1"/>
+    <w:lsdException w:name="Subtle Reference" w:semiHidden="0" w:uiPriority="31" w:unhideWhenUsed="0" w:qFormat="1"/>
+    <w:lsdException w:name="Intense Reference" w:semiHidden="0" w:uiPriority="32" w:unhideWhenUsed="0" w:qFormat="1"/>
+    <w:lsdException w:name="Book Title" w:semiHidden="0" w:uiPriority="33" w:unhideWhenUsed="0" w:qFormat="1"/>
+    <w:lsdException w:name="Bibliography" w:uiPriority="37"/>
+    <w:lsdException w:name="TOC Heading" w:uiPriority="39" w:qFormat="1"/>
+  </w:latentStyles>
+  <w:style w:type="paragraph" w:default="1" w:styleId="Normal">
+    <w:name w:val="Normal"/>
+    <w:qFormat/>
+    <w:rsid w:val="00B47AD7"/>
+  </w:style>
+  <w:style w:type="character" w:default="1" w:styleId="Fuentedeprrafopredeter">
+    <w:name w:val="Default Paragraph Font"/>
+    <w:uiPriority w:val="1"/>
+    <w:semiHidden/>
+    <w:unhideWhenUsed/>
+  </w:style>
+  <w:style w:type="table" w:default="1" w:styleId="Tablanormal">
+    <w:name w:val="Normal Table"/>
+    <w:uiPriority w:val="99"/>
+    <w:semiHidden/>
+    <w:unhideWhenUsed/>
+    <w:tblPr>
+      <w:tblInd w:w="0" w:type="dxa"/>
+      <w:tblCellMar>
+        <w:top w:w="0" w:type="dxa"/>
+        <w:left w:w="108" w:type="dxa"/>
+        <w:bottom w:w="0" w:type="dxa"/>
+        <w:right w:w="108" w:type="dxa"/>
+      </w:tblCellMar>
+    </w:tblPr>
+  </w:style>
+  <w:style w:type="numbering" w:default="1" w:styleId="Sinlista">
+    <w:name w:val="No List"/>
+    <w:uiPriority w:val="99"/>
+    <w:semiHidden/>
+    <w:unhideWhenUsed/>
+  </w:style>
+  <w:style w:type="paragraph" w:styleId="Prrafodelista">
+    <w:name w:val="List Paragraph"/>
+    <w:basedOn w:val="Normal"/>
+    <w:uiPriority w:val="34"/>
+    <w:qFormat/>
+    <w:rsid w:val="00B47AD7"/>
+    <w:pPr>
+      <w:ind w:left="720"/>
+      <w:contextualSpacing/>
+    </w:pPr>
+  </w:style>
+  <w:style w:type="paragraph" w:styleId="Textodeglobo">
+    <w:name w:val="Balloon Text"/>
+    <w:basedOn w:val="Normal"/>
+    <w:link w:val="TextodegloboCar"/>
+    <w:uiPriority w:val="99"/>
+    <w:semiHidden/>
+    <w:unhideWhenUsed/>
+    <w:rsid w:val="00424692"/>
+    <w:pPr>
+      <w:spacing w:after="0" w:line="240" w:lineRule="auto"/>
+    </w:pPr>
+    <w:rPr>
+      <w:rFonts w:ascii="Tahoma" w:hAnsi="Tahoma" w:cs="Tahoma"/>
+      <w:sz w:val="16"/>
+      <w:szCs w:val="16"/>
+    </w:rPr>
+  </w:style>
+  <w:style w:type="character" w:customStyle="1" w:styleId="TextodegloboCar">
+    <w:name w:val="Texto de globo Car"/>
+    <w:basedOn w:val="Fuentedeprrafopredeter"/>
+    <w:link w:val="Textodeglobo"/>
+    <w:uiPriority w:val="99"/>
+    <w:semiHidden/>
+    <w:rsid w:val="00424692"/>
+    <w:rPr>
+      <w:rFonts w:ascii="Tahoma" w:hAnsi="Tahoma" w:cs="Tahoma"/>
+      <w:sz w:val="16"/>
+      <w:szCs w:val="16"/>
+    </w:rPr>
   </w:style>
 </w:styles>
 </file>
@@ -5677,7 +6925,7 @@
   <a:extraClrSchemeLst/>
   <a:extLst>
     <a:ext uri="{05A4C25C-085E-4340-85A3-A5531E510DB2}">
-      <thm15:themeFamily xmlns:thm15="http://schemas.microsoft.com/office/thememl/2012/main" name="Office Theme" id="{62F939B6-93AF-4DB8-9C6B-D6C7DFDC589F}" vid="{4A3C46E8-61CC-4603-A589-7422A47A8E4A}"/>
+      <thm15:themeFamily xmlns:thm15="http://schemas.microsoft.com/office/thememl/2012/main" xmlns="" name="Office Theme" id="{62F939B6-93AF-4DB8-9C6B-D6C7DFDC589F}" vid="{4A3C46E8-61CC-4603-A589-7422A47A8E4A}"/>
     </a:ext>
   </a:extLst>
 </a:theme>

</xml_diff>

<commit_message>
Casos de Uso Modulo Inventario
</commit_message>
<xml_diff>
--- a/Documentacion/Casos de Uso.docx
+++ b/Documentacion/Casos de Uso.docx
@@ -4994,8 +4994,6 @@
         </w:rPr>
         <w:t>ódulo de Inventario.</w:t>
       </w:r>
-      <w:bookmarkStart w:id="0" w:name="_GoBack"/>
-      <w:bookmarkEnd w:id="0"/>
     </w:p>
     <w:p>
       <w:pPr>
@@ -6068,6 +6066,325 @@
     <w:p>
       <w:pPr>
         <w:pStyle w:val="Prrafodelista"/>
+        <w:tabs>
+          <w:tab w:val="left" w:pos="142"/>
+        </w:tabs>
+        <w:rPr>
+          <w:b/>
+          <w:sz w:val="24"/>
+        </w:rPr>
+      </w:pPr>
+      <w:r>
+        <w:rPr>
+          <w:b/>
+          <w:noProof/>
+          <w:sz w:val="36"/>
+          <w:lang w:eastAsia="es-EC"/>
+        </w:rPr>
+        <w:drawing>
+          <wp:anchor distT="0" distB="0" distL="114300" distR="114300" simplePos="0" relativeHeight="251761664" behindDoc="1" locked="0" layoutInCell="1" allowOverlap="1" wp14:anchorId="6DAE3048" wp14:editId="4E7F3483">
+            <wp:simplePos x="0" y="0"/>
+            <wp:positionH relativeFrom="column">
+              <wp:posOffset>140335</wp:posOffset>
+            </wp:positionH>
+            <wp:positionV relativeFrom="paragraph">
+              <wp:posOffset>292100</wp:posOffset>
+            </wp:positionV>
+            <wp:extent cx="5607050" cy="2622550"/>
+            <wp:effectExtent l="95250" t="95250" r="88900" b="101600"/>
+            <wp:wrapThrough wrapText="bothSides">
+              <wp:wrapPolygon edited="0">
+                <wp:start x="-367" y="-785"/>
+                <wp:lineTo x="-367" y="22280"/>
+                <wp:lineTo x="21869" y="22280"/>
+                <wp:lineTo x="21869" y="-785"/>
+                <wp:lineTo x="-367" y="-785"/>
+              </wp:wrapPolygon>
+            </wp:wrapThrough>
+            <wp:docPr id="114" name="Imagen 114"/>
+            <wp:cNvGraphicFramePr>
+              <a:graphicFrameLocks xmlns:a="http://schemas.openxmlformats.org/drawingml/2006/main" noChangeAspect="1"/>
+            </wp:cNvGraphicFramePr>
+            <a:graphic xmlns:a="http://schemas.openxmlformats.org/drawingml/2006/main">
+              <a:graphicData uri="http://schemas.openxmlformats.org/drawingml/2006/picture">
+                <pic:pic xmlns:pic="http://schemas.openxmlformats.org/drawingml/2006/picture">
+                  <pic:nvPicPr>
+                    <pic:cNvPr id="0" name="Picture 9"/>
+                    <pic:cNvPicPr>
+                      <a:picLocks noChangeAspect="1" noChangeArrowheads="1"/>
+                    </pic:cNvPicPr>
+                  </pic:nvPicPr>
+                  <pic:blipFill>
+                    <a:blip r:embed="rId12">
+                      <a:extLst>
+                        <a:ext uri="{28A0092B-C50C-407E-A947-70E740481C1C}">
+                          <a14:useLocalDpi xmlns:a14="http://schemas.microsoft.com/office/drawing/2010/main" val="0"/>
+                        </a:ext>
+                      </a:extLst>
+                    </a:blip>
+                    <a:srcRect/>
+                    <a:stretch>
+                      <a:fillRect/>
+                    </a:stretch>
+                  </pic:blipFill>
+                  <pic:spPr bwMode="auto">
+                    <a:xfrm>
+                      <a:off x="0" y="0"/>
+                      <a:ext cx="5607050" cy="2622550"/>
+                    </a:xfrm>
+                    <a:prstGeom prst="rect">
+                      <a:avLst/>
+                    </a:prstGeom>
+                    <a:ln w="88900" cap="sq" cmpd="thickThin">
+                      <a:solidFill>
+                        <a:srgbClr val="000000"/>
+                      </a:solidFill>
+                      <a:prstDash val="solid"/>
+                      <a:miter lim="800000"/>
+                    </a:ln>
+                    <a:effectLst>
+                      <a:innerShdw blurRad="76200">
+                        <a:srgbClr val="000000"/>
+                      </a:innerShdw>
+                    </a:effectLst>
+                  </pic:spPr>
+                </pic:pic>
+              </a:graphicData>
+            </a:graphic>
+            <wp14:sizeRelH relativeFrom="page">
+              <wp14:pctWidth>0</wp14:pctWidth>
+            </wp14:sizeRelH>
+            <wp14:sizeRelV relativeFrom="page">
+              <wp14:pctHeight>0</wp14:pctHeight>
+            </wp14:sizeRelV>
+          </wp:anchor>
+        </w:drawing>
+      </w:r>
+    </w:p>
+    <w:p>
+      <w:pPr>
+        <w:pStyle w:val="Prrafodelista"/>
+        <w:rPr>
+          <w:b/>
+          <w:sz w:val="24"/>
+        </w:rPr>
+      </w:pPr>
+    </w:p>
+    <w:p>
+      <w:pPr>
+        <w:pStyle w:val="Prrafodelista"/>
+        <w:rPr>
+          <w:b/>
+          <w:sz w:val="24"/>
+        </w:rPr>
+      </w:pPr>
+    </w:p>
+    <w:p>
+      <w:pPr>
+        <w:pStyle w:val="Prrafodelista"/>
+        <w:tabs>
+          <w:tab w:val="left" w:pos="142"/>
+        </w:tabs>
+        <w:rPr>
+          <w:noProof/>
+          <w:lang w:eastAsia="es-EC"/>
+        </w:rPr>
+      </w:pPr>
+      <w:r>
+        <w:rPr>
+          <w:b/>
+          <w:noProof/>
+          <w:sz w:val="24"/>
+          <w:lang w:eastAsia="es-EC"/>
+        </w:rPr>
+        <w:lastRenderedPageBreak/>
+        <w:drawing>
+          <wp:anchor distT="0" distB="0" distL="114300" distR="114300" simplePos="0" relativeHeight="251762688" behindDoc="1" locked="0" layoutInCell="1" allowOverlap="1" wp14:anchorId="73A25884" wp14:editId="362AAB8D">
+            <wp:simplePos x="0" y="0"/>
+            <wp:positionH relativeFrom="column">
+              <wp:posOffset>144780</wp:posOffset>
+            </wp:positionH>
+            <wp:positionV relativeFrom="paragraph">
+              <wp:posOffset>299085</wp:posOffset>
+            </wp:positionV>
+            <wp:extent cx="5608320" cy="2506345"/>
+            <wp:effectExtent l="95250" t="95250" r="87630" b="103505"/>
+            <wp:wrapThrough wrapText="bothSides">
+              <wp:wrapPolygon edited="0">
+                <wp:start x="-367" y="-821"/>
+                <wp:lineTo x="-367" y="22328"/>
+                <wp:lineTo x="21864" y="22328"/>
+                <wp:lineTo x="21864" y="-821"/>
+                <wp:lineTo x="-367" y="-821"/>
+              </wp:wrapPolygon>
+            </wp:wrapThrough>
+            <wp:docPr id="3" name="Imagen 3"/>
+            <wp:cNvGraphicFramePr>
+              <a:graphicFrameLocks xmlns:a="http://schemas.openxmlformats.org/drawingml/2006/main" noChangeAspect="1"/>
+            </wp:cNvGraphicFramePr>
+            <a:graphic xmlns:a="http://schemas.openxmlformats.org/drawingml/2006/main">
+              <a:graphicData uri="http://schemas.openxmlformats.org/drawingml/2006/picture">
+                <pic:pic xmlns:pic="http://schemas.openxmlformats.org/drawingml/2006/picture">
+                  <pic:nvPicPr>
+                    <pic:cNvPr id="0" name="Picture 1"/>
+                    <pic:cNvPicPr>
+                      <a:picLocks noChangeAspect="1" noChangeArrowheads="1"/>
+                    </pic:cNvPicPr>
+                  </pic:nvPicPr>
+                  <pic:blipFill>
+                    <a:blip r:embed="rId13">
+                      <a:extLst>
+                        <a:ext uri="{28A0092B-C50C-407E-A947-70E740481C1C}">
+                          <a14:useLocalDpi xmlns:a14="http://schemas.microsoft.com/office/drawing/2010/main" val="0"/>
+                        </a:ext>
+                      </a:extLst>
+                    </a:blip>
+                    <a:srcRect/>
+                    <a:stretch>
+                      <a:fillRect/>
+                    </a:stretch>
+                  </pic:blipFill>
+                  <pic:spPr bwMode="auto">
+                    <a:xfrm>
+                      <a:off x="0" y="0"/>
+                      <a:ext cx="5608320" cy="2506345"/>
+                    </a:xfrm>
+                    <a:prstGeom prst="rect">
+                      <a:avLst/>
+                    </a:prstGeom>
+                    <a:ln w="88900" cap="sq" cmpd="thickThin">
+                      <a:solidFill>
+                        <a:srgbClr val="000000"/>
+                      </a:solidFill>
+                      <a:prstDash val="solid"/>
+                      <a:miter lim="800000"/>
+                    </a:ln>
+                    <a:effectLst>
+                      <a:innerShdw blurRad="76200">
+                        <a:srgbClr val="000000"/>
+                      </a:innerShdw>
+                    </a:effectLst>
+                  </pic:spPr>
+                </pic:pic>
+              </a:graphicData>
+            </a:graphic>
+            <wp14:sizeRelH relativeFrom="page">
+              <wp14:pctWidth>0</wp14:pctWidth>
+            </wp14:sizeRelH>
+            <wp14:sizeRelV relativeFrom="page">
+              <wp14:pctHeight>0</wp14:pctHeight>
+            </wp14:sizeRelV>
+          </wp:anchor>
+        </w:drawing>
+      </w:r>
+      <w:r>
+        <w:rPr>
+          <w:noProof/>
+          <w:lang w:eastAsia="es-EC"/>
+        </w:rPr>
+        <w:t xml:space="preserve"> </w:t>
+      </w:r>
+    </w:p>
+    <w:p>
+      <w:pPr>
+        <w:pStyle w:val="Prrafodelista"/>
+        <w:rPr>
+          <w:b/>
+          <w:sz w:val="24"/>
+        </w:rPr>
+      </w:pPr>
+      <w:r>
+        <w:rPr>
+          <w:b/>
+          <w:noProof/>
+          <w:sz w:val="24"/>
+          <w:lang w:eastAsia="es-EC"/>
+        </w:rPr>
+        <w:drawing>
+          <wp:anchor distT="0" distB="0" distL="114300" distR="114300" simplePos="0" relativeHeight="251763712" behindDoc="1" locked="0" layoutInCell="1" allowOverlap="1" wp14:anchorId="1E0413C5" wp14:editId="1D77345A">
+            <wp:simplePos x="0" y="0"/>
+            <wp:positionH relativeFrom="column">
+              <wp:posOffset>137795</wp:posOffset>
+            </wp:positionH>
+            <wp:positionV relativeFrom="paragraph">
+              <wp:posOffset>298450</wp:posOffset>
+            </wp:positionV>
+            <wp:extent cx="5608320" cy="1393190"/>
+            <wp:effectExtent l="95250" t="95250" r="87630" b="92710"/>
+            <wp:wrapThrough wrapText="bothSides">
+              <wp:wrapPolygon edited="0">
+                <wp:start x="-367" y="-1477"/>
+                <wp:lineTo x="-367" y="22742"/>
+                <wp:lineTo x="21864" y="22742"/>
+                <wp:lineTo x="21864" y="-1477"/>
+                <wp:lineTo x="-367" y="-1477"/>
+              </wp:wrapPolygon>
+            </wp:wrapThrough>
+            <wp:docPr id="5" name="Imagen 5"/>
+            <wp:cNvGraphicFramePr>
+              <a:graphicFrameLocks xmlns:a="http://schemas.openxmlformats.org/drawingml/2006/main" noChangeAspect="1"/>
+            </wp:cNvGraphicFramePr>
+            <a:graphic xmlns:a="http://schemas.openxmlformats.org/drawingml/2006/main">
+              <a:graphicData uri="http://schemas.openxmlformats.org/drawingml/2006/picture">
+                <pic:pic xmlns:pic="http://schemas.openxmlformats.org/drawingml/2006/picture">
+                  <pic:nvPicPr>
+                    <pic:cNvPr id="0" name="Picture 3"/>
+                    <pic:cNvPicPr>
+                      <a:picLocks noChangeAspect="1" noChangeArrowheads="1"/>
+                    </pic:cNvPicPr>
+                  </pic:nvPicPr>
+                  <pic:blipFill>
+                    <a:blip r:embed="rId14">
+                      <a:extLst>
+                        <a:ext uri="{28A0092B-C50C-407E-A947-70E740481C1C}">
+                          <a14:useLocalDpi xmlns:a14="http://schemas.microsoft.com/office/drawing/2010/main" val="0"/>
+                        </a:ext>
+                      </a:extLst>
+                    </a:blip>
+                    <a:srcRect/>
+                    <a:stretch>
+                      <a:fillRect/>
+                    </a:stretch>
+                  </pic:blipFill>
+                  <pic:spPr bwMode="auto">
+                    <a:xfrm>
+                      <a:off x="0" y="0"/>
+                      <a:ext cx="5608320" cy="1393190"/>
+                    </a:xfrm>
+                    <a:prstGeom prst="rect">
+                      <a:avLst/>
+                    </a:prstGeom>
+                    <a:ln w="88900" cap="sq" cmpd="thickThin">
+                      <a:solidFill>
+                        <a:srgbClr val="000000"/>
+                      </a:solidFill>
+                      <a:prstDash val="solid"/>
+                      <a:miter lim="800000"/>
+                    </a:ln>
+                    <a:effectLst>
+                      <a:innerShdw blurRad="76200">
+                        <a:srgbClr val="000000"/>
+                      </a:innerShdw>
+                    </a:effectLst>
+                  </pic:spPr>
+                </pic:pic>
+              </a:graphicData>
+            </a:graphic>
+            <wp14:sizeRelH relativeFrom="page">
+              <wp14:pctWidth>0</wp14:pctWidth>
+            </wp14:sizeRelH>
+            <wp14:sizeRelV relativeFrom="page">
+              <wp14:pctHeight>0</wp14:pctHeight>
+            </wp14:sizeRelV>
+          </wp:anchor>
+        </w:drawing>
+      </w:r>
+      <w:bookmarkStart w:id="0" w:name="_GoBack"/>
+      <w:bookmarkEnd w:id="0"/>
+    </w:p>
+    <w:p>
+      <w:pPr>
+        <w:pStyle w:val="Prrafodelista"/>
         <w:rPr>
           <w:b/>
           <w:sz w:val="36"/>
@@ -6925,7 +7242,7 @@
   <a:extraClrSchemeLst/>
   <a:extLst>
     <a:ext uri="{05A4C25C-085E-4340-85A3-A5531E510DB2}">
-      <thm15:themeFamily xmlns:thm15="http://schemas.microsoft.com/office/thememl/2012/main" xmlns="" name="Office Theme" id="{62F939B6-93AF-4DB8-9C6B-D6C7DFDC589F}" vid="{4A3C46E8-61CC-4603-A589-7422A47A8E4A}"/>
+      <thm15:themeFamily xmlns="" xmlns:thm15="http://schemas.microsoft.com/office/thememl/2012/main" name="Office Theme" id="{62F939B6-93AF-4DB8-9C6B-D6C7DFDC589F}" vid="{4A3C46E8-61CC-4603-A589-7422A47A8E4A}"/>
     </a:ext>
   </a:extLst>
 </a:theme>

</xml_diff>